<commit_message>
implementando o avaliador de leilões
Implementamos o avaliador e aprendemos sobre uma nova biblioteca (sys), além da importância de testar nosso código.
</commit_message>
<xml_diff>
--- a/Python/Testes automatizados – TDD com Python/Anotações/Testes automatizados – TDD com Python.docx
+++ b/Python/Testes automatizados – TDD com Python/Anotações/Testes automatizados – TDD com Python.docx
@@ -237,55 +237,15 @@
           <w:sz w:val="24"/>
           <w:szCs w:val="24"/>
         </w:rPr>
-        <w:t xml:space="preserve"> e no próprio Pycharm, mas para funções, atributos e afins.</w:t>
-      </w:r>
-    </w:p>
-    <w:p>
-      <w:pPr>
-        <w:pStyle w:val="PargrafodaLista"/>
-        <w:numPr>
-          <w:ilvl w:val="1"/>
-          <w:numId w:val="1"/>
-        </w:numPr>
-        <w:spacing w:line="360" w:lineRule="auto"/>
-        <w:jc w:val="both"/>
-        <w:rPr>
-          <w:rFonts w:ascii="Times New Roman" w:hAnsi="Times New Roman" w:cs="Times New Roman"/>
-          <w:sz w:val="24"/>
-          <w:szCs w:val="24"/>
-        </w:rPr>
-      </w:pPr>
-      <w:r>
-        <w:rPr>
-          <w:rFonts w:ascii="Times New Roman" w:hAnsi="Times New Roman" w:cs="Times New Roman"/>
-          <w:sz w:val="24"/>
-          <w:szCs w:val="24"/>
-        </w:rPr>
-        <w:t xml:space="preserve"> @property: Já vimos antes, responsável por retornar uma propriedade privada como uma normal para visualização da mesma. Não permite alterar.</w:t>
-      </w:r>
-      <w:r>
-        <w:rPr>
-          <w:rFonts w:ascii="Times New Roman" w:hAnsi="Times New Roman" w:cs="Times New Roman"/>
-          <w:sz w:val="24"/>
-          <w:szCs w:val="24"/>
-        </w:rPr>
-        <w:t xml:space="preserve"> A visualização é de uma segunda variável que possuí o valor da privada, permitindo que o usuário </w:t>
-      </w:r>
-      <w:r>
-        <w:rPr>
-          <w:rFonts w:ascii="Times New Roman" w:hAnsi="Times New Roman" w:cs="Times New Roman"/>
-          <w:sz w:val="24"/>
-          <w:szCs w:val="24"/>
-        </w:rPr>
-        <w:t>a acesse</w:t>
-      </w:r>
-      <w:r>
-        <w:rPr>
-          <w:rFonts w:ascii="Times New Roman" w:hAnsi="Times New Roman" w:cs="Times New Roman"/>
-          <w:sz w:val="24"/>
-          <w:szCs w:val="24"/>
-        </w:rPr>
-        <w:t xml:space="preserve"> como se fosse o atributo:</w:t>
+        <w:t xml:space="preserve"> e no próprio Pycharm, mas para funções, atributos e afins</w:t>
+      </w:r>
+      <w:r>
+        <w:rPr>
+          <w:rFonts w:ascii="Times New Roman" w:hAnsi="Times New Roman" w:cs="Times New Roman"/>
+          <w:sz w:val="24"/>
+          <w:szCs w:val="24"/>
+        </w:rPr>
+        <w:t>:</w:t>
       </w:r>
     </w:p>
     <w:p>
@@ -305,10 +265,10 @@
           <w:szCs w:val="24"/>
         </w:rPr>
         <w:drawing>
-          <wp:inline distT="0" distB="0" distL="0" distR="0" wp14:anchorId="3B734DBB" wp14:editId="5179CD4F">
-            <wp:extent cx="2276793" cy="1676634"/>
-            <wp:effectExtent l="0" t="0" r="9525" b="0"/>
-            <wp:docPr id="2" name="Imagem 2"/>
+          <wp:inline distT="0" distB="0" distL="0" distR="0" wp14:anchorId="5E85C1A7" wp14:editId="4C631F4D">
+            <wp:extent cx="2314898" cy="714475"/>
+            <wp:effectExtent l="0" t="0" r="0" b="9525"/>
+            <wp:docPr id="8" name="Imagem 8"/>
             <wp:cNvGraphicFramePr>
               <a:graphicFrameLocks xmlns:a="http://schemas.openxmlformats.org/drawingml/2006/main" noChangeAspect="1"/>
             </wp:cNvGraphicFramePr>
@@ -328,6 +288,107 @@
                   <pic:spPr>
                     <a:xfrm>
                       <a:off x="0" y="0"/>
+                      <a:ext cx="2314898" cy="714475"/>
+                    </a:xfrm>
+                    <a:prstGeom prst="rect">
+                      <a:avLst/>
+                    </a:prstGeom>
+                  </pic:spPr>
+                </pic:pic>
+              </a:graphicData>
+            </a:graphic>
+          </wp:inline>
+        </w:drawing>
+      </w:r>
+    </w:p>
+    <w:p>
+      <w:pPr>
+        <w:pStyle w:val="PargrafodaLista"/>
+        <w:numPr>
+          <w:ilvl w:val="1"/>
+          <w:numId w:val="1"/>
+        </w:numPr>
+        <w:spacing w:line="360" w:lineRule="auto"/>
+        <w:jc w:val="both"/>
+        <w:rPr>
+          <w:rFonts w:ascii="Times New Roman" w:hAnsi="Times New Roman" w:cs="Times New Roman"/>
+          <w:sz w:val="24"/>
+          <w:szCs w:val="24"/>
+        </w:rPr>
+      </w:pPr>
+      <w:r>
+        <w:rPr>
+          <w:rFonts w:ascii="Times New Roman" w:hAnsi="Times New Roman" w:cs="Times New Roman"/>
+          <w:sz w:val="24"/>
+          <w:szCs w:val="24"/>
+        </w:rPr>
+        <w:t xml:space="preserve"> @property: Já vimos antes, responsável por retornar uma propriedade privada como uma normal para visualização da mesma. Não permite alterar.</w:t>
+      </w:r>
+      <w:r>
+        <w:rPr>
+          <w:rFonts w:ascii="Times New Roman" w:hAnsi="Times New Roman" w:cs="Times New Roman"/>
+          <w:sz w:val="24"/>
+          <w:szCs w:val="24"/>
+        </w:rPr>
+        <w:t xml:space="preserve"> A visualização é de uma segunda variável que possuí o valor da privada, permitindo que o usuário </w:t>
+      </w:r>
+      <w:r>
+        <w:rPr>
+          <w:rFonts w:ascii="Times New Roman" w:hAnsi="Times New Roman" w:cs="Times New Roman"/>
+          <w:sz w:val="24"/>
+          <w:szCs w:val="24"/>
+        </w:rPr>
+        <w:t>a acesse</w:t>
+      </w:r>
+      <w:r>
+        <w:rPr>
+          <w:rFonts w:ascii="Times New Roman" w:hAnsi="Times New Roman" w:cs="Times New Roman"/>
+          <w:sz w:val="24"/>
+          <w:szCs w:val="24"/>
+        </w:rPr>
+        <w:t xml:space="preserve"> como se fosse o atributo:</w:t>
+      </w:r>
+    </w:p>
+    <w:p>
+      <w:pPr>
+        <w:spacing w:line="360" w:lineRule="auto"/>
+        <w:jc w:val="center"/>
+        <w:rPr>
+          <w:rFonts w:ascii="Times New Roman" w:hAnsi="Times New Roman" w:cs="Times New Roman"/>
+          <w:sz w:val="24"/>
+          <w:szCs w:val="24"/>
+        </w:rPr>
+      </w:pPr>
+      <w:r>
+        <w:rPr>
+          <w:rFonts w:ascii="Times New Roman" w:hAnsi="Times New Roman" w:cs="Times New Roman"/>
+          <w:sz w:val="24"/>
+          <w:szCs w:val="24"/>
+        </w:rPr>
+        <w:drawing>
+          <wp:inline distT="0" distB="0" distL="0" distR="0" wp14:anchorId="3B734DBB" wp14:editId="5179CD4F">
+            <wp:extent cx="2276793" cy="1676634"/>
+            <wp:effectExtent l="0" t="0" r="9525" b="0"/>
+            <wp:docPr id="2" name="Imagem 2"/>
+            <wp:cNvGraphicFramePr>
+              <a:graphicFrameLocks xmlns:a="http://schemas.openxmlformats.org/drawingml/2006/main" noChangeAspect="1"/>
+            </wp:cNvGraphicFramePr>
+            <a:graphic xmlns:a="http://schemas.openxmlformats.org/drawingml/2006/main">
+              <a:graphicData uri="http://schemas.openxmlformats.org/drawingml/2006/picture">
+                <pic:pic xmlns:pic="http://schemas.openxmlformats.org/drawingml/2006/picture">
+                  <pic:nvPicPr>
+                    <pic:cNvPr id="1" name=""/>
+                    <pic:cNvPicPr/>
+                  </pic:nvPicPr>
+                  <pic:blipFill>
+                    <a:blip r:embed="rId7"/>
+                    <a:stretch>
+                      <a:fillRect/>
+                    </a:stretch>
+                  </pic:blipFill>
+                  <pic:spPr>
+                    <a:xfrm>
+                      <a:off x="0" y="0"/>
                       <a:ext cx="2276793" cy="1676634"/>
                     </a:xfrm>
                     <a:prstGeom prst="rect">
@@ -363,6 +424,529 @@
           <w:szCs w:val="24"/>
         </w:rPr>
         <w:t xml:space="preserve"> </w:t>
+      </w:r>
+      <w:r>
+        <w:rPr>
+          <w:rFonts w:ascii="Times New Roman" w:hAnsi="Times New Roman" w:cs="Times New Roman"/>
+          <w:sz w:val="24"/>
+          <w:szCs w:val="24"/>
+        </w:rPr>
+        <w:t>Quando vamos implementar um sistema de avaliador para saber qual foi o menor e qual foi o maior lance dado em um leilão, por exemplo, podemos utilizar uma biblioteca chamada sys.</w:t>
+      </w:r>
+    </w:p>
+    <w:p>
+      <w:pPr>
+        <w:pStyle w:val="PargrafodaLista"/>
+        <w:numPr>
+          <w:ilvl w:val="2"/>
+          <w:numId w:val="1"/>
+        </w:numPr>
+        <w:spacing w:line="360" w:lineRule="auto"/>
+        <w:jc w:val="both"/>
+        <w:rPr>
+          <w:rFonts w:ascii="Times New Roman" w:hAnsi="Times New Roman" w:cs="Times New Roman"/>
+          <w:sz w:val="24"/>
+          <w:szCs w:val="24"/>
+        </w:rPr>
+      </w:pPr>
+      <w:r>
+        <w:rPr>
+          <w:rFonts w:ascii="Times New Roman" w:hAnsi="Times New Roman" w:cs="Times New Roman"/>
+          <w:sz w:val="24"/>
+          <w:szCs w:val="24"/>
+        </w:rPr>
+        <w:lastRenderedPageBreak/>
+        <w:t>Como precisamos criar duas variáveis, uma que receberá o maior e outra o menor valor, o valor de início delas precisa ser, respectivamente, o menor e o maior valor existente, pois, dessa maneira, qualquer valor que for muito alto sobrescreverá o menor valor da variável maior valor, e o contrário também é verdade para o menor valor.</w:t>
+      </w:r>
+    </w:p>
+    <w:p>
+      <w:pPr>
+        <w:pStyle w:val="PargrafodaLista"/>
+        <w:numPr>
+          <w:ilvl w:val="2"/>
+          <w:numId w:val="1"/>
+        </w:numPr>
+        <w:spacing w:line="360" w:lineRule="auto"/>
+        <w:jc w:val="both"/>
+        <w:rPr>
+          <w:rFonts w:ascii="Times New Roman" w:hAnsi="Times New Roman" w:cs="Times New Roman"/>
+          <w:sz w:val="24"/>
+          <w:szCs w:val="24"/>
+        </w:rPr>
+      </w:pPr>
+      <w:r>
+        <w:rPr>
+          <w:rFonts w:ascii="Times New Roman" w:hAnsi="Times New Roman" w:cs="Times New Roman"/>
+          <w:sz w:val="24"/>
+          <w:szCs w:val="24"/>
+        </w:rPr>
+        <w:t>Dessa forma, utilizamos a biblioteca sys para que ela nos forneça esses dados a partir do sistema, sem que nós mesmos precisemos determinar isso:</w:t>
+      </w:r>
+    </w:p>
+    <w:p>
+      <w:pPr>
+        <w:spacing w:line="360" w:lineRule="auto"/>
+        <w:jc w:val="center"/>
+        <w:rPr>
+          <w:rFonts w:ascii="Times New Roman" w:hAnsi="Times New Roman" w:cs="Times New Roman"/>
+          <w:sz w:val="24"/>
+          <w:szCs w:val="24"/>
+        </w:rPr>
+      </w:pPr>
+      <w:r>
+        <w:rPr>
+          <w:rFonts w:ascii="Times New Roman" w:hAnsi="Times New Roman" w:cs="Times New Roman"/>
+          <w:sz w:val="24"/>
+          <w:szCs w:val="24"/>
+        </w:rPr>
+        <w:drawing>
+          <wp:inline distT="0" distB="0" distL="0" distR="0" wp14:anchorId="60BDFB4B" wp14:editId="735E5A3D">
+            <wp:extent cx="3572374" cy="876422"/>
+            <wp:effectExtent l="0" t="0" r="9525" b="0"/>
+            <wp:docPr id="3" name="Imagem 3"/>
+            <wp:cNvGraphicFramePr>
+              <a:graphicFrameLocks xmlns:a="http://schemas.openxmlformats.org/drawingml/2006/main" noChangeAspect="1"/>
+            </wp:cNvGraphicFramePr>
+            <a:graphic xmlns:a="http://schemas.openxmlformats.org/drawingml/2006/main">
+              <a:graphicData uri="http://schemas.openxmlformats.org/drawingml/2006/picture">
+                <pic:pic xmlns:pic="http://schemas.openxmlformats.org/drawingml/2006/picture">
+                  <pic:nvPicPr>
+                    <pic:cNvPr id="1" name=""/>
+                    <pic:cNvPicPr/>
+                  </pic:nvPicPr>
+                  <pic:blipFill>
+                    <a:blip r:embed="rId8"/>
+                    <a:stretch>
+                      <a:fillRect/>
+                    </a:stretch>
+                  </pic:blipFill>
+                  <pic:spPr>
+                    <a:xfrm>
+                      <a:off x="0" y="0"/>
+                      <a:ext cx="3572374" cy="876422"/>
+                    </a:xfrm>
+                    <a:prstGeom prst="rect">
+                      <a:avLst/>
+                    </a:prstGeom>
+                  </pic:spPr>
+                </pic:pic>
+              </a:graphicData>
+            </a:graphic>
+          </wp:inline>
+        </w:drawing>
+      </w:r>
+    </w:p>
+    <w:p>
+      <w:pPr>
+        <w:pStyle w:val="PargrafodaLista"/>
+        <w:numPr>
+          <w:ilvl w:val="2"/>
+          <w:numId w:val="1"/>
+        </w:numPr>
+        <w:spacing w:line="360" w:lineRule="auto"/>
+        <w:jc w:val="both"/>
+        <w:rPr>
+          <w:rFonts w:ascii="Times New Roman" w:hAnsi="Times New Roman" w:cs="Times New Roman"/>
+          <w:sz w:val="24"/>
+          <w:szCs w:val="24"/>
+        </w:rPr>
+      </w:pPr>
+      <w:r>
+        <w:rPr>
+          <w:rFonts w:ascii="Times New Roman" w:hAnsi="Times New Roman" w:cs="Times New Roman"/>
+          <w:sz w:val="24"/>
+          <w:szCs w:val="24"/>
+        </w:rPr>
+        <w:t xml:space="preserve">O que estamos dizendo é que queremos pegar o menor valor das informações de números flutuantes, </w:t>
+      </w:r>
+      <w:r>
+        <w:rPr>
+          <w:rFonts w:ascii="Times New Roman" w:hAnsi="Times New Roman" w:cs="Times New Roman"/>
+          <w:sz w:val="24"/>
+          <w:szCs w:val="24"/>
+        </w:rPr>
+        <w:t>ou seja,</w:t>
+      </w:r>
+      <w:r>
+        <w:rPr>
+          <w:rFonts w:ascii="Times New Roman" w:hAnsi="Times New Roman" w:cs="Times New Roman"/>
+          <w:sz w:val="24"/>
+          <w:szCs w:val="24"/>
+        </w:rPr>
+        <w:t xml:space="preserve"> com “.”/”,”, existentes na biblioteca sys. O contrário é válido para o maior valor.</w:t>
+      </w:r>
+    </w:p>
+    <w:p>
+      <w:pPr>
+        <w:pStyle w:val="PargrafodaLista"/>
+        <w:numPr>
+          <w:ilvl w:val="1"/>
+          <w:numId w:val="1"/>
+        </w:numPr>
+        <w:spacing w:line="360" w:lineRule="auto"/>
+        <w:jc w:val="both"/>
+        <w:rPr>
+          <w:rFonts w:ascii="Times New Roman" w:hAnsi="Times New Roman" w:cs="Times New Roman"/>
+          <w:sz w:val="24"/>
+          <w:szCs w:val="24"/>
+        </w:rPr>
+      </w:pPr>
+      <w:r>
+        <w:rPr>
+          <w:rFonts w:ascii="Times New Roman" w:hAnsi="Times New Roman" w:cs="Times New Roman"/>
+          <w:sz w:val="24"/>
+          <w:szCs w:val="24"/>
+        </w:rPr>
+        <w:t xml:space="preserve"> Quando estamos criando um método, podemos passar como argumento o nome dele seguido de “:” e uma classe, ou então uma frase, indicando o que se espera receber como argumento. Chamamos esse tipo de estratégia de anotação</w:t>
+      </w:r>
+      <w:r>
+        <w:rPr>
+          <w:rFonts w:ascii="Times New Roman" w:hAnsi="Times New Roman" w:cs="Times New Roman"/>
+          <w:sz w:val="24"/>
+          <w:szCs w:val="24"/>
+        </w:rPr>
+        <w:t>:</w:t>
+      </w:r>
+    </w:p>
+    <w:p>
+      <w:pPr>
+        <w:spacing w:line="360" w:lineRule="auto"/>
+        <w:jc w:val="center"/>
+        <w:rPr>
+          <w:rFonts w:ascii="Times New Roman" w:hAnsi="Times New Roman" w:cs="Times New Roman"/>
+          <w:sz w:val="24"/>
+          <w:szCs w:val="24"/>
+        </w:rPr>
+      </w:pPr>
+      <w:r>
+        <w:rPr>
+          <w:rFonts w:ascii="Times New Roman" w:hAnsi="Times New Roman" w:cs="Times New Roman"/>
+          <w:sz w:val="24"/>
+          <w:szCs w:val="24"/>
+        </w:rPr>
+        <w:drawing>
+          <wp:inline distT="0" distB="0" distL="0" distR="0" wp14:anchorId="7C36DAF7" wp14:editId="5F7B38C7">
+            <wp:extent cx="2610214" cy="409632"/>
+            <wp:effectExtent l="0" t="0" r="0" b="9525"/>
+            <wp:docPr id="4" name="Imagem 4"/>
+            <wp:cNvGraphicFramePr>
+              <a:graphicFrameLocks xmlns:a="http://schemas.openxmlformats.org/drawingml/2006/main" noChangeAspect="1"/>
+            </wp:cNvGraphicFramePr>
+            <a:graphic xmlns:a="http://schemas.openxmlformats.org/drawingml/2006/main">
+              <a:graphicData uri="http://schemas.openxmlformats.org/drawingml/2006/picture">
+                <pic:pic xmlns:pic="http://schemas.openxmlformats.org/drawingml/2006/picture">
+                  <pic:nvPicPr>
+                    <pic:cNvPr id="1" name=""/>
+                    <pic:cNvPicPr/>
+                  </pic:nvPicPr>
+                  <pic:blipFill>
+                    <a:blip r:embed="rId9"/>
+                    <a:stretch>
+                      <a:fillRect/>
+                    </a:stretch>
+                  </pic:blipFill>
+                  <pic:spPr>
+                    <a:xfrm>
+                      <a:off x="0" y="0"/>
+                      <a:ext cx="2610214" cy="409632"/>
+                    </a:xfrm>
+                    <a:prstGeom prst="rect">
+                      <a:avLst/>
+                    </a:prstGeom>
+                  </pic:spPr>
+                </pic:pic>
+              </a:graphicData>
+            </a:graphic>
+          </wp:inline>
+        </w:drawing>
+      </w:r>
+    </w:p>
+    <w:p>
+      <w:pPr>
+        <w:spacing w:line="360" w:lineRule="auto"/>
+        <w:jc w:val="center"/>
+        <w:rPr>
+          <w:rFonts w:ascii="Times New Roman" w:hAnsi="Times New Roman" w:cs="Times New Roman"/>
+          <w:sz w:val="24"/>
+          <w:szCs w:val="24"/>
+        </w:rPr>
+      </w:pPr>
+      <w:r>
+        <w:rPr>
+          <w:rFonts w:ascii="Times New Roman" w:hAnsi="Times New Roman" w:cs="Times New Roman"/>
+          <w:sz w:val="24"/>
+          <w:szCs w:val="24"/>
+        </w:rPr>
+        <w:drawing>
+          <wp:inline distT="0" distB="0" distL="0" distR="0" wp14:anchorId="517D29D2" wp14:editId="49BA39C1">
+            <wp:extent cx="2314898" cy="714475"/>
+            <wp:effectExtent l="0" t="0" r="0" b="9525"/>
+            <wp:docPr id="7" name="Imagem 7"/>
+            <wp:cNvGraphicFramePr>
+              <a:graphicFrameLocks xmlns:a="http://schemas.openxmlformats.org/drawingml/2006/main" noChangeAspect="1"/>
+            </wp:cNvGraphicFramePr>
+            <a:graphic xmlns:a="http://schemas.openxmlformats.org/drawingml/2006/main">
+              <a:graphicData uri="http://schemas.openxmlformats.org/drawingml/2006/picture">
+                <pic:pic xmlns:pic="http://schemas.openxmlformats.org/drawingml/2006/picture">
+                  <pic:nvPicPr>
+                    <pic:cNvPr id="1" name=""/>
+                    <pic:cNvPicPr/>
+                  </pic:nvPicPr>
+                  <pic:blipFill>
+                    <a:blip r:embed="rId6"/>
+                    <a:stretch>
+                      <a:fillRect/>
+                    </a:stretch>
+                  </pic:blipFill>
+                  <pic:spPr>
+                    <a:xfrm>
+                      <a:off x="0" y="0"/>
+                      <a:ext cx="2314898" cy="714475"/>
+                    </a:xfrm>
+                    <a:prstGeom prst="rect">
+                      <a:avLst/>
+                    </a:prstGeom>
+                  </pic:spPr>
+                </pic:pic>
+              </a:graphicData>
+            </a:graphic>
+          </wp:inline>
+        </w:drawing>
+      </w:r>
+    </w:p>
+    <w:p>
+      <w:pPr>
+        <w:pStyle w:val="PargrafodaLista"/>
+        <w:numPr>
+          <w:ilvl w:val="2"/>
+          <w:numId w:val="1"/>
+        </w:numPr>
+        <w:spacing w:line="360" w:lineRule="auto"/>
+        <w:jc w:val="both"/>
+        <w:rPr>
+          <w:rFonts w:ascii="Times New Roman" w:hAnsi="Times New Roman" w:cs="Times New Roman"/>
+          <w:sz w:val="24"/>
+          <w:szCs w:val="24"/>
+        </w:rPr>
+      </w:pPr>
+      <w:r>
+        <w:rPr>
+          <w:rFonts w:ascii="Times New Roman" w:hAnsi="Times New Roman" w:cs="Times New Roman"/>
+          <w:sz w:val="24"/>
+          <w:szCs w:val="24"/>
+        </w:rPr>
+        <w:t>Basicamente estamos dizendo que como argumento para esse método esperamos que seja passado o objeto Leilao.</w:t>
+      </w:r>
+    </w:p>
+    <w:p>
+      <w:pPr>
+        <w:pStyle w:val="PargrafodaLista"/>
+        <w:numPr>
+          <w:ilvl w:val="2"/>
+          <w:numId w:val="1"/>
+        </w:numPr>
+        <w:spacing w:line="360" w:lineRule="auto"/>
+        <w:jc w:val="both"/>
+        <w:rPr>
+          <w:rFonts w:ascii="Times New Roman" w:hAnsi="Times New Roman" w:cs="Times New Roman"/>
+          <w:sz w:val="24"/>
+          <w:szCs w:val="24"/>
+        </w:rPr>
+      </w:pPr>
+      <w:r>
+        <w:rPr>
+          <w:rFonts w:ascii="Times New Roman" w:hAnsi="Times New Roman" w:cs="Times New Roman"/>
+          <w:sz w:val="24"/>
+          <w:szCs w:val="24"/>
+        </w:rPr>
+        <w:t>Para fazer com que o maior e menor lance sejam atribuídos as suas respectivas variáveis, precisamos fazer um esquema de validação com ifs:</w:t>
+      </w:r>
+    </w:p>
+    <w:p>
+      <w:pPr>
+        <w:spacing w:line="360" w:lineRule="auto"/>
+        <w:jc w:val="center"/>
+        <w:rPr>
+          <w:rFonts w:ascii="Times New Roman" w:hAnsi="Times New Roman" w:cs="Times New Roman"/>
+          <w:sz w:val="24"/>
+          <w:szCs w:val="24"/>
+        </w:rPr>
+      </w:pPr>
+      <w:r>
+        <w:rPr>
+          <w:rFonts w:ascii="Times New Roman" w:hAnsi="Times New Roman" w:cs="Times New Roman"/>
+          <w:sz w:val="24"/>
+          <w:szCs w:val="24"/>
+        </w:rPr>
+        <w:lastRenderedPageBreak/>
+        <w:drawing>
+          <wp:inline distT="0" distB="0" distL="0" distR="0" wp14:anchorId="3DE577E4" wp14:editId="2735351B">
+            <wp:extent cx="3439005" cy="1209844"/>
+            <wp:effectExtent l="0" t="0" r="9525" b="9525"/>
+            <wp:docPr id="5" name="Imagem 5"/>
+            <wp:cNvGraphicFramePr>
+              <a:graphicFrameLocks xmlns:a="http://schemas.openxmlformats.org/drawingml/2006/main" noChangeAspect="1"/>
+            </wp:cNvGraphicFramePr>
+            <a:graphic xmlns:a="http://schemas.openxmlformats.org/drawingml/2006/main">
+              <a:graphicData uri="http://schemas.openxmlformats.org/drawingml/2006/picture">
+                <pic:pic xmlns:pic="http://schemas.openxmlformats.org/drawingml/2006/picture">
+                  <pic:nvPicPr>
+                    <pic:cNvPr id="1" name=""/>
+                    <pic:cNvPicPr/>
+                  </pic:nvPicPr>
+                  <pic:blipFill>
+                    <a:blip r:embed="rId10"/>
+                    <a:stretch>
+                      <a:fillRect/>
+                    </a:stretch>
+                  </pic:blipFill>
+                  <pic:spPr>
+                    <a:xfrm>
+                      <a:off x="0" y="0"/>
+                      <a:ext cx="3439005" cy="1209844"/>
+                    </a:xfrm>
+                    <a:prstGeom prst="rect">
+                      <a:avLst/>
+                    </a:prstGeom>
+                  </pic:spPr>
+                </pic:pic>
+              </a:graphicData>
+            </a:graphic>
+          </wp:inline>
+        </w:drawing>
+      </w:r>
+    </w:p>
+    <w:p>
+      <w:pPr>
+        <w:pStyle w:val="PargrafodaLista"/>
+        <w:numPr>
+          <w:ilvl w:val="2"/>
+          <w:numId w:val="1"/>
+        </w:numPr>
+        <w:spacing w:line="360" w:lineRule="auto"/>
+        <w:jc w:val="both"/>
+        <w:rPr>
+          <w:rFonts w:ascii="Times New Roman" w:hAnsi="Times New Roman" w:cs="Times New Roman"/>
+          <w:sz w:val="24"/>
+          <w:szCs w:val="24"/>
+        </w:rPr>
+      </w:pPr>
+      <w:r>
+        <w:rPr>
+          <w:rFonts w:ascii="Times New Roman" w:hAnsi="Times New Roman" w:cs="Times New Roman"/>
+          <w:sz w:val="24"/>
+          <w:szCs w:val="24"/>
+        </w:rPr>
+        <w:t>Basicamente dizendo que para cada lance nos lances do lailao, deverá ser feita essa verificação: Se o valor do lance for maior que o maior lance (inicialmente determinado pelo sys, como visto acima), então o maior lance recebe esse novo valor do lance. O contrário também é verdade.</w:t>
+      </w:r>
+    </w:p>
+    <w:p>
+      <w:pPr>
+        <w:pStyle w:val="PargrafodaLista"/>
+        <w:numPr>
+          <w:ilvl w:val="1"/>
+          <w:numId w:val="1"/>
+        </w:numPr>
+        <w:spacing w:line="360" w:lineRule="auto"/>
+        <w:jc w:val="both"/>
+        <w:rPr>
+          <w:rFonts w:ascii="Times New Roman" w:hAnsi="Times New Roman" w:cs="Times New Roman"/>
+          <w:sz w:val="24"/>
+          <w:szCs w:val="24"/>
+        </w:rPr>
+      </w:pPr>
+      <w:r>
+        <w:rPr>
+          <w:rFonts w:ascii="Times New Roman" w:hAnsi="Times New Roman" w:cs="Times New Roman"/>
+          <w:sz w:val="24"/>
+          <w:szCs w:val="24"/>
+        </w:rPr>
+        <w:t xml:space="preserve"> ALT + ENTER: Caso esteja tentando utilizar uma classe que ainda não foi importada, ao invés de subir todo o código e digitar o import dela, pode simplesmente utilizar esse atalho e selecionar a primeira opção:</w:t>
+      </w:r>
+    </w:p>
+    <w:p>
+      <w:pPr>
+        <w:spacing w:line="360" w:lineRule="auto"/>
+        <w:jc w:val="center"/>
+        <w:rPr>
+          <w:rFonts w:ascii="Times New Roman" w:hAnsi="Times New Roman" w:cs="Times New Roman"/>
+          <w:sz w:val="24"/>
+          <w:szCs w:val="24"/>
+        </w:rPr>
+      </w:pPr>
+      <w:r>
+        <w:rPr>
+          <w:rFonts w:ascii="Times New Roman" w:hAnsi="Times New Roman" w:cs="Times New Roman"/>
+          <w:sz w:val="24"/>
+          <w:szCs w:val="24"/>
+        </w:rPr>
+        <w:drawing>
+          <wp:inline distT="0" distB="0" distL="0" distR="0" wp14:anchorId="74D0A3E6" wp14:editId="221E3819">
+            <wp:extent cx="5400040" cy="1978660"/>
+            <wp:effectExtent l="0" t="0" r="0" b="2540"/>
+            <wp:docPr id="6" name="Imagem 6"/>
+            <wp:cNvGraphicFramePr>
+              <a:graphicFrameLocks xmlns:a="http://schemas.openxmlformats.org/drawingml/2006/main" noChangeAspect="1"/>
+            </wp:cNvGraphicFramePr>
+            <a:graphic xmlns:a="http://schemas.openxmlformats.org/drawingml/2006/main">
+              <a:graphicData uri="http://schemas.openxmlformats.org/drawingml/2006/picture">
+                <pic:pic xmlns:pic="http://schemas.openxmlformats.org/drawingml/2006/picture">
+                  <pic:nvPicPr>
+                    <pic:cNvPr id="1" name=""/>
+                    <pic:cNvPicPr/>
+                  </pic:nvPicPr>
+                  <pic:blipFill>
+                    <a:blip r:embed="rId11"/>
+                    <a:stretch>
+                      <a:fillRect/>
+                    </a:stretch>
+                  </pic:blipFill>
+                  <pic:spPr>
+                    <a:xfrm>
+                      <a:off x="0" y="0"/>
+                      <a:ext cx="5400040" cy="1978660"/>
+                    </a:xfrm>
+                    <a:prstGeom prst="rect">
+                      <a:avLst/>
+                    </a:prstGeom>
+                  </pic:spPr>
+                </pic:pic>
+              </a:graphicData>
+            </a:graphic>
+          </wp:inline>
+        </w:drawing>
+      </w:r>
+    </w:p>
+    <w:p>
+      <w:pPr>
+        <w:pStyle w:val="PargrafodaLista"/>
+        <w:numPr>
+          <w:ilvl w:val="1"/>
+          <w:numId w:val="1"/>
+        </w:numPr>
+        <w:spacing w:line="360" w:lineRule="auto"/>
+        <w:jc w:val="both"/>
+        <w:rPr>
+          <w:rFonts w:ascii="Times New Roman" w:hAnsi="Times New Roman" w:cs="Times New Roman"/>
+          <w:sz w:val="24"/>
+          <w:szCs w:val="24"/>
+        </w:rPr>
+      </w:pPr>
+      <w:r>
+        <w:rPr>
+          <w:rFonts w:ascii="Times New Roman" w:hAnsi="Times New Roman" w:cs="Times New Roman"/>
+          <w:sz w:val="24"/>
+          <w:szCs w:val="24"/>
+        </w:rPr>
+        <w:t xml:space="preserve"> </w:t>
+      </w:r>
+      <w:r>
+        <w:rPr>
+          <w:rFonts w:ascii="Times New Roman" w:hAnsi="Times New Roman" w:cs="Times New Roman"/>
+          <w:sz w:val="24"/>
+          <w:szCs w:val="24"/>
+        </w:rPr>
+        <w:t>Testamos nosso código e descobrimos que existe um bug nele ao adicionar outro lance com um valor maior do que o que já havia sido definido antes. Com esse exemplo determinamos o quão importante é testar nosso código, pois se esse programa fosse de um hospital, pacientes poderiam ter recebido as doses erradas de um medicamento.</w:t>
       </w:r>
     </w:p>
     <w:sectPr>

</xml_diff>

<commit_message>
Começando com testes de unidade
Aprendemos como iniciar um teste e ver o que deu errado com nosso código
</commit_message>
<xml_diff>
--- a/Python/Testes automatizados – TDD com Python/Anotações/Testes automatizados – TDD com Python.docx
+++ b/Python/Testes automatizados – TDD com Python/Anotações/Testes automatizados – TDD com Python.docx
@@ -948,6 +948,799 @@
         </w:rPr>
         <w:t>Testamos nosso código e descobrimos que existe um bug nele ao adicionar outro lance com um valor maior do que o que já havia sido definido antes. Com esse exemplo determinamos o quão importante é testar nosso código, pois se esse programa fosse de um hospital, pacientes poderiam ter recebido as doses erradas de um medicamento.</w:t>
       </w:r>
+    </w:p>
+    <w:p>
+      <w:pPr>
+        <w:pStyle w:val="PargrafodaLista"/>
+        <w:numPr>
+          <w:ilvl w:val="2"/>
+          <w:numId w:val="1"/>
+        </w:numPr>
+        <w:spacing w:line="360" w:lineRule="auto"/>
+        <w:jc w:val="both"/>
+        <w:rPr>
+          <w:rFonts w:ascii="Times New Roman" w:hAnsi="Times New Roman" w:cs="Times New Roman"/>
+          <w:sz w:val="24"/>
+          <w:szCs w:val="24"/>
+        </w:rPr>
+      </w:pPr>
+      <w:r>
+        <w:rPr>
+          <w:rFonts w:ascii="Times New Roman" w:hAnsi="Times New Roman" w:cs="Times New Roman"/>
+          <w:sz w:val="24"/>
+          <w:szCs w:val="24"/>
+        </w:rPr>
+        <w:t>Considerando isso, muitos desenvolvedores criaram frameworks que possibilitam fazer testes em programas.</w:t>
+      </w:r>
+    </w:p>
+    <w:p>
+      <w:pPr>
+        <w:pStyle w:val="PargrafodaLista"/>
+        <w:numPr>
+          <w:ilvl w:val="2"/>
+          <w:numId w:val="1"/>
+        </w:numPr>
+        <w:spacing w:line="360" w:lineRule="auto"/>
+        <w:jc w:val="both"/>
+        <w:rPr>
+          <w:rFonts w:ascii="Times New Roman" w:hAnsi="Times New Roman" w:cs="Times New Roman"/>
+          <w:sz w:val="24"/>
+          <w:szCs w:val="24"/>
+        </w:rPr>
+      </w:pPr>
+      <w:r>
+        <w:rPr>
+          <w:rFonts w:ascii="Times New Roman" w:hAnsi="Times New Roman" w:cs="Times New Roman"/>
+          <w:sz w:val="24"/>
+          <w:szCs w:val="24"/>
+        </w:rPr>
+        <w:t>Caso queiramos fazer o teste em uma classe específica, podemos deixar o cursor em cima do nome da classe e apertar CTRL + SHIFT + T</w:t>
+      </w:r>
+      <w:r>
+        <w:rPr>
+          <w:rFonts w:ascii="Times New Roman" w:hAnsi="Times New Roman" w:cs="Times New Roman"/>
+          <w:sz w:val="24"/>
+          <w:szCs w:val="24"/>
+        </w:rPr>
+        <w:t xml:space="preserve"> e ENTER</w:t>
+      </w:r>
+      <w:r>
+        <w:rPr>
+          <w:rFonts w:ascii="Times New Roman" w:hAnsi="Times New Roman" w:cs="Times New Roman"/>
+          <w:sz w:val="24"/>
+          <w:szCs w:val="24"/>
+        </w:rPr>
+        <w:t>:</w:t>
+      </w:r>
+    </w:p>
+    <w:p>
+      <w:pPr>
+        <w:spacing w:line="360" w:lineRule="auto"/>
+        <w:jc w:val="center"/>
+        <w:rPr>
+          <w:rFonts w:ascii="Times New Roman" w:hAnsi="Times New Roman" w:cs="Times New Roman"/>
+          <w:sz w:val="24"/>
+          <w:szCs w:val="24"/>
+        </w:rPr>
+      </w:pPr>
+      <w:r>
+        <w:rPr>
+          <w:rFonts w:ascii="Times New Roman" w:hAnsi="Times New Roman" w:cs="Times New Roman"/>
+          <w:sz w:val="24"/>
+          <w:szCs w:val="24"/>
+        </w:rPr>
+        <w:lastRenderedPageBreak/>
+        <w:drawing>
+          <wp:inline distT="0" distB="0" distL="0" distR="0" wp14:anchorId="54CA0C19" wp14:editId="663F0B3F">
+            <wp:extent cx="3143689" cy="914528"/>
+            <wp:effectExtent l="0" t="0" r="0" b="0"/>
+            <wp:docPr id="9" name="Imagem 9"/>
+            <wp:cNvGraphicFramePr>
+              <a:graphicFrameLocks xmlns:a="http://schemas.openxmlformats.org/drawingml/2006/main" noChangeAspect="1"/>
+            </wp:cNvGraphicFramePr>
+            <a:graphic xmlns:a="http://schemas.openxmlformats.org/drawingml/2006/main">
+              <a:graphicData uri="http://schemas.openxmlformats.org/drawingml/2006/picture">
+                <pic:pic xmlns:pic="http://schemas.openxmlformats.org/drawingml/2006/picture">
+                  <pic:nvPicPr>
+                    <pic:cNvPr id="1" name=""/>
+                    <pic:cNvPicPr/>
+                  </pic:nvPicPr>
+                  <pic:blipFill>
+                    <a:blip r:embed="rId12"/>
+                    <a:stretch>
+                      <a:fillRect/>
+                    </a:stretch>
+                  </pic:blipFill>
+                  <pic:spPr>
+                    <a:xfrm>
+                      <a:off x="0" y="0"/>
+                      <a:ext cx="3143689" cy="914528"/>
+                    </a:xfrm>
+                    <a:prstGeom prst="rect">
+                      <a:avLst/>
+                    </a:prstGeom>
+                  </pic:spPr>
+                </pic:pic>
+              </a:graphicData>
+            </a:graphic>
+          </wp:inline>
+        </w:drawing>
+      </w:r>
+    </w:p>
+    <w:p>
+      <w:pPr>
+        <w:spacing w:line="360" w:lineRule="auto"/>
+        <w:jc w:val="center"/>
+        <w:rPr>
+          <w:rFonts w:ascii="Times New Roman" w:hAnsi="Times New Roman" w:cs="Times New Roman"/>
+          <w:sz w:val="24"/>
+          <w:szCs w:val="24"/>
+        </w:rPr>
+      </w:pPr>
+      <w:r>
+        <w:rPr>
+          <w:rFonts w:ascii="Times New Roman" w:hAnsi="Times New Roman" w:cs="Times New Roman"/>
+          <w:sz w:val="24"/>
+          <w:szCs w:val="24"/>
+        </w:rPr>
+        <w:drawing>
+          <wp:inline distT="0" distB="0" distL="0" distR="0" wp14:anchorId="653145D4" wp14:editId="4CB6464F">
+            <wp:extent cx="5400040" cy="2660015"/>
+            <wp:effectExtent l="0" t="0" r="0" b="6985"/>
+            <wp:docPr id="10" name="Imagem 10"/>
+            <wp:cNvGraphicFramePr>
+              <a:graphicFrameLocks xmlns:a="http://schemas.openxmlformats.org/drawingml/2006/main" noChangeAspect="1"/>
+            </wp:cNvGraphicFramePr>
+            <a:graphic xmlns:a="http://schemas.openxmlformats.org/drawingml/2006/main">
+              <a:graphicData uri="http://schemas.openxmlformats.org/drawingml/2006/picture">
+                <pic:pic xmlns:pic="http://schemas.openxmlformats.org/drawingml/2006/picture">
+                  <pic:nvPicPr>
+                    <pic:cNvPr id="1" name=""/>
+                    <pic:cNvPicPr/>
+                  </pic:nvPicPr>
+                  <pic:blipFill>
+                    <a:blip r:embed="rId13"/>
+                    <a:stretch>
+                      <a:fillRect/>
+                    </a:stretch>
+                  </pic:blipFill>
+                  <pic:spPr>
+                    <a:xfrm>
+                      <a:off x="0" y="0"/>
+                      <a:ext cx="5400040" cy="2660015"/>
+                    </a:xfrm>
+                    <a:prstGeom prst="rect">
+                      <a:avLst/>
+                    </a:prstGeom>
+                  </pic:spPr>
+                </pic:pic>
+              </a:graphicData>
+            </a:graphic>
+          </wp:inline>
+        </w:drawing>
+      </w:r>
+    </w:p>
+    <w:p>
+      <w:pPr>
+        <w:pStyle w:val="PargrafodaLista"/>
+        <w:numPr>
+          <w:ilvl w:val="2"/>
+          <w:numId w:val="1"/>
+        </w:numPr>
+        <w:spacing w:line="360" w:lineRule="auto"/>
+        <w:jc w:val="both"/>
+        <w:rPr>
+          <w:rFonts w:ascii="Times New Roman" w:hAnsi="Times New Roman" w:cs="Times New Roman"/>
+          <w:sz w:val="24"/>
+          <w:szCs w:val="24"/>
+        </w:rPr>
+      </w:pPr>
+      <w:r>
+        <w:rPr>
+          <w:rFonts w:ascii="Times New Roman" w:hAnsi="Times New Roman" w:cs="Times New Roman"/>
+          <w:sz w:val="24"/>
+          <w:szCs w:val="24"/>
+        </w:rPr>
+        <w:t>O arquivo que ele vai criar é este:</w:t>
+      </w:r>
+    </w:p>
+    <w:p>
+      <w:pPr>
+        <w:spacing w:line="360" w:lineRule="auto"/>
+        <w:jc w:val="center"/>
+        <w:rPr>
+          <w:rFonts w:ascii="Times New Roman" w:hAnsi="Times New Roman" w:cs="Times New Roman"/>
+          <w:sz w:val="24"/>
+          <w:szCs w:val="24"/>
+        </w:rPr>
+      </w:pPr>
+      <w:r>
+        <w:rPr>
+          <w:rFonts w:ascii="Times New Roman" w:hAnsi="Times New Roman" w:cs="Times New Roman"/>
+          <w:sz w:val="24"/>
+          <w:szCs w:val="24"/>
+        </w:rPr>
+        <w:drawing>
+          <wp:inline distT="0" distB="0" distL="0" distR="0" wp14:anchorId="0D285C83" wp14:editId="6071D718">
+            <wp:extent cx="2514951" cy="1400370"/>
+            <wp:effectExtent l="0" t="0" r="0" b="9525"/>
+            <wp:docPr id="11" name="Imagem 11"/>
+            <wp:cNvGraphicFramePr>
+              <a:graphicFrameLocks xmlns:a="http://schemas.openxmlformats.org/drawingml/2006/main" noChangeAspect="1"/>
+            </wp:cNvGraphicFramePr>
+            <a:graphic xmlns:a="http://schemas.openxmlformats.org/drawingml/2006/main">
+              <a:graphicData uri="http://schemas.openxmlformats.org/drawingml/2006/picture">
+                <pic:pic xmlns:pic="http://schemas.openxmlformats.org/drawingml/2006/picture">
+                  <pic:nvPicPr>
+                    <pic:cNvPr id="1" name=""/>
+                    <pic:cNvPicPr/>
+                  </pic:nvPicPr>
+                  <pic:blipFill>
+                    <a:blip r:embed="rId14"/>
+                    <a:stretch>
+                      <a:fillRect/>
+                    </a:stretch>
+                  </pic:blipFill>
+                  <pic:spPr>
+                    <a:xfrm>
+                      <a:off x="0" y="0"/>
+                      <a:ext cx="2514951" cy="1400370"/>
+                    </a:xfrm>
+                    <a:prstGeom prst="rect">
+                      <a:avLst/>
+                    </a:prstGeom>
+                  </pic:spPr>
+                </pic:pic>
+              </a:graphicData>
+            </a:graphic>
+          </wp:inline>
+        </w:drawing>
+      </w:r>
+    </w:p>
+    <w:p>
+      <w:pPr>
+        <w:pStyle w:val="PargrafodaLista"/>
+        <w:numPr>
+          <w:ilvl w:val="2"/>
+          <w:numId w:val="1"/>
+        </w:numPr>
+        <w:spacing w:line="360" w:lineRule="auto"/>
+        <w:jc w:val="both"/>
+        <w:rPr>
+          <w:rFonts w:ascii="Times New Roman" w:hAnsi="Times New Roman" w:cs="Times New Roman"/>
+          <w:sz w:val="24"/>
+          <w:szCs w:val="24"/>
+        </w:rPr>
+      </w:pPr>
+      <w:r>
+        <w:rPr>
+          <w:rFonts w:ascii="Times New Roman" w:hAnsi="Times New Roman" w:cs="Times New Roman"/>
+          <w:sz w:val="24"/>
+          <w:szCs w:val="24"/>
+        </w:rPr>
+        <w:t>Onde ele cria uma classe teste e herda de tescase.</w:t>
+      </w:r>
+    </w:p>
+    <w:p>
+      <w:pPr>
+        <w:pStyle w:val="PargrafodaLista"/>
+        <w:numPr>
+          <w:ilvl w:val="2"/>
+          <w:numId w:val="1"/>
+        </w:numPr>
+        <w:spacing w:line="360" w:lineRule="auto"/>
+        <w:jc w:val="both"/>
+        <w:rPr>
+          <w:rFonts w:ascii="Times New Roman" w:hAnsi="Times New Roman" w:cs="Times New Roman"/>
+          <w:sz w:val="24"/>
+          <w:szCs w:val="24"/>
+        </w:rPr>
+      </w:pPr>
+      <w:r>
+        <w:rPr>
+          <w:rFonts w:ascii="Times New Roman" w:hAnsi="Times New Roman" w:cs="Times New Roman"/>
+          <w:sz w:val="24"/>
+          <w:szCs w:val="24"/>
+        </w:rPr>
+        <w:t>O que vamos fazer é apagar esse sel.fail (que serve justamente para dar erro no nosso teste) e colocar o que já tínhamos no nosso principal:</w:t>
+      </w:r>
+    </w:p>
+    <w:p>
+      <w:pPr>
+        <w:spacing w:line="360" w:lineRule="auto"/>
+        <w:jc w:val="center"/>
+        <w:rPr>
+          <w:rFonts w:ascii="Times New Roman" w:hAnsi="Times New Roman" w:cs="Times New Roman"/>
+          <w:sz w:val="24"/>
+          <w:szCs w:val="24"/>
+        </w:rPr>
+      </w:pPr>
+      <w:r>
+        <w:rPr>
+          <w:rFonts w:ascii="Times New Roman" w:hAnsi="Times New Roman" w:cs="Times New Roman"/>
+          <w:sz w:val="24"/>
+          <w:szCs w:val="24"/>
+        </w:rPr>
+        <w:lastRenderedPageBreak/>
+        <w:drawing>
+          <wp:inline distT="0" distB="0" distL="0" distR="0" wp14:anchorId="57FB3189" wp14:editId="5AA82CF5">
+            <wp:extent cx="4972744" cy="4143953"/>
+            <wp:effectExtent l="0" t="0" r="0" b="9525"/>
+            <wp:docPr id="15" name="Imagem 15"/>
+            <wp:cNvGraphicFramePr>
+              <a:graphicFrameLocks xmlns:a="http://schemas.openxmlformats.org/drawingml/2006/main" noChangeAspect="1"/>
+            </wp:cNvGraphicFramePr>
+            <a:graphic xmlns:a="http://schemas.openxmlformats.org/drawingml/2006/main">
+              <a:graphicData uri="http://schemas.openxmlformats.org/drawingml/2006/picture">
+                <pic:pic xmlns:pic="http://schemas.openxmlformats.org/drawingml/2006/picture">
+                  <pic:nvPicPr>
+                    <pic:cNvPr id="1" name=""/>
+                    <pic:cNvPicPr/>
+                  </pic:nvPicPr>
+                  <pic:blipFill>
+                    <a:blip r:embed="rId15"/>
+                    <a:stretch>
+                      <a:fillRect/>
+                    </a:stretch>
+                  </pic:blipFill>
+                  <pic:spPr>
+                    <a:xfrm>
+                      <a:off x="0" y="0"/>
+                      <a:ext cx="4972744" cy="4143953"/>
+                    </a:xfrm>
+                    <a:prstGeom prst="rect">
+                      <a:avLst/>
+                    </a:prstGeom>
+                  </pic:spPr>
+                </pic:pic>
+              </a:graphicData>
+            </a:graphic>
+          </wp:inline>
+        </w:drawing>
+      </w:r>
+    </w:p>
+    <w:p>
+      <w:pPr>
+        <w:pStyle w:val="PargrafodaLista"/>
+        <w:numPr>
+          <w:ilvl w:val="2"/>
+          <w:numId w:val="1"/>
+        </w:numPr>
+        <w:spacing w:line="360" w:lineRule="auto"/>
+        <w:jc w:val="both"/>
+        <w:rPr>
+          <w:rFonts w:ascii="Times New Roman" w:hAnsi="Times New Roman" w:cs="Times New Roman"/>
+          <w:sz w:val="24"/>
+          <w:szCs w:val="24"/>
+        </w:rPr>
+      </w:pPr>
+      <w:r>
+        <w:rPr>
+          <w:rFonts w:ascii="Times New Roman" w:hAnsi="Times New Roman" w:cs="Times New Roman"/>
+          <w:sz w:val="24"/>
+          <w:szCs w:val="24"/>
+        </w:rPr>
+        <w:t xml:space="preserve">Para confirmar nosso teste podemos utilizar um método do TestCase chamado </w:t>
+      </w:r>
+      <w:r>
+        <w:rPr>
+          <w:rFonts w:ascii="Times New Roman" w:hAnsi="Times New Roman" w:cs="Times New Roman"/>
+          <w:sz w:val="24"/>
+          <w:szCs w:val="24"/>
+        </w:rPr>
+        <w:t>assertEqual</w:t>
+      </w:r>
+      <w:r>
+        <w:rPr>
+          <w:rFonts w:ascii="Times New Roman" w:hAnsi="Times New Roman" w:cs="Times New Roman"/>
+          <w:sz w:val="24"/>
+          <w:szCs w:val="24"/>
+        </w:rPr>
+        <w:t>(valor_esperado, valor_programa), dessa forma ele faz a comparação se o valor esperado é igual ou não ao valor recebido, reportando no console depois:</w:t>
+      </w:r>
+    </w:p>
+    <w:p>
+      <w:pPr>
+        <w:spacing w:line="360" w:lineRule="auto"/>
+        <w:jc w:val="center"/>
+        <w:rPr>
+          <w:rFonts w:ascii="Times New Roman" w:hAnsi="Times New Roman" w:cs="Times New Roman"/>
+          <w:sz w:val="24"/>
+          <w:szCs w:val="24"/>
+        </w:rPr>
+      </w:pPr>
+      <w:r>
+        <w:rPr>
+          <w:rFonts w:ascii="Times New Roman" w:hAnsi="Times New Roman" w:cs="Times New Roman"/>
+          <w:sz w:val="24"/>
+          <w:szCs w:val="24"/>
+        </w:rPr>
+        <w:drawing>
+          <wp:inline distT="0" distB="0" distL="0" distR="0" wp14:anchorId="688B46C0" wp14:editId="42262052">
+            <wp:extent cx="4848902" cy="1076475"/>
+            <wp:effectExtent l="0" t="0" r="8890" b="9525"/>
+            <wp:docPr id="14" name="Imagem 14"/>
+            <wp:cNvGraphicFramePr>
+              <a:graphicFrameLocks xmlns:a="http://schemas.openxmlformats.org/drawingml/2006/main" noChangeAspect="1"/>
+            </wp:cNvGraphicFramePr>
+            <a:graphic xmlns:a="http://schemas.openxmlformats.org/drawingml/2006/main">
+              <a:graphicData uri="http://schemas.openxmlformats.org/drawingml/2006/picture">
+                <pic:pic xmlns:pic="http://schemas.openxmlformats.org/drawingml/2006/picture">
+                  <pic:nvPicPr>
+                    <pic:cNvPr id="1" name=""/>
+                    <pic:cNvPicPr/>
+                  </pic:nvPicPr>
+                  <pic:blipFill>
+                    <a:blip r:embed="rId16"/>
+                    <a:stretch>
+                      <a:fillRect/>
+                    </a:stretch>
+                  </pic:blipFill>
+                  <pic:spPr>
+                    <a:xfrm>
+                      <a:off x="0" y="0"/>
+                      <a:ext cx="4848902" cy="1076475"/>
+                    </a:xfrm>
+                    <a:prstGeom prst="rect">
+                      <a:avLst/>
+                    </a:prstGeom>
+                  </pic:spPr>
+                </pic:pic>
+              </a:graphicData>
+            </a:graphic>
+          </wp:inline>
+        </w:drawing>
+      </w:r>
+    </w:p>
+    <w:p>
+      <w:pPr>
+        <w:spacing w:line="360" w:lineRule="auto"/>
+        <w:jc w:val="center"/>
+        <w:rPr>
+          <w:rFonts w:ascii="Times New Roman" w:hAnsi="Times New Roman" w:cs="Times New Roman"/>
+          <w:sz w:val="24"/>
+          <w:szCs w:val="24"/>
+        </w:rPr>
+      </w:pPr>
+      <w:r>
+        <w:rPr>
+          <w:rFonts w:ascii="Times New Roman" w:hAnsi="Times New Roman" w:cs="Times New Roman"/>
+          <w:sz w:val="24"/>
+          <w:szCs w:val="24"/>
+        </w:rPr>
+        <w:drawing>
+          <wp:inline distT="0" distB="0" distL="0" distR="0" wp14:anchorId="02CA5458" wp14:editId="2712681F">
+            <wp:extent cx="1714739" cy="733527"/>
+            <wp:effectExtent l="0" t="0" r="0" b="9525"/>
+            <wp:docPr id="16" name="Imagem 16"/>
+            <wp:cNvGraphicFramePr>
+              <a:graphicFrameLocks xmlns:a="http://schemas.openxmlformats.org/drawingml/2006/main" noChangeAspect="1"/>
+            </wp:cNvGraphicFramePr>
+            <a:graphic xmlns:a="http://schemas.openxmlformats.org/drawingml/2006/main">
+              <a:graphicData uri="http://schemas.openxmlformats.org/drawingml/2006/picture">
+                <pic:pic xmlns:pic="http://schemas.openxmlformats.org/drawingml/2006/picture">
+                  <pic:nvPicPr>
+                    <pic:cNvPr id="1" name=""/>
+                    <pic:cNvPicPr/>
+                  </pic:nvPicPr>
+                  <pic:blipFill>
+                    <a:blip r:embed="rId17"/>
+                    <a:stretch>
+                      <a:fillRect/>
+                    </a:stretch>
+                  </pic:blipFill>
+                  <pic:spPr>
+                    <a:xfrm>
+                      <a:off x="0" y="0"/>
+                      <a:ext cx="1714739" cy="733527"/>
+                    </a:xfrm>
+                    <a:prstGeom prst="rect">
+                      <a:avLst/>
+                    </a:prstGeom>
+                  </pic:spPr>
+                </pic:pic>
+              </a:graphicData>
+            </a:graphic>
+          </wp:inline>
+        </w:drawing>
+      </w:r>
+    </w:p>
+    <w:p>
+      <w:pPr>
+        <w:spacing w:line="360" w:lineRule="auto"/>
+        <w:jc w:val="center"/>
+        <w:rPr>
+          <w:rFonts w:ascii="Times New Roman" w:hAnsi="Times New Roman" w:cs="Times New Roman"/>
+          <w:sz w:val="24"/>
+          <w:szCs w:val="24"/>
+        </w:rPr>
+      </w:pPr>
+      <w:r>
+        <w:rPr>
+          <w:rFonts w:ascii="Times New Roman" w:hAnsi="Times New Roman" w:cs="Times New Roman"/>
+          <w:sz w:val="24"/>
+          <w:szCs w:val="24"/>
+        </w:rPr>
+        <w:drawing>
+          <wp:inline distT="0" distB="0" distL="0" distR="0" wp14:anchorId="2DA04791" wp14:editId="78E63E78">
+            <wp:extent cx="2705478" cy="1171739"/>
+            <wp:effectExtent l="0" t="0" r="0" b="9525"/>
+            <wp:docPr id="17" name="Imagem 17"/>
+            <wp:cNvGraphicFramePr>
+              <a:graphicFrameLocks xmlns:a="http://schemas.openxmlformats.org/drawingml/2006/main" noChangeAspect="1"/>
+            </wp:cNvGraphicFramePr>
+            <a:graphic xmlns:a="http://schemas.openxmlformats.org/drawingml/2006/main">
+              <a:graphicData uri="http://schemas.openxmlformats.org/drawingml/2006/picture">
+                <pic:pic xmlns:pic="http://schemas.openxmlformats.org/drawingml/2006/picture">
+                  <pic:nvPicPr>
+                    <pic:cNvPr id="1" name=""/>
+                    <pic:cNvPicPr/>
+                  </pic:nvPicPr>
+                  <pic:blipFill>
+                    <a:blip r:embed="rId18"/>
+                    <a:stretch>
+                      <a:fillRect/>
+                    </a:stretch>
+                  </pic:blipFill>
+                  <pic:spPr>
+                    <a:xfrm>
+                      <a:off x="0" y="0"/>
+                      <a:ext cx="2705478" cy="1171739"/>
+                    </a:xfrm>
+                    <a:prstGeom prst="rect">
+                      <a:avLst/>
+                    </a:prstGeom>
+                  </pic:spPr>
+                </pic:pic>
+              </a:graphicData>
+            </a:graphic>
+          </wp:inline>
+        </w:drawing>
+      </w:r>
+    </w:p>
+    <w:p>
+      <w:pPr>
+        <w:pStyle w:val="PargrafodaLista"/>
+        <w:numPr>
+          <w:ilvl w:val="2"/>
+          <w:numId w:val="1"/>
+        </w:numPr>
+        <w:spacing w:line="360" w:lineRule="auto"/>
+        <w:jc w:val="both"/>
+        <w:rPr>
+          <w:rFonts w:ascii="Times New Roman" w:hAnsi="Times New Roman" w:cs="Times New Roman"/>
+          <w:sz w:val="24"/>
+          <w:szCs w:val="24"/>
+        </w:rPr>
+      </w:pPr>
+      <w:r>
+        <w:rPr>
+          <w:rFonts w:ascii="Times New Roman" w:hAnsi="Times New Roman" w:cs="Times New Roman"/>
+          <w:sz w:val="24"/>
+          <w:szCs w:val="24"/>
+        </w:rPr>
+        <w:lastRenderedPageBreak/>
+        <w:t>Para corrigir esse bug é simples, basta ir lá no nosso domínio e remover duas letras</w:t>
+      </w:r>
+      <w:r>
+        <w:rPr>
+          <w:rFonts w:ascii="Times New Roman" w:hAnsi="Times New Roman" w:cs="Times New Roman"/>
+          <w:sz w:val="24"/>
+          <w:szCs w:val="24"/>
+        </w:rPr>
+        <w:t xml:space="preserve"> da classe Avaliador</w:t>
+      </w:r>
+      <w:r>
+        <w:rPr>
+          <w:rFonts w:ascii="Times New Roman" w:hAnsi="Times New Roman" w:cs="Times New Roman"/>
+          <w:sz w:val="24"/>
+          <w:szCs w:val="24"/>
+        </w:rPr>
+        <w:t>:</w:t>
+      </w:r>
+    </w:p>
+    <w:p>
+      <w:pPr>
+        <w:spacing w:line="360" w:lineRule="auto"/>
+        <w:jc w:val="center"/>
+        <w:rPr>
+          <w:rFonts w:ascii="Times New Roman" w:hAnsi="Times New Roman" w:cs="Times New Roman"/>
+          <w:sz w:val="24"/>
+          <w:szCs w:val="24"/>
+        </w:rPr>
+      </w:pPr>
+      <w:r>
+        <w:rPr>
+          <w:noProof/>
+        </w:rPr>
+        <w:drawing>
+          <wp:inline distT="0" distB="0" distL="0" distR="0" wp14:anchorId="294F330C" wp14:editId="5E66160B">
+            <wp:extent cx="3876190" cy="2400000"/>
+            <wp:effectExtent l="0" t="0" r="0" b="635"/>
+            <wp:docPr id="18" name="Imagem 18"/>
+            <wp:cNvGraphicFramePr>
+              <a:graphicFrameLocks xmlns:a="http://schemas.openxmlformats.org/drawingml/2006/main" noChangeAspect="1"/>
+            </wp:cNvGraphicFramePr>
+            <a:graphic xmlns:a="http://schemas.openxmlformats.org/drawingml/2006/main">
+              <a:graphicData uri="http://schemas.openxmlformats.org/drawingml/2006/picture">
+                <pic:pic xmlns:pic="http://schemas.openxmlformats.org/drawingml/2006/picture">
+                  <pic:nvPicPr>
+                    <pic:cNvPr id="1" name=""/>
+                    <pic:cNvPicPr/>
+                  </pic:nvPicPr>
+                  <pic:blipFill>
+                    <a:blip r:embed="rId19"/>
+                    <a:stretch>
+                      <a:fillRect/>
+                    </a:stretch>
+                  </pic:blipFill>
+                  <pic:spPr>
+                    <a:xfrm>
+                      <a:off x="0" y="0"/>
+                      <a:ext cx="3876190" cy="2400000"/>
+                    </a:xfrm>
+                    <a:prstGeom prst="rect">
+                      <a:avLst/>
+                    </a:prstGeom>
+                  </pic:spPr>
+                </pic:pic>
+              </a:graphicData>
+            </a:graphic>
+          </wp:inline>
+        </w:drawing>
+      </w:r>
+    </w:p>
+    <w:p>
+      <w:pPr>
+        <w:spacing w:line="360" w:lineRule="auto"/>
+        <w:jc w:val="center"/>
+        <w:rPr>
+          <w:rFonts w:ascii="Times New Roman" w:hAnsi="Times New Roman" w:cs="Times New Roman"/>
+          <w:sz w:val="24"/>
+          <w:szCs w:val="24"/>
+        </w:rPr>
+      </w:pPr>
+      <w:r>
+        <w:rPr>
+          <w:noProof/>
+        </w:rPr>
+        <w:drawing>
+          <wp:inline distT="0" distB="0" distL="0" distR="0" wp14:anchorId="7D449247" wp14:editId="4AACB3B1">
+            <wp:extent cx="3733333" cy="2304762"/>
+            <wp:effectExtent l="0" t="0" r="635" b="635"/>
+            <wp:docPr id="20" name="Imagem 20"/>
+            <wp:cNvGraphicFramePr>
+              <a:graphicFrameLocks xmlns:a="http://schemas.openxmlformats.org/drawingml/2006/main" noChangeAspect="1"/>
+            </wp:cNvGraphicFramePr>
+            <a:graphic xmlns:a="http://schemas.openxmlformats.org/drawingml/2006/main">
+              <a:graphicData uri="http://schemas.openxmlformats.org/drawingml/2006/picture">
+                <pic:pic xmlns:pic="http://schemas.openxmlformats.org/drawingml/2006/picture">
+                  <pic:nvPicPr>
+                    <pic:cNvPr id="1" name=""/>
+                    <pic:cNvPicPr/>
+                  </pic:nvPicPr>
+                  <pic:blipFill>
+                    <a:blip r:embed="rId20"/>
+                    <a:stretch>
+                      <a:fillRect/>
+                    </a:stretch>
+                  </pic:blipFill>
+                  <pic:spPr>
+                    <a:xfrm>
+                      <a:off x="0" y="0"/>
+                      <a:ext cx="3733333" cy="2304762"/>
+                    </a:xfrm>
+                    <a:prstGeom prst="rect">
+                      <a:avLst/>
+                    </a:prstGeom>
+                  </pic:spPr>
+                </pic:pic>
+              </a:graphicData>
+            </a:graphic>
+          </wp:inline>
+        </w:drawing>
+      </w:r>
+    </w:p>
+    <w:p>
+      <w:pPr>
+        <w:pStyle w:val="PargrafodaLista"/>
+        <w:numPr>
+          <w:ilvl w:val="2"/>
+          <w:numId w:val="1"/>
+        </w:numPr>
+        <w:spacing w:line="360" w:lineRule="auto"/>
+        <w:jc w:val="both"/>
+        <w:rPr>
+          <w:rFonts w:ascii="Times New Roman" w:hAnsi="Times New Roman" w:cs="Times New Roman"/>
+          <w:sz w:val="24"/>
+          <w:szCs w:val="24"/>
+        </w:rPr>
+      </w:pPr>
+      <w:r>
+        <w:rPr>
+          <w:rFonts w:ascii="Times New Roman" w:hAnsi="Times New Roman" w:cs="Times New Roman"/>
+          <w:sz w:val="24"/>
+          <w:szCs w:val="24"/>
+        </w:rPr>
+        <w:t>Se deixássemos um elif no método avalia ele nunca passaria pela segunda verificação se passasse logo na primeira, fazendo com que ocorresse o bug, mas ao deixar apenas como if, o código é obrigado a passar por ambas as verificações evitando o bug de ocorrer</w:t>
+      </w:r>
+      <w:r>
+        <w:rPr>
+          <w:rFonts w:ascii="Times New Roman" w:hAnsi="Times New Roman" w:cs="Times New Roman"/>
+          <w:sz w:val="24"/>
+          <w:szCs w:val="24"/>
+        </w:rPr>
+        <w:t>:</w:t>
+      </w:r>
+    </w:p>
+    <w:p>
+      <w:pPr>
+        <w:spacing w:line="360" w:lineRule="auto"/>
+        <w:jc w:val="center"/>
+        <w:rPr>
+          <w:rFonts w:ascii="Times New Roman" w:hAnsi="Times New Roman" w:cs="Times New Roman"/>
+          <w:sz w:val="24"/>
+          <w:szCs w:val="24"/>
+        </w:rPr>
+      </w:pPr>
+      <w:r>
+        <w:rPr>
+          <w:rFonts w:ascii="Times New Roman" w:hAnsi="Times New Roman" w:cs="Times New Roman"/>
+          <w:sz w:val="24"/>
+          <w:szCs w:val="24"/>
+        </w:rPr>
+        <w:drawing>
+          <wp:inline distT="0" distB="0" distL="0" distR="0" wp14:anchorId="3F2C4475" wp14:editId="204B1CCA">
+            <wp:extent cx="1609950" cy="800212"/>
+            <wp:effectExtent l="0" t="0" r="9525" b="0"/>
+            <wp:docPr id="21" name="Imagem 21"/>
+            <wp:cNvGraphicFramePr>
+              <a:graphicFrameLocks xmlns:a="http://schemas.openxmlformats.org/drawingml/2006/main" noChangeAspect="1"/>
+            </wp:cNvGraphicFramePr>
+            <a:graphic xmlns:a="http://schemas.openxmlformats.org/drawingml/2006/main">
+              <a:graphicData uri="http://schemas.openxmlformats.org/drawingml/2006/picture">
+                <pic:pic xmlns:pic="http://schemas.openxmlformats.org/drawingml/2006/picture">
+                  <pic:nvPicPr>
+                    <pic:cNvPr id="1" name=""/>
+                    <pic:cNvPicPr/>
+                  </pic:nvPicPr>
+                  <pic:blipFill>
+                    <a:blip r:embed="rId21"/>
+                    <a:stretch>
+                      <a:fillRect/>
+                    </a:stretch>
+                  </pic:blipFill>
+                  <pic:spPr>
+                    <a:xfrm>
+                      <a:off x="0" y="0"/>
+                      <a:ext cx="1609950" cy="800212"/>
+                    </a:xfrm>
+                    <a:prstGeom prst="rect">
+                      <a:avLst/>
+                    </a:prstGeom>
+                  </pic:spPr>
+                </pic:pic>
+              </a:graphicData>
+            </a:graphic>
+          </wp:inline>
+        </w:drawing>
+      </w:r>
+    </w:p>
+    <w:p>
+      <w:pPr>
+        <w:pStyle w:val="PargrafodaLista"/>
+        <w:numPr>
+          <w:ilvl w:val="2"/>
+          <w:numId w:val="1"/>
+        </w:numPr>
+        <w:spacing w:line="360" w:lineRule="auto"/>
+        <w:jc w:val="both"/>
+        <w:rPr>
+          <w:rFonts w:ascii="Times New Roman" w:hAnsi="Times New Roman" w:cs="Times New Roman"/>
+          <w:sz w:val="24"/>
+          <w:szCs w:val="24"/>
+        </w:rPr>
+      </w:pPr>
     </w:p>
     <w:sectPr>
       <w:pgSz w:w="11906" w:h="16838"/>

</xml_diff>

<commit_message>
Rodando o teste no terminal
Aprendemos a rodar testes direto no terminal
</commit_message>
<xml_diff>
--- a/Python/Testes automatizados – TDD com Python/Anotações/Testes automatizados – TDD com Python.docx
+++ b/Python/Testes automatizados – TDD com Python/Anotações/Testes automatizados – TDD com Python.docx
@@ -735,7 +735,25 @@
           <w:sz w:val="24"/>
           <w:szCs w:val="24"/>
         </w:rPr>
-        <w:t>Basicamente estamos dizendo que como argumento para esse método esperamos que seja passado o objeto Leilao.</w:t>
+        <w:t xml:space="preserve">Basicamente estamos dizendo que como argumento para esse método esperamos que seja passado o objeto </w:t>
+      </w:r>
+      <w:proofErr w:type="spellStart"/>
+      <w:r>
+        <w:rPr>
+          <w:rFonts w:ascii="Times New Roman" w:hAnsi="Times New Roman" w:cs="Times New Roman"/>
+          <w:sz w:val="24"/>
+          <w:szCs w:val="24"/>
+        </w:rPr>
+        <w:t>Leilao</w:t>
+      </w:r>
+      <w:proofErr w:type="spellEnd"/>
+      <w:r>
+        <w:rPr>
+          <w:rFonts w:ascii="Times New Roman" w:hAnsi="Times New Roman" w:cs="Times New Roman"/>
+          <w:sz w:val="24"/>
+          <w:szCs w:val="24"/>
+        </w:rPr>
+        <w:t>.</w:t>
       </w:r>
     </w:p>
     <w:p>
@@ -759,7 +777,25 @@
           <w:sz w:val="24"/>
           <w:szCs w:val="24"/>
         </w:rPr>
-        <w:t>Para fazer com que o maior e menor lance sejam atribuídos as suas respectivas variáveis, precisamos fazer um esquema de validação com ifs:</w:t>
+        <w:t xml:space="preserve">Para fazer com que o maior e menor lance sejam atribuídos as suas respectivas variáveis, precisamos fazer um esquema de validação com </w:t>
+      </w:r>
+      <w:proofErr w:type="spellStart"/>
+      <w:r>
+        <w:rPr>
+          <w:rFonts w:ascii="Times New Roman" w:hAnsi="Times New Roman" w:cs="Times New Roman"/>
+          <w:sz w:val="24"/>
+          <w:szCs w:val="24"/>
+        </w:rPr>
+        <w:t>ifs</w:t>
+      </w:r>
+      <w:proofErr w:type="spellEnd"/>
+      <w:r>
+        <w:rPr>
+          <w:rFonts w:ascii="Times New Roman" w:hAnsi="Times New Roman" w:cs="Times New Roman"/>
+          <w:sz w:val="24"/>
+          <w:szCs w:val="24"/>
+        </w:rPr>
+        <w:t>:</w:t>
       </w:r>
     </w:p>
     <w:p>
@@ -837,7 +873,25 @@
           <w:sz w:val="24"/>
           <w:szCs w:val="24"/>
         </w:rPr>
-        <w:t>Basicamente dizendo que para cada lance nos lances do lailao, deverá ser feita essa verificação: Se o valor do lance for maior que o maior lance (inicialmente determinado pelo sys, como visto acima), então o maior lance recebe esse novo valor do lance. O contrário também é verdade.</w:t>
+        <w:t xml:space="preserve">Basicamente dizendo que para cada lance nos lances do </w:t>
+      </w:r>
+      <w:proofErr w:type="spellStart"/>
+      <w:r>
+        <w:rPr>
+          <w:rFonts w:ascii="Times New Roman" w:hAnsi="Times New Roman" w:cs="Times New Roman"/>
+          <w:sz w:val="24"/>
+          <w:szCs w:val="24"/>
+        </w:rPr>
+        <w:t>lailao</w:t>
+      </w:r>
+      <w:proofErr w:type="spellEnd"/>
+      <w:r>
+        <w:rPr>
+          <w:rFonts w:ascii="Times New Roman" w:hAnsi="Times New Roman" w:cs="Times New Roman"/>
+          <w:sz w:val="24"/>
+          <w:szCs w:val="24"/>
+        </w:rPr>
+        <w:t>, deverá ser feita essa verificação: Se o valor do lance for maior que o maior lance (inicialmente determinado pelo sys, como visto acima), então o maior lance recebe esse novo valor do lance. O contrário também é verdade.</w:t>
       </w:r>
     </w:p>
     <w:p>
@@ -1218,7 +1272,25 @@
           <w:sz w:val="24"/>
           <w:szCs w:val="24"/>
         </w:rPr>
-        <w:t>Onde ele cria uma classe teste e herda de tescase.</w:t>
+        <w:t xml:space="preserve">Onde ele cria uma classe teste e herda de </w:t>
+      </w:r>
+      <w:proofErr w:type="spellStart"/>
+      <w:r>
+        <w:rPr>
+          <w:rFonts w:ascii="Times New Roman" w:hAnsi="Times New Roman" w:cs="Times New Roman"/>
+          <w:sz w:val="24"/>
+          <w:szCs w:val="24"/>
+        </w:rPr>
+        <w:t>tescase</w:t>
+      </w:r>
+      <w:proofErr w:type="spellEnd"/>
+      <w:r>
+        <w:rPr>
+          <w:rFonts w:ascii="Times New Roman" w:hAnsi="Times New Roman" w:cs="Times New Roman"/>
+          <w:sz w:val="24"/>
+          <w:szCs w:val="24"/>
+        </w:rPr>
+        <w:t>.</w:t>
       </w:r>
     </w:p>
     <w:p>
@@ -1242,7 +1314,25 @@
           <w:sz w:val="24"/>
           <w:szCs w:val="24"/>
         </w:rPr>
-        <w:t>O que vamos fazer é apagar esse sel.fail (que serve justamente para dar erro no nosso teste) e colocar o que já tínhamos no nosso principal:</w:t>
+        <w:t xml:space="preserve">O que vamos fazer é apagar esse </w:t>
+      </w:r>
+      <w:proofErr w:type="spellStart"/>
+      <w:r>
+        <w:rPr>
+          <w:rFonts w:ascii="Times New Roman" w:hAnsi="Times New Roman" w:cs="Times New Roman"/>
+          <w:sz w:val="24"/>
+          <w:szCs w:val="24"/>
+        </w:rPr>
+        <w:t>sel.fail</w:t>
+      </w:r>
+      <w:proofErr w:type="spellEnd"/>
+      <w:r>
+        <w:rPr>
+          <w:rFonts w:ascii="Times New Roman" w:hAnsi="Times New Roman" w:cs="Times New Roman"/>
+          <w:sz w:val="24"/>
+          <w:szCs w:val="24"/>
+        </w:rPr>
+        <w:t xml:space="preserve"> (que serve justamente para dar erro no nosso teste) e colocar o que já tínhamos no nosso principal:</w:t>
       </w:r>
     </w:p>
     <w:p>
@@ -1320,8 +1410,27 @@
           <w:sz w:val="24"/>
           <w:szCs w:val="24"/>
         </w:rPr>
-        <w:t xml:space="preserve">Para confirmar nosso teste podemos utilizar um método do TestCase chamado </w:t>
-      </w:r>
+        <w:t xml:space="preserve">Para confirmar nosso teste podemos utilizar um método do </w:t>
+      </w:r>
+      <w:proofErr w:type="spellStart"/>
+      <w:r>
+        <w:rPr>
+          <w:rFonts w:ascii="Times New Roman" w:hAnsi="Times New Roman" w:cs="Times New Roman"/>
+          <w:sz w:val="24"/>
+          <w:szCs w:val="24"/>
+        </w:rPr>
+        <w:t>TestCase</w:t>
+      </w:r>
+      <w:proofErr w:type="spellEnd"/>
+      <w:r>
+        <w:rPr>
+          <w:rFonts w:ascii="Times New Roman" w:hAnsi="Times New Roman" w:cs="Times New Roman"/>
+          <w:sz w:val="24"/>
+          <w:szCs w:val="24"/>
+        </w:rPr>
+        <w:t xml:space="preserve"> chamado </w:t>
+      </w:r>
+      <w:proofErr w:type="spellStart"/>
       <w:r>
         <w:rPr>
           <w:rFonts w:ascii="Times New Roman" w:hAnsi="Times New Roman" w:cs="Times New Roman"/>
@@ -1330,13 +1439,50 @@
         </w:rPr>
         <w:t>assertEqual</w:t>
       </w:r>
-      <w:r>
-        <w:rPr>
-          <w:rFonts w:ascii="Times New Roman" w:hAnsi="Times New Roman" w:cs="Times New Roman"/>
-          <w:sz w:val="24"/>
-          <w:szCs w:val="24"/>
-        </w:rPr>
-        <w:t>(valor_esperado, valor_programa), dessa forma ele faz a comparação se o valor esperado é igual ou não ao valor recebido, reportando no console depois:</w:t>
+      <w:proofErr w:type="spellEnd"/>
+      <w:r>
+        <w:rPr>
+          <w:rFonts w:ascii="Times New Roman" w:hAnsi="Times New Roman" w:cs="Times New Roman"/>
+          <w:sz w:val="24"/>
+          <w:szCs w:val="24"/>
+        </w:rPr>
+        <w:t>(</w:t>
+      </w:r>
+      <w:proofErr w:type="spellStart"/>
+      <w:r>
+        <w:rPr>
+          <w:rFonts w:ascii="Times New Roman" w:hAnsi="Times New Roman" w:cs="Times New Roman"/>
+          <w:sz w:val="24"/>
+          <w:szCs w:val="24"/>
+        </w:rPr>
+        <w:t>valor_esperado</w:t>
+      </w:r>
+      <w:proofErr w:type="spellEnd"/>
+      <w:r>
+        <w:rPr>
+          <w:rFonts w:ascii="Times New Roman" w:hAnsi="Times New Roman" w:cs="Times New Roman"/>
+          <w:sz w:val="24"/>
+          <w:szCs w:val="24"/>
+        </w:rPr>
+        <w:t xml:space="preserve">, </w:t>
+      </w:r>
+      <w:proofErr w:type="spellStart"/>
+      <w:r>
+        <w:rPr>
+          <w:rFonts w:ascii="Times New Roman" w:hAnsi="Times New Roman" w:cs="Times New Roman"/>
+          <w:sz w:val="24"/>
+          <w:szCs w:val="24"/>
+        </w:rPr>
+        <w:t>valor_programa</w:t>
+      </w:r>
+      <w:proofErr w:type="spellEnd"/>
+      <w:r>
+        <w:rPr>
+          <w:rFonts w:ascii="Times New Roman" w:hAnsi="Times New Roman" w:cs="Times New Roman"/>
+          <w:sz w:val="24"/>
+          <w:szCs w:val="24"/>
+        </w:rPr>
+        <w:t>), dessa forma ele faz a comparação se o valor esperado é igual ou não ao valor recebido, reportando no console depois:</w:t>
       </w:r>
     </w:p>
     <w:p>
@@ -1662,7 +1808,25 @@
           <w:sz w:val="24"/>
           <w:szCs w:val="24"/>
         </w:rPr>
-        <w:t>Se deixássemos um elif no método avalia ele nunca passaria pela segunda verificação se passasse logo na primeira, fazendo com que ocorresse o bug, mas ao deixar apenas como if, o código é obrigado a passar por ambas as verificações evitando o bug de ocorrer</w:t>
+        <w:t xml:space="preserve">Se deixássemos um </w:t>
+      </w:r>
+      <w:proofErr w:type="spellStart"/>
+      <w:r>
+        <w:rPr>
+          <w:rFonts w:ascii="Times New Roman" w:hAnsi="Times New Roman" w:cs="Times New Roman"/>
+          <w:sz w:val="24"/>
+          <w:szCs w:val="24"/>
+        </w:rPr>
+        <w:t>elif</w:t>
+      </w:r>
+      <w:proofErr w:type="spellEnd"/>
+      <w:r>
+        <w:rPr>
+          <w:rFonts w:ascii="Times New Roman" w:hAnsi="Times New Roman" w:cs="Times New Roman"/>
+          <w:sz w:val="24"/>
+          <w:szCs w:val="24"/>
+        </w:rPr>
+        <w:t xml:space="preserve"> no método avalia ele nunca passaria pela segunda verificação se passasse logo na primeira, fazendo com que ocorresse o bug, mas ao deixar apenas como if, o código é obrigado a passar por ambas as verificações evitando o bug de ocorrer</w:t>
       </w:r>
       <w:r>
         <w:rPr>
@@ -1714,6 +1878,81 @@
                     <a:xfrm>
                       <a:off x="0" y="0"/>
                       <a:ext cx="1609950" cy="800212"/>
+                    </a:xfrm>
+                    <a:prstGeom prst="rect">
+                      <a:avLst/>
+                    </a:prstGeom>
+                  </pic:spPr>
+                </pic:pic>
+              </a:graphicData>
+            </a:graphic>
+          </wp:inline>
+        </w:drawing>
+      </w:r>
+    </w:p>
+    <w:p>
+      <w:pPr>
+        <w:pStyle w:val="PargrafodaLista"/>
+        <w:numPr>
+          <w:ilvl w:val="2"/>
+          <w:numId w:val="1"/>
+        </w:numPr>
+        <w:rPr>
+          <w:rFonts w:ascii="Times New Roman" w:hAnsi="Times New Roman" w:cs="Times New Roman"/>
+          <w:sz w:val="24"/>
+          <w:szCs w:val="24"/>
+        </w:rPr>
+      </w:pPr>
+      <w:r>
+        <w:rPr>
+          <w:rFonts w:ascii="Times New Roman" w:hAnsi="Times New Roman" w:cs="Times New Roman"/>
+          <w:sz w:val="24"/>
+          <w:szCs w:val="24"/>
+        </w:rPr>
+        <w:t>Podemos também rodar os testes pelo terminal, para isso, podemos pedir para o Python rodar o arquivo test_avaliador.py utilizando o módulo de testes:</w:t>
+      </w:r>
+    </w:p>
+    <w:p>
+      <w:pPr>
+        <w:spacing w:line="360" w:lineRule="auto"/>
+        <w:jc w:val="center"/>
+        <w:rPr>
+          <w:rFonts w:ascii="Times New Roman" w:hAnsi="Times New Roman" w:cs="Times New Roman"/>
+          <w:sz w:val="24"/>
+          <w:szCs w:val="24"/>
+        </w:rPr>
+      </w:pPr>
+      <w:r>
+        <w:rPr>
+          <w:rFonts w:ascii="Times New Roman" w:hAnsi="Times New Roman" w:cs="Times New Roman"/>
+          <w:sz w:val="24"/>
+          <w:szCs w:val="24"/>
+        </w:rPr>
+        <w:drawing>
+          <wp:inline distT="0" distB="0" distL="0" distR="0" wp14:anchorId="101EB559" wp14:editId="051FDA8C">
+            <wp:extent cx="3982006" cy="314369"/>
+            <wp:effectExtent l="0" t="0" r="0" b="9525"/>
+            <wp:docPr id="22" name="Imagem 22"/>
+            <wp:cNvGraphicFramePr>
+              <a:graphicFrameLocks xmlns:a="http://schemas.openxmlformats.org/drawingml/2006/main" noChangeAspect="1"/>
+            </wp:cNvGraphicFramePr>
+            <a:graphic xmlns:a="http://schemas.openxmlformats.org/drawingml/2006/main">
+              <a:graphicData uri="http://schemas.openxmlformats.org/drawingml/2006/picture">
+                <pic:pic xmlns:pic="http://schemas.openxmlformats.org/drawingml/2006/picture">
+                  <pic:nvPicPr>
+                    <pic:cNvPr id="1" name=""/>
+                    <pic:cNvPicPr/>
+                  </pic:nvPicPr>
+                  <pic:blipFill>
+                    <a:blip r:embed="rId22"/>
+                    <a:stretch>
+                      <a:fillRect/>
+                    </a:stretch>
+                  </pic:blipFill>
+                  <pic:spPr>
+                    <a:xfrm>
+                      <a:off x="0" y="0"/>
+                      <a:ext cx="3982006" cy="314369"/>
                     </a:xfrm>
                     <a:prstGeom prst="rect">
                       <a:avLst/>

</xml_diff>

<commit_message>
Mais testes e classes de equivalência
Aprendemos sobre teste de equivalência e que não precisamos criar infinitos testes, podemos ter confiança de que nosso código funciona se tivermos feito os testes equivalentes
</commit_message>
<xml_diff>
--- a/Python/Testes automatizados – TDD com Python/Anotações/Testes automatizados – TDD com Python.docx
+++ b/Python/Testes automatizados – TDD com Python/Anotações/Testes automatizados – TDD com Python.docx
@@ -2217,6 +2217,103 @@
           <w:szCs w:val="24"/>
         </w:rPr>
         <w:t>Existem vários tipos de nomenclaturas que podem ser usadas e ela será determinada em cada projeto. O importante é sempre usar a mesma nomenclatura sempre para evitar deixar os testes confusos.</w:t>
+      </w:r>
+    </w:p>
+    <w:p>
+      <w:pPr>
+        <w:pStyle w:val="PargrafodaLista"/>
+        <w:numPr>
+          <w:ilvl w:val="1"/>
+          <w:numId w:val="1"/>
+        </w:numPr>
+        <w:spacing w:line="360" w:lineRule="auto"/>
+        <w:jc w:val="both"/>
+        <w:rPr>
+          <w:rFonts w:ascii="Times New Roman" w:hAnsi="Times New Roman" w:cs="Times New Roman"/>
+          <w:sz w:val="24"/>
+          <w:szCs w:val="24"/>
+        </w:rPr>
+      </w:pPr>
+      <w:r>
+        <w:rPr>
+          <w:rFonts w:ascii="Times New Roman" w:hAnsi="Times New Roman" w:cs="Times New Roman"/>
+          <w:sz w:val="24"/>
+          <w:szCs w:val="24"/>
+        </w:rPr>
+        <w:t xml:space="preserve"> Após criar uma quantidade de testes, como para leilões, não precisamos testar até 1000 lances para ver se o código continua funcionando.</w:t>
+      </w:r>
+    </w:p>
+    <w:p>
+      <w:pPr>
+        <w:pStyle w:val="PargrafodaLista"/>
+        <w:numPr>
+          <w:ilvl w:val="2"/>
+          <w:numId w:val="1"/>
+        </w:numPr>
+        <w:spacing w:line="360" w:lineRule="auto"/>
+        <w:jc w:val="both"/>
+        <w:rPr>
+          <w:rFonts w:ascii="Times New Roman" w:hAnsi="Times New Roman" w:cs="Times New Roman"/>
+          <w:sz w:val="24"/>
+          <w:szCs w:val="24"/>
+        </w:rPr>
+      </w:pPr>
+      <w:r>
+        <w:rPr>
+          <w:rFonts w:ascii="Times New Roman" w:hAnsi="Times New Roman" w:cs="Times New Roman"/>
+          <w:sz w:val="24"/>
+          <w:szCs w:val="24"/>
+        </w:rPr>
+        <w:t>Isso porque existe algo chamado teste de equivalência, onde temos a confiança de que nosso código funcionará independente do número de lances e se eles foram adicionados em ordem crescente ou decrescente, uma vez que já fizemos esses testes com um número menor de lances.</w:t>
+      </w:r>
+    </w:p>
+    <w:p>
+      <w:pPr>
+        <w:pStyle w:val="PargrafodaLista"/>
+        <w:numPr>
+          <w:ilvl w:val="2"/>
+          <w:numId w:val="1"/>
+        </w:numPr>
+        <w:spacing w:line="360" w:lineRule="auto"/>
+        <w:jc w:val="both"/>
+        <w:rPr>
+          <w:rFonts w:ascii="Times New Roman" w:hAnsi="Times New Roman" w:cs="Times New Roman"/>
+          <w:sz w:val="24"/>
+          <w:szCs w:val="24"/>
+        </w:rPr>
+      </w:pPr>
+      <w:r>
+        <w:rPr>
+          <w:rFonts w:ascii="Times New Roman" w:hAnsi="Times New Roman" w:cs="Times New Roman"/>
+          <w:sz w:val="24"/>
+          <w:szCs w:val="24"/>
+        </w:rPr>
+        <w:t>Portanto, se já fizemos testes com 1, 2, 3 lances, em ordem crescente e decrescente, já podemos confiar que funcionará para inúmeros lances devido ao teste de equivalência. A menos que exista uma condição diferente em algum determinado lance ou que faça sentido ser testado, aí, nesse caso, seria interessante fazer os testes necessários.</w:t>
+      </w:r>
+    </w:p>
+    <w:p>
+      <w:pPr>
+        <w:pStyle w:val="PargrafodaLista"/>
+        <w:numPr>
+          <w:ilvl w:val="2"/>
+          <w:numId w:val="1"/>
+        </w:numPr>
+        <w:spacing w:line="360" w:lineRule="auto"/>
+        <w:jc w:val="both"/>
+        <w:rPr>
+          <w:rFonts w:ascii="Times New Roman" w:hAnsi="Times New Roman" w:cs="Times New Roman"/>
+          <w:sz w:val="24"/>
+          <w:szCs w:val="24"/>
+        </w:rPr>
+      </w:pPr>
+      <w:r>
+        <w:rPr>
+          <w:rFonts w:ascii="Times New Roman" w:hAnsi="Times New Roman" w:cs="Times New Roman"/>
+          <w:sz w:val="24"/>
+          <w:szCs w:val="24"/>
+        </w:rPr>
+        <w:lastRenderedPageBreak/>
+        <w:t>Considerando isso é importante sempre levarmos em conta essas classes de equivalência quando formos escrever os testes, para que não percamos tempo escrevendo testes que irão apenas testar mais do mesmo.</w:t>
       </w:r>
     </w:p>
     <w:sectPr>

</xml_diff>

<commit_message>
Isolando a criação do cenário
Aprendemos sobre o método setup e as boas práticas para quando e como utilizá-lo
</commit_message>
<xml_diff>
--- a/Python/Testes automatizados – TDD com Python/Anotações/Testes automatizados – TDD com Python.docx
+++ b/Python/Testes automatizados – TDD com Python/Anotações/Testes automatizados – TDD com Python.docx
@@ -2314,6 +2314,1412 @@
         </w:rPr>
         <w:lastRenderedPageBreak/>
         <w:t>Considerando isso é importante sempre levarmos em conta essas classes de equivalência quando formos escrever os testes, para que não percamos tempo escrevendo testes que irão apenas testar mais do mesmo.</w:t>
+      </w:r>
+    </w:p>
+    <w:p>
+      <w:pPr>
+        <w:pStyle w:val="PargrafodaLista"/>
+        <w:numPr>
+          <w:ilvl w:val="1"/>
+          <w:numId w:val="1"/>
+        </w:numPr>
+        <w:spacing w:line="360" w:lineRule="auto"/>
+        <w:jc w:val="both"/>
+        <w:rPr>
+          <w:rFonts w:ascii="Times New Roman" w:hAnsi="Times New Roman" w:cs="Times New Roman"/>
+          <w:sz w:val="24"/>
+          <w:szCs w:val="24"/>
+        </w:rPr>
+      </w:pPr>
+      <w:r>
+        <w:rPr>
+          <w:rFonts w:ascii="Times New Roman" w:hAnsi="Times New Roman" w:cs="Times New Roman"/>
+          <w:sz w:val="24"/>
+          <w:szCs w:val="24"/>
+        </w:rPr>
+        <w:t xml:space="preserve"> </w:t>
+      </w:r>
+      <w:r>
+        <w:rPr>
+          <w:rFonts w:ascii="Times New Roman" w:hAnsi="Times New Roman" w:cs="Times New Roman"/>
+          <w:sz w:val="24"/>
+          <w:szCs w:val="24"/>
+        </w:rPr>
+        <w:t>Sempre que temos muito copia e cola é interessante isolarmos esse código e somente chamar a classe usada depois, dessa forma se precisarmos alterar algo, basta alterar em um único local, sem ter que fazer isso em diversos pontos e evitando quebra de código.</w:t>
+      </w:r>
+    </w:p>
+    <w:p>
+      <w:pPr>
+        <w:pStyle w:val="PargrafodaLista"/>
+        <w:numPr>
+          <w:ilvl w:val="2"/>
+          <w:numId w:val="1"/>
+        </w:numPr>
+        <w:spacing w:line="360" w:lineRule="auto"/>
+        <w:jc w:val="both"/>
+        <w:rPr>
+          <w:rFonts w:ascii="Times New Roman" w:hAnsi="Times New Roman" w:cs="Times New Roman"/>
+          <w:sz w:val="24"/>
+          <w:szCs w:val="24"/>
+        </w:rPr>
+      </w:pPr>
+      <w:r>
+        <w:rPr>
+          <w:rFonts w:ascii="Times New Roman" w:hAnsi="Times New Roman" w:cs="Times New Roman"/>
+          <w:sz w:val="24"/>
+          <w:szCs w:val="24"/>
+        </w:rPr>
+        <w:t>Geralmente utilizamos para criar cenários, uma vez que para rodar um teste um cenário precisa ser criado logo no seu início toda vez.</w:t>
+      </w:r>
+    </w:p>
+    <w:p>
+      <w:pPr>
+        <w:pStyle w:val="PargrafodaLista"/>
+        <w:numPr>
+          <w:ilvl w:val="2"/>
+          <w:numId w:val="1"/>
+        </w:numPr>
+        <w:spacing w:line="360" w:lineRule="auto"/>
+        <w:jc w:val="both"/>
+        <w:rPr>
+          <w:rFonts w:ascii="Times New Roman" w:hAnsi="Times New Roman" w:cs="Times New Roman"/>
+          <w:sz w:val="24"/>
+          <w:szCs w:val="24"/>
+        </w:rPr>
+      </w:pPr>
+      <w:r>
+        <w:rPr>
+          <w:rFonts w:ascii="Times New Roman" w:hAnsi="Times New Roman" w:cs="Times New Roman"/>
+          <w:sz w:val="24"/>
+          <w:szCs w:val="24"/>
+        </w:rPr>
+        <w:t>Contudo, se algo é muito comum de se fazer, podemos supor que já exista um framework que faça isso para nós e facilite nossa vida.</w:t>
+      </w:r>
+    </w:p>
+    <w:p>
+      <w:pPr>
+        <w:pStyle w:val="PargrafodaLista"/>
+        <w:numPr>
+          <w:ilvl w:val="2"/>
+          <w:numId w:val="1"/>
+        </w:numPr>
+        <w:spacing w:line="360" w:lineRule="auto"/>
+        <w:jc w:val="both"/>
+        <w:rPr>
+          <w:rFonts w:ascii="Times New Roman" w:hAnsi="Times New Roman" w:cs="Times New Roman"/>
+          <w:sz w:val="24"/>
+          <w:szCs w:val="24"/>
+        </w:rPr>
+      </w:pPr>
+      <w:r>
+        <w:rPr>
+          <w:rFonts w:ascii="Times New Roman" w:hAnsi="Times New Roman" w:cs="Times New Roman"/>
+          <w:sz w:val="24"/>
+          <w:szCs w:val="24"/>
+        </w:rPr>
+        <w:t xml:space="preserve">Então, ao invés de criar os usuários e lances toda vez que criarmos um teste, basta criar um def criaCenário e colocar isso dentro dele, apenas </w:t>
+      </w:r>
+      <w:r>
+        <w:rPr>
+          <w:rFonts w:ascii="Times New Roman" w:hAnsi="Times New Roman" w:cs="Times New Roman"/>
+          <w:sz w:val="24"/>
+          <w:szCs w:val="24"/>
+        </w:rPr>
+        <w:t>invocando</w:t>
+      </w:r>
+      <w:r>
+        <w:rPr>
+          <w:rFonts w:ascii="Times New Roman" w:hAnsi="Times New Roman" w:cs="Times New Roman"/>
+          <w:sz w:val="24"/>
+          <w:szCs w:val="24"/>
+        </w:rPr>
+        <w:t xml:space="preserve"> a classe nas subsequêntes que a utilizam</w:t>
+      </w:r>
+      <w:r>
+        <w:rPr>
+          <w:rFonts w:ascii="Times New Roman" w:hAnsi="Times New Roman" w:cs="Times New Roman"/>
+          <w:sz w:val="24"/>
+          <w:szCs w:val="24"/>
+        </w:rPr>
+        <w:t>, assim</w:t>
+      </w:r>
+      <w:r>
+        <w:rPr>
+          <w:rFonts w:ascii="Times New Roman" w:hAnsi="Times New Roman" w:cs="Times New Roman"/>
+          <w:sz w:val="24"/>
+          <w:szCs w:val="24"/>
+        </w:rPr>
+        <w:t>:</w:t>
+      </w:r>
+    </w:p>
+    <w:p>
+      <w:pPr>
+        <w:pStyle w:val="Pr-formataoHTML"/>
+        <w:shd w:val="clear" w:color="auto" w:fill="2B2B2B"/>
+        <w:rPr>
+          <w:color w:val="A9B7C6"/>
+        </w:rPr>
+      </w:pPr>
+      <w:r>
+        <w:rPr>
+          <w:color w:val="CC7832"/>
+        </w:rPr>
+        <w:t xml:space="preserve">def </w:t>
+      </w:r>
+      <w:r>
+        <w:rPr>
+          <w:color w:val="FFC66D"/>
+        </w:rPr>
+        <w:t>criaCenario</w:t>
+      </w:r>
+      <w:r>
+        <w:rPr>
+          <w:color w:val="A9B7C6"/>
+        </w:rPr>
+        <w:t>(</w:t>
+      </w:r>
+      <w:r>
+        <w:rPr>
+          <w:color w:val="94558D"/>
+        </w:rPr>
+        <w:t>self</w:t>
+      </w:r>
+      <w:r>
+        <w:rPr>
+          <w:color w:val="A9B7C6"/>
+        </w:rPr>
+        <w:t>):</w:t>
+      </w:r>
+      <w:r>
+        <w:rPr>
+          <w:color w:val="A9B7C6"/>
+        </w:rPr>
+        <w:br/>
+        <w:t xml:space="preserve">    </w:t>
+      </w:r>
+      <w:r>
+        <w:rPr>
+          <w:color w:val="94558D"/>
+        </w:rPr>
+        <w:t>self</w:t>
+      </w:r>
+      <w:r>
+        <w:rPr>
+          <w:color w:val="A9B7C6"/>
+        </w:rPr>
+        <w:t>.gui = Usuario(</w:t>
+      </w:r>
+      <w:r>
+        <w:rPr>
+          <w:color w:val="6A8759"/>
+        </w:rPr>
+        <w:t>'Gui'</w:t>
+      </w:r>
+      <w:r>
+        <w:rPr>
+          <w:color w:val="A9B7C6"/>
+        </w:rPr>
+        <w:t>)</w:t>
+      </w:r>
+      <w:r>
+        <w:rPr>
+          <w:color w:val="A9B7C6"/>
+        </w:rPr>
+        <w:br/>
+        <w:t xml:space="preserve">    </w:t>
+      </w:r>
+      <w:r>
+        <w:rPr>
+          <w:color w:val="94558D"/>
+        </w:rPr>
+        <w:t>self</w:t>
+      </w:r>
+      <w:r>
+        <w:rPr>
+          <w:color w:val="A9B7C6"/>
+        </w:rPr>
+        <w:t>.yuri = Usuario(</w:t>
+      </w:r>
+      <w:r>
+        <w:rPr>
+          <w:color w:val="6A8759"/>
+        </w:rPr>
+        <w:t>'Yuri'</w:t>
+      </w:r>
+      <w:r>
+        <w:rPr>
+          <w:color w:val="A9B7C6"/>
+        </w:rPr>
+        <w:t>)</w:t>
+      </w:r>
+      <w:r>
+        <w:rPr>
+          <w:color w:val="A9B7C6"/>
+        </w:rPr>
+        <w:br/>
+        <w:t xml:space="preserve">    </w:t>
+      </w:r>
+      <w:r>
+        <w:rPr>
+          <w:color w:val="94558D"/>
+        </w:rPr>
+        <w:t>self</w:t>
+      </w:r>
+      <w:r>
+        <w:rPr>
+          <w:color w:val="A9B7C6"/>
+        </w:rPr>
+        <w:t>.lance_do_yuri = Lance(</w:t>
+      </w:r>
+      <w:r>
+        <w:rPr>
+          <w:color w:val="94558D"/>
+        </w:rPr>
+        <w:t>self</w:t>
+      </w:r>
+      <w:r>
+        <w:rPr>
+          <w:color w:val="A9B7C6"/>
+        </w:rPr>
+        <w:t>.yuri</w:t>
+      </w:r>
+      <w:r>
+        <w:rPr>
+          <w:color w:val="CC7832"/>
+        </w:rPr>
+        <w:t xml:space="preserve">, </w:t>
+      </w:r>
+      <w:r>
+        <w:rPr>
+          <w:color w:val="6897BB"/>
+        </w:rPr>
+        <w:t>100.0</w:t>
+      </w:r>
+      <w:r>
+        <w:rPr>
+          <w:color w:val="A9B7C6"/>
+        </w:rPr>
+        <w:t>)</w:t>
+      </w:r>
+      <w:r>
+        <w:rPr>
+          <w:color w:val="A9B7C6"/>
+        </w:rPr>
+        <w:br/>
+        <w:t xml:space="preserve">    </w:t>
+      </w:r>
+      <w:r>
+        <w:rPr>
+          <w:color w:val="94558D"/>
+        </w:rPr>
+        <w:t>self</w:t>
+      </w:r>
+      <w:r>
+        <w:rPr>
+          <w:color w:val="A9B7C6"/>
+        </w:rPr>
+        <w:t>.lance_do_gui = Lance(</w:t>
+      </w:r>
+      <w:r>
+        <w:rPr>
+          <w:color w:val="94558D"/>
+        </w:rPr>
+        <w:t>self</w:t>
+      </w:r>
+      <w:r>
+        <w:rPr>
+          <w:color w:val="A9B7C6"/>
+        </w:rPr>
+        <w:t>.gui</w:t>
+      </w:r>
+      <w:r>
+        <w:rPr>
+          <w:color w:val="CC7832"/>
+        </w:rPr>
+        <w:t xml:space="preserve">, </w:t>
+      </w:r>
+      <w:r>
+        <w:rPr>
+          <w:color w:val="6897BB"/>
+        </w:rPr>
+        <w:t>150.0</w:t>
+      </w:r>
+      <w:r>
+        <w:rPr>
+          <w:color w:val="A9B7C6"/>
+        </w:rPr>
+        <w:t>)</w:t>
+      </w:r>
+      <w:r>
+        <w:rPr>
+          <w:color w:val="A9B7C6"/>
+        </w:rPr>
+        <w:br/>
+        <w:t xml:space="preserve">    </w:t>
+      </w:r>
+      <w:r>
+        <w:rPr>
+          <w:color w:val="94558D"/>
+        </w:rPr>
+        <w:t>self</w:t>
+      </w:r>
+      <w:r>
+        <w:rPr>
+          <w:color w:val="A9B7C6"/>
+        </w:rPr>
+        <w:t>.leilao = Leilao(</w:t>
+      </w:r>
+      <w:r>
+        <w:rPr>
+          <w:color w:val="6A8759"/>
+        </w:rPr>
+        <w:t>'Celular'</w:t>
+      </w:r>
+      <w:r>
+        <w:rPr>
+          <w:color w:val="A9B7C6"/>
+        </w:rPr>
+        <w:t>)</w:t>
+      </w:r>
+    </w:p>
+    <w:p>
+      <w:pPr>
+        <w:pStyle w:val="Pr-formataoHTML"/>
+        <w:shd w:val="clear" w:color="auto" w:fill="2B2B2B"/>
+        <w:rPr>
+          <w:color w:val="CC7832"/>
+        </w:rPr>
+      </w:pPr>
+    </w:p>
+    <w:p>
+      <w:pPr>
+        <w:pStyle w:val="Pr-formataoHTML"/>
+        <w:shd w:val="clear" w:color="auto" w:fill="2B2B2B"/>
+        <w:rPr>
+          <w:color w:val="CC7832"/>
+        </w:rPr>
+      </w:pPr>
+    </w:p>
+    <w:p>
+      <w:pPr>
+        <w:pStyle w:val="Pr-formataoHTML"/>
+        <w:shd w:val="clear" w:color="auto" w:fill="2B2B2B"/>
+        <w:rPr>
+          <w:color w:val="A9B7C6"/>
+        </w:rPr>
+      </w:pPr>
+      <w:r>
+        <w:rPr>
+          <w:color w:val="CC7832"/>
+        </w:rPr>
+        <w:t xml:space="preserve">def </w:t>
+      </w:r>
+      <w:r>
+        <w:rPr>
+          <w:color w:val="FFC66D"/>
+        </w:rPr>
+        <w:t>test_deve_retornar_o_maior_e_o_menor_valor_de_um_lance_quando_adicionados_em_ordem_crescente</w:t>
+      </w:r>
+      <w:r>
+        <w:rPr>
+          <w:color w:val="A9B7C6"/>
+        </w:rPr>
+        <w:t>(</w:t>
+      </w:r>
+      <w:r>
+        <w:rPr>
+          <w:color w:val="94558D"/>
+        </w:rPr>
+        <w:t>self</w:t>
+      </w:r>
+      <w:r>
+        <w:rPr>
+          <w:color w:val="A9B7C6"/>
+        </w:rPr>
+        <w:t>):</w:t>
+      </w:r>
+      <w:r>
+        <w:rPr>
+          <w:color w:val="A9B7C6"/>
+        </w:rPr>
+        <w:br/>
+        <w:t xml:space="preserve">    </w:t>
+      </w:r>
+      <w:r>
+        <w:rPr>
+          <w:color w:val="94558D"/>
+        </w:rPr>
+        <w:t>self</w:t>
+      </w:r>
+      <w:r>
+        <w:rPr>
+          <w:color w:val="A9B7C6"/>
+        </w:rPr>
+        <w:t>.criaCenario()</w:t>
+      </w:r>
+      <w:r>
+        <w:rPr>
+          <w:color w:val="A9B7C6"/>
+        </w:rPr>
+        <w:br/>
+        <w:t xml:space="preserve">    </w:t>
+      </w:r>
+      <w:r>
+        <w:rPr>
+          <w:color w:val="94558D"/>
+        </w:rPr>
+        <w:t>self</w:t>
+      </w:r>
+      <w:r>
+        <w:rPr>
+          <w:color w:val="A9B7C6"/>
+        </w:rPr>
+        <w:t>.leilao.lances.append(</w:t>
+      </w:r>
+      <w:r>
+        <w:rPr>
+          <w:color w:val="94558D"/>
+        </w:rPr>
+        <w:t>self</w:t>
+      </w:r>
+      <w:r>
+        <w:rPr>
+          <w:color w:val="A9B7C6"/>
+        </w:rPr>
+        <w:t>.lance_do_yuri)</w:t>
+      </w:r>
+      <w:r>
+        <w:rPr>
+          <w:color w:val="A9B7C6"/>
+        </w:rPr>
+        <w:br/>
+        <w:t xml:space="preserve">    </w:t>
+      </w:r>
+      <w:r>
+        <w:rPr>
+          <w:color w:val="94558D"/>
+        </w:rPr>
+        <w:t>self</w:t>
+      </w:r>
+      <w:r>
+        <w:rPr>
+          <w:color w:val="A9B7C6"/>
+        </w:rPr>
+        <w:t>.leilao.lances.append(</w:t>
+      </w:r>
+      <w:r>
+        <w:rPr>
+          <w:color w:val="94558D"/>
+        </w:rPr>
+        <w:t>self</w:t>
+      </w:r>
+      <w:r>
+        <w:rPr>
+          <w:color w:val="A9B7C6"/>
+        </w:rPr>
+        <w:t>.lance_do_gui)</w:t>
+      </w:r>
+      <w:r>
+        <w:rPr>
+          <w:color w:val="A9B7C6"/>
+        </w:rPr>
+        <w:br/>
+      </w:r>
+      <w:r>
+        <w:rPr>
+          <w:color w:val="A9B7C6"/>
+        </w:rPr>
+        <w:br/>
+        <w:t xml:space="preserve">    avaliador = Avaliador()</w:t>
+      </w:r>
+      <w:r>
+        <w:rPr>
+          <w:color w:val="A9B7C6"/>
+        </w:rPr>
+        <w:br/>
+        <w:t xml:space="preserve">    avaliador.avalia(</w:t>
+      </w:r>
+      <w:r>
+        <w:rPr>
+          <w:color w:val="94558D"/>
+        </w:rPr>
+        <w:t>self</w:t>
+      </w:r>
+      <w:r>
+        <w:rPr>
+          <w:color w:val="A9B7C6"/>
+        </w:rPr>
+        <w:t>.leilao)</w:t>
+      </w:r>
+      <w:r>
+        <w:rPr>
+          <w:color w:val="A9B7C6"/>
+        </w:rPr>
+        <w:br/>
+      </w:r>
+      <w:r>
+        <w:rPr>
+          <w:color w:val="A9B7C6"/>
+        </w:rPr>
+        <w:br/>
+        <w:t xml:space="preserve">    menor_valor_esperado = </w:t>
+      </w:r>
+      <w:r>
+        <w:rPr>
+          <w:color w:val="6897BB"/>
+        </w:rPr>
+        <w:t>100.0</w:t>
+      </w:r>
+      <w:r>
+        <w:rPr>
+          <w:color w:val="6897BB"/>
+        </w:rPr>
+        <w:br/>
+        <w:t xml:space="preserve">    </w:t>
+      </w:r>
+      <w:r>
+        <w:rPr>
+          <w:color w:val="A9B7C6"/>
+        </w:rPr>
+        <w:t xml:space="preserve">maior_valor_esperado = </w:t>
+      </w:r>
+      <w:r>
+        <w:rPr>
+          <w:color w:val="6897BB"/>
+        </w:rPr>
+        <w:t>150.0</w:t>
+      </w:r>
+      <w:r>
+        <w:rPr>
+          <w:color w:val="6897BB"/>
+        </w:rPr>
+        <w:br/>
+      </w:r>
+      <w:r>
+        <w:rPr>
+          <w:color w:val="6897BB"/>
+        </w:rPr>
+        <w:br/>
+        <w:t xml:space="preserve">    </w:t>
+      </w:r>
+      <w:r>
+        <w:rPr>
+          <w:color w:val="94558D"/>
+        </w:rPr>
+        <w:t>self</w:t>
+      </w:r>
+      <w:r>
+        <w:rPr>
+          <w:color w:val="A9B7C6"/>
+        </w:rPr>
+        <w:t>.assertEqual(menor_valor_esperado</w:t>
+      </w:r>
+      <w:r>
+        <w:rPr>
+          <w:color w:val="CC7832"/>
+        </w:rPr>
+        <w:t xml:space="preserve">, </w:t>
+      </w:r>
+      <w:r>
+        <w:rPr>
+          <w:color w:val="A9B7C6"/>
+        </w:rPr>
+        <w:t>avaliador.menor_lance)</w:t>
+      </w:r>
+      <w:r>
+        <w:rPr>
+          <w:color w:val="A9B7C6"/>
+        </w:rPr>
+        <w:br/>
+        <w:t xml:space="preserve">    </w:t>
+      </w:r>
+      <w:r>
+        <w:rPr>
+          <w:color w:val="94558D"/>
+        </w:rPr>
+        <w:t>self</w:t>
+      </w:r>
+      <w:r>
+        <w:rPr>
+          <w:color w:val="A9B7C6"/>
+        </w:rPr>
+        <w:t>.assertEqual(maior_valor_esperado</w:t>
+      </w:r>
+      <w:r>
+        <w:rPr>
+          <w:color w:val="CC7832"/>
+        </w:rPr>
+        <w:t xml:space="preserve">, </w:t>
+      </w:r>
+      <w:r>
+        <w:rPr>
+          <w:color w:val="A9B7C6"/>
+        </w:rPr>
+        <w:t>avaliador.maior_lance)</w:t>
+      </w:r>
+    </w:p>
+    <w:p>
+      <w:pPr>
+        <w:spacing w:line="360" w:lineRule="auto"/>
+        <w:jc w:val="both"/>
+        <w:rPr>
+          <w:rFonts w:ascii="Times New Roman" w:hAnsi="Times New Roman" w:cs="Times New Roman"/>
+          <w:sz w:val="24"/>
+          <w:szCs w:val="24"/>
+        </w:rPr>
+      </w:pPr>
+    </w:p>
+    <w:p>
+      <w:pPr>
+        <w:pStyle w:val="PargrafodaLista"/>
+        <w:numPr>
+          <w:ilvl w:val="2"/>
+          <w:numId w:val="1"/>
+        </w:numPr>
+        <w:spacing w:line="360" w:lineRule="auto"/>
+        <w:jc w:val="both"/>
+        <w:rPr>
+          <w:rFonts w:ascii="Times New Roman" w:hAnsi="Times New Roman" w:cs="Times New Roman"/>
+          <w:sz w:val="24"/>
+          <w:szCs w:val="24"/>
+        </w:rPr>
+      </w:pPr>
+      <w:r>
+        <w:rPr>
+          <w:rFonts w:ascii="Times New Roman" w:hAnsi="Times New Roman" w:cs="Times New Roman"/>
+          <w:sz w:val="24"/>
+          <w:szCs w:val="24"/>
+        </w:rPr>
+        <w:t>Sempre colocando o self antes de tudo para indicar que é interno e fazer funcionar.</w:t>
+      </w:r>
+    </w:p>
+    <w:p>
+      <w:pPr>
+        <w:pStyle w:val="PargrafodaLista"/>
+        <w:numPr>
+          <w:ilvl w:val="2"/>
+          <w:numId w:val="1"/>
+        </w:numPr>
+        <w:spacing w:line="360" w:lineRule="auto"/>
+        <w:jc w:val="both"/>
+        <w:rPr>
+          <w:rFonts w:ascii="Times New Roman" w:hAnsi="Times New Roman" w:cs="Times New Roman"/>
+          <w:sz w:val="24"/>
+          <w:szCs w:val="24"/>
+        </w:rPr>
+      </w:pPr>
+      <w:r>
+        <w:rPr>
+          <w:rFonts w:ascii="Times New Roman" w:hAnsi="Times New Roman" w:cs="Times New Roman"/>
+          <w:sz w:val="24"/>
+          <w:szCs w:val="24"/>
+        </w:rPr>
+        <w:t>Contudo, ao invés de criar esse criaCenario, podemos utilizar o framework da própria biblioteca que já importamos:</w:t>
+      </w:r>
+    </w:p>
+    <w:p>
+      <w:pPr>
+        <w:pStyle w:val="Pr-formataoHTML"/>
+        <w:shd w:val="clear" w:color="auto" w:fill="2B2B2B"/>
+        <w:rPr>
+          <w:color w:val="A9B7C6"/>
+        </w:rPr>
+      </w:pPr>
+      <w:r>
+        <w:rPr>
+          <w:color w:val="CC7832"/>
+        </w:rPr>
+        <w:lastRenderedPageBreak/>
+        <w:t xml:space="preserve">from </w:t>
+      </w:r>
+      <w:r>
+        <w:rPr>
+          <w:color w:val="A9B7C6"/>
+        </w:rPr>
+        <w:t xml:space="preserve">unittest </w:t>
+      </w:r>
+      <w:r>
+        <w:rPr>
+          <w:color w:val="CC7832"/>
+        </w:rPr>
+        <w:t xml:space="preserve">import </w:t>
+      </w:r>
+      <w:r>
+        <w:rPr>
+          <w:color w:val="A9B7C6"/>
+        </w:rPr>
+        <w:t>TestCase</w:t>
+      </w:r>
+    </w:p>
+    <w:p>
+      <w:pPr>
+        <w:spacing w:line="360" w:lineRule="auto"/>
+        <w:jc w:val="both"/>
+        <w:rPr>
+          <w:rFonts w:ascii="Times New Roman" w:hAnsi="Times New Roman" w:cs="Times New Roman"/>
+          <w:sz w:val="24"/>
+          <w:szCs w:val="24"/>
+        </w:rPr>
+      </w:pPr>
+    </w:p>
+    <w:p>
+      <w:pPr>
+        <w:pStyle w:val="PargrafodaLista"/>
+        <w:numPr>
+          <w:ilvl w:val="2"/>
+          <w:numId w:val="1"/>
+        </w:numPr>
+        <w:spacing w:line="360" w:lineRule="auto"/>
+        <w:jc w:val="both"/>
+        <w:rPr>
+          <w:rFonts w:ascii="Times New Roman" w:hAnsi="Times New Roman" w:cs="Times New Roman"/>
+          <w:sz w:val="24"/>
+          <w:szCs w:val="24"/>
+        </w:rPr>
+      </w:pPr>
+      <w:r>
+        <w:rPr>
+          <w:rFonts w:ascii="Times New Roman" w:hAnsi="Times New Roman" w:cs="Times New Roman"/>
+          <w:sz w:val="24"/>
+          <w:szCs w:val="24"/>
+        </w:rPr>
+        <w:t>Método esse chamado de setUp(self). O próprio python já chama esse método em todos os métodos de teste para podermos utilizar, sem temor que fazer manualmente como no criaCenario</w:t>
+      </w:r>
+      <w:r>
+        <w:rPr>
+          <w:rFonts w:ascii="Times New Roman" w:hAnsi="Times New Roman" w:cs="Times New Roman"/>
+          <w:sz w:val="24"/>
+          <w:szCs w:val="24"/>
+        </w:rPr>
+        <w:t>, portanto, ele vai automaticamente criar o cenário e invocar esse método no início do teste</w:t>
+      </w:r>
+      <w:r>
+        <w:rPr>
+          <w:rFonts w:ascii="Times New Roman" w:hAnsi="Times New Roman" w:cs="Times New Roman"/>
+          <w:sz w:val="24"/>
+          <w:szCs w:val="24"/>
+        </w:rPr>
+        <w:t>:</w:t>
+      </w:r>
+    </w:p>
+    <w:p>
+      <w:pPr>
+        <w:pStyle w:val="Pr-formataoHTML"/>
+        <w:shd w:val="clear" w:color="auto" w:fill="2B2B2B"/>
+        <w:rPr>
+          <w:color w:val="A9B7C6"/>
+        </w:rPr>
+      </w:pPr>
+      <w:r>
+        <w:rPr>
+          <w:color w:val="CC7832"/>
+        </w:rPr>
+        <w:t xml:space="preserve">def </w:t>
+      </w:r>
+      <w:r>
+        <w:rPr>
+          <w:color w:val="FFC66D"/>
+        </w:rPr>
+        <w:t>setUp</w:t>
+      </w:r>
+      <w:r>
+        <w:rPr>
+          <w:color w:val="A9B7C6"/>
+        </w:rPr>
+        <w:t>(</w:t>
+      </w:r>
+      <w:r>
+        <w:rPr>
+          <w:color w:val="94558D"/>
+        </w:rPr>
+        <w:t>self</w:t>
+      </w:r>
+      <w:r>
+        <w:rPr>
+          <w:color w:val="A9B7C6"/>
+        </w:rPr>
+        <w:t>):</w:t>
+      </w:r>
+      <w:r>
+        <w:rPr>
+          <w:color w:val="A9B7C6"/>
+        </w:rPr>
+        <w:br/>
+        <w:t xml:space="preserve">    </w:t>
+      </w:r>
+      <w:r>
+        <w:rPr>
+          <w:color w:val="94558D"/>
+        </w:rPr>
+        <w:t>self</w:t>
+      </w:r>
+      <w:r>
+        <w:rPr>
+          <w:color w:val="A9B7C6"/>
+        </w:rPr>
+        <w:t>.gui = Usuario(</w:t>
+      </w:r>
+      <w:r>
+        <w:rPr>
+          <w:color w:val="6A8759"/>
+        </w:rPr>
+        <w:t>'Gui'</w:t>
+      </w:r>
+      <w:r>
+        <w:rPr>
+          <w:color w:val="A9B7C6"/>
+        </w:rPr>
+        <w:t>)</w:t>
+      </w:r>
+      <w:r>
+        <w:rPr>
+          <w:color w:val="A9B7C6"/>
+        </w:rPr>
+        <w:br/>
+        <w:t xml:space="preserve">    </w:t>
+      </w:r>
+      <w:r>
+        <w:rPr>
+          <w:color w:val="94558D"/>
+        </w:rPr>
+        <w:t>self</w:t>
+      </w:r>
+      <w:r>
+        <w:rPr>
+          <w:color w:val="A9B7C6"/>
+        </w:rPr>
+        <w:t>.yuri = Usuario(</w:t>
+      </w:r>
+      <w:r>
+        <w:rPr>
+          <w:color w:val="6A8759"/>
+        </w:rPr>
+        <w:t>'Yuri'</w:t>
+      </w:r>
+      <w:r>
+        <w:rPr>
+          <w:color w:val="A9B7C6"/>
+        </w:rPr>
+        <w:t>)</w:t>
+      </w:r>
+      <w:r>
+        <w:rPr>
+          <w:color w:val="A9B7C6"/>
+        </w:rPr>
+        <w:br/>
+        <w:t xml:space="preserve">    </w:t>
+      </w:r>
+      <w:r>
+        <w:rPr>
+          <w:color w:val="94558D"/>
+        </w:rPr>
+        <w:t>self</w:t>
+      </w:r>
+      <w:r>
+        <w:rPr>
+          <w:color w:val="A9B7C6"/>
+        </w:rPr>
+        <w:t>.lance_do_yuri = Lance(</w:t>
+      </w:r>
+      <w:r>
+        <w:rPr>
+          <w:color w:val="94558D"/>
+        </w:rPr>
+        <w:t>self</w:t>
+      </w:r>
+      <w:r>
+        <w:rPr>
+          <w:color w:val="A9B7C6"/>
+        </w:rPr>
+        <w:t>.yuri</w:t>
+      </w:r>
+      <w:r>
+        <w:rPr>
+          <w:color w:val="CC7832"/>
+        </w:rPr>
+        <w:t xml:space="preserve">, </w:t>
+      </w:r>
+      <w:r>
+        <w:rPr>
+          <w:color w:val="6897BB"/>
+        </w:rPr>
+        <w:t>100.0</w:t>
+      </w:r>
+      <w:r>
+        <w:rPr>
+          <w:color w:val="A9B7C6"/>
+        </w:rPr>
+        <w:t>)</w:t>
+      </w:r>
+      <w:r>
+        <w:rPr>
+          <w:color w:val="A9B7C6"/>
+        </w:rPr>
+        <w:br/>
+        <w:t xml:space="preserve">    </w:t>
+      </w:r>
+      <w:r>
+        <w:rPr>
+          <w:color w:val="94558D"/>
+        </w:rPr>
+        <w:t>self</w:t>
+      </w:r>
+      <w:r>
+        <w:rPr>
+          <w:color w:val="A9B7C6"/>
+        </w:rPr>
+        <w:t>.lance_do_gui = Lance(</w:t>
+      </w:r>
+      <w:r>
+        <w:rPr>
+          <w:color w:val="94558D"/>
+        </w:rPr>
+        <w:t>self</w:t>
+      </w:r>
+      <w:r>
+        <w:rPr>
+          <w:color w:val="A9B7C6"/>
+        </w:rPr>
+        <w:t>.gui</w:t>
+      </w:r>
+      <w:r>
+        <w:rPr>
+          <w:color w:val="CC7832"/>
+        </w:rPr>
+        <w:t xml:space="preserve">, </w:t>
+      </w:r>
+      <w:r>
+        <w:rPr>
+          <w:color w:val="6897BB"/>
+        </w:rPr>
+        <w:t>150.0</w:t>
+      </w:r>
+      <w:r>
+        <w:rPr>
+          <w:color w:val="A9B7C6"/>
+        </w:rPr>
+        <w:t>)</w:t>
+      </w:r>
+      <w:r>
+        <w:rPr>
+          <w:color w:val="A9B7C6"/>
+        </w:rPr>
+        <w:br/>
+        <w:t xml:space="preserve">    </w:t>
+      </w:r>
+      <w:r>
+        <w:rPr>
+          <w:color w:val="94558D"/>
+        </w:rPr>
+        <w:t>self</w:t>
+      </w:r>
+      <w:r>
+        <w:rPr>
+          <w:color w:val="A9B7C6"/>
+        </w:rPr>
+        <w:t>.leilao = Leilao(</w:t>
+      </w:r>
+      <w:r>
+        <w:rPr>
+          <w:color w:val="6A8759"/>
+        </w:rPr>
+        <w:t>'Celular'</w:t>
+      </w:r>
+      <w:r>
+        <w:rPr>
+          <w:color w:val="A9B7C6"/>
+        </w:rPr>
+        <w:t>)</w:t>
+      </w:r>
+      <w:r>
+        <w:rPr>
+          <w:color w:val="A9B7C6"/>
+        </w:rPr>
+        <w:br/>
+      </w:r>
+      <w:r>
+        <w:rPr>
+          <w:color w:val="A9B7C6"/>
+        </w:rPr>
+        <w:br/>
+      </w:r>
+      <w:r>
+        <w:rPr>
+          <w:color w:val="A9B7C6"/>
+        </w:rPr>
+        <w:br/>
+      </w:r>
+      <w:r>
+        <w:rPr>
+          <w:color w:val="CC7832"/>
+        </w:rPr>
+        <w:t xml:space="preserve">def </w:t>
+      </w:r>
+      <w:r>
+        <w:rPr>
+          <w:color w:val="FFC66D"/>
+        </w:rPr>
+        <w:t>test_deve_retornar_o_maior_e_o_menor_valor_de_um_lance_quando_adicionados_em_ordem_crescente</w:t>
+      </w:r>
+      <w:r>
+        <w:rPr>
+          <w:color w:val="A9B7C6"/>
+        </w:rPr>
+        <w:t>(</w:t>
+      </w:r>
+      <w:r>
+        <w:rPr>
+          <w:color w:val="94558D"/>
+        </w:rPr>
+        <w:t>self</w:t>
+      </w:r>
+      <w:r>
+        <w:rPr>
+          <w:color w:val="A9B7C6"/>
+        </w:rPr>
+        <w:t>):</w:t>
+      </w:r>
+      <w:r>
+        <w:rPr>
+          <w:color w:val="A9B7C6"/>
+        </w:rPr>
+        <w:br/>
+        <w:t xml:space="preserve">    </w:t>
+      </w:r>
+      <w:r>
+        <w:rPr>
+          <w:color w:val="94558D"/>
+        </w:rPr>
+        <w:t>self</w:t>
+      </w:r>
+      <w:r>
+        <w:rPr>
+          <w:color w:val="A9B7C6"/>
+        </w:rPr>
+        <w:t>.leilao.lances.append(</w:t>
+      </w:r>
+      <w:r>
+        <w:rPr>
+          <w:color w:val="94558D"/>
+        </w:rPr>
+        <w:t>self</w:t>
+      </w:r>
+      <w:r>
+        <w:rPr>
+          <w:color w:val="A9B7C6"/>
+        </w:rPr>
+        <w:t>.lance_do_yuri)</w:t>
+      </w:r>
+      <w:r>
+        <w:rPr>
+          <w:color w:val="A9B7C6"/>
+        </w:rPr>
+        <w:br/>
+        <w:t xml:space="preserve">    </w:t>
+      </w:r>
+      <w:r>
+        <w:rPr>
+          <w:color w:val="94558D"/>
+        </w:rPr>
+        <w:t>self</w:t>
+      </w:r>
+      <w:r>
+        <w:rPr>
+          <w:color w:val="A9B7C6"/>
+        </w:rPr>
+        <w:t>.leilao.lances.append(</w:t>
+      </w:r>
+      <w:r>
+        <w:rPr>
+          <w:color w:val="94558D"/>
+        </w:rPr>
+        <w:t>self</w:t>
+      </w:r>
+      <w:r>
+        <w:rPr>
+          <w:color w:val="A9B7C6"/>
+        </w:rPr>
+        <w:t>.lance_do_gui)</w:t>
+      </w:r>
+      <w:r>
+        <w:rPr>
+          <w:color w:val="A9B7C6"/>
+        </w:rPr>
+        <w:br/>
+      </w:r>
+      <w:r>
+        <w:rPr>
+          <w:color w:val="A9B7C6"/>
+        </w:rPr>
+        <w:br/>
+        <w:t xml:space="preserve">    avaliador = Avaliador()</w:t>
+      </w:r>
+      <w:r>
+        <w:rPr>
+          <w:color w:val="A9B7C6"/>
+        </w:rPr>
+        <w:br/>
+        <w:t xml:space="preserve">    avaliador.avalia(</w:t>
+      </w:r>
+      <w:r>
+        <w:rPr>
+          <w:color w:val="94558D"/>
+        </w:rPr>
+        <w:t>self</w:t>
+      </w:r>
+      <w:r>
+        <w:rPr>
+          <w:color w:val="A9B7C6"/>
+        </w:rPr>
+        <w:t>.leilao)</w:t>
+      </w:r>
+      <w:r>
+        <w:rPr>
+          <w:color w:val="A9B7C6"/>
+        </w:rPr>
+        <w:br/>
+      </w:r>
+      <w:r>
+        <w:rPr>
+          <w:color w:val="A9B7C6"/>
+        </w:rPr>
+        <w:br/>
+        <w:t xml:space="preserve">    menor_valor_esperado = </w:t>
+      </w:r>
+      <w:r>
+        <w:rPr>
+          <w:color w:val="6897BB"/>
+        </w:rPr>
+        <w:t>100.0</w:t>
+      </w:r>
+      <w:r>
+        <w:rPr>
+          <w:color w:val="6897BB"/>
+        </w:rPr>
+        <w:br/>
+        <w:t xml:space="preserve">    </w:t>
+      </w:r>
+      <w:r>
+        <w:rPr>
+          <w:color w:val="A9B7C6"/>
+        </w:rPr>
+        <w:t xml:space="preserve">maior_valor_esperado = </w:t>
+      </w:r>
+      <w:r>
+        <w:rPr>
+          <w:color w:val="6897BB"/>
+        </w:rPr>
+        <w:t>150.0</w:t>
+      </w:r>
+      <w:r>
+        <w:rPr>
+          <w:color w:val="6897BB"/>
+        </w:rPr>
+        <w:br/>
+      </w:r>
+      <w:r>
+        <w:rPr>
+          <w:color w:val="6897BB"/>
+        </w:rPr>
+        <w:br/>
+        <w:t xml:space="preserve">    </w:t>
+      </w:r>
+      <w:r>
+        <w:rPr>
+          <w:color w:val="94558D"/>
+        </w:rPr>
+        <w:t>self</w:t>
+      </w:r>
+      <w:r>
+        <w:rPr>
+          <w:color w:val="A9B7C6"/>
+        </w:rPr>
+        <w:t>.assertEqual(menor_valor_esperado</w:t>
+      </w:r>
+      <w:r>
+        <w:rPr>
+          <w:color w:val="CC7832"/>
+        </w:rPr>
+        <w:t xml:space="preserve">, </w:t>
+      </w:r>
+      <w:r>
+        <w:rPr>
+          <w:color w:val="A9B7C6"/>
+        </w:rPr>
+        <w:t>avaliador.menor_lance)</w:t>
+      </w:r>
+      <w:r>
+        <w:rPr>
+          <w:color w:val="A9B7C6"/>
+        </w:rPr>
+        <w:br/>
+        <w:t xml:space="preserve">    </w:t>
+      </w:r>
+      <w:r>
+        <w:rPr>
+          <w:color w:val="94558D"/>
+        </w:rPr>
+        <w:t>self</w:t>
+      </w:r>
+      <w:r>
+        <w:rPr>
+          <w:color w:val="A9B7C6"/>
+        </w:rPr>
+        <w:t>.assertEqual(maior_valor_esperado</w:t>
+      </w:r>
+      <w:r>
+        <w:rPr>
+          <w:color w:val="CC7832"/>
+        </w:rPr>
+        <w:t xml:space="preserve">, </w:t>
+      </w:r>
+      <w:r>
+        <w:rPr>
+          <w:color w:val="A9B7C6"/>
+        </w:rPr>
+        <w:t>avaliador.maior_lance)</w:t>
+      </w:r>
+    </w:p>
+    <w:p>
+      <w:pPr>
+        <w:pStyle w:val="PargrafodaLista"/>
+        <w:spacing w:line="360" w:lineRule="auto"/>
+        <w:ind w:left="1800"/>
+        <w:jc w:val="both"/>
+        <w:rPr>
+          <w:rFonts w:ascii="Times New Roman" w:hAnsi="Times New Roman" w:cs="Times New Roman"/>
+          <w:sz w:val="24"/>
+          <w:szCs w:val="24"/>
+        </w:rPr>
+      </w:pPr>
+    </w:p>
+    <w:p>
+      <w:pPr>
+        <w:pStyle w:val="PargrafodaLista"/>
+        <w:numPr>
+          <w:ilvl w:val="2"/>
+          <w:numId w:val="1"/>
+        </w:numPr>
+        <w:spacing w:line="360" w:lineRule="auto"/>
+        <w:jc w:val="both"/>
+        <w:rPr>
+          <w:rFonts w:ascii="Times New Roman" w:hAnsi="Times New Roman" w:cs="Times New Roman"/>
+          <w:sz w:val="24"/>
+          <w:szCs w:val="24"/>
+        </w:rPr>
+      </w:pPr>
+      <w:r>
+        <w:rPr>
+          <w:rFonts w:ascii="Times New Roman" w:hAnsi="Times New Roman" w:cs="Times New Roman"/>
+          <w:sz w:val="24"/>
+          <w:szCs w:val="24"/>
+        </w:rPr>
+        <w:t>Porém temos um dilema aqui, o usuário yuri não é utilizado em todos os testes, mas, independente disso, ele é criado toda vez que rodamos o teste, o que pode prejudicar a performance do nosso programa, uma vez que sempre que vamos rodar um teste nosso código tem que criar o usuário yuri e o lance do yuri, ou seja, 2 objetos que algumas vezes não é utilizado.</w:t>
+      </w:r>
+    </w:p>
+    <w:p>
+      <w:pPr>
+        <w:pStyle w:val="PargrafodaLista"/>
+        <w:numPr>
+          <w:ilvl w:val="2"/>
+          <w:numId w:val="1"/>
+        </w:numPr>
+        <w:spacing w:line="360" w:lineRule="auto"/>
+        <w:jc w:val="both"/>
+        <w:rPr>
+          <w:rFonts w:ascii="Times New Roman" w:hAnsi="Times New Roman" w:cs="Times New Roman"/>
+          <w:sz w:val="24"/>
+          <w:szCs w:val="24"/>
+        </w:rPr>
+      </w:pPr>
+      <w:r>
+        <w:rPr>
+          <w:rFonts w:ascii="Times New Roman" w:hAnsi="Times New Roman" w:cs="Times New Roman"/>
+          <w:sz w:val="24"/>
+          <w:szCs w:val="24"/>
+        </w:rPr>
+        <w:t>Diferentemente do usuário gui que aparece em todos os testes, portanto, faz sentido sua criação no isolamento.</w:t>
+      </w:r>
+    </w:p>
+    <w:p>
+      <w:pPr>
+        <w:pStyle w:val="PargrafodaLista"/>
+        <w:numPr>
+          <w:ilvl w:val="2"/>
+          <w:numId w:val="1"/>
+        </w:numPr>
+        <w:spacing w:line="360" w:lineRule="auto"/>
+        <w:jc w:val="both"/>
+        <w:rPr>
+          <w:rFonts w:ascii="Times New Roman" w:hAnsi="Times New Roman" w:cs="Times New Roman"/>
+          <w:sz w:val="24"/>
+          <w:szCs w:val="24"/>
+        </w:rPr>
+      </w:pPr>
+      <w:r>
+        <w:rPr>
+          <w:rFonts w:ascii="Times New Roman" w:hAnsi="Times New Roman" w:cs="Times New Roman"/>
+          <w:sz w:val="24"/>
+          <w:szCs w:val="24"/>
+        </w:rPr>
+        <w:t>Considerando isso o ideal seria t</w:t>
+      </w:r>
+      <w:r>
+        <w:rPr>
+          <w:rFonts w:ascii="Times New Roman" w:hAnsi="Times New Roman" w:cs="Times New Roman"/>
+          <w:sz w:val="24"/>
+          <w:szCs w:val="24"/>
+        </w:rPr>
+        <w:t>irar ele e deixar no setup tudo e somente aquilo que for necessário para que todos os testes sejam executados. Essa seria a boa prática.</w:t>
+      </w:r>
+    </w:p>
+    <w:p>
+      <w:pPr>
+        <w:pStyle w:val="PargrafodaLista"/>
+        <w:numPr>
+          <w:ilvl w:val="2"/>
+          <w:numId w:val="1"/>
+        </w:numPr>
+        <w:spacing w:line="360" w:lineRule="auto"/>
+        <w:jc w:val="both"/>
+        <w:rPr>
+          <w:rFonts w:ascii="Times New Roman" w:hAnsi="Times New Roman" w:cs="Times New Roman"/>
+          <w:sz w:val="24"/>
+          <w:szCs w:val="24"/>
+        </w:rPr>
+      </w:pPr>
+      <w:r>
+        <w:rPr>
+          <w:rFonts w:ascii="Times New Roman" w:hAnsi="Times New Roman" w:cs="Times New Roman"/>
+          <w:sz w:val="24"/>
+          <w:szCs w:val="24"/>
+        </w:rPr>
+        <w:lastRenderedPageBreak/>
+        <w:t>Como o usuário yuri não é um objeto grande a ser criado e somente um dos testes não utiliza ele, até podemos deixar, mas caso surgissem outros testes que ele não faria parte, o ideal seria retirar ele do setup.</w:t>
+      </w:r>
+    </w:p>
+    <w:p>
+      <w:pPr>
+        <w:pStyle w:val="PargrafodaLista"/>
+        <w:numPr>
+          <w:ilvl w:val="2"/>
+          <w:numId w:val="1"/>
+        </w:numPr>
+        <w:spacing w:line="360" w:lineRule="auto"/>
+        <w:jc w:val="both"/>
+        <w:rPr>
+          <w:rFonts w:ascii="Times New Roman" w:hAnsi="Times New Roman" w:cs="Times New Roman"/>
+          <w:sz w:val="24"/>
+          <w:szCs w:val="24"/>
+        </w:rPr>
+      </w:pPr>
+      <w:r>
+        <w:rPr>
+          <w:rFonts w:ascii="Times New Roman" w:hAnsi="Times New Roman" w:cs="Times New Roman"/>
+          <w:sz w:val="24"/>
+          <w:szCs w:val="24"/>
+        </w:rPr>
+        <w:t>Apesar de continuar sendo um copia e cola, deixa nosso teste mais performático.</w:t>
       </w:r>
     </w:p>
     <w:sectPr>

</xml_diff>

<commit_message>
Outros métodos da TestCase
Aprendemos sobre outros métodos que essa biblioteca proporciona
</commit_message>
<xml_diff>
--- a/Python/Testes automatizados – TDD com Python/Anotações/Testes automatizados – TDD com Python.docx
+++ b/Python/Testes automatizados – TDD com Python/Anotações/Testes automatizados – TDD com Python.docx
@@ -735,7 +735,25 @@
           <w:sz w:val="24"/>
           <w:szCs w:val="24"/>
         </w:rPr>
-        <w:t>Basicamente estamos dizendo que como argumento para esse método esperamos que seja passado o objeto Leilao.</w:t>
+        <w:t xml:space="preserve">Basicamente estamos dizendo que como argumento para esse método esperamos que seja passado o objeto </w:t>
+      </w:r>
+      <w:proofErr w:type="spellStart"/>
+      <w:r>
+        <w:rPr>
+          <w:rFonts w:ascii="Times New Roman" w:hAnsi="Times New Roman" w:cs="Times New Roman"/>
+          <w:sz w:val="24"/>
+          <w:szCs w:val="24"/>
+        </w:rPr>
+        <w:t>Leilao</w:t>
+      </w:r>
+      <w:proofErr w:type="spellEnd"/>
+      <w:r>
+        <w:rPr>
+          <w:rFonts w:ascii="Times New Roman" w:hAnsi="Times New Roman" w:cs="Times New Roman"/>
+          <w:sz w:val="24"/>
+          <w:szCs w:val="24"/>
+        </w:rPr>
+        <w:t>.</w:t>
       </w:r>
     </w:p>
     <w:p>
@@ -759,7 +777,43 @@
           <w:sz w:val="24"/>
           <w:szCs w:val="24"/>
         </w:rPr>
-        <w:t>Para fazer com que o maior e menor lance sejam atribuídos as suas respectivas variáveis, precisamos fazer um esquema de validação com ifs:</w:t>
+        <w:t xml:space="preserve">Para fazer com que o maior e menor lance sejam </w:t>
+      </w:r>
+      <w:r>
+        <w:rPr>
+          <w:rFonts w:ascii="Times New Roman" w:hAnsi="Times New Roman" w:cs="Times New Roman"/>
+          <w:sz w:val="24"/>
+          <w:szCs w:val="24"/>
+        </w:rPr>
+        <w:t>atribuídas</w:t>
+      </w:r>
+      <w:r>
+        <w:rPr>
+          <w:rFonts w:ascii="Times New Roman" w:hAnsi="Times New Roman" w:cs="Times New Roman"/>
+          <w:sz w:val="24"/>
+          <w:szCs w:val="24"/>
+        </w:rPr>
+        <w:t xml:space="preserve"> as suas respectivas variáveis, precisamos fazer um esquema de validação com </w:t>
+      </w:r>
+      <w:proofErr w:type="spellStart"/>
+      <w:r>
+        <w:rPr>
+          <w:rFonts w:ascii="Times New Roman" w:hAnsi="Times New Roman" w:cs="Times New Roman"/>
+          <w:i/>
+          <w:iCs/>
+          <w:sz w:val="24"/>
+          <w:szCs w:val="24"/>
+        </w:rPr>
+        <w:t>ifs</w:t>
+      </w:r>
+      <w:proofErr w:type="spellEnd"/>
+      <w:r>
+        <w:rPr>
+          <w:rFonts w:ascii="Times New Roman" w:hAnsi="Times New Roman" w:cs="Times New Roman"/>
+          <w:sz w:val="24"/>
+          <w:szCs w:val="24"/>
+        </w:rPr>
+        <w:t>:</w:t>
       </w:r>
     </w:p>
     <w:p>
@@ -837,7 +891,39 @@
           <w:sz w:val="24"/>
           <w:szCs w:val="24"/>
         </w:rPr>
-        <w:t>Basicamente dizendo que para cada lance nos lances do lailao, deverá ser feita essa verificação: Se o valor do lance for maior que o maior lance (inicialmente determinado pelo sys, como visto acima), então o maior lance recebe esse novo valor do lance. O contrário também é verdade.</w:t>
+        <w:t>Basicamente dizendo que para cada lance nos lances do l</w:t>
+      </w:r>
+      <w:r>
+        <w:rPr>
+          <w:rFonts w:ascii="Times New Roman" w:hAnsi="Times New Roman" w:cs="Times New Roman"/>
+          <w:sz w:val="24"/>
+          <w:szCs w:val="24"/>
+        </w:rPr>
+        <w:t>e</w:t>
+      </w:r>
+      <w:r>
+        <w:rPr>
+          <w:rFonts w:ascii="Times New Roman" w:hAnsi="Times New Roman" w:cs="Times New Roman"/>
+          <w:sz w:val="24"/>
+          <w:szCs w:val="24"/>
+        </w:rPr>
+        <w:t>il</w:t>
+      </w:r>
+      <w:r>
+        <w:rPr>
+          <w:rFonts w:ascii="Times New Roman" w:hAnsi="Times New Roman" w:cs="Times New Roman"/>
+          <w:sz w:val="24"/>
+          <w:szCs w:val="24"/>
+        </w:rPr>
+        <w:t>ã</w:t>
+      </w:r>
+      <w:r>
+        <w:rPr>
+          <w:rFonts w:ascii="Times New Roman" w:hAnsi="Times New Roman" w:cs="Times New Roman"/>
+          <w:sz w:val="24"/>
+          <w:szCs w:val="24"/>
+        </w:rPr>
+        <w:t>o, deverá ser feita essa verificação: Se o valor do lance for maior que o maior lance (inicialmente determinado pelo sys, como visto acima), então o maior lance recebe esse novo valor do lance. O contrário também é verdade.</w:t>
       </w:r>
     </w:p>
     <w:p>
@@ -1218,7 +1304,57 @@
           <w:sz w:val="24"/>
           <w:szCs w:val="24"/>
         </w:rPr>
-        <w:t>Onde ele cria uma classe teste e herda de tescase.</w:t>
+        <w:t xml:space="preserve">Onde ele cria uma classe teste e herda de </w:t>
+      </w:r>
+      <w:proofErr w:type="spellStart"/>
+      <w:r>
+        <w:rPr>
+          <w:rFonts w:ascii="Times New Roman" w:hAnsi="Times New Roman" w:cs="Times New Roman"/>
+          <w:i/>
+          <w:iCs/>
+          <w:sz w:val="24"/>
+          <w:szCs w:val="24"/>
+        </w:rPr>
+        <w:t>T</w:t>
+      </w:r>
+      <w:r>
+        <w:rPr>
+          <w:rFonts w:ascii="Times New Roman" w:hAnsi="Times New Roman" w:cs="Times New Roman"/>
+          <w:i/>
+          <w:iCs/>
+          <w:sz w:val="24"/>
+          <w:szCs w:val="24"/>
+        </w:rPr>
+        <w:t>es</w:t>
+      </w:r>
+      <w:r>
+        <w:rPr>
+          <w:rFonts w:ascii="Times New Roman" w:hAnsi="Times New Roman" w:cs="Times New Roman"/>
+          <w:i/>
+          <w:iCs/>
+          <w:sz w:val="24"/>
+          <w:szCs w:val="24"/>
+        </w:rPr>
+        <w:t>C</w:t>
+      </w:r>
+      <w:r>
+        <w:rPr>
+          <w:rFonts w:ascii="Times New Roman" w:hAnsi="Times New Roman" w:cs="Times New Roman"/>
+          <w:i/>
+          <w:iCs/>
+          <w:sz w:val="24"/>
+          <w:szCs w:val="24"/>
+        </w:rPr>
+        <w:t>ase</w:t>
+      </w:r>
+      <w:proofErr w:type="spellEnd"/>
+      <w:r>
+        <w:rPr>
+          <w:rFonts w:ascii="Times New Roman" w:hAnsi="Times New Roman" w:cs="Times New Roman"/>
+          <w:sz w:val="24"/>
+          <w:szCs w:val="24"/>
+        </w:rPr>
+        <w:t>.</w:t>
       </w:r>
     </w:p>
     <w:p>
@@ -1242,7 +1378,29 @@
           <w:sz w:val="24"/>
           <w:szCs w:val="24"/>
         </w:rPr>
-        <w:t>O que vamos fazer é apagar esse sel.fail (que serve justamente para dar erro no nosso teste) e colocar o que já tínhamos no nosso principal:</w:t>
+        <w:t xml:space="preserve">O que vamos fazer é apagar esse </w:t>
+      </w:r>
+      <w:proofErr w:type="spellStart"/>
+      <w:proofErr w:type="gramStart"/>
+      <w:r>
+        <w:rPr>
+          <w:rFonts w:ascii="Times New Roman" w:hAnsi="Times New Roman" w:cs="Times New Roman"/>
+          <w:i/>
+          <w:iCs/>
+          <w:sz w:val="24"/>
+          <w:szCs w:val="24"/>
+        </w:rPr>
+        <w:t>sel.fail</w:t>
+      </w:r>
+      <w:proofErr w:type="spellEnd"/>
+      <w:proofErr w:type="gramEnd"/>
+      <w:r>
+        <w:rPr>
+          <w:rFonts w:ascii="Times New Roman" w:hAnsi="Times New Roman" w:cs="Times New Roman"/>
+          <w:sz w:val="24"/>
+          <w:szCs w:val="24"/>
+        </w:rPr>
+        <w:t xml:space="preserve"> (que serve justamente para dar erro no nosso teste) e colocar o que já tínhamos no nosso principal:</w:t>
       </w:r>
     </w:p>
     <w:p>
@@ -1320,23 +1478,85 @@
           <w:sz w:val="24"/>
           <w:szCs w:val="24"/>
         </w:rPr>
-        <w:t xml:space="preserve">Para confirmar nosso teste podemos utilizar um método do TestCase chamado </w:t>
-      </w:r>
-      <w:r>
-        <w:rPr>
-          <w:rFonts w:ascii="Times New Roman" w:hAnsi="Times New Roman" w:cs="Times New Roman"/>
+        <w:t xml:space="preserve">Para confirmar nosso teste podemos utilizar um método do </w:t>
+      </w:r>
+      <w:proofErr w:type="spellStart"/>
+      <w:r>
+        <w:rPr>
+          <w:rFonts w:ascii="Times New Roman" w:hAnsi="Times New Roman" w:cs="Times New Roman"/>
+          <w:i/>
+          <w:iCs/>
+          <w:sz w:val="24"/>
+          <w:szCs w:val="24"/>
+        </w:rPr>
+        <w:t>TestCase</w:t>
+      </w:r>
+      <w:proofErr w:type="spellEnd"/>
+      <w:r>
+        <w:rPr>
+          <w:rFonts w:ascii="Times New Roman" w:hAnsi="Times New Roman" w:cs="Times New Roman"/>
+          <w:sz w:val="24"/>
+          <w:szCs w:val="24"/>
+        </w:rPr>
+        <w:t xml:space="preserve"> chamado </w:t>
+      </w:r>
+      <w:proofErr w:type="spellStart"/>
+      <w:proofErr w:type="gramStart"/>
+      <w:r>
+        <w:rPr>
+          <w:rFonts w:ascii="Times New Roman" w:hAnsi="Times New Roman" w:cs="Times New Roman"/>
+          <w:i/>
+          <w:iCs/>
           <w:sz w:val="24"/>
           <w:szCs w:val="24"/>
         </w:rPr>
         <w:t>assertEqual</w:t>
       </w:r>
-      <w:r>
-        <w:rPr>
-          <w:rFonts w:ascii="Times New Roman" w:hAnsi="Times New Roman" w:cs="Times New Roman"/>
-          <w:sz w:val="24"/>
-          <w:szCs w:val="24"/>
-        </w:rPr>
-        <w:t>(valor_esperado, valor_programa), dessa forma ele faz a comparação se o valor esperado é igual ou não ao valor recebido, reportando no console depois:</w:t>
+      <w:proofErr w:type="spellEnd"/>
+      <w:r>
+        <w:rPr>
+          <w:rFonts w:ascii="Times New Roman" w:hAnsi="Times New Roman" w:cs="Times New Roman"/>
+          <w:sz w:val="24"/>
+          <w:szCs w:val="24"/>
+        </w:rPr>
+        <w:t>(</w:t>
+      </w:r>
+      <w:proofErr w:type="spellStart"/>
+      <w:proofErr w:type="gramEnd"/>
+      <w:r>
+        <w:rPr>
+          <w:rFonts w:ascii="Times New Roman" w:hAnsi="Times New Roman" w:cs="Times New Roman"/>
+          <w:sz w:val="24"/>
+          <w:szCs w:val="24"/>
+        </w:rPr>
+        <w:t>valor_esperado</w:t>
+      </w:r>
+      <w:proofErr w:type="spellEnd"/>
+      <w:r>
+        <w:rPr>
+          <w:rFonts w:ascii="Times New Roman" w:hAnsi="Times New Roman" w:cs="Times New Roman"/>
+          <w:sz w:val="24"/>
+          <w:szCs w:val="24"/>
+        </w:rPr>
+        <w:t xml:space="preserve">, </w:t>
+      </w:r>
+      <w:proofErr w:type="spellStart"/>
+      <w:r>
+        <w:rPr>
+          <w:rFonts w:ascii="Times New Roman" w:hAnsi="Times New Roman" w:cs="Times New Roman"/>
+          <w:sz w:val="24"/>
+          <w:szCs w:val="24"/>
+        </w:rPr>
+        <w:t>valor_programa</w:t>
+      </w:r>
+      <w:proofErr w:type="spellEnd"/>
+      <w:r>
+        <w:rPr>
+          <w:rFonts w:ascii="Times New Roman" w:hAnsi="Times New Roman" w:cs="Times New Roman"/>
+          <w:sz w:val="24"/>
+          <w:szCs w:val="24"/>
+        </w:rPr>
+        <w:t>), dessa forma ele faz a comparação se o valor esperado é igual ou não ao valor recebido, reportando no console depois:</w:t>
       </w:r>
     </w:p>
     <w:p>
@@ -1662,7 +1882,27 @@
           <w:sz w:val="24"/>
           <w:szCs w:val="24"/>
         </w:rPr>
-        <w:t>Se deixássemos um elif no método avalia ele nunca passaria pela segunda verificação se passasse logo na primeira, fazendo com que ocorresse o bug, mas ao deixar apenas como if, o código é obrigado a passar por ambas as verificações evitando o bug de ocorrer</w:t>
+        <w:t xml:space="preserve">Se deixássemos um </w:t>
+      </w:r>
+      <w:proofErr w:type="spellStart"/>
+      <w:r>
+        <w:rPr>
+          <w:rFonts w:ascii="Times New Roman" w:hAnsi="Times New Roman" w:cs="Times New Roman"/>
+          <w:i/>
+          <w:iCs/>
+          <w:sz w:val="24"/>
+          <w:szCs w:val="24"/>
+        </w:rPr>
+        <w:t>elif</w:t>
+      </w:r>
+      <w:proofErr w:type="spellEnd"/>
+      <w:r>
+        <w:rPr>
+          <w:rFonts w:ascii="Times New Roman" w:hAnsi="Times New Roman" w:cs="Times New Roman"/>
+          <w:sz w:val="24"/>
+          <w:szCs w:val="24"/>
+        </w:rPr>
+        <w:t xml:space="preserve"> no método avalia ele nunca passaria pela segunda verificação se passasse logo na primeira, fazendo com que ocorresse o bug, mas ao deixar apenas como if, o código é obrigado a passar por ambas as verificações evitando o bug de ocorrer</w:t>
       </w:r>
       <w:r>
         <w:rPr>
@@ -1911,8 +2151,20 @@
           <w:sz w:val="24"/>
           <w:szCs w:val="24"/>
         </w:rPr>
-        <w:t>Conhecemos a biblioteca unittest</w:t>
-      </w:r>
+        <w:t xml:space="preserve">Conhecemos a biblioteca </w:t>
+      </w:r>
+      <w:proofErr w:type="spellStart"/>
+      <w:r>
+        <w:rPr>
+          <w:rFonts w:ascii="Times New Roman" w:hAnsi="Times New Roman" w:cs="Times New Roman"/>
+          <w:i/>
+          <w:iCs/>
+          <w:sz w:val="24"/>
+          <w:szCs w:val="24"/>
+        </w:rPr>
+        <w:t>unittest</w:t>
+      </w:r>
+      <w:proofErr w:type="spellEnd"/>
       <w:r>
         <w:rPr>
           <w:rFonts w:ascii="Times New Roman" w:hAnsi="Times New Roman" w:cs="Times New Roman"/>
@@ -2064,11 +2316,19 @@
           <w:color w:val="A9B7C6"/>
         </w:rPr>
       </w:pPr>
+      <w:proofErr w:type="spellStart"/>
       <w:r>
         <w:rPr>
           <w:color w:val="CC7832"/>
         </w:rPr>
-        <w:t xml:space="preserve">def </w:t>
+        <w:t>def</w:t>
+      </w:r>
+      <w:proofErr w:type="spellEnd"/>
+      <w:r>
+        <w:rPr>
+          <w:color w:val="CC7832"/>
+        </w:rPr>
+        <w:t xml:space="preserve"> </w:t>
       </w:r>
       <w:r>
         <w:rPr>
@@ -2112,6 +2372,7 @@
           <w:color w:val="A9B7C6"/>
         </w:rPr>
       </w:pPr>
+      <w:proofErr w:type="spellStart"/>
       <w:r>
         <w:rPr>
           <w:color w:val="CC7832"/>
@@ -2124,6 +2385,7 @@
         </w:rPr>
         <w:t>ef</w:t>
       </w:r>
+      <w:proofErr w:type="spellEnd"/>
       <w:r>
         <w:rPr>
           <w:color w:val="CC7832"/>
@@ -2417,7 +2679,49 @@
           <w:sz w:val="24"/>
           <w:szCs w:val="24"/>
         </w:rPr>
-        <w:t xml:space="preserve">Então, ao invés de criar os usuários e lances toda vez que criarmos um teste, basta criar um def criaCenário e colocar isso dentro dele, apenas </w:t>
+        <w:t xml:space="preserve">Então, ao invés de criar os usuários e lances toda vez que criarmos um teste, basta criar um </w:t>
+      </w:r>
+      <w:proofErr w:type="spellStart"/>
+      <w:r>
+        <w:rPr>
+          <w:rFonts w:ascii="Times New Roman" w:hAnsi="Times New Roman" w:cs="Times New Roman"/>
+          <w:i/>
+          <w:iCs/>
+          <w:sz w:val="24"/>
+          <w:szCs w:val="24"/>
+        </w:rPr>
+        <w:t>def</w:t>
+      </w:r>
+      <w:proofErr w:type="spellEnd"/>
+      <w:r>
+        <w:rPr>
+          <w:rFonts w:ascii="Times New Roman" w:hAnsi="Times New Roman" w:cs="Times New Roman"/>
+          <w:i/>
+          <w:iCs/>
+          <w:sz w:val="24"/>
+          <w:szCs w:val="24"/>
+        </w:rPr>
+        <w:t xml:space="preserve"> </w:t>
+      </w:r>
+      <w:proofErr w:type="spellStart"/>
+      <w:r>
+        <w:rPr>
+          <w:rFonts w:ascii="Times New Roman" w:hAnsi="Times New Roman" w:cs="Times New Roman"/>
+          <w:i/>
+          <w:iCs/>
+          <w:sz w:val="24"/>
+          <w:szCs w:val="24"/>
+        </w:rPr>
+        <w:t>criaCenário</w:t>
+      </w:r>
+      <w:proofErr w:type="spellEnd"/>
+      <w:r>
+        <w:rPr>
+          <w:rFonts w:ascii="Times New Roman" w:hAnsi="Times New Roman" w:cs="Times New Roman"/>
+          <w:sz w:val="24"/>
+          <w:szCs w:val="24"/>
+        </w:rPr>
+        <w:t xml:space="preserve"> e colocar isso dentro dele, apenas </w:t>
       </w:r>
       <w:r>
         <w:rPr>
@@ -2433,7 +2737,23 @@
           <w:sz w:val="24"/>
           <w:szCs w:val="24"/>
         </w:rPr>
-        <w:t xml:space="preserve"> a classe nas subsequêntes que a utilizam</w:t>
+        <w:t xml:space="preserve"> a classe nas </w:t>
+      </w:r>
+      <w:r>
+        <w:rPr>
+          <w:rFonts w:ascii="Times New Roman" w:hAnsi="Times New Roman" w:cs="Times New Roman"/>
+          <w:sz w:val="24"/>
+          <w:szCs w:val="24"/>
+        </w:rPr>
+        <w:t>subsequentes</w:t>
+      </w:r>
+      <w:r>
+        <w:rPr>
+          <w:rFonts w:ascii="Times New Roman" w:hAnsi="Times New Roman" w:cs="Times New Roman"/>
+          <w:sz w:val="24"/>
+          <w:szCs w:val="24"/>
+        </w:rPr>
+        <w:t xml:space="preserve"> que a utilizam</w:t>
       </w:r>
       <w:r>
         <w:rPr>
@@ -2460,18 +2780,28 @@
           <w:color w:val="A9B7C6"/>
         </w:rPr>
       </w:pPr>
+      <w:proofErr w:type="spellStart"/>
       <w:r>
         <w:rPr>
           <w:color w:val="CC7832"/>
         </w:rPr>
-        <w:t xml:space="preserve">def </w:t>
-      </w:r>
+        <w:t>def</w:t>
+      </w:r>
+      <w:proofErr w:type="spellEnd"/>
+      <w:r>
+        <w:rPr>
+          <w:color w:val="CC7832"/>
+        </w:rPr>
+        <w:t xml:space="preserve"> </w:t>
+      </w:r>
+      <w:proofErr w:type="spellStart"/>
       <w:r>
         <w:rPr>
           <w:color w:val="FFC66D"/>
         </w:rPr>
         <w:t>criaCenario</w:t>
       </w:r>
+      <w:proofErr w:type="spellEnd"/>
       <w:r>
         <w:rPr>
           <w:color w:val="A9B7C6"/>
@@ -2497,6 +2827,7 @@
         <w:br/>
         <w:t xml:space="preserve">    </w:t>
       </w:r>
+      <w:proofErr w:type="spellStart"/>
       <w:r>
         <w:rPr>
           <w:color w:val="94558D"/>
@@ -2507,7 +2838,28 @@
         <w:rPr>
           <w:color w:val="A9B7C6"/>
         </w:rPr>
-        <w:t>.gui = Usuario(</w:t>
+        <w:t>.gui</w:t>
+      </w:r>
+      <w:proofErr w:type="spellEnd"/>
+      <w:r>
+        <w:rPr>
+          <w:color w:val="A9B7C6"/>
+        </w:rPr>
+        <w:t xml:space="preserve"> = </w:t>
+      </w:r>
+      <w:proofErr w:type="spellStart"/>
+      <w:r>
+        <w:rPr>
+          <w:color w:val="A9B7C6"/>
+        </w:rPr>
+        <w:t>Usuario</w:t>
+      </w:r>
+      <w:proofErr w:type="spellEnd"/>
+      <w:r>
+        <w:rPr>
+          <w:color w:val="A9B7C6"/>
+        </w:rPr>
+        <w:t>(</w:t>
       </w:r>
       <w:r>
         <w:rPr>
@@ -2528,6 +2880,8 @@
         <w:br/>
         <w:t xml:space="preserve">    </w:t>
       </w:r>
+      <w:proofErr w:type="spellStart"/>
+      <w:proofErr w:type="gramStart"/>
       <w:r>
         <w:rPr>
           <w:color w:val="94558D"/>
@@ -2538,7 +2892,29 @@
         <w:rPr>
           <w:color w:val="A9B7C6"/>
         </w:rPr>
-        <w:t>.yuri = Usuario(</w:t>
+        <w:t>.yuri</w:t>
+      </w:r>
+      <w:proofErr w:type="spellEnd"/>
+      <w:proofErr w:type="gramEnd"/>
+      <w:r>
+        <w:rPr>
+          <w:color w:val="A9B7C6"/>
+        </w:rPr>
+        <w:t xml:space="preserve"> = </w:t>
+      </w:r>
+      <w:proofErr w:type="spellStart"/>
+      <w:r>
+        <w:rPr>
+          <w:color w:val="A9B7C6"/>
+        </w:rPr>
+        <w:t>Usuario</w:t>
+      </w:r>
+      <w:proofErr w:type="spellEnd"/>
+      <w:r>
+        <w:rPr>
+          <w:color w:val="A9B7C6"/>
+        </w:rPr>
+        <w:t>(</w:t>
       </w:r>
       <w:r>
         <w:rPr>
@@ -2559,6 +2935,7 @@
         <w:br/>
         <w:t xml:space="preserve">    </w:t>
       </w:r>
+      <w:proofErr w:type="spellStart"/>
       <w:r>
         <w:rPr>
           <w:color w:val="94558D"/>
@@ -2569,8 +2946,16 @@
         <w:rPr>
           <w:color w:val="A9B7C6"/>
         </w:rPr>
-        <w:t>.lance_do_yuri = Lance(</w:t>
-      </w:r>
+        <w:t>.lance_do_yuri</w:t>
+      </w:r>
+      <w:proofErr w:type="spellEnd"/>
+      <w:r>
+        <w:rPr>
+          <w:color w:val="A9B7C6"/>
+        </w:rPr>
+        <w:t xml:space="preserve"> = Lance(</w:t>
+      </w:r>
+      <w:proofErr w:type="spellStart"/>
       <w:r>
         <w:rPr>
           <w:color w:val="94558D"/>
@@ -2583,6 +2968,7 @@
         </w:rPr>
         <w:t>.yuri</w:t>
       </w:r>
+      <w:proofErr w:type="spellEnd"/>
       <w:r>
         <w:rPr>
           <w:color w:val="CC7832"/>
@@ -2608,6 +2994,7 @@
         <w:br/>
         <w:t xml:space="preserve">    </w:t>
       </w:r>
+      <w:proofErr w:type="spellStart"/>
       <w:r>
         <w:rPr>
           <w:color w:val="94558D"/>
@@ -2618,8 +3005,16 @@
         <w:rPr>
           <w:color w:val="A9B7C6"/>
         </w:rPr>
-        <w:t>.lance_do_gui = Lance(</w:t>
-      </w:r>
+        <w:t>.lance_do_gui</w:t>
+      </w:r>
+      <w:proofErr w:type="spellEnd"/>
+      <w:r>
+        <w:rPr>
+          <w:color w:val="A9B7C6"/>
+        </w:rPr>
+        <w:t xml:space="preserve"> = Lance(</w:t>
+      </w:r>
+      <w:proofErr w:type="spellStart"/>
       <w:r>
         <w:rPr>
           <w:color w:val="94558D"/>
@@ -2632,6 +3027,7 @@
         </w:rPr>
         <w:t>.gui</w:t>
       </w:r>
+      <w:proofErr w:type="spellEnd"/>
       <w:r>
         <w:rPr>
           <w:color w:val="CC7832"/>
@@ -2657,6 +3053,7 @@
         <w:br/>
         <w:t xml:space="preserve">    </w:t>
       </w:r>
+      <w:proofErr w:type="spellStart"/>
       <w:r>
         <w:rPr>
           <w:color w:val="94558D"/>
@@ -2667,7 +3064,28 @@
         <w:rPr>
           <w:color w:val="A9B7C6"/>
         </w:rPr>
-        <w:t>.leilao = Leilao(</w:t>
+        <w:t>.leilao</w:t>
+      </w:r>
+      <w:proofErr w:type="spellEnd"/>
+      <w:r>
+        <w:rPr>
+          <w:color w:val="A9B7C6"/>
+        </w:rPr>
+        <w:t xml:space="preserve"> = </w:t>
+      </w:r>
+      <w:proofErr w:type="spellStart"/>
+      <w:r>
+        <w:rPr>
+          <w:color w:val="A9B7C6"/>
+        </w:rPr>
+        <w:t>Leilao</w:t>
+      </w:r>
+      <w:proofErr w:type="spellEnd"/>
+      <w:r>
+        <w:rPr>
+          <w:color w:val="A9B7C6"/>
+        </w:rPr>
+        <w:t>(</w:t>
       </w:r>
       <w:r>
         <w:rPr>
@@ -2708,11 +3126,19 @@
           <w:color w:val="A9B7C6"/>
         </w:rPr>
       </w:pPr>
+      <w:proofErr w:type="spellStart"/>
       <w:r>
         <w:rPr>
           <w:color w:val="CC7832"/>
         </w:rPr>
-        <w:t xml:space="preserve">def </w:t>
+        <w:t>def</w:t>
+      </w:r>
+      <w:proofErr w:type="spellEnd"/>
+      <w:r>
+        <w:rPr>
+          <w:color w:val="CC7832"/>
+        </w:rPr>
+        <w:t xml:space="preserve"> </w:t>
       </w:r>
       <w:r>
         <w:rPr>
@@ -2745,6 +3171,7 @@
         <w:br/>
         <w:t xml:space="preserve">    </w:t>
       </w:r>
+      <w:proofErr w:type="spellStart"/>
       <w:r>
         <w:rPr>
           <w:color w:val="94558D"/>
@@ -2755,7 +3182,14 @@
         <w:rPr>
           <w:color w:val="A9B7C6"/>
         </w:rPr>
-        <w:t>.criaCenario()</w:t>
+        <w:t>.criaCenario</w:t>
+      </w:r>
+      <w:proofErr w:type="spellEnd"/>
+      <w:r>
+        <w:rPr>
+          <w:color w:val="A9B7C6"/>
+        </w:rPr>
+        <w:t>()</w:t>
       </w:r>
       <w:r>
         <w:rPr>
@@ -2764,6 +3198,7 @@
         <w:br/>
         <w:t xml:space="preserve">    </w:t>
       </w:r>
+      <w:proofErr w:type="spellStart"/>
       <w:r>
         <w:rPr>
           <w:color w:val="94558D"/>
@@ -2774,8 +3209,16 @@
         <w:rPr>
           <w:color w:val="A9B7C6"/>
         </w:rPr>
-        <w:t>.leilao.lances.append(</w:t>
-      </w:r>
+        <w:t>.leilao.lances.append</w:t>
+      </w:r>
+      <w:proofErr w:type="spellEnd"/>
+      <w:r>
+        <w:rPr>
+          <w:color w:val="A9B7C6"/>
+        </w:rPr>
+        <w:t>(</w:t>
+      </w:r>
+      <w:proofErr w:type="spellStart"/>
       <w:r>
         <w:rPr>
           <w:color w:val="94558D"/>
@@ -2786,7 +3229,14 @@
         <w:rPr>
           <w:color w:val="A9B7C6"/>
         </w:rPr>
-        <w:t>.lance_do_yuri)</w:t>
+        <w:t>.lance_do_yuri</w:t>
+      </w:r>
+      <w:proofErr w:type="spellEnd"/>
+      <w:r>
+        <w:rPr>
+          <w:color w:val="A9B7C6"/>
+        </w:rPr>
+        <w:t>)</w:t>
       </w:r>
       <w:r>
         <w:rPr>
@@ -2795,6 +3245,7 @@
         <w:br/>
         <w:t xml:space="preserve">    </w:t>
       </w:r>
+      <w:proofErr w:type="spellStart"/>
       <w:r>
         <w:rPr>
           <w:color w:val="94558D"/>
@@ -2805,8 +3256,16 @@
         <w:rPr>
           <w:color w:val="A9B7C6"/>
         </w:rPr>
-        <w:t>.leilao.lances.append(</w:t>
-      </w:r>
+        <w:t>.leilao.lances.append</w:t>
+      </w:r>
+      <w:proofErr w:type="spellEnd"/>
+      <w:r>
+        <w:rPr>
+          <w:color w:val="A9B7C6"/>
+        </w:rPr>
+        <w:t>(</w:t>
+      </w:r>
+      <w:proofErr w:type="spellStart"/>
       <w:r>
         <w:rPr>
           <w:color w:val="94558D"/>
@@ -2817,7 +3276,14 @@
         <w:rPr>
           <w:color w:val="A9B7C6"/>
         </w:rPr>
-        <w:t>.lance_do_gui)</w:t>
+        <w:t>.lance_do_gui</w:t>
+      </w:r>
+      <w:proofErr w:type="spellEnd"/>
+      <w:r>
+        <w:rPr>
+          <w:color w:val="A9B7C6"/>
+        </w:rPr>
+        <w:t>)</w:t>
       </w:r>
       <w:r>
         <w:rPr>
@@ -2837,8 +3303,23 @@
           <w:color w:val="A9B7C6"/>
         </w:rPr>
         <w:br/>
-        <w:t xml:space="preserve">    avaliador.avalia(</w:t>
-      </w:r>
+        <w:t xml:space="preserve">    </w:t>
+      </w:r>
+      <w:proofErr w:type="spellStart"/>
+      <w:r>
+        <w:rPr>
+          <w:color w:val="A9B7C6"/>
+        </w:rPr>
+        <w:t>avaliador.avalia</w:t>
+      </w:r>
+      <w:proofErr w:type="spellEnd"/>
+      <w:r>
+        <w:rPr>
+          <w:color w:val="A9B7C6"/>
+        </w:rPr>
+        <w:t>(</w:t>
+      </w:r>
+      <w:proofErr w:type="spellStart"/>
       <w:r>
         <w:rPr>
           <w:color w:val="94558D"/>
@@ -2849,7 +3330,14 @@
         <w:rPr>
           <w:color w:val="A9B7C6"/>
         </w:rPr>
-        <w:t>.leilao)</w:t>
+        <w:t>.leilao</w:t>
+      </w:r>
+      <w:proofErr w:type="spellEnd"/>
+      <w:r>
+        <w:rPr>
+          <w:color w:val="A9B7C6"/>
+        </w:rPr>
+        <w:t>)</w:t>
       </w:r>
       <w:r>
         <w:rPr>
@@ -2860,40 +3348,29 @@
       <w:r>
         <w:rPr>
           <w:color w:val="A9B7C6"/>
-        </w:rPr>
-        <w:br/>
-        <w:t xml:space="preserve">    menor_valor_esperado = </w:t>
-      </w:r>
-      <w:r>
-        <w:rPr>
-          <w:color w:val="6897BB"/>
-        </w:rPr>
-        <w:t>100.0</w:t>
-      </w:r>
-      <w:r>
-        <w:rPr>
-          <w:color w:val="6897BB"/>
         </w:rPr>
         <w:br/>
         <w:t xml:space="preserve">    </w:t>
       </w:r>
-      <w:r>
-        <w:rPr>
-          <w:color w:val="A9B7C6"/>
-        </w:rPr>
-        <w:t xml:space="preserve">maior_valor_esperado = </w:t>
+      <w:proofErr w:type="spellStart"/>
+      <w:r>
+        <w:rPr>
+          <w:color w:val="A9B7C6"/>
+        </w:rPr>
+        <w:t>menor_valor_esperado</w:t>
+      </w:r>
+      <w:proofErr w:type="spellEnd"/>
+      <w:r>
+        <w:rPr>
+          <w:color w:val="A9B7C6"/>
+        </w:rPr>
+        <w:t xml:space="preserve"> = </w:t>
       </w:r>
       <w:r>
         <w:rPr>
           <w:color w:val="6897BB"/>
         </w:rPr>
-        <w:t>150.0</w:t>
-      </w:r>
-      <w:r>
-        <w:rPr>
-          <w:color w:val="6897BB"/>
-        </w:rPr>
-        <w:br/>
+        <w:t>100.0</w:t>
       </w:r>
       <w:r>
         <w:rPr>
@@ -2902,37 +3379,40 @@
         <w:br/>
         <w:t xml:space="preserve">    </w:t>
       </w:r>
-      <w:r>
-        <w:rPr>
-          <w:color w:val="94558D"/>
-        </w:rPr>
-        <w:t>self</w:t>
-      </w:r>
-      <w:r>
-        <w:rPr>
-          <w:color w:val="A9B7C6"/>
-        </w:rPr>
-        <w:t>.assertEqual(menor_valor_esperado</w:t>
-      </w:r>
-      <w:r>
-        <w:rPr>
-          <w:color w:val="CC7832"/>
-        </w:rPr>
-        <w:t xml:space="preserve">, </w:t>
-      </w:r>
-      <w:r>
-        <w:rPr>
-          <w:color w:val="A9B7C6"/>
-        </w:rPr>
-        <w:t>avaliador.menor_lance)</w:t>
-      </w:r>
-      <w:r>
-        <w:rPr>
-          <w:color w:val="A9B7C6"/>
+      <w:proofErr w:type="spellStart"/>
+      <w:r>
+        <w:rPr>
+          <w:color w:val="A9B7C6"/>
+        </w:rPr>
+        <w:t>maior_valor_esperado</w:t>
+      </w:r>
+      <w:proofErr w:type="spellEnd"/>
+      <w:r>
+        <w:rPr>
+          <w:color w:val="A9B7C6"/>
+        </w:rPr>
+        <w:t xml:space="preserve"> = </w:t>
+      </w:r>
+      <w:r>
+        <w:rPr>
+          <w:color w:val="6897BB"/>
+        </w:rPr>
+        <w:t>150.0</w:t>
+      </w:r>
+      <w:r>
+        <w:rPr>
+          <w:color w:val="6897BB"/>
+        </w:rPr>
+        <w:br/>
+      </w:r>
+      <w:r>
+        <w:rPr>
+          <w:color w:val="6897BB"/>
         </w:rPr>
         <w:br/>
         <w:t xml:space="preserve">    </w:t>
       </w:r>
+      <w:proofErr w:type="spellStart"/>
       <w:r>
         <w:rPr>
           <w:color w:val="94558D"/>
@@ -2943,19 +3423,97 @@
         <w:rPr>
           <w:color w:val="A9B7C6"/>
         </w:rPr>
-        <w:t>.assertEqual(maior_valor_esperado</w:t>
-      </w:r>
+        <w:t>.assertEqual</w:t>
+      </w:r>
+      <w:proofErr w:type="spellEnd"/>
+      <w:r>
+        <w:rPr>
+          <w:color w:val="A9B7C6"/>
+        </w:rPr>
+        <w:t>(</w:t>
+      </w:r>
+      <w:proofErr w:type="spellStart"/>
+      <w:r>
+        <w:rPr>
+          <w:color w:val="A9B7C6"/>
+        </w:rPr>
+        <w:t>menor_valor_esperado</w:t>
+      </w:r>
+      <w:proofErr w:type="spellEnd"/>
       <w:r>
         <w:rPr>
           <w:color w:val="CC7832"/>
         </w:rPr>
         <w:t xml:space="preserve">, </w:t>
       </w:r>
-      <w:r>
-        <w:rPr>
-          <w:color w:val="A9B7C6"/>
-        </w:rPr>
-        <w:t>avaliador.maior_lance)</w:t>
+      <w:proofErr w:type="spellStart"/>
+      <w:r>
+        <w:rPr>
+          <w:color w:val="A9B7C6"/>
+        </w:rPr>
+        <w:t>avaliador.menor_lance</w:t>
+      </w:r>
+      <w:proofErr w:type="spellEnd"/>
+      <w:r>
+        <w:rPr>
+          <w:color w:val="A9B7C6"/>
+        </w:rPr>
+        <w:t>)</w:t>
+      </w:r>
+      <w:r>
+        <w:rPr>
+          <w:color w:val="A9B7C6"/>
+        </w:rPr>
+        <w:br/>
+        <w:t xml:space="preserve">    </w:t>
+      </w:r>
+      <w:proofErr w:type="spellStart"/>
+      <w:r>
+        <w:rPr>
+          <w:color w:val="94558D"/>
+        </w:rPr>
+        <w:t>self</w:t>
+      </w:r>
+      <w:r>
+        <w:rPr>
+          <w:color w:val="A9B7C6"/>
+        </w:rPr>
+        <w:t>.assertEqual</w:t>
+      </w:r>
+      <w:proofErr w:type="spellEnd"/>
+      <w:r>
+        <w:rPr>
+          <w:color w:val="A9B7C6"/>
+        </w:rPr>
+        <w:t>(</w:t>
+      </w:r>
+      <w:proofErr w:type="spellStart"/>
+      <w:r>
+        <w:rPr>
+          <w:color w:val="A9B7C6"/>
+        </w:rPr>
+        <w:t>maior_valor_esperado</w:t>
+      </w:r>
+      <w:proofErr w:type="spellEnd"/>
+      <w:r>
+        <w:rPr>
+          <w:color w:val="CC7832"/>
+        </w:rPr>
+        <w:t xml:space="preserve">, </w:t>
+      </w:r>
+      <w:proofErr w:type="spellStart"/>
+      <w:r>
+        <w:rPr>
+          <w:color w:val="A9B7C6"/>
+        </w:rPr>
+        <w:t>avaliador.maior_lance</w:t>
+      </w:r>
+      <w:proofErr w:type="spellEnd"/>
+      <w:r>
+        <w:rPr>
+          <w:color w:val="A9B7C6"/>
+        </w:rPr>
+        <w:t>)</w:t>
       </w:r>
     </w:p>
     <w:p>
@@ -3014,7 +3572,27 @@
           <w:sz w:val="24"/>
           <w:szCs w:val="24"/>
         </w:rPr>
-        <w:t>Contudo, ao invés de criar esse criaCenario, podemos utilizar o framework da própria biblioteca que já importamos:</w:t>
+        <w:t xml:space="preserve">Contudo, ao invés de criar esse </w:t>
+      </w:r>
+      <w:proofErr w:type="spellStart"/>
+      <w:r>
+        <w:rPr>
+          <w:rFonts w:ascii="Times New Roman" w:hAnsi="Times New Roman" w:cs="Times New Roman"/>
+          <w:i/>
+          <w:iCs/>
+          <w:sz w:val="24"/>
+          <w:szCs w:val="24"/>
+        </w:rPr>
+        <w:t>criaCenario</w:t>
+      </w:r>
+      <w:proofErr w:type="spellEnd"/>
+      <w:r>
+        <w:rPr>
+          <w:rFonts w:ascii="Times New Roman" w:hAnsi="Times New Roman" w:cs="Times New Roman"/>
+          <w:sz w:val="24"/>
+          <w:szCs w:val="24"/>
+        </w:rPr>
+        <w:t>, podemos utilizar o framework da própria biblioteca que já importamos:</w:t>
       </w:r>
     </w:p>
     <w:p>
@@ -3032,11 +3610,19 @@
         <w:lastRenderedPageBreak/>
         <w:t xml:space="preserve">from </w:t>
       </w:r>
-      <w:r>
-        <w:rPr>
-          <w:color w:val="A9B7C6"/>
-        </w:rPr>
-        <w:t xml:space="preserve">unittest </w:t>
+      <w:proofErr w:type="spellStart"/>
+      <w:r>
+        <w:rPr>
+          <w:color w:val="A9B7C6"/>
+        </w:rPr>
+        <w:t>unittest</w:t>
+      </w:r>
+      <w:proofErr w:type="spellEnd"/>
+      <w:r>
+        <w:rPr>
+          <w:color w:val="A9B7C6"/>
+        </w:rPr>
+        <w:t xml:space="preserve"> </w:t>
       </w:r>
       <w:r>
         <w:rPr>
@@ -3044,12 +3630,14 @@
         </w:rPr>
         <w:t xml:space="preserve">import </w:t>
       </w:r>
+      <w:proofErr w:type="spellStart"/>
       <w:r>
         <w:rPr>
           <w:color w:val="A9B7C6"/>
         </w:rPr>
         <w:t>TestCase</w:t>
       </w:r>
+      <w:proofErr w:type="spellEnd"/>
     </w:p>
     <w:p>
       <w:pPr>
@@ -3083,8 +3671,40 @@
           <w:sz w:val="24"/>
           <w:szCs w:val="24"/>
         </w:rPr>
-        <w:t>Método esse chamado de setUp(self). O próprio python já chama esse método em todos os métodos de teste para podermos utilizar, sem temor que fazer manualmente como no criaCenario</w:t>
-      </w:r>
+        <w:t xml:space="preserve">Método esse chamado de </w:t>
+      </w:r>
+      <w:proofErr w:type="spellStart"/>
+      <w:r>
+        <w:rPr>
+          <w:rFonts w:ascii="Times New Roman" w:hAnsi="Times New Roman" w:cs="Times New Roman"/>
+          <w:i/>
+          <w:iCs/>
+          <w:sz w:val="24"/>
+          <w:szCs w:val="24"/>
+        </w:rPr>
+        <w:t>setUp</w:t>
+      </w:r>
+      <w:proofErr w:type="spellEnd"/>
+      <w:r>
+        <w:rPr>
+          <w:rFonts w:ascii="Times New Roman" w:hAnsi="Times New Roman" w:cs="Times New Roman"/>
+          <w:sz w:val="24"/>
+          <w:szCs w:val="24"/>
+        </w:rPr>
+        <w:t xml:space="preserve">(self). O próprio python já chama esse método em todos os métodos de teste para podermos utilizar, sem temor que fazer manualmente como no </w:t>
+      </w:r>
+      <w:proofErr w:type="spellStart"/>
+      <w:r>
+        <w:rPr>
+          <w:rFonts w:ascii="Times New Roman" w:hAnsi="Times New Roman" w:cs="Times New Roman"/>
+          <w:i/>
+          <w:iCs/>
+          <w:sz w:val="24"/>
+          <w:szCs w:val="24"/>
+        </w:rPr>
+        <w:t>criaCenario</w:t>
+      </w:r>
+      <w:proofErr w:type="spellEnd"/>
       <w:r>
         <w:rPr>
           <w:rFonts w:ascii="Times New Roman" w:hAnsi="Times New Roman" w:cs="Times New Roman"/>
@@ -3110,18 +3730,28 @@
           <w:color w:val="A9B7C6"/>
         </w:rPr>
       </w:pPr>
+      <w:proofErr w:type="spellStart"/>
       <w:r>
         <w:rPr>
           <w:color w:val="CC7832"/>
         </w:rPr>
-        <w:t xml:space="preserve">def </w:t>
-      </w:r>
+        <w:t>def</w:t>
+      </w:r>
+      <w:proofErr w:type="spellEnd"/>
+      <w:r>
+        <w:rPr>
+          <w:color w:val="CC7832"/>
+        </w:rPr>
+        <w:t xml:space="preserve"> </w:t>
+      </w:r>
+      <w:proofErr w:type="spellStart"/>
       <w:r>
         <w:rPr>
           <w:color w:val="FFC66D"/>
         </w:rPr>
         <w:t>setUp</w:t>
       </w:r>
+      <w:proofErr w:type="spellEnd"/>
       <w:r>
         <w:rPr>
           <w:color w:val="A9B7C6"/>
@@ -3147,6 +3777,7 @@
         <w:br/>
         <w:t xml:space="preserve">    </w:t>
       </w:r>
+      <w:proofErr w:type="spellStart"/>
       <w:r>
         <w:rPr>
           <w:color w:val="94558D"/>
@@ -3157,7 +3788,28 @@
         <w:rPr>
           <w:color w:val="A9B7C6"/>
         </w:rPr>
-        <w:t>.gui = Usuario(</w:t>
+        <w:t>.gui</w:t>
+      </w:r>
+      <w:proofErr w:type="spellEnd"/>
+      <w:r>
+        <w:rPr>
+          <w:color w:val="A9B7C6"/>
+        </w:rPr>
+        <w:t xml:space="preserve"> = </w:t>
+      </w:r>
+      <w:proofErr w:type="spellStart"/>
+      <w:r>
+        <w:rPr>
+          <w:color w:val="A9B7C6"/>
+        </w:rPr>
+        <w:t>Usuario</w:t>
+      </w:r>
+      <w:proofErr w:type="spellEnd"/>
+      <w:r>
+        <w:rPr>
+          <w:color w:val="A9B7C6"/>
+        </w:rPr>
+        <w:t>(</w:t>
       </w:r>
       <w:r>
         <w:rPr>
@@ -3178,6 +3830,7 @@
         <w:br/>
         <w:t xml:space="preserve">    </w:t>
       </w:r>
+      <w:proofErr w:type="spellStart"/>
       <w:r>
         <w:rPr>
           <w:color w:val="94558D"/>
@@ -3188,7 +3841,28 @@
         <w:rPr>
           <w:color w:val="A9B7C6"/>
         </w:rPr>
-        <w:t>.yuri = Usuario(</w:t>
+        <w:t>.yuri</w:t>
+      </w:r>
+      <w:proofErr w:type="spellEnd"/>
+      <w:r>
+        <w:rPr>
+          <w:color w:val="A9B7C6"/>
+        </w:rPr>
+        <w:t xml:space="preserve"> = </w:t>
+      </w:r>
+      <w:proofErr w:type="spellStart"/>
+      <w:r>
+        <w:rPr>
+          <w:color w:val="A9B7C6"/>
+        </w:rPr>
+        <w:t>Usuario</w:t>
+      </w:r>
+      <w:proofErr w:type="spellEnd"/>
+      <w:r>
+        <w:rPr>
+          <w:color w:val="A9B7C6"/>
+        </w:rPr>
+        <w:t>(</w:t>
       </w:r>
       <w:r>
         <w:rPr>
@@ -3209,6 +3883,7 @@
         <w:br/>
         <w:t xml:space="preserve">    </w:t>
       </w:r>
+      <w:proofErr w:type="spellStart"/>
       <w:r>
         <w:rPr>
           <w:color w:val="94558D"/>
@@ -3219,8 +3894,16 @@
         <w:rPr>
           <w:color w:val="A9B7C6"/>
         </w:rPr>
-        <w:t>.lance_do_yuri = Lance(</w:t>
-      </w:r>
+        <w:t>.lance_do_yuri</w:t>
+      </w:r>
+      <w:proofErr w:type="spellEnd"/>
+      <w:r>
+        <w:rPr>
+          <w:color w:val="A9B7C6"/>
+        </w:rPr>
+        <w:t xml:space="preserve"> = Lance(</w:t>
+      </w:r>
+      <w:proofErr w:type="spellStart"/>
       <w:r>
         <w:rPr>
           <w:color w:val="94558D"/>
@@ -3233,6 +3916,7 @@
         </w:rPr>
         <w:t>.yuri</w:t>
       </w:r>
+      <w:proofErr w:type="spellEnd"/>
       <w:r>
         <w:rPr>
           <w:color w:val="CC7832"/>
@@ -3258,6 +3942,7 @@
         <w:br/>
         <w:t xml:space="preserve">    </w:t>
       </w:r>
+      <w:proofErr w:type="spellStart"/>
       <w:r>
         <w:rPr>
           <w:color w:val="94558D"/>
@@ -3268,8 +3953,16 @@
         <w:rPr>
           <w:color w:val="A9B7C6"/>
         </w:rPr>
-        <w:t>.lance_do_gui = Lance(</w:t>
-      </w:r>
+        <w:t>.lance_do_gui</w:t>
+      </w:r>
+      <w:proofErr w:type="spellEnd"/>
+      <w:r>
+        <w:rPr>
+          <w:color w:val="A9B7C6"/>
+        </w:rPr>
+        <w:t xml:space="preserve"> = Lance(</w:t>
+      </w:r>
+      <w:proofErr w:type="spellStart"/>
       <w:r>
         <w:rPr>
           <w:color w:val="94558D"/>
@@ -3282,6 +3975,7 @@
         </w:rPr>
         <w:t>.gui</w:t>
       </w:r>
+      <w:proofErr w:type="spellEnd"/>
       <w:r>
         <w:rPr>
           <w:color w:val="CC7832"/>
@@ -3307,6 +4001,7 @@
         <w:br/>
         <w:t xml:space="preserve">    </w:t>
       </w:r>
+      <w:proofErr w:type="spellStart"/>
       <w:r>
         <w:rPr>
           <w:color w:val="94558D"/>
@@ -3317,7 +4012,28 @@
         <w:rPr>
           <w:color w:val="A9B7C6"/>
         </w:rPr>
-        <w:t>.leilao = Leilao(</w:t>
+        <w:t>.leilao</w:t>
+      </w:r>
+      <w:proofErr w:type="spellEnd"/>
+      <w:r>
+        <w:rPr>
+          <w:color w:val="A9B7C6"/>
+        </w:rPr>
+        <w:t xml:space="preserve"> = </w:t>
+      </w:r>
+      <w:proofErr w:type="spellStart"/>
+      <w:r>
+        <w:rPr>
+          <w:color w:val="A9B7C6"/>
+        </w:rPr>
+        <w:t>Leilao</w:t>
+      </w:r>
+      <w:proofErr w:type="spellEnd"/>
+      <w:r>
+        <w:rPr>
+          <w:color w:val="A9B7C6"/>
+        </w:rPr>
+        <w:t>(</w:t>
       </w:r>
       <w:r>
         <w:rPr>
@@ -3349,11 +4065,19 @@
         </w:rPr>
         <w:br/>
       </w:r>
+      <w:proofErr w:type="spellStart"/>
       <w:r>
         <w:rPr>
           <w:color w:val="CC7832"/>
         </w:rPr>
-        <w:t xml:space="preserve">def </w:t>
+        <w:t>def</w:t>
+      </w:r>
+      <w:proofErr w:type="spellEnd"/>
+      <w:r>
+        <w:rPr>
+          <w:color w:val="CC7832"/>
+        </w:rPr>
+        <w:t xml:space="preserve"> </w:t>
       </w:r>
       <w:r>
         <w:rPr>
@@ -3386,6 +4110,7 @@
         <w:br/>
         <w:t xml:space="preserve">    </w:t>
       </w:r>
+      <w:proofErr w:type="spellStart"/>
       <w:r>
         <w:rPr>
           <w:color w:val="94558D"/>
@@ -3396,8 +4121,16 @@
         <w:rPr>
           <w:color w:val="A9B7C6"/>
         </w:rPr>
-        <w:t>.leilao.lances.append(</w:t>
-      </w:r>
+        <w:t>.leilao.lances.append</w:t>
+      </w:r>
+      <w:proofErr w:type="spellEnd"/>
+      <w:r>
+        <w:rPr>
+          <w:color w:val="A9B7C6"/>
+        </w:rPr>
+        <w:t>(</w:t>
+      </w:r>
+      <w:proofErr w:type="spellStart"/>
       <w:r>
         <w:rPr>
           <w:color w:val="94558D"/>
@@ -3408,7 +4141,14 @@
         <w:rPr>
           <w:color w:val="A9B7C6"/>
         </w:rPr>
-        <w:t>.lance_do_yuri)</w:t>
+        <w:t>.lance_do_yuri</w:t>
+      </w:r>
+      <w:proofErr w:type="spellEnd"/>
+      <w:r>
+        <w:rPr>
+          <w:color w:val="A9B7C6"/>
+        </w:rPr>
+        <w:t>)</w:t>
       </w:r>
       <w:r>
         <w:rPr>
@@ -3417,6 +4157,7 @@
         <w:br/>
         <w:t xml:space="preserve">    </w:t>
       </w:r>
+      <w:proofErr w:type="spellStart"/>
       <w:r>
         <w:rPr>
           <w:color w:val="94558D"/>
@@ -3427,8 +4168,16 @@
         <w:rPr>
           <w:color w:val="A9B7C6"/>
         </w:rPr>
-        <w:t>.leilao.lances.append(</w:t>
-      </w:r>
+        <w:t>.leilao.lances.append</w:t>
+      </w:r>
+      <w:proofErr w:type="spellEnd"/>
+      <w:r>
+        <w:rPr>
+          <w:color w:val="A9B7C6"/>
+        </w:rPr>
+        <w:t>(</w:t>
+      </w:r>
+      <w:proofErr w:type="spellStart"/>
       <w:r>
         <w:rPr>
           <w:color w:val="94558D"/>
@@ -3439,7 +4188,14 @@
         <w:rPr>
           <w:color w:val="A9B7C6"/>
         </w:rPr>
-        <w:t>.lance_do_gui)</w:t>
+        <w:t>.lance_do_gui</w:t>
+      </w:r>
+      <w:proofErr w:type="spellEnd"/>
+      <w:r>
+        <w:rPr>
+          <w:color w:val="A9B7C6"/>
+        </w:rPr>
+        <w:t>)</w:t>
       </w:r>
       <w:r>
         <w:rPr>
@@ -3459,8 +4215,23 @@
           <w:color w:val="A9B7C6"/>
         </w:rPr>
         <w:br/>
-        <w:t xml:space="preserve">    avaliador.avalia(</w:t>
-      </w:r>
+        <w:t xml:space="preserve">    </w:t>
+      </w:r>
+      <w:proofErr w:type="spellStart"/>
+      <w:r>
+        <w:rPr>
+          <w:color w:val="A9B7C6"/>
+        </w:rPr>
+        <w:t>avaliador.avalia</w:t>
+      </w:r>
+      <w:proofErr w:type="spellEnd"/>
+      <w:r>
+        <w:rPr>
+          <w:color w:val="A9B7C6"/>
+        </w:rPr>
+        <w:t>(</w:t>
+      </w:r>
+      <w:proofErr w:type="spellStart"/>
       <w:r>
         <w:rPr>
           <w:color w:val="94558D"/>
@@ -3471,7 +4242,14 @@
         <w:rPr>
           <w:color w:val="A9B7C6"/>
         </w:rPr>
-        <w:t>.leilao)</w:t>
+        <w:t>.leilao</w:t>
+      </w:r>
+      <w:proofErr w:type="spellEnd"/>
+      <w:r>
+        <w:rPr>
+          <w:color w:val="A9B7C6"/>
+        </w:rPr>
+        <w:t>)</w:t>
       </w:r>
       <w:r>
         <w:rPr>
@@ -3482,40 +4260,29 @@
       <w:r>
         <w:rPr>
           <w:color w:val="A9B7C6"/>
-        </w:rPr>
-        <w:br/>
-        <w:t xml:space="preserve">    menor_valor_esperado = </w:t>
-      </w:r>
-      <w:r>
-        <w:rPr>
-          <w:color w:val="6897BB"/>
-        </w:rPr>
-        <w:t>100.0</w:t>
-      </w:r>
-      <w:r>
-        <w:rPr>
-          <w:color w:val="6897BB"/>
         </w:rPr>
         <w:br/>
         <w:t xml:space="preserve">    </w:t>
       </w:r>
-      <w:r>
-        <w:rPr>
-          <w:color w:val="A9B7C6"/>
-        </w:rPr>
-        <w:t xml:space="preserve">maior_valor_esperado = </w:t>
+      <w:proofErr w:type="spellStart"/>
+      <w:r>
+        <w:rPr>
+          <w:color w:val="A9B7C6"/>
+        </w:rPr>
+        <w:t>menor_valor_esperado</w:t>
+      </w:r>
+      <w:proofErr w:type="spellEnd"/>
+      <w:r>
+        <w:rPr>
+          <w:color w:val="A9B7C6"/>
+        </w:rPr>
+        <w:t xml:space="preserve"> = </w:t>
       </w:r>
       <w:r>
         <w:rPr>
           <w:color w:val="6897BB"/>
         </w:rPr>
-        <w:t>150.0</w:t>
-      </w:r>
-      <w:r>
-        <w:rPr>
-          <w:color w:val="6897BB"/>
-        </w:rPr>
-        <w:br/>
+        <w:t>100.0</w:t>
       </w:r>
       <w:r>
         <w:rPr>
@@ -3524,37 +4291,40 @@
         <w:br/>
         <w:t xml:space="preserve">    </w:t>
       </w:r>
-      <w:r>
-        <w:rPr>
-          <w:color w:val="94558D"/>
-        </w:rPr>
-        <w:t>self</w:t>
-      </w:r>
-      <w:r>
-        <w:rPr>
-          <w:color w:val="A9B7C6"/>
-        </w:rPr>
-        <w:t>.assertEqual(menor_valor_esperado</w:t>
-      </w:r>
-      <w:r>
-        <w:rPr>
-          <w:color w:val="CC7832"/>
-        </w:rPr>
-        <w:t xml:space="preserve">, </w:t>
-      </w:r>
-      <w:r>
-        <w:rPr>
-          <w:color w:val="A9B7C6"/>
-        </w:rPr>
-        <w:t>avaliador.menor_lance)</w:t>
-      </w:r>
-      <w:r>
-        <w:rPr>
-          <w:color w:val="A9B7C6"/>
+      <w:proofErr w:type="spellStart"/>
+      <w:r>
+        <w:rPr>
+          <w:color w:val="A9B7C6"/>
+        </w:rPr>
+        <w:t>maior_valor_esperado</w:t>
+      </w:r>
+      <w:proofErr w:type="spellEnd"/>
+      <w:r>
+        <w:rPr>
+          <w:color w:val="A9B7C6"/>
+        </w:rPr>
+        <w:t xml:space="preserve"> = </w:t>
+      </w:r>
+      <w:r>
+        <w:rPr>
+          <w:color w:val="6897BB"/>
+        </w:rPr>
+        <w:t>150.0</w:t>
+      </w:r>
+      <w:r>
+        <w:rPr>
+          <w:color w:val="6897BB"/>
+        </w:rPr>
+        <w:br/>
+      </w:r>
+      <w:r>
+        <w:rPr>
+          <w:color w:val="6897BB"/>
         </w:rPr>
         <w:br/>
         <w:t xml:space="preserve">    </w:t>
       </w:r>
+      <w:proofErr w:type="spellStart"/>
       <w:r>
         <w:rPr>
           <w:color w:val="94558D"/>
@@ -3565,19 +4335,97 @@
         <w:rPr>
           <w:color w:val="A9B7C6"/>
         </w:rPr>
-        <w:t>.assertEqual(maior_valor_esperado</w:t>
-      </w:r>
+        <w:t>.assertEqual</w:t>
+      </w:r>
+      <w:proofErr w:type="spellEnd"/>
+      <w:r>
+        <w:rPr>
+          <w:color w:val="A9B7C6"/>
+        </w:rPr>
+        <w:t>(</w:t>
+      </w:r>
+      <w:proofErr w:type="spellStart"/>
+      <w:r>
+        <w:rPr>
+          <w:color w:val="A9B7C6"/>
+        </w:rPr>
+        <w:t>menor_valor_esperado</w:t>
+      </w:r>
+      <w:proofErr w:type="spellEnd"/>
       <w:r>
         <w:rPr>
           <w:color w:val="CC7832"/>
         </w:rPr>
         <w:t xml:space="preserve">, </w:t>
       </w:r>
-      <w:r>
-        <w:rPr>
-          <w:color w:val="A9B7C6"/>
-        </w:rPr>
-        <w:t>avaliador.maior_lance)</w:t>
+      <w:proofErr w:type="spellStart"/>
+      <w:r>
+        <w:rPr>
+          <w:color w:val="A9B7C6"/>
+        </w:rPr>
+        <w:t>avaliador.menor_lance</w:t>
+      </w:r>
+      <w:proofErr w:type="spellEnd"/>
+      <w:r>
+        <w:rPr>
+          <w:color w:val="A9B7C6"/>
+        </w:rPr>
+        <w:t>)</w:t>
+      </w:r>
+      <w:r>
+        <w:rPr>
+          <w:color w:val="A9B7C6"/>
+        </w:rPr>
+        <w:br/>
+        <w:t xml:space="preserve">    </w:t>
+      </w:r>
+      <w:proofErr w:type="spellStart"/>
+      <w:r>
+        <w:rPr>
+          <w:color w:val="94558D"/>
+        </w:rPr>
+        <w:t>self</w:t>
+      </w:r>
+      <w:r>
+        <w:rPr>
+          <w:color w:val="A9B7C6"/>
+        </w:rPr>
+        <w:t>.assertEqual</w:t>
+      </w:r>
+      <w:proofErr w:type="spellEnd"/>
+      <w:r>
+        <w:rPr>
+          <w:color w:val="A9B7C6"/>
+        </w:rPr>
+        <w:t>(</w:t>
+      </w:r>
+      <w:proofErr w:type="spellStart"/>
+      <w:r>
+        <w:rPr>
+          <w:color w:val="A9B7C6"/>
+        </w:rPr>
+        <w:t>maior_valor_esperado</w:t>
+      </w:r>
+      <w:proofErr w:type="spellEnd"/>
+      <w:r>
+        <w:rPr>
+          <w:color w:val="CC7832"/>
+        </w:rPr>
+        <w:t xml:space="preserve">, </w:t>
+      </w:r>
+      <w:proofErr w:type="spellStart"/>
+      <w:r>
+        <w:rPr>
+          <w:color w:val="A9B7C6"/>
+        </w:rPr>
+        <w:t>avaliador.maior_lance</w:t>
+      </w:r>
+      <w:proofErr w:type="spellEnd"/>
+      <w:r>
+        <w:rPr>
+          <w:color w:val="A9B7C6"/>
+        </w:rPr>
+        <w:t>)</w:t>
       </w:r>
     </w:p>
     <w:p>
@@ -3614,7 +4462,55 @@
           <w:sz w:val="24"/>
           <w:szCs w:val="24"/>
         </w:rPr>
-        <w:t>Porém temos um dilema aqui, o usuário yuri não é utilizado em todos os testes, mas, independente disso, ele é criado toda vez que rodamos o teste, o que pode prejudicar a performance do nosso programa, uma vez que sempre que vamos rodar um teste nosso código tem que criar o usuário yuri e o lance do yuri, ou seja, 2 objetos que algumas vezes não é utilizado.</w:t>
+        <w:t xml:space="preserve">Porém temos um dilema aqui, o usuário </w:t>
+      </w:r>
+      <w:r>
+        <w:rPr>
+          <w:rFonts w:ascii="Times New Roman" w:hAnsi="Times New Roman" w:cs="Times New Roman"/>
+          <w:sz w:val="24"/>
+          <w:szCs w:val="24"/>
+        </w:rPr>
+        <w:t>Yuri</w:t>
+      </w:r>
+      <w:r>
+        <w:rPr>
+          <w:rFonts w:ascii="Times New Roman" w:hAnsi="Times New Roman" w:cs="Times New Roman"/>
+          <w:sz w:val="24"/>
+          <w:szCs w:val="24"/>
+        </w:rPr>
+        <w:t xml:space="preserve"> não é utilizado em todos os testes, mas, independente disso, ele é criado toda vez que rodamos o teste, o que pode prejudicar a performance do nosso programa, uma vez que sempre que vamos rodar um teste nosso código tem que criar o usuário </w:t>
+      </w:r>
+      <w:r>
+        <w:rPr>
+          <w:rFonts w:ascii="Times New Roman" w:hAnsi="Times New Roman" w:cs="Times New Roman"/>
+          <w:sz w:val="24"/>
+          <w:szCs w:val="24"/>
+        </w:rPr>
+        <w:t>Yuri</w:t>
+      </w:r>
+      <w:r>
+        <w:rPr>
+          <w:rFonts w:ascii="Times New Roman" w:hAnsi="Times New Roman" w:cs="Times New Roman"/>
+          <w:sz w:val="24"/>
+          <w:szCs w:val="24"/>
+        </w:rPr>
+        <w:t xml:space="preserve"> e o lance do </w:t>
+      </w:r>
+      <w:r>
+        <w:rPr>
+          <w:rFonts w:ascii="Times New Roman" w:hAnsi="Times New Roman" w:cs="Times New Roman"/>
+          <w:sz w:val="24"/>
+          <w:szCs w:val="24"/>
+        </w:rPr>
+        <w:t>Yuri</w:t>
+      </w:r>
+      <w:r>
+        <w:rPr>
+          <w:rFonts w:ascii="Times New Roman" w:hAnsi="Times New Roman" w:cs="Times New Roman"/>
+          <w:sz w:val="24"/>
+          <w:szCs w:val="24"/>
+        </w:rPr>
+        <w:t>, ou seja, 2 objetos que algumas vezes não é utilizado.</w:t>
       </w:r>
     </w:p>
     <w:p>
@@ -3638,7 +4534,25 @@
           <w:sz w:val="24"/>
           <w:szCs w:val="24"/>
         </w:rPr>
-        <w:t>Diferentemente do usuário gui que aparece em todos os testes, portanto, faz sentido sua criação no isolamento.</w:t>
+        <w:t xml:space="preserve">Diferentemente do usuário </w:t>
+      </w:r>
+      <w:proofErr w:type="spellStart"/>
+      <w:r>
+        <w:rPr>
+          <w:rFonts w:ascii="Times New Roman" w:hAnsi="Times New Roman" w:cs="Times New Roman"/>
+          <w:sz w:val="24"/>
+          <w:szCs w:val="24"/>
+        </w:rPr>
+        <w:t>gui</w:t>
+      </w:r>
+      <w:proofErr w:type="spellEnd"/>
+      <w:r>
+        <w:rPr>
+          <w:rFonts w:ascii="Times New Roman" w:hAnsi="Times New Roman" w:cs="Times New Roman"/>
+          <w:sz w:val="24"/>
+          <w:szCs w:val="24"/>
+        </w:rPr>
+        <w:t xml:space="preserve"> que aparece em todos os testes, portanto, faz sentido sua criação no isolamento.</w:t>
       </w:r>
     </w:p>
     <w:p>
@@ -3695,7 +4609,39 @@
           <w:szCs w:val="24"/>
         </w:rPr>
         <w:lastRenderedPageBreak/>
-        <w:t>Como o usuário yuri não é um objeto grande a ser criado e somente um dos testes não utiliza ele, até podemos deixar, mas caso surgissem outros testes que ele não faria parte, o ideal seria retirar ele do setup.</w:t>
+        <w:t xml:space="preserve">Como o usuário </w:t>
+      </w:r>
+      <w:r>
+        <w:rPr>
+          <w:rFonts w:ascii="Times New Roman" w:hAnsi="Times New Roman" w:cs="Times New Roman"/>
+          <w:sz w:val="24"/>
+          <w:szCs w:val="24"/>
+        </w:rPr>
+        <w:t>Yuri</w:t>
+      </w:r>
+      <w:r>
+        <w:rPr>
+          <w:rFonts w:ascii="Times New Roman" w:hAnsi="Times New Roman" w:cs="Times New Roman"/>
+          <w:sz w:val="24"/>
+          <w:szCs w:val="24"/>
+        </w:rPr>
+        <w:t xml:space="preserve"> não é um objeto grande a ser criado e somente um dos testes não </w:t>
+      </w:r>
+      <w:r>
+        <w:rPr>
+          <w:rFonts w:ascii="Times New Roman" w:hAnsi="Times New Roman" w:cs="Times New Roman"/>
+          <w:sz w:val="24"/>
+          <w:szCs w:val="24"/>
+        </w:rPr>
+        <w:t>o utiliza</w:t>
+      </w:r>
+      <w:r>
+        <w:rPr>
+          <w:rFonts w:ascii="Times New Roman" w:hAnsi="Times New Roman" w:cs="Times New Roman"/>
+          <w:sz w:val="24"/>
+          <w:szCs w:val="24"/>
+        </w:rPr>
+        <w:t>, até podemos deixar, mas caso surgissem outros testes que ele não faria parte, o ideal seria retirar ele do setup.</w:t>
       </w:r>
     </w:p>
     <w:p>
@@ -3720,6 +4666,556 @@
           <w:szCs w:val="24"/>
         </w:rPr>
         <w:t>Apesar de continuar sendo um copia e cola, deixa nosso teste mais performático.</w:t>
+      </w:r>
+    </w:p>
+    <w:p>
+      <w:pPr>
+        <w:pStyle w:val="PargrafodaLista"/>
+        <w:numPr>
+          <w:ilvl w:val="1"/>
+          <w:numId w:val="1"/>
+        </w:numPr>
+        <w:spacing w:line="360" w:lineRule="auto"/>
+        <w:jc w:val="both"/>
+        <w:rPr>
+          <w:rFonts w:ascii="Times New Roman" w:hAnsi="Times New Roman" w:cs="Times New Roman"/>
+          <w:sz w:val="24"/>
+          <w:szCs w:val="24"/>
+        </w:rPr>
+      </w:pPr>
+      <w:r>
+        <w:rPr>
+          <w:rFonts w:ascii="Times New Roman" w:hAnsi="Times New Roman" w:cs="Times New Roman"/>
+          <w:sz w:val="24"/>
+          <w:szCs w:val="24"/>
+        </w:rPr>
+        <w:t xml:space="preserve"> Outros métodos da </w:t>
+      </w:r>
+      <w:proofErr w:type="spellStart"/>
+      <w:r>
+        <w:rPr>
+          <w:rFonts w:ascii="Times New Roman" w:hAnsi="Times New Roman" w:cs="Times New Roman"/>
+          <w:sz w:val="24"/>
+          <w:szCs w:val="24"/>
+        </w:rPr>
+        <w:t>TestCase</w:t>
+      </w:r>
+      <w:proofErr w:type="spellEnd"/>
+      <w:r>
+        <w:rPr>
+          <w:rFonts w:ascii="Times New Roman" w:hAnsi="Times New Roman" w:cs="Times New Roman"/>
+          <w:sz w:val="24"/>
+          <w:szCs w:val="24"/>
+        </w:rPr>
+        <w:t>:</w:t>
+      </w:r>
+    </w:p>
+    <w:p>
+      <w:pPr>
+        <w:pStyle w:val="PargrafodaLista"/>
+        <w:numPr>
+          <w:ilvl w:val="2"/>
+          <w:numId w:val="1"/>
+        </w:numPr>
+        <w:spacing w:line="360" w:lineRule="auto"/>
+        <w:jc w:val="both"/>
+        <w:rPr>
+          <w:rFonts w:ascii="Times New Roman" w:hAnsi="Times New Roman" w:cs="Times New Roman"/>
+          <w:sz w:val="24"/>
+          <w:szCs w:val="24"/>
+        </w:rPr>
+      </w:pPr>
+      <w:r>
+        <w:rPr>
+          <w:rFonts w:ascii="Times New Roman" w:hAnsi="Times New Roman" w:cs="Times New Roman"/>
+          <w:sz w:val="24"/>
+          <w:szCs w:val="24"/>
+        </w:rPr>
+        <w:t xml:space="preserve">Vimos na aula o método </w:t>
+      </w:r>
+      <w:proofErr w:type="spellStart"/>
+      <w:r>
+        <w:rPr>
+          <w:rFonts w:ascii="Times New Roman" w:hAnsi="Times New Roman" w:cs="Times New Roman"/>
+          <w:i/>
+          <w:iCs/>
+          <w:sz w:val="24"/>
+          <w:szCs w:val="24"/>
+        </w:rPr>
+        <w:t>setUp</w:t>
+      </w:r>
+      <w:proofErr w:type="spellEnd"/>
+      <w:r>
+        <w:rPr>
+          <w:rFonts w:ascii="Times New Roman" w:hAnsi="Times New Roman" w:cs="Times New Roman"/>
+          <w:sz w:val="24"/>
+          <w:szCs w:val="24"/>
+        </w:rPr>
+        <w:t xml:space="preserve"> que é executado antes de cada método de testes. Este não é o único método que herdamos da classe </w:t>
+      </w:r>
+      <w:proofErr w:type="spellStart"/>
+      <w:r>
+        <w:rPr>
+          <w:rFonts w:ascii="Times New Roman" w:hAnsi="Times New Roman" w:cs="Times New Roman"/>
+          <w:i/>
+          <w:iCs/>
+          <w:sz w:val="24"/>
+          <w:szCs w:val="24"/>
+        </w:rPr>
+        <w:t>TestCase</w:t>
+      </w:r>
+      <w:proofErr w:type="spellEnd"/>
+      <w:r>
+        <w:rPr>
+          <w:rFonts w:ascii="Times New Roman" w:hAnsi="Times New Roman" w:cs="Times New Roman"/>
+          <w:sz w:val="24"/>
+          <w:szCs w:val="24"/>
+        </w:rPr>
+        <w:t xml:space="preserve">, além deste, temos outros métodos como o </w:t>
+      </w:r>
+      <w:proofErr w:type="spellStart"/>
+      <w:r>
+        <w:rPr>
+          <w:rFonts w:ascii="Times New Roman" w:hAnsi="Times New Roman" w:cs="Times New Roman"/>
+          <w:i/>
+          <w:iCs/>
+          <w:sz w:val="24"/>
+          <w:szCs w:val="24"/>
+        </w:rPr>
+        <w:t>tearDown</w:t>
+      </w:r>
+      <w:proofErr w:type="spellEnd"/>
+      <w:r>
+        <w:rPr>
+          <w:rFonts w:ascii="Times New Roman" w:hAnsi="Times New Roman" w:cs="Times New Roman"/>
+          <w:sz w:val="24"/>
+          <w:szCs w:val="24"/>
+        </w:rPr>
+        <w:t xml:space="preserve">, </w:t>
+      </w:r>
+      <w:proofErr w:type="spellStart"/>
+      <w:r>
+        <w:rPr>
+          <w:rFonts w:ascii="Times New Roman" w:hAnsi="Times New Roman" w:cs="Times New Roman"/>
+          <w:i/>
+          <w:iCs/>
+          <w:sz w:val="24"/>
+          <w:szCs w:val="24"/>
+        </w:rPr>
+        <w:t>setUpClass</w:t>
+      </w:r>
+      <w:proofErr w:type="spellEnd"/>
+      <w:r>
+        <w:rPr>
+          <w:rFonts w:ascii="Times New Roman" w:hAnsi="Times New Roman" w:cs="Times New Roman"/>
+          <w:sz w:val="24"/>
+          <w:szCs w:val="24"/>
+        </w:rPr>
+        <w:t xml:space="preserve"> e o </w:t>
+      </w:r>
+      <w:proofErr w:type="spellStart"/>
+      <w:r>
+        <w:rPr>
+          <w:rFonts w:ascii="Times New Roman" w:hAnsi="Times New Roman" w:cs="Times New Roman"/>
+          <w:i/>
+          <w:iCs/>
+          <w:sz w:val="24"/>
+          <w:szCs w:val="24"/>
+        </w:rPr>
+        <w:t>tearDownClass</w:t>
+      </w:r>
+      <w:proofErr w:type="spellEnd"/>
+      <w:r>
+        <w:rPr>
+          <w:rFonts w:ascii="Times New Roman" w:hAnsi="Times New Roman" w:cs="Times New Roman"/>
+          <w:sz w:val="24"/>
+          <w:szCs w:val="24"/>
+        </w:rPr>
+        <w:t>.</w:t>
+      </w:r>
+    </w:p>
+    <w:p>
+      <w:pPr>
+        <w:pStyle w:val="PargrafodaLista"/>
+        <w:numPr>
+          <w:ilvl w:val="2"/>
+          <w:numId w:val="1"/>
+        </w:numPr>
+        <w:spacing w:line="360" w:lineRule="auto"/>
+        <w:jc w:val="both"/>
+        <w:rPr>
+          <w:rFonts w:ascii="Times New Roman" w:hAnsi="Times New Roman" w:cs="Times New Roman"/>
+          <w:sz w:val="24"/>
+          <w:szCs w:val="24"/>
+        </w:rPr>
+      </w:pPr>
+      <w:r>
+        <w:rPr>
+          <w:rFonts w:ascii="Times New Roman" w:hAnsi="Times New Roman" w:cs="Times New Roman"/>
+          <w:sz w:val="24"/>
+          <w:szCs w:val="24"/>
+        </w:rPr>
+        <w:t>Vamos imaginar que estamos realizando um teste que faz a conexão com um serviço externo, envia um e-mail ou então faz uma modificação no banco de dados.</w:t>
+      </w:r>
+    </w:p>
+    <w:p>
+      <w:pPr>
+        <w:pStyle w:val="PargrafodaLista"/>
+        <w:numPr>
+          <w:ilvl w:val="2"/>
+          <w:numId w:val="1"/>
+        </w:numPr>
+        <w:spacing w:line="360" w:lineRule="auto"/>
+        <w:jc w:val="both"/>
+        <w:rPr>
+          <w:rFonts w:ascii="Times New Roman" w:hAnsi="Times New Roman" w:cs="Times New Roman"/>
+          <w:sz w:val="24"/>
+          <w:szCs w:val="24"/>
+        </w:rPr>
+      </w:pPr>
+      <w:r>
+        <w:rPr>
+          <w:rFonts w:ascii="Times New Roman" w:hAnsi="Times New Roman" w:cs="Times New Roman"/>
+          <w:sz w:val="24"/>
+          <w:szCs w:val="24"/>
+        </w:rPr>
+        <w:t>Nesses casos, precisamos abrir uma conexão, executar os testes e fechar a conexão em seguida. Fechar a conexão é algo em comum com esses tipos de testes.</w:t>
+      </w:r>
+    </w:p>
+    <w:p>
+      <w:pPr>
+        <w:pStyle w:val="PargrafodaLista"/>
+        <w:numPr>
+          <w:ilvl w:val="2"/>
+          <w:numId w:val="1"/>
+        </w:numPr>
+        <w:spacing w:line="360" w:lineRule="auto"/>
+        <w:jc w:val="both"/>
+        <w:rPr>
+          <w:rFonts w:ascii="Times New Roman" w:hAnsi="Times New Roman" w:cs="Times New Roman"/>
+          <w:sz w:val="24"/>
+          <w:szCs w:val="24"/>
+        </w:rPr>
+      </w:pPr>
+      <w:r>
+        <w:rPr>
+          <w:rFonts w:ascii="Times New Roman" w:hAnsi="Times New Roman" w:cs="Times New Roman"/>
+          <w:sz w:val="24"/>
+          <w:szCs w:val="24"/>
+        </w:rPr>
+        <w:t xml:space="preserve">Podemos então declarar o método </w:t>
+      </w:r>
+      <w:proofErr w:type="spellStart"/>
+      <w:r>
+        <w:rPr>
+          <w:rFonts w:ascii="Times New Roman" w:hAnsi="Times New Roman" w:cs="Times New Roman"/>
+          <w:i/>
+          <w:iCs/>
+          <w:sz w:val="24"/>
+          <w:szCs w:val="24"/>
+        </w:rPr>
+        <w:t>tearDown</w:t>
+      </w:r>
+      <w:proofErr w:type="spellEnd"/>
+      <w:r>
+        <w:rPr>
+          <w:rFonts w:ascii="Times New Roman" w:hAnsi="Times New Roman" w:cs="Times New Roman"/>
+          <w:sz w:val="24"/>
+          <w:szCs w:val="24"/>
+        </w:rPr>
+        <w:t xml:space="preserve"> que é executado logo após a execução do teste. Ou seja, caso abrimos uma conexão, podemos utilizar o método </w:t>
+      </w:r>
+      <w:proofErr w:type="spellStart"/>
+      <w:r>
+        <w:rPr>
+          <w:rFonts w:ascii="Times New Roman" w:hAnsi="Times New Roman" w:cs="Times New Roman"/>
+          <w:i/>
+          <w:iCs/>
+          <w:sz w:val="24"/>
+          <w:szCs w:val="24"/>
+        </w:rPr>
+        <w:t>tearDown</w:t>
+      </w:r>
+      <w:proofErr w:type="spellEnd"/>
+      <w:r>
+        <w:rPr>
+          <w:rFonts w:ascii="Times New Roman" w:hAnsi="Times New Roman" w:cs="Times New Roman"/>
+          <w:sz w:val="24"/>
+          <w:szCs w:val="24"/>
+        </w:rPr>
+        <w:t xml:space="preserve"> para fechá-la após os testes.</w:t>
+      </w:r>
+    </w:p>
+    <w:p>
+      <w:pPr>
+        <w:pStyle w:val="PargrafodaLista"/>
+        <w:numPr>
+          <w:ilvl w:val="2"/>
+          <w:numId w:val="1"/>
+        </w:numPr>
+        <w:spacing w:line="360" w:lineRule="auto"/>
+        <w:jc w:val="both"/>
+        <w:rPr>
+          <w:rFonts w:ascii="Times New Roman" w:hAnsi="Times New Roman" w:cs="Times New Roman"/>
+          <w:sz w:val="24"/>
+          <w:szCs w:val="24"/>
+        </w:rPr>
+      </w:pPr>
+      <w:r>
+        <w:rPr>
+          <w:rFonts w:ascii="Times New Roman" w:hAnsi="Times New Roman" w:cs="Times New Roman"/>
+          <w:sz w:val="24"/>
+          <w:szCs w:val="24"/>
+        </w:rPr>
+        <w:t xml:space="preserve">Analogamente ao método </w:t>
+      </w:r>
+      <w:proofErr w:type="spellStart"/>
+      <w:r>
+        <w:rPr>
+          <w:rFonts w:ascii="Times New Roman" w:hAnsi="Times New Roman" w:cs="Times New Roman"/>
+          <w:i/>
+          <w:iCs/>
+          <w:sz w:val="24"/>
+          <w:szCs w:val="24"/>
+        </w:rPr>
+        <w:t>setUp</w:t>
+      </w:r>
+      <w:proofErr w:type="spellEnd"/>
+      <w:r>
+        <w:rPr>
+          <w:rFonts w:ascii="Times New Roman" w:hAnsi="Times New Roman" w:cs="Times New Roman"/>
+          <w:sz w:val="24"/>
+          <w:szCs w:val="24"/>
+        </w:rPr>
+        <w:t xml:space="preserve"> e </w:t>
+      </w:r>
+      <w:proofErr w:type="spellStart"/>
+      <w:r>
+        <w:rPr>
+          <w:rFonts w:ascii="Times New Roman" w:hAnsi="Times New Roman" w:cs="Times New Roman"/>
+          <w:i/>
+          <w:iCs/>
+          <w:sz w:val="24"/>
+          <w:szCs w:val="24"/>
+        </w:rPr>
+        <w:t>tearDown</w:t>
+      </w:r>
+      <w:proofErr w:type="spellEnd"/>
+      <w:r>
+        <w:rPr>
+          <w:rFonts w:ascii="Times New Roman" w:hAnsi="Times New Roman" w:cs="Times New Roman"/>
+          <w:sz w:val="24"/>
+          <w:szCs w:val="24"/>
+        </w:rPr>
+        <w:t xml:space="preserve">, temos o </w:t>
+      </w:r>
+      <w:proofErr w:type="spellStart"/>
+      <w:r>
+        <w:rPr>
+          <w:rFonts w:ascii="Times New Roman" w:hAnsi="Times New Roman" w:cs="Times New Roman"/>
+          <w:i/>
+          <w:iCs/>
+          <w:sz w:val="24"/>
+          <w:szCs w:val="24"/>
+        </w:rPr>
+        <w:t>setUpClass</w:t>
+      </w:r>
+      <w:proofErr w:type="spellEnd"/>
+      <w:r>
+        <w:rPr>
+          <w:rFonts w:ascii="Times New Roman" w:hAnsi="Times New Roman" w:cs="Times New Roman"/>
+          <w:sz w:val="24"/>
+          <w:szCs w:val="24"/>
+        </w:rPr>
+        <w:t xml:space="preserve"> e o </w:t>
+      </w:r>
+      <w:proofErr w:type="spellStart"/>
+      <w:r>
+        <w:rPr>
+          <w:rFonts w:ascii="Times New Roman" w:hAnsi="Times New Roman" w:cs="Times New Roman"/>
+          <w:i/>
+          <w:iCs/>
+          <w:sz w:val="24"/>
+          <w:szCs w:val="24"/>
+        </w:rPr>
+        <w:t>tearDownClass</w:t>
+      </w:r>
+      <w:proofErr w:type="spellEnd"/>
+      <w:r>
+        <w:rPr>
+          <w:rFonts w:ascii="Times New Roman" w:hAnsi="Times New Roman" w:cs="Times New Roman"/>
+          <w:sz w:val="24"/>
+          <w:szCs w:val="24"/>
+        </w:rPr>
+        <w:t xml:space="preserve">. Ambos funcionam de uma forma parecida com o </w:t>
+      </w:r>
+      <w:proofErr w:type="spellStart"/>
+      <w:r>
+        <w:rPr>
+          <w:rFonts w:ascii="Times New Roman" w:hAnsi="Times New Roman" w:cs="Times New Roman"/>
+          <w:i/>
+          <w:iCs/>
+          <w:sz w:val="24"/>
+          <w:szCs w:val="24"/>
+        </w:rPr>
+        <w:t>setUp</w:t>
+      </w:r>
+      <w:proofErr w:type="spellEnd"/>
+      <w:r>
+        <w:rPr>
+          <w:rFonts w:ascii="Times New Roman" w:hAnsi="Times New Roman" w:cs="Times New Roman"/>
+          <w:sz w:val="24"/>
+          <w:szCs w:val="24"/>
+        </w:rPr>
+        <w:t xml:space="preserve"> e </w:t>
+      </w:r>
+      <w:proofErr w:type="spellStart"/>
+      <w:r>
+        <w:rPr>
+          <w:rFonts w:ascii="Times New Roman" w:hAnsi="Times New Roman" w:cs="Times New Roman"/>
+          <w:i/>
+          <w:iCs/>
+          <w:sz w:val="24"/>
+          <w:szCs w:val="24"/>
+        </w:rPr>
+        <w:t>tearDown</w:t>
+      </w:r>
+      <w:proofErr w:type="spellEnd"/>
+      <w:r>
+        <w:rPr>
+          <w:rFonts w:ascii="Times New Roman" w:hAnsi="Times New Roman" w:cs="Times New Roman"/>
+          <w:sz w:val="24"/>
+          <w:szCs w:val="24"/>
+        </w:rPr>
+        <w:t xml:space="preserve">, porém, ao invés de serem executados antes de cada método, são executados apenas uma vez - o </w:t>
+      </w:r>
+      <w:proofErr w:type="spellStart"/>
+      <w:r>
+        <w:rPr>
+          <w:rFonts w:ascii="Times New Roman" w:hAnsi="Times New Roman" w:cs="Times New Roman"/>
+          <w:i/>
+          <w:iCs/>
+          <w:sz w:val="24"/>
+          <w:szCs w:val="24"/>
+        </w:rPr>
+        <w:t>setUpClass</w:t>
+      </w:r>
+      <w:proofErr w:type="spellEnd"/>
+      <w:r>
+        <w:rPr>
+          <w:rFonts w:ascii="Times New Roman" w:hAnsi="Times New Roman" w:cs="Times New Roman"/>
+          <w:sz w:val="24"/>
+          <w:szCs w:val="24"/>
+        </w:rPr>
+        <w:t xml:space="preserve"> no momento que a classe é criada e o </w:t>
+      </w:r>
+      <w:proofErr w:type="spellStart"/>
+      <w:r>
+        <w:rPr>
+          <w:rFonts w:ascii="Times New Roman" w:hAnsi="Times New Roman" w:cs="Times New Roman"/>
+          <w:i/>
+          <w:iCs/>
+          <w:sz w:val="24"/>
+          <w:szCs w:val="24"/>
+        </w:rPr>
+        <w:t>tearDownClass</w:t>
+      </w:r>
+      <w:proofErr w:type="spellEnd"/>
+      <w:r>
+        <w:rPr>
+          <w:rFonts w:ascii="Times New Roman" w:hAnsi="Times New Roman" w:cs="Times New Roman"/>
+          <w:sz w:val="24"/>
+          <w:szCs w:val="24"/>
+        </w:rPr>
+        <w:t xml:space="preserve"> após o último teste da classe ser rodado.</w:t>
+      </w:r>
+    </w:p>
+    <w:p>
+      <w:pPr>
+        <w:pStyle w:val="PargrafodaLista"/>
+        <w:numPr>
+          <w:ilvl w:val="2"/>
+          <w:numId w:val="1"/>
+        </w:numPr>
+        <w:spacing w:line="360" w:lineRule="auto"/>
+        <w:jc w:val="both"/>
+        <w:rPr>
+          <w:rFonts w:ascii="Times New Roman" w:hAnsi="Times New Roman" w:cs="Times New Roman"/>
+          <w:sz w:val="24"/>
+          <w:szCs w:val="24"/>
+        </w:rPr>
+      </w:pPr>
+      <w:r>
+        <w:rPr>
+          <w:rFonts w:ascii="Times New Roman" w:hAnsi="Times New Roman" w:cs="Times New Roman"/>
+          <w:sz w:val="24"/>
+          <w:szCs w:val="24"/>
+        </w:rPr>
+        <w:t xml:space="preserve">Os métodos </w:t>
+      </w:r>
+      <w:proofErr w:type="spellStart"/>
+      <w:r>
+        <w:rPr>
+          <w:rFonts w:ascii="Times New Roman" w:hAnsi="Times New Roman" w:cs="Times New Roman"/>
+          <w:i/>
+          <w:iCs/>
+          <w:sz w:val="24"/>
+          <w:szCs w:val="24"/>
+        </w:rPr>
+        <w:t>tearDown</w:t>
+      </w:r>
+      <w:proofErr w:type="spellEnd"/>
+      <w:r>
+        <w:rPr>
+          <w:rFonts w:ascii="Times New Roman" w:hAnsi="Times New Roman" w:cs="Times New Roman"/>
+          <w:sz w:val="24"/>
+          <w:szCs w:val="24"/>
+        </w:rPr>
+        <w:t xml:space="preserve"> e </w:t>
+      </w:r>
+      <w:proofErr w:type="spellStart"/>
+      <w:r>
+        <w:rPr>
+          <w:rFonts w:ascii="Times New Roman" w:hAnsi="Times New Roman" w:cs="Times New Roman"/>
+          <w:i/>
+          <w:iCs/>
+          <w:sz w:val="24"/>
+          <w:szCs w:val="24"/>
+        </w:rPr>
+        <w:t>tearDownClass</w:t>
+      </w:r>
+      <w:proofErr w:type="spellEnd"/>
+      <w:r>
+        <w:rPr>
+          <w:rFonts w:ascii="Times New Roman" w:hAnsi="Times New Roman" w:cs="Times New Roman"/>
+          <w:sz w:val="24"/>
+          <w:szCs w:val="24"/>
+        </w:rPr>
+        <w:t xml:space="preserve"> são muito utilizados em testes que integram duas partes do sistema - banco de dados, sistemas externos, ou então desejamos fechar uma conexão que foi aberta.</w:t>
+      </w:r>
+    </w:p>
+    <w:p>
+      <w:pPr>
+        <w:pStyle w:val="PargrafodaLista"/>
+        <w:numPr>
+          <w:ilvl w:val="2"/>
+          <w:numId w:val="1"/>
+        </w:numPr>
+        <w:spacing w:line="360" w:lineRule="auto"/>
+        <w:jc w:val="both"/>
+        <w:rPr>
+          <w:rFonts w:ascii="Times New Roman" w:hAnsi="Times New Roman" w:cs="Times New Roman"/>
+          <w:sz w:val="24"/>
+          <w:szCs w:val="24"/>
+        </w:rPr>
+      </w:pPr>
+      <w:r>
+        <w:rPr>
+          <w:rFonts w:ascii="Times New Roman" w:hAnsi="Times New Roman" w:cs="Times New Roman"/>
+          <w:sz w:val="24"/>
+          <w:szCs w:val="24"/>
+        </w:rPr>
+        <w:t>Esses tipos de testes, que verificam como duas partes do sistema se integram, são chamados de testes de integração.</w:t>
       </w:r>
     </w:p>
     <w:sectPr>

</xml_diff>

<commit_message>
Lei de Demeter, ou o Princípio do menor conhecimento
Diferença de acoplamento bom e ruim, boas e más práticas, o que é a lei de demeter, dentre outros tópicos.
</commit_message>
<xml_diff>
--- a/Python/Testes automatizados – TDD com Python/Anotações/Testes automatizados – TDD com Python.docx
+++ b/Python/Testes automatizados – TDD com Python/Anotações/Testes automatizados – TDD com Python.docx
@@ -16164,6 +16164,515 @@
         </w:rPr>
         <w:t>, já que colocamos a classe avaliador dentro de leilão.</w:t>
       </w:r>
+    </w:p>
+    <w:p>
+      <w:pPr>
+        <w:pStyle w:val="PargrafodaLista"/>
+        <w:numPr>
+          <w:ilvl w:val="1"/>
+          <w:numId w:val="1"/>
+        </w:numPr>
+        <w:spacing w:before="240" w:line="360" w:lineRule="auto"/>
+        <w:jc w:val="both"/>
+        <w:rPr>
+          <w:rFonts w:ascii="Times New Roman" w:hAnsi="Times New Roman" w:cs="Times New Roman"/>
+          <w:sz w:val="24"/>
+          <w:szCs w:val="24"/>
+        </w:rPr>
+      </w:pPr>
+      <w:r>
+        <w:rPr>
+          <w:rFonts w:ascii="Times New Roman" w:hAnsi="Times New Roman" w:cs="Times New Roman"/>
+          <w:sz w:val="24"/>
+          <w:szCs w:val="24"/>
+        </w:rPr>
+        <w:t xml:space="preserve"> </w:t>
+      </w:r>
+      <w:r>
+        <w:rPr>
+          <w:rFonts w:ascii="Times New Roman" w:hAnsi="Times New Roman" w:cs="Times New Roman"/>
+          <w:sz w:val="24"/>
+          <w:szCs w:val="24"/>
+        </w:rPr>
+        <w:t>Lei de Demeter, ou o Princípio do menor conhecimento</w:t>
+      </w:r>
+      <w:r>
+        <w:rPr>
+          <w:rFonts w:ascii="Times New Roman" w:hAnsi="Times New Roman" w:cs="Times New Roman"/>
+          <w:sz w:val="24"/>
+          <w:szCs w:val="24"/>
+        </w:rPr>
+        <w:t>:</w:t>
+      </w:r>
+    </w:p>
+    <w:p>
+      <w:pPr>
+        <w:pStyle w:val="PargrafodaLista"/>
+        <w:numPr>
+          <w:ilvl w:val="2"/>
+          <w:numId w:val="1"/>
+        </w:numPr>
+        <w:spacing w:before="240" w:line="360" w:lineRule="auto"/>
+        <w:jc w:val="both"/>
+        <w:rPr>
+          <w:rFonts w:ascii="Times New Roman" w:hAnsi="Times New Roman" w:cs="Times New Roman"/>
+          <w:sz w:val="24"/>
+          <w:szCs w:val="24"/>
+        </w:rPr>
+      </w:pPr>
+      <w:r>
+        <w:rPr>
+          <w:rFonts w:ascii="Times New Roman" w:hAnsi="Times New Roman" w:cs="Times New Roman"/>
+          <w:sz w:val="24"/>
+          <w:szCs w:val="24"/>
+        </w:rPr>
+        <w:t>Nesta classe, existe uma lista de lances. Ou seja, uma composição com uma lista. O que esperamos que ocorra com ela?</w:t>
+      </w:r>
+    </w:p>
+    <w:p>
+      <w:pPr>
+        <w:pStyle w:val="PargrafodaLista"/>
+        <w:numPr>
+          <w:ilvl w:val="2"/>
+          <w:numId w:val="1"/>
+        </w:numPr>
+        <w:spacing w:before="240" w:line="360" w:lineRule="auto"/>
+        <w:jc w:val="both"/>
+        <w:rPr>
+          <w:rFonts w:ascii="Times New Roman" w:hAnsi="Times New Roman" w:cs="Times New Roman"/>
+          <w:sz w:val="24"/>
+          <w:szCs w:val="24"/>
+        </w:rPr>
+      </w:pPr>
+      <w:r>
+        <w:rPr>
+          <w:rFonts w:ascii="Times New Roman" w:hAnsi="Times New Roman" w:cs="Times New Roman"/>
+          <w:sz w:val="24"/>
+          <w:szCs w:val="24"/>
+        </w:rPr>
+        <w:t xml:space="preserve">Esperamos que sejam adicionados os lances pertencentes ao leilão. Algo como </w:t>
+      </w:r>
+      <w:proofErr w:type="spellStart"/>
+      <w:proofErr w:type="gramStart"/>
+      <w:r>
+        <w:rPr>
+          <w:rFonts w:ascii="Times New Roman" w:hAnsi="Times New Roman" w:cs="Times New Roman"/>
+          <w:i/>
+          <w:iCs/>
+          <w:sz w:val="24"/>
+          <w:szCs w:val="24"/>
+        </w:rPr>
+        <w:t>leilao.lances</w:t>
+      </w:r>
+      <w:proofErr w:type="gramEnd"/>
+      <w:r>
+        <w:rPr>
+          <w:rFonts w:ascii="Times New Roman" w:hAnsi="Times New Roman" w:cs="Times New Roman"/>
+          <w:i/>
+          <w:iCs/>
+          <w:sz w:val="24"/>
+          <w:szCs w:val="24"/>
+        </w:rPr>
+        <w:t>.append</w:t>
+      </w:r>
+      <w:proofErr w:type="spellEnd"/>
+      <w:r>
+        <w:rPr>
+          <w:rFonts w:ascii="Times New Roman" w:hAnsi="Times New Roman" w:cs="Times New Roman"/>
+          <w:i/>
+          <w:iCs/>
+          <w:sz w:val="24"/>
+          <w:szCs w:val="24"/>
+        </w:rPr>
+        <w:t>(lance)</w:t>
+      </w:r>
+      <w:r>
+        <w:rPr>
+          <w:rFonts w:ascii="Times New Roman" w:hAnsi="Times New Roman" w:cs="Times New Roman"/>
+          <w:sz w:val="24"/>
+          <w:szCs w:val="24"/>
+        </w:rPr>
+        <w:t xml:space="preserve"> é uma má prática, já que estamos muito acoplados com a implementação da classe </w:t>
+      </w:r>
+      <w:proofErr w:type="spellStart"/>
+      <w:r>
+        <w:rPr>
+          <w:rFonts w:ascii="Times New Roman" w:hAnsi="Times New Roman" w:cs="Times New Roman"/>
+          <w:i/>
+          <w:iCs/>
+          <w:sz w:val="24"/>
+          <w:szCs w:val="24"/>
+        </w:rPr>
+        <w:t>Leilao</w:t>
+      </w:r>
+      <w:proofErr w:type="spellEnd"/>
+      <w:r>
+        <w:rPr>
+          <w:rFonts w:ascii="Times New Roman" w:hAnsi="Times New Roman" w:cs="Times New Roman"/>
+          <w:sz w:val="24"/>
+          <w:szCs w:val="24"/>
+        </w:rPr>
+        <w:t>.</w:t>
+      </w:r>
+    </w:p>
+    <w:p>
+      <w:pPr>
+        <w:pStyle w:val="PargrafodaLista"/>
+        <w:numPr>
+          <w:ilvl w:val="2"/>
+          <w:numId w:val="1"/>
+        </w:numPr>
+        <w:spacing w:before="240" w:line="360" w:lineRule="auto"/>
+        <w:jc w:val="both"/>
+        <w:rPr>
+          <w:rFonts w:ascii="Times New Roman" w:hAnsi="Times New Roman" w:cs="Times New Roman"/>
+          <w:sz w:val="24"/>
+          <w:szCs w:val="24"/>
+        </w:rPr>
+      </w:pPr>
+      <w:r>
+        <w:rPr>
+          <w:rFonts w:ascii="Times New Roman" w:hAnsi="Times New Roman" w:cs="Times New Roman"/>
+          <w:sz w:val="24"/>
+          <w:szCs w:val="24"/>
+        </w:rPr>
+        <w:t xml:space="preserve">Além de ferir o princípio do Diga, não pergunte (o </w:t>
+      </w:r>
+      <w:r>
+        <w:rPr>
+          <w:rFonts w:ascii="Times New Roman" w:hAnsi="Times New Roman" w:cs="Times New Roman"/>
+          <w:i/>
+          <w:iCs/>
+          <w:sz w:val="24"/>
+          <w:szCs w:val="24"/>
+        </w:rPr>
+        <w:t xml:space="preserve">Tell </w:t>
+      </w:r>
+      <w:proofErr w:type="spellStart"/>
+      <w:r>
+        <w:rPr>
+          <w:rFonts w:ascii="Times New Roman" w:hAnsi="Times New Roman" w:cs="Times New Roman"/>
+          <w:i/>
+          <w:iCs/>
+          <w:sz w:val="24"/>
+          <w:szCs w:val="24"/>
+        </w:rPr>
+        <w:t>don't</w:t>
+      </w:r>
+      <w:proofErr w:type="spellEnd"/>
+      <w:r>
+        <w:rPr>
+          <w:rFonts w:ascii="Times New Roman" w:hAnsi="Times New Roman" w:cs="Times New Roman"/>
+          <w:i/>
+          <w:iCs/>
+          <w:sz w:val="24"/>
+          <w:szCs w:val="24"/>
+        </w:rPr>
+        <w:t xml:space="preserve"> </w:t>
+      </w:r>
+      <w:proofErr w:type="spellStart"/>
+      <w:r>
+        <w:rPr>
+          <w:rFonts w:ascii="Times New Roman" w:hAnsi="Times New Roman" w:cs="Times New Roman"/>
+          <w:i/>
+          <w:iCs/>
+          <w:sz w:val="24"/>
+          <w:szCs w:val="24"/>
+        </w:rPr>
+        <w:t>ask</w:t>
+      </w:r>
+      <w:proofErr w:type="spellEnd"/>
+      <w:r>
+        <w:rPr>
+          <w:rFonts w:ascii="Times New Roman" w:hAnsi="Times New Roman" w:cs="Times New Roman"/>
+          <w:sz w:val="24"/>
+          <w:szCs w:val="24"/>
+        </w:rPr>
+        <w:t>), estamos ferindo outro princípio chamado Lei de Demeter, ou o Princípio do menor conhecimento (</w:t>
+      </w:r>
+      <w:proofErr w:type="spellStart"/>
+      <w:r>
+        <w:rPr>
+          <w:rFonts w:ascii="Times New Roman" w:hAnsi="Times New Roman" w:cs="Times New Roman"/>
+          <w:i/>
+          <w:iCs/>
+          <w:sz w:val="24"/>
+          <w:szCs w:val="24"/>
+        </w:rPr>
+        <w:t>Principle</w:t>
+      </w:r>
+      <w:proofErr w:type="spellEnd"/>
+      <w:r>
+        <w:rPr>
+          <w:rFonts w:ascii="Times New Roman" w:hAnsi="Times New Roman" w:cs="Times New Roman"/>
+          <w:i/>
+          <w:iCs/>
+          <w:sz w:val="24"/>
+          <w:szCs w:val="24"/>
+        </w:rPr>
+        <w:t xml:space="preserve"> of </w:t>
+      </w:r>
+      <w:proofErr w:type="spellStart"/>
+      <w:r>
+        <w:rPr>
+          <w:rFonts w:ascii="Times New Roman" w:hAnsi="Times New Roman" w:cs="Times New Roman"/>
+          <w:i/>
+          <w:iCs/>
+          <w:sz w:val="24"/>
+          <w:szCs w:val="24"/>
+        </w:rPr>
+        <w:t>least</w:t>
+      </w:r>
+      <w:proofErr w:type="spellEnd"/>
+      <w:r>
+        <w:rPr>
+          <w:rFonts w:ascii="Times New Roman" w:hAnsi="Times New Roman" w:cs="Times New Roman"/>
+          <w:i/>
+          <w:iCs/>
+          <w:sz w:val="24"/>
+          <w:szCs w:val="24"/>
+        </w:rPr>
+        <w:t xml:space="preserve"> </w:t>
+      </w:r>
+      <w:proofErr w:type="spellStart"/>
+      <w:r>
+        <w:rPr>
+          <w:rFonts w:ascii="Times New Roman" w:hAnsi="Times New Roman" w:cs="Times New Roman"/>
+          <w:i/>
+          <w:iCs/>
+          <w:sz w:val="24"/>
+          <w:szCs w:val="24"/>
+        </w:rPr>
+        <w:t>knowledge</w:t>
+      </w:r>
+      <w:proofErr w:type="spellEnd"/>
+      <w:r>
+        <w:rPr>
+          <w:rFonts w:ascii="Times New Roman" w:hAnsi="Times New Roman" w:cs="Times New Roman"/>
+          <w:sz w:val="24"/>
+          <w:szCs w:val="24"/>
+        </w:rPr>
+        <w:t>).</w:t>
+      </w:r>
+    </w:p>
+    <w:p>
+      <w:pPr>
+        <w:pStyle w:val="PargrafodaLista"/>
+        <w:numPr>
+          <w:ilvl w:val="2"/>
+          <w:numId w:val="1"/>
+        </w:numPr>
+        <w:spacing w:before="240" w:line="360" w:lineRule="auto"/>
+        <w:jc w:val="both"/>
+        <w:rPr>
+          <w:rFonts w:ascii="Times New Roman" w:hAnsi="Times New Roman" w:cs="Times New Roman"/>
+          <w:sz w:val="24"/>
+          <w:szCs w:val="24"/>
+        </w:rPr>
+      </w:pPr>
+      <w:r>
+        <w:rPr>
+          <w:rFonts w:ascii="Times New Roman" w:hAnsi="Times New Roman" w:cs="Times New Roman"/>
+          <w:sz w:val="24"/>
+          <w:szCs w:val="24"/>
+        </w:rPr>
+        <w:t>Esse princípio diz que devemos ter o menor conhecimento sobre a implementação da classe. Dessa forma, evitamos o acoplamento entre as classes do sistema.</w:t>
+      </w:r>
+    </w:p>
+    <w:p>
+      <w:pPr>
+        <w:pStyle w:val="PargrafodaLista"/>
+        <w:numPr>
+          <w:ilvl w:val="2"/>
+          <w:numId w:val="1"/>
+        </w:numPr>
+        <w:spacing w:before="240" w:line="360" w:lineRule="auto"/>
+        <w:jc w:val="both"/>
+        <w:rPr>
+          <w:rFonts w:ascii="Times New Roman" w:hAnsi="Times New Roman" w:cs="Times New Roman"/>
+          <w:sz w:val="24"/>
+          <w:szCs w:val="24"/>
+        </w:rPr>
+      </w:pPr>
+      <w:r>
+        <w:rPr>
+          <w:rFonts w:ascii="Times New Roman" w:hAnsi="Times New Roman" w:cs="Times New Roman"/>
+          <w:sz w:val="24"/>
+          <w:szCs w:val="24"/>
+        </w:rPr>
+        <w:t>Claro, o acoplamento sempre existirá. Quando estamos utilizando uma lista, string, dicionário, estamos acoplados com essa classe. Porém, isso é chamado de "acoplamento bom". A chance de uma dessas classes mudarem e afetarem o código são muito pequenas.</w:t>
+      </w:r>
+    </w:p>
+    <w:p>
+      <w:pPr>
+        <w:pStyle w:val="PargrafodaLista"/>
+        <w:numPr>
+          <w:ilvl w:val="2"/>
+          <w:numId w:val="1"/>
+        </w:numPr>
+        <w:spacing w:before="240" w:line="360" w:lineRule="auto"/>
+        <w:jc w:val="both"/>
+        <w:rPr>
+          <w:rFonts w:ascii="Times New Roman" w:hAnsi="Times New Roman" w:cs="Times New Roman"/>
+          <w:sz w:val="24"/>
+          <w:szCs w:val="24"/>
+        </w:rPr>
+      </w:pPr>
+      <w:r>
+        <w:rPr>
+          <w:rFonts w:ascii="Times New Roman" w:hAnsi="Times New Roman" w:cs="Times New Roman"/>
+          <w:sz w:val="24"/>
+          <w:szCs w:val="24"/>
+        </w:rPr>
+        <w:t>Acoplar com classes estáveis é muito melhor do que com classes instáveis</w:t>
+      </w:r>
+    </w:p>
+    <w:p>
+      <w:pPr>
+        <w:pStyle w:val="PargrafodaLista"/>
+        <w:numPr>
+          <w:ilvl w:val="2"/>
+          <w:numId w:val="1"/>
+        </w:numPr>
+        <w:spacing w:before="240" w:line="360" w:lineRule="auto"/>
+        <w:jc w:val="both"/>
+        <w:rPr>
+          <w:rFonts w:ascii="Times New Roman" w:hAnsi="Times New Roman" w:cs="Times New Roman"/>
+          <w:sz w:val="24"/>
+          <w:szCs w:val="24"/>
+        </w:rPr>
+      </w:pPr>
+      <w:r>
+        <w:rPr>
+          <w:rFonts w:ascii="Times New Roman" w:hAnsi="Times New Roman" w:cs="Times New Roman"/>
+          <w:sz w:val="24"/>
+          <w:szCs w:val="24"/>
+        </w:rPr>
+        <w:t>Então só devemos nos acoplar com classes do sistema?</w:t>
+      </w:r>
+    </w:p>
+    <w:p>
+      <w:pPr>
+        <w:pStyle w:val="PargrafodaLista"/>
+        <w:numPr>
+          <w:ilvl w:val="2"/>
+          <w:numId w:val="1"/>
+        </w:numPr>
+        <w:spacing w:before="240" w:line="360" w:lineRule="auto"/>
+        <w:jc w:val="both"/>
+        <w:rPr>
+          <w:rFonts w:ascii="Times New Roman" w:hAnsi="Times New Roman" w:cs="Times New Roman"/>
+          <w:sz w:val="24"/>
+          <w:szCs w:val="24"/>
+        </w:rPr>
+      </w:pPr>
+      <w:r>
+        <w:rPr>
+          <w:rFonts w:ascii="Times New Roman" w:hAnsi="Times New Roman" w:cs="Times New Roman"/>
+          <w:sz w:val="24"/>
+          <w:szCs w:val="24"/>
+        </w:rPr>
+        <w:t>Não! No código que escrevemos existem classes mais estáveis do que outras. São essas que devemos optar por acoplar.</w:t>
+      </w:r>
+    </w:p>
+    <w:p>
+      <w:pPr>
+        <w:pStyle w:val="PargrafodaLista"/>
+        <w:numPr>
+          <w:ilvl w:val="2"/>
+          <w:numId w:val="1"/>
+        </w:numPr>
+        <w:spacing w:before="240" w:line="360" w:lineRule="auto"/>
+        <w:jc w:val="both"/>
+        <w:rPr>
+          <w:rFonts w:ascii="Times New Roman" w:hAnsi="Times New Roman" w:cs="Times New Roman"/>
+          <w:sz w:val="24"/>
+          <w:szCs w:val="24"/>
+        </w:rPr>
+      </w:pPr>
+      <w:r>
+        <w:rPr>
+          <w:rFonts w:ascii="Times New Roman" w:hAnsi="Times New Roman" w:cs="Times New Roman"/>
+          <w:sz w:val="24"/>
+          <w:szCs w:val="24"/>
+        </w:rPr>
+        <w:t>Seguindo esses princípios como a Lei de Demeter e o Diga, não pergunte, escrevemos um código mais simples de ser alterado e escalado.</w:t>
+      </w:r>
+    </w:p>
+    <w:p>
+      <w:pPr>
+        <w:pStyle w:val="PargrafodaLista"/>
+        <w:numPr>
+          <w:ilvl w:val="2"/>
+          <w:numId w:val="1"/>
+        </w:numPr>
+        <w:spacing w:before="240" w:line="360" w:lineRule="auto"/>
+        <w:jc w:val="both"/>
+        <w:rPr>
+          <w:rFonts w:ascii="Times New Roman" w:hAnsi="Times New Roman" w:cs="Times New Roman"/>
+          <w:sz w:val="24"/>
+          <w:szCs w:val="24"/>
+        </w:rPr>
+      </w:pPr>
+      <w:r>
+        <w:rPr>
+          <w:rFonts w:ascii="Times New Roman" w:hAnsi="Times New Roman" w:cs="Times New Roman"/>
+          <w:sz w:val="24"/>
+          <w:szCs w:val="24"/>
+        </w:rPr>
+        <w:t>Quem quiser ver um pouco mais sobre a Lei de Demeter, deixo esse texto</w:t>
+      </w:r>
+      <w:r>
+        <w:rPr>
+          <w:rFonts w:ascii="Times New Roman" w:hAnsi="Times New Roman" w:cs="Times New Roman"/>
+          <w:sz w:val="24"/>
+          <w:szCs w:val="24"/>
+        </w:rPr>
+        <w:t xml:space="preserve"> (</w:t>
+      </w:r>
+      <w:hyperlink r:id="rId24" w:history="1">
+        <w:r>
+          <w:rPr>
+            <w:rStyle w:val="Hyperlink"/>
+            <w:rFonts w:ascii="Times New Roman" w:hAnsi="Times New Roman" w:cs="Times New Roman"/>
+            <w:sz w:val="24"/>
+            <w:szCs w:val="24"/>
+          </w:rPr>
+          <w:t>https://en.wikipedia.org/wiki/Law_of_Demeter</w:t>
+        </w:r>
+      </w:hyperlink>
+      <w:r>
+        <w:rPr>
+          <w:rFonts w:ascii="Times New Roman" w:hAnsi="Times New Roman" w:cs="Times New Roman"/>
+          <w:sz w:val="24"/>
+          <w:szCs w:val="24"/>
+        </w:rPr>
+        <w:t>)</w:t>
+      </w:r>
+      <w:r>
+        <w:rPr>
+          <w:rFonts w:ascii="Times New Roman" w:hAnsi="Times New Roman" w:cs="Times New Roman"/>
+          <w:sz w:val="24"/>
+          <w:szCs w:val="24"/>
+        </w:rPr>
+        <w:t>, em inglês, da Wikipédia.</w:t>
+      </w:r>
+    </w:p>
+    <w:p>
+      <w:pPr>
+        <w:pStyle w:val="PargrafodaLista"/>
+        <w:numPr>
+          <w:ilvl w:val="2"/>
+          <w:numId w:val="1"/>
+        </w:numPr>
+        <w:spacing w:before="240" w:line="360" w:lineRule="auto"/>
+        <w:jc w:val="both"/>
+        <w:rPr>
+          <w:rFonts w:ascii="Times New Roman" w:hAnsi="Times New Roman" w:cs="Times New Roman"/>
+          <w:sz w:val="24"/>
+          <w:szCs w:val="24"/>
+        </w:rPr>
+      </w:pPr>
     </w:p>
     <w:sectPr>
       <w:pgSz w:w="11906" w:h="16838"/>

</xml_diff>

<commit_message>
Cópia profunda de listas
Aprendemos a diferença de cópia rasa e profunda
</commit_message>
<xml_diff>
--- a/Python/Testes automatizados – TDD com Python/Anotações/Testes automatizados – TDD com Python.docx
+++ b/Python/Testes automatizados – TDD com Python/Anotações/Testes automatizados – TDD com Python.docx
@@ -16662,6 +16662,30 @@
       <w:pPr>
         <w:pStyle w:val="PargrafodaLista"/>
         <w:numPr>
+          <w:ilvl w:val="1"/>
+          <w:numId w:val="1"/>
+        </w:numPr>
+        <w:spacing w:before="240" w:line="360" w:lineRule="auto"/>
+        <w:jc w:val="both"/>
+        <w:rPr>
+          <w:rFonts w:ascii="Times New Roman" w:hAnsi="Times New Roman" w:cs="Times New Roman"/>
+          <w:sz w:val="24"/>
+          <w:szCs w:val="24"/>
+        </w:rPr>
+      </w:pPr>
+      <w:r>
+        <w:rPr>
+          <w:rFonts w:ascii="Times New Roman" w:hAnsi="Times New Roman" w:cs="Times New Roman"/>
+          <w:sz w:val="24"/>
+          <w:szCs w:val="24"/>
+        </w:rPr>
+        <w:t xml:space="preserve"> Cópia profunda de listas:</w:t>
+      </w:r>
+    </w:p>
+    <w:p>
+      <w:pPr>
+        <w:pStyle w:val="PargrafodaLista"/>
+        <w:numPr>
           <w:ilvl w:val="2"/>
           <w:numId w:val="1"/>
         </w:numPr>
@@ -16673,6 +16697,108 @@
           <w:szCs w:val="24"/>
         </w:rPr>
       </w:pPr>
+      <w:r>
+        <w:rPr>
+          <w:rFonts w:ascii="Times New Roman" w:hAnsi="Times New Roman" w:cs="Times New Roman"/>
+          <w:sz w:val="24"/>
+          <w:szCs w:val="24"/>
+        </w:rPr>
+        <w:t xml:space="preserve">Quando utilizamos uma cópia rasa, apenas a referência da lista, neste caso, é diferente. Todos os outros objetos dentro dessa lista compartilham a mesma referência. Ou seja, apesar da lista de lances </w:t>
+      </w:r>
+      <w:r>
+        <w:rPr>
+          <w:rFonts w:ascii="Times New Roman" w:hAnsi="Times New Roman" w:cs="Times New Roman"/>
+          <w:sz w:val="24"/>
+          <w:szCs w:val="24"/>
+        </w:rPr>
+        <w:lastRenderedPageBreak/>
+        <w:t>ser uma cópia, os lances dentro da lista copiada são os mesmos lances do leilão.</w:t>
+      </w:r>
+    </w:p>
+    <w:p>
+      <w:pPr>
+        <w:pStyle w:val="PargrafodaLista"/>
+        <w:numPr>
+          <w:ilvl w:val="2"/>
+          <w:numId w:val="1"/>
+        </w:numPr>
+        <w:spacing w:before="240" w:line="360" w:lineRule="auto"/>
+        <w:jc w:val="both"/>
+        <w:rPr>
+          <w:rFonts w:ascii="Times New Roman" w:hAnsi="Times New Roman" w:cs="Times New Roman"/>
+          <w:sz w:val="24"/>
+          <w:szCs w:val="24"/>
+        </w:rPr>
+      </w:pPr>
+      <w:r>
+        <w:rPr>
+          <w:rFonts w:ascii="Times New Roman" w:hAnsi="Times New Roman" w:cs="Times New Roman"/>
+          <w:sz w:val="24"/>
+          <w:szCs w:val="24"/>
+        </w:rPr>
+        <w:t xml:space="preserve">Para que os lances sejam diferentes, precisamos copiar a lista profundamente. Por isso </w:t>
+      </w:r>
+      <w:proofErr w:type="gramStart"/>
+      <w:r>
+        <w:rPr>
+          <w:rFonts w:ascii="Times New Roman" w:hAnsi="Times New Roman" w:cs="Times New Roman"/>
+          <w:sz w:val="24"/>
+          <w:szCs w:val="24"/>
+        </w:rPr>
+        <w:t>os termos cópia rasa</w:t>
+      </w:r>
+      <w:proofErr w:type="gramEnd"/>
+      <w:r>
+        <w:rPr>
+          <w:rFonts w:ascii="Times New Roman" w:hAnsi="Times New Roman" w:cs="Times New Roman"/>
+          <w:sz w:val="24"/>
+          <w:szCs w:val="24"/>
+        </w:rPr>
+        <w:t xml:space="preserve"> e cópia profunda.</w:t>
+      </w:r>
+    </w:p>
+    <w:p>
+      <w:pPr>
+        <w:pStyle w:val="PargrafodaLista"/>
+        <w:numPr>
+          <w:ilvl w:val="2"/>
+          <w:numId w:val="1"/>
+        </w:numPr>
+        <w:spacing w:before="240" w:line="360" w:lineRule="auto"/>
+        <w:jc w:val="both"/>
+        <w:rPr>
+          <w:rFonts w:ascii="Times New Roman" w:hAnsi="Times New Roman" w:cs="Times New Roman"/>
+          <w:sz w:val="24"/>
+          <w:szCs w:val="24"/>
+        </w:rPr>
+      </w:pPr>
+      <w:r>
+        <w:rPr>
+          <w:rFonts w:ascii="Times New Roman" w:hAnsi="Times New Roman" w:cs="Times New Roman"/>
+          <w:sz w:val="24"/>
+          <w:szCs w:val="24"/>
+        </w:rPr>
+        <w:t xml:space="preserve">Link para saber mais sobre: </w:t>
+      </w:r>
+      <w:hyperlink r:id="rId25" w:history="1">
+        <w:r>
+          <w:rPr>
+            <w:rStyle w:val="Hyperlink"/>
+            <w:rFonts w:ascii="Times New Roman" w:hAnsi="Times New Roman" w:cs="Times New Roman"/>
+            <w:sz w:val="24"/>
+            <w:szCs w:val="24"/>
+          </w:rPr>
+          <w:t>http://blog.alura.com.br/como-fazer-copia-de-lista-python/</w:t>
+        </w:r>
+      </w:hyperlink>
+      <w:r>
+        <w:rPr>
+          <w:rFonts w:ascii="Times New Roman" w:hAnsi="Times New Roman" w:cs="Times New Roman"/>
+          <w:sz w:val="24"/>
+          <w:szCs w:val="24"/>
+        </w:rPr>
+        <w:t>.</w:t>
+      </w:r>
     </w:p>
     <w:sectPr>
       <w:pgSz w:w="11906" w:h="16838"/>

</xml_diff>

<commit_message>
Testando exceções e TDD
Aprendemos o que realmente é TDD, suas vantagens e porque utilizar, testes de regressão e afins
</commit_message>
<xml_diff>
--- a/Python/Testes automatizados – TDD com Python/Anotações/Testes automatizados – TDD com Python.docx
+++ b/Python/Testes automatizados – TDD com Python/Anotações/Testes automatizados – TDD com Python.docx
@@ -1369,7 +1369,6 @@
         </w:rPr>
         <w:t xml:space="preserve">O que vamos fazer é apagar esse </w:t>
       </w:r>
-      <w:proofErr w:type="gramStart"/>
       <w:r>
         <w:rPr>
           <w:rFonts w:ascii="Times New Roman" w:hAnsi="Times New Roman" w:cs="Times New Roman"/>
@@ -1380,7 +1379,6 @@
         </w:rPr>
         <w:t>sel.fail</w:t>
       </w:r>
-      <w:proofErr w:type="gramEnd"/>
       <w:r>
         <w:rPr>
           <w:rFonts w:ascii="Times New Roman" w:hAnsi="Times New Roman" w:cs="Times New Roman"/>
@@ -1486,7 +1484,6 @@
         </w:rPr>
         <w:t xml:space="preserve"> chamado </w:t>
       </w:r>
-      <w:proofErr w:type="gramStart"/>
       <w:r>
         <w:rPr>
           <w:rFonts w:ascii="Times New Roman" w:hAnsi="Times New Roman" w:cs="Times New Roman"/>
@@ -1503,16 +1500,7 @@
           <w:sz w:val="24"/>
           <w:szCs w:val="24"/>
         </w:rPr>
-        <w:t>(</w:t>
-      </w:r>
-      <w:proofErr w:type="gramEnd"/>
-      <w:r>
-        <w:rPr>
-          <w:rFonts w:ascii="Times New Roman" w:hAnsi="Times New Roman" w:cs="Times New Roman"/>
-          <w:sz w:val="24"/>
-          <w:szCs w:val="24"/>
-        </w:rPr>
-        <w:t>valor_esperado, valor_programa), dessa forma ele faz a comparação se o valor esperado é igual ou não ao valor recebido, reportando no console depois:</w:t>
+        <w:t>(valor_esperado, valor_programa), dessa forma ele faz a comparação se o valor esperado é igual ou não ao valor recebido, reportando no console depois:</w:t>
       </w:r>
     </w:p>
     <w:p>
@@ -2768,25 +2756,17 @@
         <w:br/>
         <w:t xml:space="preserve">    </w:t>
       </w:r>
-      <w:proofErr w:type="gramStart"/>
-      <w:r>
-        <w:rPr>
-          <w:color w:val="94558D"/>
-        </w:rPr>
-        <w:t>self</w:t>
-      </w:r>
-      <w:r>
-        <w:rPr>
-          <w:color w:val="A9B7C6"/>
-        </w:rPr>
-        <w:t>.yuri</w:t>
-      </w:r>
-      <w:proofErr w:type="gramEnd"/>
-      <w:r>
-        <w:rPr>
-          <w:color w:val="A9B7C6"/>
-        </w:rPr>
-        <w:t xml:space="preserve"> = Usuario(</w:t>
+      <w:r>
+        <w:rPr>
+          <w:color w:val="94558D"/>
+        </w:rPr>
+        <w:t>self</w:t>
+      </w:r>
+      <w:r>
+        <w:rPr>
+          <w:color w:val="A9B7C6"/>
+        </w:rPr>
+        <w:t>.yuri = Usuario(</w:t>
       </w:r>
       <w:r>
         <w:rPr>
@@ -4928,7 +4908,6 @@
           <w:lang w:val="en-US" w:eastAsia="pt-BR"/>
         </w:rPr>
       </w:pPr>
-      <w:proofErr w:type="gramStart"/>
       <w:r>
         <w:rPr>
           <w:rFonts w:ascii="Courier New" w:eastAsia="Times New Roman" w:hAnsi="Courier New" w:cs="Courier New"/>
@@ -4947,18 +4926,7 @@
           <w:szCs w:val="20"/>
           <w:lang w:val="en-US" w:eastAsia="pt-BR"/>
         </w:rPr>
-        <w:t>.leilao</w:t>
-      </w:r>
-      <w:proofErr w:type="gramEnd"/>
-      <w:r>
-        <w:rPr>
-          <w:rFonts w:ascii="Courier New" w:eastAsia="Times New Roman" w:hAnsi="Courier New" w:cs="Courier New"/>
-          <w:color w:val="A9B7C6"/>
-          <w:sz w:val="20"/>
-          <w:szCs w:val="20"/>
-          <w:lang w:val="en-US" w:eastAsia="pt-BR"/>
-        </w:rPr>
-        <w:t>.lances.append(lance_do_yuri)</w:t>
+        <w:t>.leilao.lances.append(lance_do_yuri)</w:t>
       </w:r>
       <w:r>
         <w:rPr>
@@ -5083,7 +5051,6 @@
         </w:rPr>
         <w:t xml:space="preserve">def </w:t>
       </w:r>
-      <w:proofErr w:type="gramStart"/>
       <w:r>
         <w:rPr>
           <w:rFonts w:ascii="Courier New" w:eastAsia="Times New Roman" w:hAnsi="Courier New" w:cs="Courier New"/>
@@ -5104,7 +5071,6 @@
         </w:rPr>
         <w:t>(</w:t>
       </w:r>
-      <w:proofErr w:type="gramEnd"/>
       <w:r>
         <w:rPr>
           <w:rFonts w:ascii="Courier New" w:eastAsia="Times New Roman" w:hAnsi="Courier New" w:cs="Courier New"/>
@@ -5228,37 +5194,25 @@
           <w:lang w:eastAsia="pt-BR"/>
         </w:rPr>
       </w:pPr>
-      <w:proofErr w:type="gramStart"/>
-      <w:r>
-        <w:rPr>
-          <w:rFonts w:ascii="Courier New" w:eastAsia="Times New Roman" w:hAnsi="Courier New" w:cs="Courier New"/>
-          <w:color w:val="94558D"/>
-          <w:sz w:val="20"/>
-          <w:szCs w:val="20"/>
-          <w:lang w:eastAsia="pt-BR"/>
-        </w:rPr>
-        <w:t>self</w:t>
-      </w:r>
-      <w:r>
-        <w:rPr>
-          <w:rFonts w:ascii="Courier New" w:eastAsia="Times New Roman" w:hAnsi="Courier New" w:cs="Courier New"/>
-          <w:color w:val="A9B7C6"/>
-          <w:sz w:val="20"/>
-          <w:szCs w:val="20"/>
-          <w:lang w:eastAsia="pt-BR"/>
-        </w:rPr>
-        <w:t>.leilao</w:t>
-      </w:r>
-      <w:proofErr w:type="gramEnd"/>
-      <w:r>
-        <w:rPr>
-          <w:rFonts w:ascii="Courier New" w:eastAsia="Times New Roman" w:hAnsi="Courier New" w:cs="Courier New"/>
-          <w:color w:val="A9B7C6"/>
-          <w:sz w:val="20"/>
-          <w:szCs w:val="20"/>
-          <w:lang w:eastAsia="pt-BR"/>
-        </w:rPr>
-        <w:t>.propoem(lance_do_yuri)</w:t>
+      <w:r>
+        <w:rPr>
+          <w:rFonts w:ascii="Courier New" w:eastAsia="Times New Roman" w:hAnsi="Courier New" w:cs="Courier New"/>
+          <w:color w:val="94558D"/>
+          <w:sz w:val="20"/>
+          <w:szCs w:val="20"/>
+          <w:lang w:eastAsia="pt-BR"/>
+        </w:rPr>
+        <w:t>self</w:t>
+      </w:r>
+      <w:r>
+        <w:rPr>
+          <w:rFonts w:ascii="Courier New" w:eastAsia="Times New Roman" w:hAnsi="Courier New" w:cs="Courier New"/>
+          <w:color w:val="A9B7C6"/>
+          <w:sz w:val="20"/>
+          <w:szCs w:val="20"/>
+          <w:lang w:eastAsia="pt-BR"/>
+        </w:rPr>
+        <w:t>.leilao.propoem(lance_do_yuri)</w:t>
       </w:r>
       <w:r>
         <w:rPr>
@@ -5474,7 +5428,6 @@
         </w:rPr>
         <w:t xml:space="preserve">return </w:t>
       </w:r>
-      <w:proofErr w:type="gramStart"/>
       <w:r>
         <w:rPr>
           <w:rFonts w:ascii="Courier New" w:eastAsia="Times New Roman" w:hAnsi="Courier New" w:cs="Courier New"/>
@@ -5493,18 +5446,7 @@
           <w:szCs w:val="20"/>
           <w:lang w:val="en-US" w:eastAsia="pt-BR"/>
         </w:rPr>
-        <w:t>._</w:t>
-      </w:r>
-      <w:proofErr w:type="gramEnd"/>
-      <w:r>
-        <w:rPr>
-          <w:rFonts w:ascii="Courier New" w:eastAsia="Times New Roman" w:hAnsi="Courier New" w:cs="Courier New"/>
-          <w:color w:val="A9B7C6"/>
-          <w:sz w:val="20"/>
-          <w:szCs w:val="20"/>
-          <w:lang w:val="en-US" w:eastAsia="pt-BR"/>
-        </w:rPr>
-        <w:t>_lances</w:t>
+        <w:t>.__lances</w:t>
       </w:r>
     </w:p>
     <w:p>
@@ -5660,7 +5602,6 @@
         </w:rPr>
         <w:t xml:space="preserve">return </w:t>
       </w:r>
-      <w:proofErr w:type="gramStart"/>
       <w:r>
         <w:rPr>
           <w:rFonts w:ascii="Courier New" w:eastAsia="Times New Roman" w:hAnsi="Courier New" w:cs="Courier New"/>
@@ -5679,18 +5620,7 @@
           <w:szCs w:val="20"/>
           <w:lang w:val="en-US" w:eastAsia="pt-BR"/>
         </w:rPr>
-        <w:t>._</w:t>
-      </w:r>
-      <w:proofErr w:type="gramEnd"/>
-      <w:r>
-        <w:rPr>
-          <w:rFonts w:ascii="Courier New" w:eastAsia="Times New Roman" w:hAnsi="Courier New" w:cs="Courier New"/>
-          <w:color w:val="A9B7C6"/>
-          <w:sz w:val="20"/>
-          <w:szCs w:val="20"/>
-          <w:lang w:val="en-US" w:eastAsia="pt-BR"/>
-        </w:rPr>
-        <w:t>_lances[:]</w:t>
+        <w:t>.__lances[:]</w:t>
       </w:r>
     </w:p>
     <w:p>
@@ -7557,37 +7487,25 @@
         </w:rPr>
         <w:t xml:space="preserve">return </w:t>
       </w:r>
-      <w:proofErr w:type="gramStart"/>
-      <w:r>
-        <w:rPr>
-          <w:rFonts w:ascii="Courier New" w:eastAsia="Times New Roman" w:hAnsi="Courier New" w:cs="Courier New"/>
-          <w:color w:val="94558D"/>
-          <w:sz w:val="20"/>
-          <w:szCs w:val="20"/>
-          <w:lang w:eastAsia="pt-BR"/>
-        </w:rPr>
-        <w:t>self</w:t>
-      </w:r>
-      <w:r>
-        <w:rPr>
-          <w:rFonts w:ascii="Courier New" w:eastAsia="Times New Roman" w:hAnsi="Courier New" w:cs="Courier New"/>
-          <w:color w:val="A9B7C6"/>
-          <w:sz w:val="20"/>
-          <w:szCs w:val="20"/>
-          <w:lang w:eastAsia="pt-BR"/>
-        </w:rPr>
-        <w:t>._</w:t>
-      </w:r>
-      <w:proofErr w:type="gramEnd"/>
-      <w:r>
-        <w:rPr>
-          <w:rFonts w:ascii="Courier New" w:eastAsia="Times New Roman" w:hAnsi="Courier New" w:cs="Courier New"/>
-          <w:color w:val="A9B7C6"/>
-          <w:sz w:val="20"/>
-          <w:szCs w:val="20"/>
-          <w:lang w:eastAsia="pt-BR"/>
-        </w:rPr>
-        <w:t>_lances[:]</w:t>
+      <w:r>
+        <w:rPr>
+          <w:rFonts w:ascii="Courier New" w:eastAsia="Times New Roman" w:hAnsi="Courier New" w:cs="Courier New"/>
+          <w:color w:val="94558D"/>
+          <w:sz w:val="20"/>
+          <w:szCs w:val="20"/>
+          <w:lang w:eastAsia="pt-BR"/>
+        </w:rPr>
+        <w:t>self</w:t>
+      </w:r>
+      <w:r>
+        <w:rPr>
+          <w:rFonts w:ascii="Courier New" w:eastAsia="Times New Roman" w:hAnsi="Courier New" w:cs="Courier New"/>
+          <w:color w:val="A9B7C6"/>
+          <w:sz w:val="20"/>
+          <w:szCs w:val="20"/>
+          <w:lang w:eastAsia="pt-BR"/>
+        </w:rPr>
+        <w:t>.__lances[:]</w:t>
       </w:r>
     </w:p>
     <w:p>
@@ -12128,7 +12046,6 @@
         <w:lastRenderedPageBreak/>
         <w:t xml:space="preserve">Onde retiramos a importação de Avaliadores, deletamos todos os avaliadores de cada teste, e substituímos cada avaliador por </w:t>
       </w:r>
-      <w:proofErr w:type="gramStart"/>
       <w:r>
         <w:rPr>
           <w:rFonts w:ascii="Times New Roman" w:hAnsi="Times New Roman" w:cs="Times New Roman"/>
@@ -12139,7 +12056,6 @@
         </w:rPr>
         <w:t>self.leilão</w:t>
       </w:r>
-      <w:proofErr w:type="gramEnd"/>
       <w:r>
         <w:rPr>
           <w:rFonts w:ascii="Times New Roman" w:hAnsi="Times New Roman" w:cs="Times New Roman"/>
@@ -12236,7 +12152,6 @@
         </w:rPr>
         <w:t xml:space="preserve">Esperamos que sejam adicionados os lances pertencentes ao leilão. Algo como </w:t>
       </w:r>
-      <w:proofErr w:type="gramStart"/>
       <w:r>
         <w:rPr>
           <w:rFonts w:ascii="Times New Roman" w:hAnsi="Times New Roman" w:cs="Times New Roman"/>
@@ -12245,18 +12160,7 @@
           <w:sz w:val="24"/>
           <w:szCs w:val="24"/>
         </w:rPr>
-        <w:t>leilao.lances</w:t>
-      </w:r>
-      <w:proofErr w:type="gramEnd"/>
-      <w:r>
-        <w:rPr>
-          <w:rFonts w:ascii="Times New Roman" w:hAnsi="Times New Roman" w:cs="Times New Roman"/>
-          <w:i/>
-          <w:iCs/>
-          <w:sz w:val="24"/>
-          <w:szCs w:val="24"/>
-        </w:rPr>
-        <w:t>.append(lance)</w:t>
+        <w:t>leilao.lances.append(lance)</w:t>
       </w:r>
       <w:r>
         <w:rPr>
@@ -12626,25 +12530,7 @@
           <w:sz w:val="24"/>
           <w:szCs w:val="24"/>
         </w:rPr>
-        <w:t xml:space="preserve">Para que os lances sejam diferentes, precisamos copiar a lista profundamente. Por isso </w:t>
-      </w:r>
-      <w:proofErr w:type="gramStart"/>
-      <w:r>
-        <w:rPr>
-          <w:rFonts w:ascii="Times New Roman" w:hAnsi="Times New Roman" w:cs="Times New Roman"/>
-          <w:sz w:val="24"/>
-          <w:szCs w:val="24"/>
-        </w:rPr>
-        <w:t>os termos cópia rasa</w:t>
-      </w:r>
-      <w:proofErr w:type="gramEnd"/>
-      <w:r>
-        <w:rPr>
-          <w:rFonts w:ascii="Times New Roman" w:hAnsi="Times New Roman" w:cs="Times New Roman"/>
-          <w:sz w:val="24"/>
-          <w:szCs w:val="24"/>
-        </w:rPr>
-        <w:t xml:space="preserve"> e cópia profunda.</w:t>
+        <w:t>Para que os lances sejam diferentes, precisamos copiar a lista profundamente. Por isso os termos cópia rasa e cópia profunda.</w:t>
       </w:r>
     </w:p>
     <w:p>
@@ -12997,25 +12883,17 @@
         <w:br/>
         <w:t xml:space="preserve">    </w:t>
       </w:r>
-      <w:proofErr w:type="gramStart"/>
-      <w:r>
-        <w:rPr>
-          <w:color w:val="94558D"/>
-        </w:rPr>
-        <w:t>self</w:t>
-      </w:r>
-      <w:r>
-        <w:rPr>
-          <w:color w:val="A9B7C6"/>
-        </w:rPr>
-        <w:t>.leilao</w:t>
-      </w:r>
-      <w:proofErr w:type="gramEnd"/>
-      <w:r>
-        <w:rPr>
-          <w:color w:val="A9B7C6"/>
-        </w:rPr>
-        <w:t>.propoem(</w:t>
+      <w:r>
+        <w:rPr>
+          <w:color w:val="94558D"/>
+        </w:rPr>
+        <w:t>self</w:t>
+      </w:r>
+      <w:r>
+        <w:rPr>
+          <w:color w:val="A9B7C6"/>
+        </w:rPr>
+        <w:t>.leilao.propoem(</w:t>
       </w:r>
       <w:r>
         <w:rPr>
@@ -13148,25 +13026,17 @@
         <w:br/>
         <w:t xml:space="preserve">    </w:t>
       </w:r>
-      <w:proofErr w:type="gramStart"/>
-      <w:r>
-        <w:rPr>
-          <w:color w:val="94558D"/>
-        </w:rPr>
-        <w:t>self</w:t>
-      </w:r>
-      <w:r>
-        <w:rPr>
-          <w:color w:val="A9B7C6"/>
-        </w:rPr>
-        <w:t>.leilao</w:t>
-      </w:r>
-      <w:proofErr w:type="gramEnd"/>
-      <w:r>
-        <w:rPr>
-          <w:color w:val="A9B7C6"/>
-        </w:rPr>
-        <w:t>.propoem(</w:t>
+      <w:r>
+        <w:rPr>
+          <w:color w:val="94558D"/>
+        </w:rPr>
+        <w:t>self</w:t>
+      </w:r>
+      <w:r>
+        <w:rPr>
+          <w:color w:val="A9B7C6"/>
+        </w:rPr>
+        <w:t>.leilao.propoem(</w:t>
       </w:r>
       <w:r>
         <w:rPr>
@@ -13232,25 +13102,17 @@
         </w:rPr>
         <w:t>(</w:t>
       </w:r>
-      <w:proofErr w:type="gramStart"/>
-      <w:r>
-        <w:rPr>
-          <w:color w:val="94558D"/>
-        </w:rPr>
-        <w:t>self</w:t>
-      </w:r>
-      <w:r>
-        <w:rPr>
-          <w:color w:val="A9B7C6"/>
-        </w:rPr>
-        <w:t>.leilao</w:t>
-      </w:r>
-      <w:proofErr w:type="gramEnd"/>
-      <w:r>
-        <w:rPr>
-          <w:color w:val="A9B7C6"/>
-        </w:rPr>
-        <w:t xml:space="preserve">.lances) </w:t>
+      <w:r>
+        <w:rPr>
+          <w:color w:val="94558D"/>
+        </w:rPr>
+        <w:t>self</w:t>
+      </w:r>
+      <w:r>
+        <w:rPr>
+          <w:color w:val="A9B7C6"/>
+        </w:rPr>
+        <w:t xml:space="preserve">.leilao.lances) </w:t>
       </w:r>
       <w:r>
         <w:rPr>
@@ -13374,7 +13236,6 @@
         </w:rPr>
         <w:t xml:space="preserve">def </w:t>
       </w:r>
-      <w:proofErr w:type="gramStart"/>
       <w:r>
         <w:rPr>
           <w:color w:val="FFC66D"/>
@@ -13389,7 +13250,6 @@
         </w:rPr>
         <w:t>(</w:t>
       </w:r>
-      <w:proofErr w:type="gramEnd"/>
       <w:r>
         <w:rPr>
           <w:color w:val="94558D"/>
@@ -13702,7 +13562,6 @@
         </w:rPr>
         <w:t xml:space="preserve">def </w:t>
       </w:r>
-      <w:proofErr w:type="gramStart"/>
       <w:r>
         <w:rPr>
           <w:color w:val="FFC66D"/>
@@ -13717,7 +13576,6 @@
         </w:rPr>
         <w:t>(</w:t>
       </w:r>
-      <w:proofErr w:type="gramEnd"/>
       <w:r>
         <w:rPr>
           <w:color w:val="94558D"/>
@@ -14035,7 +13893,6 @@
         </w:rPr>
         <w:t xml:space="preserve">def </w:t>
       </w:r>
-      <w:proofErr w:type="gramStart"/>
       <w:r>
         <w:rPr>
           <w:color w:val="FFC66D"/>
@@ -14050,7 +13907,6 @@
         </w:rPr>
         <w:t>(</w:t>
       </w:r>
-      <w:proofErr w:type="gramEnd"/>
       <w:r>
         <w:rPr>
           <w:color w:val="94558D"/>
@@ -14296,33 +14152,15 @@
           <w:sz w:val="24"/>
           <w:szCs w:val="24"/>
         </w:rPr>
-        <w:t xml:space="preserve">Ou seja, se o </w:t>
-      </w:r>
-      <w:proofErr w:type="gramStart"/>
-      <w:r>
-        <w:rPr>
-          <w:rFonts w:ascii="Times New Roman" w:hAnsi="Times New Roman" w:cs="Times New Roman"/>
-          <w:sz w:val="24"/>
-          <w:szCs w:val="24"/>
-        </w:rPr>
-        <w:t>self.</w:t>
-      </w:r>
-      <w:r>
-        <w:rPr>
-          <w:rFonts w:ascii="Times New Roman" w:hAnsi="Times New Roman" w:cs="Times New Roman"/>
-          <w:sz w:val="24"/>
-          <w:szCs w:val="24"/>
-        </w:rPr>
-        <w:t>_</w:t>
-      </w:r>
-      <w:proofErr w:type="gramEnd"/>
-      <w:r>
-        <w:rPr>
-          <w:rFonts w:ascii="Times New Roman" w:hAnsi="Times New Roman" w:cs="Times New Roman"/>
-          <w:sz w:val="24"/>
-          <w:szCs w:val="24"/>
-        </w:rPr>
-        <w:t xml:space="preserve">_lances não estiver vazio (se deixasse sem o not, ele daria como </w:t>
+        <w:t>Ou seja, se o self.</w:t>
+      </w:r>
+      <w:r>
+        <w:rPr>
+          <w:rFonts w:ascii="Times New Roman" w:hAnsi="Times New Roman" w:cs="Times New Roman"/>
+          <w:sz w:val="24"/>
+          <w:szCs w:val="24"/>
+        </w:rPr>
+        <w:t xml:space="preserve">__lances não estiver vazio (se deixasse sem o not, ele daria como </w:t>
       </w:r>
       <w:r>
         <w:rPr>
@@ -14363,6 +14201,1465 @@
           <w:szCs w:val="24"/>
         </w:rPr>
         <w:t>), ou se o último usuário de lances for diferente do atual usuário de lance, rode o código.</w:t>
+      </w:r>
+    </w:p>
+    <w:p>
+      <w:pPr>
+        <w:pStyle w:val="PargrafodaLista"/>
+        <w:numPr>
+          <w:ilvl w:val="1"/>
+          <w:numId w:val="1"/>
+        </w:numPr>
+        <w:spacing w:before="240" w:line="360" w:lineRule="auto"/>
+        <w:jc w:val="both"/>
+        <w:rPr>
+          <w:rFonts w:ascii="Times New Roman" w:hAnsi="Times New Roman" w:cs="Times New Roman"/>
+          <w:sz w:val="24"/>
+          <w:szCs w:val="24"/>
+        </w:rPr>
+      </w:pPr>
+      <w:r>
+        <w:rPr>
+          <w:rFonts w:ascii="Times New Roman" w:hAnsi="Times New Roman" w:cs="Times New Roman"/>
+          <w:sz w:val="24"/>
+          <w:szCs w:val="24"/>
+        </w:rPr>
+        <w:t xml:space="preserve"> </w:t>
+      </w:r>
+      <w:r>
+        <w:rPr>
+          <w:rFonts w:ascii="Times New Roman" w:hAnsi="Times New Roman" w:cs="Times New Roman"/>
+          <w:sz w:val="24"/>
+          <w:szCs w:val="24"/>
+        </w:rPr>
+        <w:t>Try e Except: Dois comandos de validação. O primeiro sugere ao python fazer o bloco de código seguinte, se não for possível executar, então faça essa exceção:</w:t>
+      </w:r>
+    </w:p>
+    <w:p>
+      <w:pPr>
+        <w:pStyle w:val="Pr-formataoHTML"/>
+        <w:shd w:val="clear" w:color="auto" w:fill="2B2B2B"/>
+        <w:rPr>
+          <w:color w:val="A9B7C6"/>
+        </w:rPr>
+      </w:pPr>
+      <w:r>
+        <w:rPr>
+          <w:color w:val="CC7832"/>
+        </w:rPr>
+        <w:t>try</w:t>
+      </w:r>
+      <w:r>
+        <w:rPr>
+          <w:color w:val="A9B7C6"/>
+        </w:rPr>
+        <w:t>:</w:t>
+      </w:r>
+      <w:r>
+        <w:rPr>
+          <w:color w:val="A9B7C6"/>
+        </w:rPr>
+        <w:br/>
+        <w:t xml:space="preserve">    </w:t>
+      </w:r>
+      <w:r>
+        <w:rPr>
+          <w:color w:val="94558D"/>
+        </w:rPr>
+        <w:t>self</w:t>
+      </w:r>
+      <w:r>
+        <w:rPr>
+          <w:color w:val="A9B7C6"/>
+        </w:rPr>
+        <w:t>.leilao.propoem(</w:t>
+      </w:r>
+      <w:r>
+        <w:rPr>
+          <w:color w:val="94558D"/>
+        </w:rPr>
+        <w:t>self</w:t>
+      </w:r>
+      <w:r>
+        <w:rPr>
+          <w:color w:val="A9B7C6"/>
+        </w:rPr>
+        <w:t>.lance_do_gui)</w:t>
+      </w:r>
+      <w:r>
+        <w:rPr>
+          <w:color w:val="A9B7C6"/>
+        </w:rPr>
+        <w:br/>
+        <w:t xml:space="preserve">    </w:t>
+      </w:r>
+      <w:r>
+        <w:rPr>
+          <w:color w:val="94558D"/>
+        </w:rPr>
+        <w:t>self</w:t>
+      </w:r>
+      <w:r>
+        <w:rPr>
+          <w:color w:val="A9B7C6"/>
+        </w:rPr>
+        <w:t>.leilao.propoem(lance_do_gui200)</w:t>
+      </w:r>
+      <w:r>
+        <w:rPr>
+          <w:color w:val="A9B7C6"/>
+        </w:rPr>
+        <w:br/>
+      </w:r>
+      <w:r>
+        <w:rPr>
+          <w:color w:val="CC7832"/>
+        </w:rPr>
+        <w:t xml:space="preserve">except </w:t>
+      </w:r>
+      <w:r>
+        <w:rPr>
+          <w:color w:val="8888C6"/>
+        </w:rPr>
+        <w:t>ValueError</w:t>
+      </w:r>
+      <w:r>
+        <w:rPr>
+          <w:color w:val="A9B7C6"/>
+        </w:rPr>
+        <w:t>:</w:t>
+      </w:r>
+      <w:r>
+        <w:rPr>
+          <w:color w:val="A9B7C6"/>
+        </w:rPr>
+        <w:br/>
+      </w:r>
+      <w:r>
+        <w:rPr>
+          <w:color w:val="A9B7C6"/>
+        </w:rPr>
+        <w:lastRenderedPageBreak/>
+        <w:t xml:space="preserve">    quantidade_de_lances_recebidos = </w:t>
+      </w:r>
+      <w:r>
+        <w:rPr>
+          <w:color w:val="8888C6"/>
+        </w:rPr>
+        <w:t>len</w:t>
+      </w:r>
+      <w:r>
+        <w:rPr>
+          <w:color w:val="A9B7C6"/>
+        </w:rPr>
+        <w:t>(</w:t>
+      </w:r>
+      <w:r>
+        <w:rPr>
+          <w:color w:val="94558D"/>
+        </w:rPr>
+        <w:t>self</w:t>
+      </w:r>
+      <w:r>
+        <w:rPr>
+          <w:color w:val="A9B7C6"/>
+        </w:rPr>
+        <w:t>.leilao.lances)</w:t>
+      </w:r>
+      <w:r>
+        <w:rPr>
+          <w:color w:val="A9B7C6"/>
+        </w:rPr>
+        <w:br/>
+        <w:t xml:space="preserve">    </w:t>
+      </w:r>
+      <w:r>
+        <w:rPr>
+          <w:color w:val="94558D"/>
+        </w:rPr>
+        <w:t>self</w:t>
+      </w:r>
+      <w:r>
+        <w:rPr>
+          <w:color w:val="A9B7C6"/>
+        </w:rPr>
+        <w:t>.assertEqual(</w:t>
+      </w:r>
+      <w:r>
+        <w:rPr>
+          <w:color w:val="6897BB"/>
+        </w:rPr>
+        <w:t>1</w:t>
+      </w:r>
+      <w:r>
+        <w:rPr>
+          <w:color w:val="CC7832"/>
+        </w:rPr>
+        <w:t xml:space="preserve">, </w:t>
+      </w:r>
+      <w:r>
+        <w:rPr>
+          <w:color w:val="A9B7C6"/>
+        </w:rPr>
+        <w:t>quantidade_de_lances_recebidos)</w:t>
+      </w:r>
+    </w:p>
+    <w:p>
+      <w:pPr>
+        <w:pStyle w:val="PargrafodaLista"/>
+        <w:numPr>
+          <w:ilvl w:val="2"/>
+          <w:numId w:val="1"/>
+        </w:numPr>
+        <w:spacing w:before="240" w:line="360" w:lineRule="auto"/>
+        <w:jc w:val="both"/>
+        <w:rPr>
+          <w:rFonts w:ascii="Times New Roman" w:hAnsi="Times New Roman" w:cs="Times New Roman"/>
+          <w:sz w:val="24"/>
+          <w:szCs w:val="24"/>
+        </w:rPr>
+      </w:pPr>
+      <w:r>
+        <w:rPr>
+          <w:rFonts w:ascii="Times New Roman" w:hAnsi="Times New Roman" w:cs="Times New Roman"/>
+          <w:sz w:val="24"/>
+          <w:szCs w:val="24"/>
+        </w:rPr>
+        <w:t>O ValueError é o que está sendo esperado pelo except.</w:t>
+      </w:r>
+    </w:p>
+    <w:p>
+      <w:pPr>
+        <w:pStyle w:val="PargrafodaLista"/>
+        <w:numPr>
+          <w:ilvl w:val="2"/>
+          <w:numId w:val="1"/>
+        </w:numPr>
+        <w:spacing w:before="240" w:line="360" w:lineRule="auto"/>
+        <w:jc w:val="both"/>
+        <w:rPr>
+          <w:rFonts w:ascii="Times New Roman" w:hAnsi="Times New Roman" w:cs="Times New Roman"/>
+          <w:sz w:val="24"/>
+          <w:szCs w:val="24"/>
+        </w:rPr>
+      </w:pPr>
+      <w:r>
+        <w:rPr>
+          <w:rFonts w:ascii="Times New Roman" w:hAnsi="Times New Roman" w:cs="Times New Roman"/>
+          <w:sz w:val="24"/>
+          <w:szCs w:val="24"/>
+        </w:rPr>
+        <w:t>Ele está basicamente dizendo para o python tentar propor ambos os lances no lailão, mas se não der e receber um ValueError, então execute a verificação se a quantidade de lances recebidos é igual a 1.</w:t>
+      </w:r>
+    </w:p>
+    <w:p>
+      <w:pPr>
+        <w:pStyle w:val="PargrafodaLista"/>
+        <w:numPr>
+          <w:ilvl w:val="2"/>
+          <w:numId w:val="1"/>
+        </w:numPr>
+        <w:spacing w:before="240" w:line="360" w:lineRule="auto"/>
+        <w:jc w:val="both"/>
+        <w:rPr>
+          <w:rFonts w:ascii="Times New Roman" w:hAnsi="Times New Roman" w:cs="Times New Roman"/>
+          <w:sz w:val="24"/>
+          <w:szCs w:val="24"/>
+        </w:rPr>
+      </w:pPr>
+      <w:r>
+        <w:rPr>
+          <w:rFonts w:ascii="Times New Roman" w:hAnsi="Times New Roman" w:cs="Times New Roman"/>
+          <w:sz w:val="24"/>
+          <w:szCs w:val="24"/>
+        </w:rPr>
+        <w:t>É dessa maneira que tratamos uma exceção</w:t>
+      </w:r>
+      <w:r>
+        <w:rPr>
+          <w:rFonts w:ascii="Times New Roman" w:hAnsi="Times New Roman" w:cs="Times New Roman"/>
+          <w:sz w:val="24"/>
+          <w:szCs w:val="24"/>
+        </w:rPr>
+        <w:t>, evitando a parada do código.</w:t>
+      </w:r>
+    </w:p>
+    <w:p>
+      <w:pPr>
+        <w:pStyle w:val="PargrafodaLista"/>
+        <w:numPr>
+          <w:ilvl w:val="2"/>
+          <w:numId w:val="1"/>
+        </w:numPr>
+        <w:spacing w:before="240" w:line="360" w:lineRule="auto"/>
+        <w:jc w:val="both"/>
+        <w:rPr>
+          <w:rFonts w:ascii="Times New Roman" w:hAnsi="Times New Roman" w:cs="Times New Roman"/>
+          <w:sz w:val="24"/>
+          <w:szCs w:val="24"/>
+        </w:rPr>
+      </w:pPr>
+      <w:r>
+        <w:rPr>
+          <w:rFonts w:ascii="Times New Roman" w:hAnsi="Times New Roman" w:cs="Times New Roman"/>
+          <w:sz w:val="24"/>
+          <w:szCs w:val="24"/>
+        </w:rPr>
+        <w:t>Caso não tenhamos colocado a exceção (else do if no código principal, não do teste) que lançaria a mensagem de erro para executar a exceção do try, podemos pedir para que o teste falhe exibindo essa mensagem:</w:t>
+      </w:r>
+    </w:p>
+    <w:p>
+      <w:pPr>
+        <w:pStyle w:val="Pr-formataoHTML"/>
+        <w:shd w:val="clear" w:color="auto" w:fill="2B2B2B"/>
+        <w:rPr>
+          <w:color w:val="A9B7C6"/>
+        </w:rPr>
+      </w:pPr>
+      <w:r>
+        <w:rPr>
+          <w:color w:val="CC7832"/>
+        </w:rPr>
+        <w:t>try</w:t>
+      </w:r>
+      <w:r>
+        <w:rPr>
+          <w:color w:val="A9B7C6"/>
+        </w:rPr>
+        <w:t>:</w:t>
+      </w:r>
+      <w:r>
+        <w:rPr>
+          <w:color w:val="A9B7C6"/>
+        </w:rPr>
+        <w:br/>
+        <w:t xml:space="preserve">    </w:t>
+      </w:r>
+      <w:r>
+        <w:rPr>
+          <w:color w:val="94558D"/>
+        </w:rPr>
+        <w:t>self</w:t>
+      </w:r>
+      <w:r>
+        <w:rPr>
+          <w:color w:val="A9B7C6"/>
+        </w:rPr>
+        <w:t>.leilao.propoem(</w:t>
+      </w:r>
+      <w:r>
+        <w:rPr>
+          <w:color w:val="94558D"/>
+        </w:rPr>
+        <w:t>self</w:t>
+      </w:r>
+      <w:r>
+        <w:rPr>
+          <w:color w:val="A9B7C6"/>
+        </w:rPr>
+        <w:t>.lance_do_gui)</w:t>
+      </w:r>
+      <w:r>
+        <w:rPr>
+          <w:color w:val="A9B7C6"/>
+        </w:rPr>
+        <w:br/>
+        <w:t xml:space="preserve">    </w:t>
+      </w:r>
+      <w:r>
+        <w:rPr>
+          <w:color w:val="94558D"/>
+        </w:rPr>
+        <w:t>self</w:t>
+      </w:r>
+      <w:r>
+        <w:rPr>
+          <w:color w:val="A9B7C6"/>
+        </w:rPr>
+        <w:t>.leilao.propoem(lance_do_gui200)</w:t>
+      </w:r>
+      <w:r>
+        <w:rPr>
+          <w:color w:val="A9B7C6"/>
+        </w:rPr>
+        <w:br/>
+        <w:t xml:space="preserve">    </w:t>
+      </w:r>
+      <w:r>
+        <w:rPr>
+          <w:color w:val="94558D"/>
+        </w:rPr>
+        <w:t>self</w:t>
+      </w:r>
+      <w:r>
+        <w:rPr>
+          <w:color w:val="A9B7C6"/>
+        </w:rPr>
+        <w:t>.fail(</w:t>
+      </w:r>
+      <w:r>
+        <w:rPr>
+          <w:color w:val="AA4926"/>
+        </w:rPr>
+        <w:t>msg</w:t>
+      </w:r>
+      <w:r>
+        <w:rPr>
+          <w:color w:val="A9B7C6"/>
+        </w:rPr>
+        <w:t>=</w:t>
+      </w:r>
+      <w:r>
+        <w:rPr>
+          <w:color w:val="6A8759"/>
+        </w:rPr>
+        <w:t>'Não lançou excessão'</w:t>
+      </w:r>
+      <w:r>
+        <w:rPr>
+          <w:color w:val="A9B7C6"/>
+        </w:rPr>
+        <w:t>)</w:t>
+      </w:r>
+      <w:r>
+        <w:rPr>
+          <w:color w:val="A9B7C6"/>
+        </w:rPr>
+        <w:br/>
+      </w:r>
+      <w:r>
+        <w:rPr>
+          <w:color w:val="CC7832"/>
+        </w:rPr>
+        <w:t xml:space="preserve">except </w:t>
+      </w:r>
+      <w:r>
+        <w:rPr>
+          <w:color w:val="8888C6"/>
+        </w:rPr>
+        <w:t>ValueError</w:t>
+      </w:r>
+      <w:r>
+        <w:rPr>
+          <w:color w:val="A9B7C6"/>
+        </w:rPr>
+        <w:t>:</w:t>
+      </w:r>
+      <w:r>
+        <w:rPr>
+          <w:color w:val="A9B7C6"/>
+        </w:rPr>
+        <w:br/>
+        <w:t xml:space="preserve">    quantidade_de_lances_recebidos = </w:t>
+      </w:r>
+      <w:r>
+        <w:rPr>
+          <w:color w:val="8888C6"/>
+        </w:rPr>
+        <w:t>len</w:t>
+      </w:r>
+      <w:r>
+        <w:rPr>
+          <w:color w:val="A9B7C6"/>
+        </w:rPr>
+        <w:t>(</w:t>
+      </w:r>
+      <w:r>
+        <w:rPr>
+          <w:color w:val="94558D"/>
+        </w:rPr>
+        <w:t>self</w:t>
+      </w:r>
+      <w:r>
+        <w:rPr>
+          <w:color w:val="A9B7C6"/>
+        </w:rPr>
+        <w:t>.leilao.lances)</w:t>
+      </w:r>
+      <w:r>
+        <w:rPr>
+          <w:color w:val="A9B7C6"/>
+        </w:rPr>
+        <w:br/>
+        <w:t xml:space="preserve">    </w:t>
+      </w:r>
+      <w:r>
+        <w:rPr>
+          <w:color w:val="94558D"/>
+        </w:rPr>
+        <w:t>self</w:t>
+      </w:r>
+      <w:r>
+        <w:rPr>
+          <w:color w:val="A9B7C6"/>
+        </w:rPr>
+        <w:t>.assertEqual(</w:t>
+      </w:r>
+      <w:r>
+        <w:rPr>
+          <w:color w:val="6897BB"/>
+        </w:rPr>
+        <w:t>1</w:t>
+      </w:r>
+      <w:r>
+        <w:rPr>
+          <w:color w:val="CC7832"/>
+        </w:rPr>
+        <w:t xml:space="preserve">, </w:t>
+      </w:r>
+      <w:r>
+        <w:rPr>
+          <w:color w:val="A9B7C6"/>
+        </w:rPr>
+        <w:t>quantidade_de_lances_recebidos)</w:t>
+      </w:r>
+    </w:p>
+    <w:p>
+      <w:pPr>
+        <w:pStyle w:val="PargrafodaLista"/>
+        <w:numPr>
+          <w:ilvl w:val="2"/>
+          <w:numId w:val="1"/>
+        </w:numPr>
+        <w:spacing w:before="240" w:line="360" w:lineRule="auto"/>
+        <w:jc w:val="both"/>
+        <w:rPr>
+          <w:rFonts w:ascii="Times New Roman" w:hAnsi="Times New Roman" w:cs="Times New Roman"/>
+          <w:sz w:val="24"/>
+          <w:szCs w:val="24"/>
+        </w:rPr>
+      </w:pPr>
+      <w:r>
+        <w:rPr>
+          <w:rFonts w:ascii="Times New Roman" w:hAnsi="Times New Roman" w:cs="Times New Roman"/>
+          <w:sz w:val="24"/>
+          <w:szCs w:val="24"/>
+        </w:rPr>
+        <w:t>Porém, se o else no código principal existir, ele roda e passa o teste normalmente.</w:t>
+      </w:r>
+    </w:p>
+    <w:p>
+      <w:pPr>
+        <w:pStyle w:val="PargrafodaLista"/>
+        <w:numPr>
+          <w:ilvl w:val="1"/>
+          <w:numId w:val="1"/>
+        </w:numPr>
+        <w:spacing w:before="240" w:line="360" w:lineRule="auto"/>
+        <w:jc w:val="both"/>
+        <w:rPr>
+          <w:rFonts w:ascii="Times New Roman" w:hAnsi="Times New Roman" w:cs="Times New Roman"/>
+          <w:sz w:val="24"/>
+          <w:szCs w:val="24"/>
+        </w:rPr>
+      </w:pPr>
+      <w:r>
+        <w:rPr>
+          <w:rFonts w:ascii="Times New Roman" w:hAnsi="Times New Roman" w:cs="Times New Roman"/>
+          <w:sz w:val="24"/>
+          <w:szCs w:val="24"/>
+        </w:rPr>
+        <w:t xml:space="preserve"> Outra maneira de lançar erros e trabalhar com exceções é utilizando o with:</w:t>
+      </w:r>
+    </w:p>
+    <w:p>
+      <w:pPr>
+        <w:pStyle w:val="Pr-formataoHTML"/>
+        <w:shd w:val="clear" w:color="auto" w:fill="2B2B2B"/>
+        <w:rPr>
+          <w:color w:val="A9B7C6"/>
+        </w:rPr>
+      </w:pPr>
+      <w:r>
+        <w:rPr>
+          <w:color w:val="CC7832"/>
+        </w:rPr>
+        <w:t xml:space="preserve">with </w:t>
+      </w:r>
+      <w:r>
+        <w:rPr>
+          <w:color w:val="94558D"/>
+        </w:rPr>
+        <w:t>self</w:t>
+      </w:r>
+      <w:r>
+        <w:rPr>
+          <w:color w:val="A9B7C6"/>
+        </w:rPr>
+        <w:t>.assertRaises(</w:t>
+      </w:r>
+      <w:r>
+        <w:rPr>
+          <w:color w:val="8888C6"/>
+        </w:rPr>
+        <w:t>ValueError</w:t>
+      </w:r>
+      <w:r>
+        <w:rPr>
+          <w:color w:val="A9B7C6"/>
+        </w:rPr>
+        <w:t>):</w:t>
+      </w:r>
+      <w:r>
+        <w:rPr>
+          <w:color w:val="A9B7C6"/>
+        </w:rPr>
+        <w:br/>
+        <w:t xml:space="preserve">    </w:t>
+      </w:r>
+      <w:r>
+        <w:rPr>
+          <w:color w:val="94558D"/>
+        </w:rPr>
+        <w:t>self</w:t>
+      </w:r>
+      <w:r>
+        <w:rPr>
+          <w:color w:val="A9B7C6"/>
+        </w:rPr>
+        <w:t>.leilao.propoem(</w:t>
+      </w:r>
+      <w:r>
+        <w:rPr>
+          <w:color w:val="94558D"/>
+        </w:rPr>
+        <w:t>self</w:t>
+      </w:r>
+      <w:r>
+        <w:rPr>
+          <w:color w:val="A9B7C6"/>
+        </w:rPr>
+        <w:t>.lance_do_gui)</w:t>
+      </w:r>
+      <w:r>
+        <w:rPr>
+          <w:color w:val="A9B7C6"/>
+        </w:rPr>
+        <w:br/>
+        <w:t xml:space="preserve">    </w:t>
+      </w:r>
+      <w:r>
+        <w:rPr>
+          <w:color w:val="94558D"/>
+        </w:rPr>
+        <w:t>self</w:t>
+      </w:r>
+      <w:r>
+        <w:rPr>
+          <w:color w:val="A9B7C6"/>
+        </w:rPr>
+        <w:t>.leilao.propoem(lance_do_gui200)</w:t>
+      </w:r>
+    </w:p>
+    <w:p>
+      <w:pPr>
+        <w:pStyle w:val="PargrafodaLista"/>
+        <w:numPr>
+          <w:ilvl w:val="2"/>
+          <w:numId w:val="1"/>
+        </w:numPr>
+        <w:spacing w:before="240" w:line="360" w:lineRule="auto"/>
+        <w:jc w:val="both"/>
+        <w:rPr>
+          <w:rFonts w:ascii="Times New Roman" w:hAnsi="Times New Roman" w:cs="Times New Roman"/>
+          <w:sz w:val="24"/>
+          <w:szCs w:val="24"/>
+        </w:rPr>
+      </w:pPr>
+      <w:r>
+        <w:rPr>
+          <w:rFonts w:ascii="Times New Roman" w:hAnsi="Times New Roman" w:cs="Times New Roman"/>
+          <w:sz w:val="24"/>
+          <w:szCs w:val="24"/>
+        </w:rPr>
+        <w:t>Nesse caso ele está dizendo que só executará o código seguinte se o código principal tive subido o erro ValueError, aí nesse caso, podemos apagar as duas últimas linhas anteriores pois já temos o assert no with.</w:t>
+      </w:r>
+    </w:p>
+    <w:p>
+      <w:pPr>
+        <w:pStyle w:val="PargrafodaLista"/>
+        <w:numPr>
+          <w:ilvl w:val="2"/>
+          <w:numId w:val="1"/>
+        </w:numPr>
+        <w:spacing w:before="240" w:line="360" w:lineRule="auto"/>
+        <w:jc w:val="both"/>
+        <w:rPr>
+          <w:rFonts w:ascii="Times New Roman" w:hAnsi="Times New Roman" w:cs="Times New Roman"/>
+          <w:sz w:val="24"/>
+          <w:szCs w:val="24"/>
+        </w:rPr>
+      </w:pPr>
+      <w:r>
+        <w:rPr>
+          <w:rFonts w:ascii="Times New Roman" w:hAnsi="Times New Roman" w:cs="Times New Roman"/>
+          <w:sz w:val="24"/>
+          <w:szCs w:val="24"/>
+        </w:rPr>
+        <w:t>O teste passa se o else estiver lá no código principal, mas falha se ele for deletado</w:t>
+      </w:r>
+      <w:r>
+        <w:rPr>
+          <w:rFonts w:ascii="Times New Roman" w:hAnsi="Times New Roman" w:cs="Times New Roman"/>
+          <w:sz w:val="24"/>
+          <w:szCs w:val="24"/>
+        </w:rPr>
+        <w:t>:</w:t>
+      </w:r>
+    </w:p>
+    <w:p>
+      <w:pPr>
+        <w:pStyle w:val="Pr-formataoHTML"/>
+        <w:shd w:val="clear" w:color="auto" w:fill="2B2B2B"/>
+        <w:rPr>
+          <w:color w:val="A9B7C6"/>
+          <w:lang w:val="en-US"/>
+        </w:rPr>
+      </w:pPr>
+      <w:r>
+        <w:rPr>
+          <w:color w:val="CC7832"/>
+          <w:lang w:val="en-US"/>
+        </w:rPr>
+        <w:t xml:space="preserve">def </w:t>
+      </w:r>
+      <w:r>
+        <w:rPr>
+          <w:color w:val="FFC66D"/>
+          <w:lang w:val="en-US"/>
+        </w:rPr>
+        <w:t>propoem</w:t>
+      </w:r>
+      <w:r>
+        <w:rPr>
+          <w:color w:val="A9B7C6"/>
+          <w:lang w:val="en-US"/>
+        </w:rPr>
+        <w:t>(</w:t>
+      </w:r>
+      <w:r>
+        <w:rPr>
+          <w:color w:val="94558D"/>
+          <w:lang w:val="en-US"/>
+        </w:rPr>
+        <w:t>self</w:t>
+      </w:r>
+      <w:r>
+        <w:rPr>
+          <w:color w:val="CC7832"/>
+          <w:lang w:val="en-US"/>
+        </w:rPr>
+        <w:t xml:space="preserve">, </w:t>
+      </w:r>
+      <w:r>
+        <w:rPr>
+          <w:color w:val="A9B7C6"/>
+          <w:lang w:val="en-US"/>
+        </w:rPr>
+        <w:t>lance: Lance):</w:t>
+      </w:r>
+      <w:r>
+        <w:rPr>
+          <w:color w:val="A9B7C6"/>
+          <w:lang w:val="en-US"/>
+        </w:rPr>
+        <w:br/>
+        <w:t xml:space="preserve">    </w:t>
+      </w:r>
+      <w:r>
+        <w:rPr>
+          <w:color w:val="CC7832"/>
+          <w:lang w:val="en-US"/>
+        </w:rPr>
+        <w:t xml:space="preserve">if not </w:t>
+      </w:r>
+      <w:r>
+        <w:rPr>
+          <w:color w:val="94558D"/>
+          <w:lang w:val="en-US"/>
+        </w:rPr>
+        <w:t>self</w:t>
+      </w:r>
+      <w:r>
+        <w:rPr>
+          <w:color w:val="A9B7C6"/>
+          <w:lang w:val="en-US"/>
+        </w:rPr>
+        <w:t xml:space="preserve">.__lances </w:t>
+      </w:r>
+      <w:r>
+        <w:rPr>
+          <w:color w:val="CC7832"/>
+          <w:lang w:val="en-US"/>
+        </w:rPr>
+        <w:t xml:space="preserve">or </w:t>
+      </w:r>
+      <w:r>
+        <w:rPr>
+          <w:color w:val="94558D"/>
+          <w:lang w:val="en-US"/>
+        </w:rPr>
+        <w:t>self</w:t>
+      </w:r>
+      <w:r>
+        <w:rPr>
+          <w:color w:val="A9B7C6"/>
+          <w:lang w:val="en-US"/>
+        </w:rPr>
+        <w:t>.__lances[-</w:t>
+      </w:r>
+      <w:r>
+        <w:rPr>
+          <w:color w:val="6897BB"/>
+          <w:lang w:val="en-US"/>
+        </w:rPr>
+        <w:t>1</w:t>
+      </w:r>
+      <w:r>
+        <w:rPr>
+          <w:color w:val="A9B7C6"/>
+          <w:lang w:val="en-US"/>
+        </w:rPr>
+        <w:t>].usuario != lance.usuario:</w:t>
+      </w:r>
+      <w:r>
+        <w:rPr>
+          <w:color w:val="A9B7C6"/>
+          <w:lang w:val="en-US"/>
+        </w:rPr>
+        <w:br/>
+        <w:t xml:space="preserve">        </w:t>
+      </w:r>
+      <w:r>
+        <w:rPr>
+          <w:color w:val="CC7832"/>
+          <w:lang w:val="en-US"/>
+        </w:rPr>
+        <w:t xml:space="preserve">if </w:t>
+      </w:r>
+      <w:r>
+        <w:rPr>
+          <w:color w:val="A9B7C6"/>
+          <w:lang w:val="en-US"/>
+        </w:rPr>
+        <w:t xml:space="preserve">lance.valor &gt; </w:t>
+      </w:r>
+      <w:r>
+        <w:rPr>
+          <w:color w:val="94558D"/>
+          <w:lang w:val="en-US"/>
+        </w:rPr>
+        <w:t>self</w:t>
+      </w:r>
+      <w:r>
+        <w:rPr>
+          <w:color w:val="A9B7C6"/>
+          <w:lang w:val="en-US"/>
+        </w:rPr>
+        <w:t>.maior_lance:</w:t>
+      </w:r>
+      <w:r>
+        <w:rPr>
+          <w:color w:val="A9B7C6"/>
+          <w:lang w:val="en-US"/>
+        </w:rPr>
+        <w:br/>
+        <w:t xml:space="preserve">            </w:t>
+      </w:r>
+      <w:r>
+        <w:rPr>
+          <w:color w:val="94558D"/>
+          <w:lang w:val="en-US"/>
+        </w:rPr>
+        <w:t>self</w:t>
+      </w:r>
+      <w:r>
+        <w:rPr>
+          <w:color w:val="A9B7C6"/>
+          <w:lang w:val="en-US"/>
+        </w:rPr>
+        <w:t>.maior_lance = lance.valor</w:t>
+      </w:r>
+      <w:r>
+        <w:rPr>
+          <w:color w:val="A9B7C6"/>
+          <w:lang w:val="en-US"/>
+        </w:rPr>
+        <w:br/>
+        <w:t xml:space="preserve">        </w:t>
+      </w:r>
+      <w:r>
+        <w:rPr>
+          <w:color w:val="CC7832"/>
+          <w:lang w:val="en-US"/>
+        </w:rPr>
+        <w:t xml:space="preserve">if </w:t>
+      </w:r>
+      <w:r>
+        <w:rPr>
+          <w:color w:val="A9B7C6"/>
+          <w:lang w:val="en-US"/>
+        </w:rPr>
+        <w:t xml:space="preserve">lance.valor &lt; </w:t>
+      </w:r>
+      <w:r>
+        <w:rPr>
+          <w:color w:val="94558D"/>
+          <w:lang w:val="en-US"/>
+        </w:rPr>
+        <w:t>self</w:t>
+      </w:r>
+      <w:r>
+        <w:rPr>
+          <w:color w:val="A9B7C6"/>
+          <w:lang w:val="en-US"/>
+        </w:rPr>
+        <w:t>.menor_lance:</w:t>
+      </w:r>
+      <w:r>
+        <w:rPr>
+          <w:color w:val="A9B7C6"/>
+          <w:lang w:val="en-US"/>
+        </w:rPr>
+        <w:br/>
+        <w:t xml:space="preserve">            </w:t>
+      </w:r>
+      <w:r>
+        <w:rPr>
+          <w:color w:val="94558D"/>
+          <w:lang w:val="en-US"/>
+        </w:rPr>
+        <w:t>self</w:t>
+      </w:r>
+      <w:r>
+        <w:rPr>
+          <w:color w:val="A9B7C6"/>
+          <w:lang w:val="en-US"/>
+        </w:rPr>
+        <w:t>.menor_lance = lance.valor</w:t>
+      </w:r>
+      <w:r>
+        <w:rPr>
+          <w:color w:val="A9B7C6"/>
+          <w:lang w:val="en-US"/>
+        </w:rPr>
+        <w:br/>
+        <w:t xml:space="preserve">        </w:t>
+      </w:r>
+      <w:r>
+        <w:rPr>
+          <w:color w:val="94558D"/>
+          <w:lang w:val="en-US"/>
+        </w:rPr>
+        <w:t>self</w:t>
+      </w:r>
+      <w:r>
+        <w:rPr>
+          <w:color w:val="A9B7C6"/>
+          <w:lang w:val="en-US"/>
+        </w:rPr>
+        <w:t>.__lances.append(lance)</w:t>
+      </w:r>
+      <w:r>
+        <w:rPr>
+          <w:color w:val="A9B7C6"/>
+          <w:lang w:val="en-US"/>
+        </w:rPr>
+        <w:br/>
+        <w:t xml:space="preserve">    </w:t>
+      </w:r>
+      <w:r>
+        <w:rPr>
+          <w:color w:val="CC7832"/>
+          <w:lang w:val="en-US"/>
+        </w:rPr>
+        <w:t>else</w:t>
+      </w:r>
+      <w:r>
+        <w:rPr>
+          <w:color w:val="A9B7C6"/>
+          <w:lang w:val="en-US"/>
+        </w:rPr>
+        <w:t>:</w:t>
+      </w:r>
+      <w:r>
+        <w:rPr>
+          <w:color w:val="A9B7C6"/>
+          <w:lang w:val="en-US"/>
+        </w:rPr>
+        <w:br/>
+        <w:t xml:space="preserve">        </w:t>
+      </w:r>
+      <w:r>
+        <w:rPr>
+          <w:color w:val="CC7832"/>
+          <w:lang w:val="en-US"/>
+        </w:rPr>
+        <w:t xml:space="preserve">raise </w:t>
+      </w:r>
+      <w:r>
+        <w:rPr>
+          <w:color w:val="8888C6"/>
+          <w:lang w:val="en-US"/>
+        </w:rPr>
+        <w:t>ValueError</w:t>
+      </w:r>
+      <w:r>
+        <w:rPr>
+          <w:color w:val="A9B7C6"/>
+          <w:lang w:val="en-US"/>
+        </w:rPr>
+        <w:t>(</w:t>
+      </w:r>
+      <w:r>
+        <w:rPr>
+          <w:color w:val="6A8759"/>
+          <w:lang w:val="en-US"/>
+        </w:rPr>
+        <w:t>'O mesmo usuário não pode propor 2 lances seguidos!!'</w:t>
+      </w:r>
+      <w:r>
+        <w:rPr>
+          <w:color w:val="A9B7C6"/>
+          <w:lang w:val="en-US"/>
+        </w:rPr>
+        <w:t>)</w:t>
+      </w:r>
+    </w:p>
+    <w:p>
+      <w:pPr>
+        <w:pStyle w:val="PargrafodaLista"/>
+        <w:numPr>
+          <w:ilvl w:val="2"/>
+          <w:numId w:val="1"/>
+        </w:numPr>
+        <w:spacing w:before="240" w:line="360" w:lineRule="auto"/>
+        <w:jc w:val="both"/>
+        <w:rPr>
+          <w:rFonts w:ascii="Times New Roman" w:hAnsi="Times New Roman" w:cs="Times New Roman"/>
+          <w:sz w:val="24"/>
+          <w:szCs w:val="24"/>
+        </w:rPr>
+      </w:pPr>
+      <w:r>
+        <w:rPr>
+          <w:rFonts w:ascii="Times New Roman" w:hAnsi="Times New Roman" w:cs="Times New Roman"/>
+          <w:sz w:val="24"/>
+          <w:szCs w:val="24"/>
+        </w:rPr>
+        <w:t xml:space="preserve">Com o else, zero falhas. </w:t>
+      </w:r>
+      <w:r>
+        <w:rPr>
+          <w:rFonts w:ascii="Times New Roman" w:hAnsi="Times New Roman" w:cs="Times New Roman"/>
+          <w:sz w:val="24"/>
+          <w:szCs w:val="24"/>
+        </w:rPr>
+        <w:t>Sem o else:</w:t>
+      </w:r>
+    </w:p>
+    <w:p>
+      <w:pPr>
+        <w:pStyle w:val="Pr-formataoHTML"/>
+        <w:shd w:val="clear" w:color="auto" w:fill="2B2B2B"/>
+        <w:rPr>
+          <w:color w:val="A9B7C6"/>
+          <w:lang w:val="en-US"/>
+        </w:rPr>
+      </w:pPr>
+      <w:r>
+        <w:rPr>
+          <w:color w:val="CC7832"/>
+          <w:lang w:val="en-US"/>
+        </w:rPr>
+        <w:lastRenderedPageBreak/>
+        <w:t xml:space="preserve">def </w:t>
+      </w:r>
+      <w:r>
+        <w:rPr>
+          <w:color w:val="FFC66D"/>
+          <w:lang w:val="en-US"/>
+        </w:rPr>
+        <w:t>propoem</w:t>
+      </w:r>
+      <w:r>
+        <w:rPr>
+          <w:color w:val="A9B7C6"/>
+          <w:lang w:val="en-US"/>
+        </w:rPr>
+        <w:t>(</w:t>
+      </w:r>
+      <w:r>
+        <w:rPr>
+          <w:color w:val="94558D"/>
+          <w:lang w:val="en-US"/>
+        </w:rPr>
+        <w:t>self</w:t>
+      </w:r>
+      <w:r>
+        <w:rPr>
+          <w:color w:val="CC7832"/>
+          <w:lang w:val="en-US"/>
+        </w:rPr>
+        <w:t xml:space="preserve">, </w:t>
+      </w:r>
+      <w:r>
+        <w:rPr>
+          <w:color w:val="A9B7C6"/>
+          <w:lang w:val="en-US"/>
+        </w:rPr>
+        <w:t>lance: Lance):</w:t>
+      </w:r>
+      <w:r>
+        <w:rPr>
+          <w:color w:val="A9B7C6"/>
+          <w:lang w:val="en-US"/>
+        </w:rPr>
+        <w:br/>
+        <w:t xml:space="preserve">    </w:t>
+      </w:r>
+      <w:r>
+        <w:rPr>
+          <w:color w:val="CC7832"/>
+          <w:lang w:val="en-US"/>
+        </w:rPr>
+        <w:t xml:space="preserve">if not </w:t>
+      </w:r>
+      <w:r>
+        <w:rPr>
+          <w:color w:val="94558D"/>
+          <w:lang w:val="en-US"/>
+        </w:rPr>
+        <w:t>self</w:t>
+      </w:r>
+      <w:r>
+        <w:rPr>
+          <w:color w:val="A9B7C6"/>
+          <w:lang w:val="en-US"/>
+        </w:rPr>
+        <w:t xml:space="preserve">.__lances </w:t>
+      </w:r>
+      <w:r>
+        <w:rPr>
+          <w:color w:val="CC7832"/>
+          <w:lang w:val="en-US"/>
+        </w:rPr>
+        <w:t xml:space="preserve">or </w:t>
+      </w:r>
+      <w:r>
+        <w:rPr>
+          <w:color w:val="94558D"/>
+          <w:lang w:val="en-US"/>
+        </w:rPr>
+        <w:t>self</w:t>
+      </w:r>
+      <w:r>
+        <w:rPr>
+          <w:color w:val="A9B7C6"/>
+          <w:lang w:val="en-US"/>
+        </w:rPr>
+        <w:t>.__lances[-</w:t>
+      </w:r>
+      <w:r>
+        <w:rPr>
+          <w:color w:val="6897BB"/>
+          <w:lang w:val="en-US"/>
+        </w:rPr>
+        <w:t>1</w:t>
+      </w:r>
+      <w:r>
+        <w:rPr>
+          <w:color w:val="A9B7C6"/>
+          <w:lang w:val="en-US"/>
+        </w:rPr>
+        <w:t>].usuario != lance.usuario:</w:t>
+      </w:r>
+      <w:r>
+        <w:rPr>
+          <w:color w:val="A9B7C6"/>
+          <w:lang w:val="en-US"/>
+        </w:rPr>
+        <w:br/>
+        <w:t xml:space="preserve">        </w:t>
+      </w:r>
+      <w:r>
+        <w:rPr>
+          <w:color w:val="CC7832"/>
+          <w:lang w:val="en-US"/>
+        </w:rPr>
+        <w:t xml:space="preserve">if </w:t>
+      </w:r>
+      <w:r>
+        <w:rPr>
+          <w:color w:val="A9B7C6"/>
+          <w:lang w:val="en-US"/>
+        </w:rPr>
+        <w:t xml:space="preserve">lance.valor &gt; </w:t>
+      </w:r>
+      <w:r>
+        <w:rPr>
+          <w:color w:val="94558D"/>
+          <w:lang w:val="en-US"/>
+        </w:rPr>
+        <w:t>self</w:t>
+      </w:r>
+      <w:r>
+        <w:rPr>
+          <w:color w:val="A9B7C6"/>
+          <w:lang w:val="en-US"/>
+        </w:rPr>
+        <w:t>.maior_lance:</w:t>
+      </w:r>
+      <w:r>
+        <w:rPr>
+          <w:color w:val="A9B7C6"/>
+          <w:lang w:val="en-US"/>
+        </w:rPr>
+        <w:br/>
+        <w:t xml:space="preserve">            </w:t>
+      </w:r>
+      <w:r>
+        <w:rPr>
+          <w:color w:val="94558D"/>
+          <w:lang w:val="en-US"/>
+        </w:rPr>
+        <w:t>self</w:t>
+      </w:r>
+      <w:r>
+        <w:rPr>
+          <w:color w:val="A9B7C6"/>
+          <w:lang w:val="en-US"/>
+        </w:rPr>
+        <w:t>.maior_lance = lance.valor</w:t>
+      </w:r>
+      <w:r>
+        <w:rPr>
+          <w:color w:val="A9B7C6"/>
+          <w:lang w:val="en-US"/>
+        </w:rPr>
+        <w:br/>
+        <w:t xml:space="preserve">        </w:t>
+      </w:r>
+      <w:r>
+        <w:rPr>
+          <w:color w:val="CC7832"/>
+          <w:lang w:val="en-US"/>
+        </w:rPr>
+        <w:t xml:space="preserve">if </w:t>
+      </w:r>
+      <w:r>
+        <w:rPr>
+          <w:color w:val="A9B7C6"/>
+          <w:lang w:val="en-US"/>
+        </w:rPr>
+        <w:t xml:space="preserve">lance.valor &lt; </w:t>
+      </w:r>
+      <w:r>
+        <w:rPr>
+          <w:color w:val="94558D"/>
+          <w:lang w:val="en-US"/>
+        </w:rPr>
+        <w:t>self</w:t>
+      </w:r>
+      <w:r>
+        <w:rPr>
+          <w:color w:val="A9B7C6"/>
+          <w:lang w:val="en-US"/>
+        </w:rPr>
+        <w:t>.menor_lance:</w:t>
+      </w:r>
+      <w:r>
+        <w:rPr>
+          <w:color w:val="A9B7C6"/>
+          <w:lang w:val="en-US"/>
+        </w:rPr>
+        <w:br/>
+        <w:t xml:space="preserve">            </w:t>
+      </w:r>
+      <w:r>
+        <w:rPr>
+          <w:color w:val="94558D"/>
+          <w:lang w:val="en-US"/>
+        </w:rPr>
+        <w:t>self</w:t>
+      </w:r>
+      <w:r>
+        <w:rPr>
+          <w:color w:val="A9B7C6"/>
+          <w:lang w:val="en-US"/>
+        </w:rPr>
+        <w:t>.menor_lance = lance.valor</w:t>
+      </w:r>
+      <w:r>
+        <w:rPr>
+          <w:color w:val="A9B7C6"/>
+          <w:lang w:val="en-US"/>
+        </w:rPr>
+        <w:br/>
+        <w:t xml:space="preserve">        </w:t>
+      </w:r>
+      <w:r>
+        <w:rPr>
+          <w:color w:val="94558D"/>
+          <w:lang w:val="en-US"/>
+        </w:rPr>
+        <w:t>self</w:t>
+      </w:r>
+      <w:r>
+        <w:rPr>
+          <w:color w:val="A9B7C6"/>
+          <w:lang w:val="en-US"/>
+        </w:rPr>
+        <w:t>.__lances.append(lance)</w:t>
+      </w:r>
+    </w:p>
+    <w:p>
+      <w:pPr>
+        <w:pStyle w:val="PargrafodaLista"/>
+        <w:numPr>
+          <w:ilvl w:val="2"/>
+          <w:numId w:val="1"/>
+        </w:numPr>
+        <w:spacing w:before="240" w:line="360" w:lineRule="auto"/>
+        <w:jc w:val="both"/>
+        <w:rPr>
+          <w:rFonts w:ascii="Times New Roman" w:hAnsi="Times New Roman" w:cs="Times New Roman"/>
+          <w:sz w:val="24"/>
+          <w:szCs w:val="24"/>
+        </w:rPr>
+      </w:pPr>
+      <w:r>
+        <w:rPr>
+          <w:rFonts w:ascii="Times New Roman" w:hAnsi="Times New Roman" w:cs="Times New Roman"/>
+          <w:sz w:val="24"/>
+          <w:szCs w:val="24"/>
+        </w:rPr>
+        <w:t>Recebemos o erro de que o Value</w:t>
+      </w:r>
+      <w:r>
+        <w:rPr>
+          <w:rFonts w:ascii="Times New Roman" w:hAnsi="Times New Roman" w:cs="Times New Roman"/>
+          <w:sz w:val="24"/>
+          <w:szCs w:val="24"/>
+        </w:rPr>
+        <w:t>Error não subiu:</w:t>
+      </w:r>
+    </w:p>
+    <w:p>
+      <w:pPr>
+        <w:spacing w:before="240" w:line="360" w:lineRule="auto"/>
+        <w:jc w:val="center"/>
+        <w:rPr>
+          <w:rFonts w:ascii="Times New Roman" w:hAnsi="Times New Roman" w:cs="Times New Roman"/>
+          <w:sz w:val="24"/>
+          <w:szCs w:val="24"/>
+        </w:rPr>
+      </w:pPr>
+      <w:r>
+        <w:rPr>
+          <w:rFonts w:ascii="Times New Roman" w:hAnsi="Times New Roman" w:cs="Times New Roman"/>
+          <w:sz w:val="24"/>
+          <w:szCs w:val="24"/>
+        </w:rPr>
+        <w:drawing>
+          <wp:inline distT="0" distB="0" distL="0" distR="0" wp14:anchorId="667E967C" wp14:editId="21600491">
+            <wp:extent cx="3229426" cy="1991003"/>
+            <wp:effectExtent l="0" t="0" r="9525" b="9525"/>
+            <wp:docPr id="12" name="Imagem 12"/>
+            <wp:cNvGraphicFramePr>
+              <a:graphicFrameLocks xmlns:a="http://schemas.openxmlformats.org/drawingml/2006/main" noChangeAspect="1"/>
+            </wp:cNvGraphicFramePr>
+            <a:graphic xmlns:a="http://schemas.openxmlformats.org/drawingml/2006/main">
+              <a:graphicData uri="http://schemas.openxmlformats.org/drawingml/2006/picture">
+                <pic:pic xmlns:pic="http://schemas.openxmlformats.org/drawingml/2006/picture">
+                  <pic:nvPicPr>
+                    <pic:cNvPr id="1" name=""/>
+                    <pic:cNvPicPr/>
+                  </pic:nvPicPr>
+                  <pic:blipFill>
+                    <a:blip r:embed="rId26"/>
+                    <a:stretch>
+                      <a:fillRect/>
+                    </a:stretch>
+                  </pic:blipFill>
+                  <pic:spPr>
+                    <a:xfrm>
+                      <a:off x="0" y="0"/>
+                      <a:ext cx="3229426" cy="1991003"/>
+                    </a:xfrm>
+                    <a:prstGeom prst="rect">
+                      <a:avLst/>
+                    </a:prstGeom>
+                  </pic:spPr>
+                </pic:pic>
+              </a:graphicData>
+            </a:graphic>
+          </wp:inline>
+        </w:drawing>
+      </w:r>
+    </w:p>
+    <w:p>
+      <w:pPr>
+        <w:pStyle w:val="PargrafodaLista"/>
+        <w:numPr>
+          <w:ilvl w:val="1"/>
+          <w:numId w:val="1"/>
+        </w:numPr>
+        <w:spacing w:before="240" w:line="360" w:lineRule="auto"/>
+        <w:jc w:val="both"/>
+        <w:rPr>
+          <w:rFonts w:ascii="Times New Roman" w:hAnsi="Times New Roman" w:cs="Times New Roman"/>
+          <w:sz w:val="24"/>
+          <w:szCs w:val="24"/>
+        </w:rPr>
+      </w:pPr>
+      <w:r>
+        <w:rPr>
+          <w:rFonts w:ascii="Times New Roman" w:hAnsi="Times New Roman" w:cs="Times New Roman"/>
+          <w:sz w:val="24"/>
+          <w:szCs w:val="24"/>
+        </w:rPr>
+        <w:t xml:space="preserve"> Tudo o que estamos fazendo, programando com testes, não é nada menos do que a chamada: TDD – desenvolvimento orientado a testes.</w:t>
+      </w:r>
+    </w:p>
+    <w:p>
+      <w:pPr>
+        <w:pStyle w:val="PargrafodaLista"/>
+        <w:numPr>
+          <w:ilvl w:val="1"/>
+          <w:numId w:val="1"/>
+        </w:numPr>
+        <w:spacing w:before="240" w:line="360" w:lineRule="auto"/>
+        <w:jc w:val="both"/>
+        <w:rPr>
+          <w:rFonts w:ascii="Times New Roman" w:hAnsi="Times New Roman" w:cs="Times New Roman"/>
+          <w:sz w:val="24"/>
+          <w:szCs w:val="24"/>
+        </w:rPr>
+      </w:pPr>
+      <w:r>
+        <w:rPr>
+          <w:rFonts w:ascii="Times New Roman" w:hAnsi="Times New Roman" w:cs="Times New Roman"/>
+          <w:sz w:val="24"/>
+          <w:szCs w:val="24"/>
+        </w:rPr>
+        <w:t xml:space="preserve"> Teste de regressão: é o TDD. Basicamente a vantagem de fazer TDD é que sempre que implementamos uma nova funcionalidade no nosso código, conseguimos garantir que ele não irá quebrar em outras partes, pois já temos os testes das partes que já existiam antes e eles continuam rodando normalmente</w:t>
+      </w:r>
+      <w:r>
+        <w:rPr>
+          <w:rFonts w:ascii="Times New Roman" w:hAnsi="Times New Roman" w:cs="Times New Roman"/>
+          <w:sz w:val="24"/>
+          <w:szCs w:val="24"/>
+        </w:rPr>
+        <w:t>, garantindo que aquelas que já funcionavam, continuam funcionando</w:t>
+      </w:r>
+      <w:r>
+        <w:rPr>
+          <w:rFonts w:ascii="Times New Roman" w:hAnsi="Times New Roman" w:cs="Times New Roman"/>
+          <w:sz w:val="24"/>
+          <w:szCs w:val="24"/>
+        </w:rPr>
+        <w:t>.</w:t>
       </w:r>
     </w:p>
     <w:sectPr>

</xml_diff>

<commit_message>
Uma conversa sobre passos de bebê
Aprendemos o que são baby steps, pq é bom seguir assim e quando não usar. Além disso também implementamos uma nova funcionalidade
</commit_message>
<xml_diff>
--- a/Python/Testes automatizados – TDD com Python/Anotações/Testes automatizados – TDD com Python.docx
+++ b/Python/Testes automatizados – TDD com Python/Anotações/Testes automatizados – TDD com Python.docx
@@ -15652,6 +15652,78 @@
           <w:szCs w:val="24"/>
         </w:rPr>
         <w:t>, garantindo que aquelas que já funcionavam, continuam funcionando</w:t>
+      </w:r>
+      <w:r>
+        <w:rPr>
+          <w:rFonts w:ascii="Times New Roman" w:hAnsi="Times New Roman" w:cs="Times New Roman"/>
+          <w:sz w:val="24"/>
+          <w:szCs w:val="24"/>
+        </w:rPr>
+        <w:t>.</w:t>
+      </w:r>
+    </w:p>
+    <w:p>
+      <w:pPr>
+        <w:pStyle w:val="PargrafodaLista"/>
+        <w:numPr>
+          <w:ilvl w:val="1"/>
+          <w:numId w:val="1"/>
+        </w:numPr>
+        <w:spacing w:before="240" w:line="360" w:lineRule="auto"/>
+        <w:jc w:val="both"/>
+        <w:rPr>
+          <w:rFonts w:ascii="Times New Roman" w:hAnsi="Times New Roman" w:cs="Times New Roman"/>
+          <w:sz w:val="24"/>
+          <w:szCs w:val="24"/>
+        </w:rPr>
+      </w:pPr>
+      <w:r>
+        <w:rPr>
+          <w:rFonts w:ascii="Times New Roman" w:hAnsi="Times New Roman" w:cs="Times New Roman"/>
+          <w:sz w:val="24"/>
+          <w:szCs w:val="24"/>
+        </w:rPr>
+        <w:t xml:space="preserve"> </w:t>
+      </w:r>
+      <w:r>
+        <w:rPr>
+          <w:rFonts w:ascii="Times New Roman" w:hAnsi="Times New Roman" w:cs="Times New Roman"/>
+          <w:sz w:val="24"/>
+          <w:szCs w:val="24"/>
+        </w:rPr>
+        <w:t>Baby steps: Basicamente ir passo a posso, de pouquinho a pouquinho no nosso código, ajudando a entender melhor o nosso próprio código a codar uma classe.</w:t>
+      </w:r>
+    </w:p>
+    <w:p>
+      <w:pPr>
+        <w:pStyle w:val="PargrafodaLista"/>
+        <w:numPr>
+          <w:ilvl w:val="2"/>
+          <w:numId w:val="1"/>
+        </w:numPr>
+        <w:spacing w:before="240" w:line="360" w:lineRule="auto"/>
+        <w:jc w:val="both"/>
+        <w:rPr>
+          <w:rFonts w:ascii="Times New Roman" w:hAnsi="Times New Roman" w:cs="Times New Roman"/>
+          <w:sz w:val="24"/>
+          <w:szCs w:val="24"/>
+        </w:rPr>
+      </w:pPr>
+      <w:r>
+        <w:rPr>
+          <w:rFonts w:ascii="Times New Roman" w:hAnsi="Times New Roman" w:cs="Times New Roman"/>
+          <w:sz w:val="24"/>
+          <w:szCs w:val="24"/>
+        </w:rPr>
+        <w:t>Contudo, apesar de ser uma boa prática, se você já conhece a regra de negócio que vai implementar, não existe necessidade de ir em baby steps novamente</w:t>
+      </w:r>
+      <w:r>
+        <w:rPr>
+          <w:rFonts w:ascii="Times New Roman" w:hAnsi="Times New Roman" w:cs="Times New Roman"/>
+          <w:sz w:val="24"/>
+          <w:szCs w:val="24"/>
+        </w:rPr>
+        <w:t>, pode ir implementar o código direto e depois fazer os testes para garantir</w:t>
       </w:r>
       <w:r>
         <w:rPr>
@@ -16213,7 +16285,6 @@
   <w:style w:type="character" w:default="1" w:styleId="Fontepargpadro">
     <w:name w:val="Default Paragraph Font"/>
     <w:uiPriority w:val="1"/>
-    <w:semiHidden/>
     <w:unhideWhenUsed/>
   </w:style>
   <w:style w:type="table" w:default="1" w:styleId="Tabelanormal">

</xml_diff>

<commit_message>
Um pouco mais de testes
Criamos mais alguns testes parecidos, mas com muita cópia de trecho, vamos consertar isso na próxima aula
</commit_message>
<xml_diff>
--- a/Python/Testes automatizados – TDD com Python/Anotações/Testes automatizados – TDD com Python.docx
+++ b/Python/Testes automatizados – TDD com Python/Anotações/Testes automatizados – TDD com Python.docx
@@ -1369,6 +1369,7 @@
         </w:rPr>
         <w:t xml:space="preserve">O que vamos fazer é apagar esse </w:t>
       </w:r>
+      <w:proofErr w:type="gramStart"/>
       <w:r>
         <w:rPr>
           <w:rFonts w:ascii="Times New Roman" w:hAnsi="Times New Roman" w:cs="Times New Roman"/>
@@ -1379,6 +1380,7 @@
         </w:rPr>
         <w:t>sel.fail</w:t>
       </w:r>
+      <w:proofErr w:type="gramEnd"/>
       <w:r>
         <w:rPr>
           <w:rFonts w:ascii="Times New Roman" w:hAnsi="Times New Roman" w:cs="Times New Roman"/>
@@ -1484,6 +1486,7 @@
         </w:rPr>
         <w:t xml:space="preserve"> chamado </w:t>
       </w:r>
+      <w:proofErr w:type="gramStart"/>
       <w:r>
         <w:rPr>
           <w:rFonts w:ascii="Times New Roman" w:hAnsi="Times New Roman" w:cs="Times New Roman"/>
@@ -1500,7 +1503,16 @@
           <w:sz w:val="24"/>
           <w:szCs w:val="24"/>
         </w:rPr>
-        <w:t>(valor_esperado, valor_programa), dessa forma ele faz a comparação se o valor esperado é igual ou não ao valor recebido, reportando no console depois:</w:t>
+        <w:t>(</w:t>
+      </w:r>
+      <w:proofErr w:type="gramEnd"/>
+      <w:r>
+        <w:rPr>
+          <w:rFonts w:ascii="Times New Roman" w:hAnsi="Times New Roman" w:cs="Times New Roman"/>
+          <w:sz w:val="24"/>
+          <w:szCs w:val="24"/>
+        </w:rPr>
+        <w:t>valor_esperado, valor_programa), dessa forma ele faz a comparação se o valor esperado é igual ou não ao valor recebido, reportando no console depois:</w:t>
       </w:r>
     </w:p>
     <w:p>
@@ -2756,17 +2768,25 @@
         <w:br/>
         <w:t xml:space="preserve">    </w:t>
       </w:r>
-      <w:r>
-        <w:rPr>
-          <w:color w:val="94558D"/>
-        </w:rPr>
-        <w:t>self</w:t>
-      </w:r>
-      <w:r>
-        <w:rPr>
-          <w:color w:val="A9B7C6"/>
-        </w:rPr>
-        <w:t>.yuri = Usuario(</w:t>
+      <w:proofErr w:type="gramStart"/>
+      <w:r>
+        <w:rPr>
+          <w:color w:val="94558D"/>
+        </w:rPr>
+        <w:t>self</w:t>
+      </w:r>
+      <w:r>
+        <w:rPr>
+          <w:color w:val="A9B7C6"/>
+        </w:rPr>
+        <w:t>.yuri</w:t>
+      </w:r>
+      <w:proofErr w:type="gramEnd"/>
+      <w:r>
+        <w:rPr>
+          <w:color w:val="A9B7C6"/>
+        </w:rPr>
+        <w:t xml:space="preserve"> = Usuario(</w:t>
       </w:r>
       <w:r>
         <w:rPr>
@@ -4908,6 +4928,7 @@
           <w:lang w:val="en-US" w:eastAsia="pt-BR"/>
         </w:rPr>
       </w:pPr>
+      <w:proofErr w:type="gramStart"/>
       <w:r>
         <w:rPr>
           <w:rFonts w:ascii="Courier New" w:eastAsia="Times New Roman" w:hAnsi="Courier New" w:cs="Courier New"/>
@@ -4926,7 +4947,18 @@
           <w:szCs w:val="20"/>
           <w:lang w:val="en-US" w:eastAsia="pt-BR"/>
         </w:rPr>
-        <w:t>.leilao.lances.append(lance_do_yuri)</w:t>
+        <w:t>.leilao</w:t>
+      </w:r>
+      <w:proofErr w:type="gramEnd"/>
+      <w:r>
+        <w:rPr>
+          <w:rFonts w:ascii="Courier New" w:eastAsia="Times New Roman" w:hAnsi="Courier New" w:cs="Courier New"/>
+          <w:color w:val="A9B7C6"/>
+          <w:sz w:val="20"/>
+          <w:szCs w:val="20"/>
+          <w:lang w:val="en-US" w:eastAsia="pt-BR"/>
+        </w:rPr>
+        <w:t>.lances.append(lance_do_yuri)</w:t>
       </w:r>
       <w:r>
         <w:rPr>
@@ -5043,6 +5075,7 @@
         </w:rPr>
         <w:t xml:space="preserve">def </w:t>
       </w:r>
+      <w:proofErr w:type="gramStart"/>
       <w:r>
         <w:rPr>
           <w:rFonts w:ascii="Courier New" w:eastAsia="Times New Roman" w:hAnsi="Courier New" w:cs="Courier New"/>
@@ -5063,6 +5096,7 @@
         </w:rPr>
         <w:t>(</w:t>
       </w:r>
+      <w:proofErr w:type="gramEnd"/>
       <w:r>
         <w:rPr>
           <w:rFonts w:ascii="Courier New" w:eastAsia="Times New Roman" w:hAnsi="Courier New" w:cs="Courier New"/>
@@ -5186,25 +5220,37 @@
           <w:lang w:eastAsia="pt-BR"/>
         </w:rPr>
       </w:pPr>
-      <w:r>
-        <w:rPr>
-          <w:rFonts w:ascii="Courier New" w:eastAsia="Times New Roman" w:hAnsi="Courier New" w:cs="Courier New"/>
-          <w:color w:val="94558D"/>
-          <w:sz w:val="20"/>
-          <w:szCs w:val="20"/>
-          <w:lang w:eastAsia="pt-BR"/>
-        </w:rPr>
-        <w:t>self</w:t>
-      </w:r>
-      <w:r>
-        <w:rPr>
-          <w:rFonts w:ascii="Courier New" w:eastAsia="Times New Roman" w:hAnsi="Courier New" w:cs="Courier New"/>
-          <w:color w:val="A9B7C6"/>
-          <w:sz w:val="20"/>
-          <w:szCs w:val="20"/>
-          <w:lang w:eastAsia="pt-BR"/>
-        </w:rPr>
-        <w:t>.leilao.propoem(lance_do_yuri)</w:t>
+      <w:proofErr w:type="gramStart"/>
+      <w:r>
+        <w:rPr>
+          <w:rFonts w:ascii="Courier New" w:eastAsia="Times New Roman" w:hAnsi="Courier New" w:cs="Courier New"/>
+          <w:color w:val="94558D"/>
+          <w:sz w:val="20"/>
+          <w:szCs w:val="20"/>
+          <w:lang w:eastAsia="pt-BR"/>
+        </w:rPr>
+        <w:t>self</w:t>
+      </w:r>
+      <w:r>
+        <w:rPr>
+          <w:rFonts w:ascii="Courier New" w:eastAsia="Times New Roman" w:hAnsi="Courier New" w:cs="Courier New"/>
+          <w:color w:val="A9B7C6"/>
+          <w:sz w:val="20"/>
+          <w:szCs w:val="20"/>
+          <w:lang w:eastAsia="pt-BR"/>
+        </w:rPr>
+        <w:t>.leilao</w:t>
+      </w:r>
+      <w:proofErr w:type="gramEnd"/>
+      <w:r>
+        <w:rPr>
+          <w:rFonts w:ascii="Courier New" w:eastAsia="Times New Roman" w:hAnsi="Courier New" w:cs="Courier New"/>
+          <w:color w:val="A9B7C6"/>
+          <w:sz w:val="20"/>
+          <w:szCs w:val="20"/>
+          <w:lang w:eastAsia="pt-BR"/>
+        </w:rPr>
+        <w:t>.propoem(lance_do_yuri)</w:t>
       </w:r>
       <w:r>
         <w:rPr>
@@ -5420,6 +5466,7 @@
         </w:rPr>
         <w:t xml:space="preserve">return </w:t>
       </w:r>
+      <w:proofErr w:type="gramStart"/>
       <w:r>
         <w:rPr>
           <w:rFonts w:ascii="Courier New" w:eastAsia="Times New Roman" w:hAnsi="Courier New" w:cs="Courier New"/>
@@ -5438,7 +5485,18 @@
           <w:szCs w:val="20"/>
           <w:lang w:val="en-US" w:eastAsia="pt-BR"/>
         </w:rPr>
-        <w:t>.__lances</w:t>
+        <w:t>._</w:t>
+      </w:r>
+      <w:proofErr w:type="gramEnd"/>
+      <w:r>
+        <w:rPr>
+          <w:rFonts w:ascii="Courier New" w:eastAsia="Times New Roman" w:hAnsi="Courier New" w:cs="Courier New"/>
+          <w:color w:val="A9B7C6"/>
+          <w:sz w:val="20"/>
+          <w:szCs w:val="20"/>
+          <w:lang w:val="en-US" w:eastAsia="pt-BR"/>
+        </w:rPr>
+        <w:t>_lances</w:t>
       </w:r>
     </w:p>
     <w:p>
@@ -5594,6 +5652,7 @@
         </w:rPr>
         <w:t xml:space="preserve">return </w:t>
       </w:r>
+      <w:proofErr w:type="gramStart"/>
       <w:r>
         <w:rPr>
           <w:rFonts w:ascii="Courier New" w:eastAsia="Times New Roman" w:hAnsi="Courier New" w:cs="Courier New"/>
@@ -5612,7 +5671,18 @@
           <w:szCs w:val="20"/>
           <w:lang w:val="en-US" w:eastAsia="pt-BR"/>
         </w:rPr>
-        <w:t>.__lances[:]</w:t>
+        <w:t>._</w:t>
+      </w:r>
+      <w:proofErr w:type="gramEnd"/>
+      <w:r>
+        <w:rPr>
+          <w:rFonts w:ascii="Courier New" w:eastAsia="Times New Roman" w:hAnsi="Courier New" w:cs="Courier New"/>
+          <w:color w:val="A9B7C6"/>
+          <w:sz w:val="20"/>
+          <w:szCs w:val="20"/>
+          <w:lang w:val="en-US" w:eastAsia="pt-BR"/>
+        </w:rPr>
+        <w:t>_lances[:]</w:t>
       </w:r>
     </w:p>
     <w:p>
@@ -11998,6 +12068,7 @@
         <w:lastRenderedPageBreak/>
         <w:t xml:space="preserve">Onde retiramos a importação de Avaliadores, deletamos todos os avaliadores de cada teste, e substituímos cada avaliador por </w:t>
       </w:r>
+      <w:proofErr w:type="gramStart"/>
       <w:r>
         <w:rPr>
           <w:rFonts w:ascii="Times New Roman" w:hAnsi="Times New Roman" w:cs="Times New Roman"/>
@@ -12008,6 +12079,7 @@
         </w:rPr>
         <w:t>self.leilão</w:t>
       </w:r>
+      <w:proofErr w:type="gramEnd"/>
       <w:r>
         <w:rPr>
           <w:rFonts w:ascii="Times New Roman" w:hAnsi="Times New Roman" w:cs="Times New Roman"/>
@@ -12104,6 +12176,7 @@
         </w:rPr>
         <w:t xml:space="preserve">Esperamos que sejam adicionados os lances pertencentes ao leilão. Algo como </w:t>
       </w:r>
+      <w:proofErr w:type="gramStart"/>
       <w:r>
         <w:rPr>
           <w:rFonts w:ascii="Times New Roman" w:hAnsi="Times New Roman" w:cs="Times New Roman"/>
@@ -12112,7 +12185,18 @@
           <w:sz w:val="24"/>
           <w:szCs w:val="24"/>
         </w:rPr>
-        <w:t>leilao.lances.append(lance)</w:t>
+        <w:t>leilao.lances</w:t>
+      </w:r>
+      <w:proofErr w:type="gramEnd"/>
+      <w:r>
+        <w:rPr>
+          <w:rFonts w:ascii="Times New Roman" w:hAnsi="Times New Roman" w:cs="Times New Roman"/>
+          <w:i/>
+          <w:iCs/>
+          <w:sz w:val="24"/>
+          <w:szCs w:val="24"/>
+        </w:rPr>
+        <w:t>.append(lance)</w:t>
       </w:r>
       <w:r>
         <w:rPr>
@@ -12482,7 +12566,25 @@
           <w:sz w:val="24"/>
           <w:szCs w:val="24"/>
         </w:rPr>
-        <w:t>Para que os lances sejam diferentes, precisamos copiar a lista profundamente. Por isso os termos cópia rasa e cópia profunda.</w:t>
+        <w:t xml:space="preserve">Para que os lances sejam diferentes, precisamos copiar a lista profundamente. Por isso </w:t>
+      </w:r>
+      <w:proofErr w:type="gramStart"/>
+      <w:r>
+        <w:rPr>
+          <w:rFonts w:ascii="Times New Roman" w:hAnsi="Times New Roman" w:cs="Times New Roman"/>
+          <w:sz w:val="24"/>
+          <w:szCs w:val="24"/>
+        </w:rPr>
+        <w:t>os termos cópia rasa</w:t>
+      </w:r>
+      <w:proofErr w:type="gramEnd"/>
+      <w:r>
+        <w:rPr>
+          <w:rFonts w:ascii="Times New Roman" w:hAnsi="Times New Roman" w:cs="Times New Roman"/>
+          <w:sz w:val="24"/>
+          <w:szCs w:val="24"/>
+        </w:rPr>
+        <w:t xml:space="preserve"> e cópia profunda.</w:t>
       </w:r>
     </w:p>
     <w:p>
@@ -12835,17 +12937,25 @@
         <w:br/>
         <w:t xml:space="preserve">    </w:t>
       </w:r>
-      <w:r>
-        <w:rPr>
-          <w:color w:val="94558D"/>
-        </w:rPr>
-        <w:t>self</w:t>
-      </w:r>
-      <w:r>
-        <w:rPr>
-          <w:color w:val="A9B7C6"/>
-        </w:rPr>
-        <w:t>.leilao.propoem(</w:t>
+      <w:proofErr w:type="gramStart"/>
+      <w:r>
+        <w:rPr>
+          <w:color w:val="94558D"/>
+        </w:rPr>
+        <w:t>self</w:t>
+      </w:r>
+      <w:r>
+        <w:rPr>
+          <w:color w:val="A9B7C6"/>
+        </w:rPr>
+        <w:t>.leilao</w:t>
+      </w:r>
+      <w:proofErr w:type="gramEnd"/>
+      <w:r>
+        <w:rPr>
+          <w:color w:val="A9B7C6"/>
+        </w:rPr>
+        <w:t>.propoem(</w:t>
       </w:r>
       <w:r>
         <w:rPr>
@@ -12978,17 +13088,25 @@
         <w:br/>
         <w:t xml:space="preserve">    </w:t>
       </w:r>
-      <w:r>
-        <w:rPr>
-          <w:color w:val="94558D"/>
-        </w:rPr>
-        <w:t>self</w:t>
-      </w:r>
-      <w:r>
-        <w:rPr>
-          <w:color w:val="A9B7C6"/>
-        </w:rPr>
-        <w:t>.leilao.propoem(</w:t>
+      <w:proofErr w:type="gramStart"/>
+      <w:r>
+        <w:rPr>
+          <w:color w:val="94558D"/>
+        </w:rPr>
+        <w:t>self</w:t>
+      </w:r>
+      <w:r>
+        <w:rPr>
+          <w:color w:val="A9B7C6"/>
+        </w:rPr>
+        <w:t>.leilao</w:t>
+      </w:r>
+      <w:proofErr w:type="gramEnd"/>
+      <w:r>
+        <w:rPr>
+          <w:color w:val="A9B7C6"/>
+        </w:rPr>
+        <w:t>.propoem(</w:t>
       </w:r>
       <w:r>
         <w:rPr>
@@ -13054,17 +13172,25 @@
         </w:rPr>
         <w:t>(</w:t>
       </w:r>
-      <w:r>
-        <w:rPr>
-          <w:color w:val="94558D"/>
-        </w:rPr>
-        <w:t>self</w:t>
-      </w:r>
-      <w:r>
-        <w:rPr>
-          <w:color w:val="A9B7C6"/>
-        </w:rPr>
-        <w:t xml:space="preserve">.leilao.lances) </w:t>
+      <w:proofErr w:type="gramStart"/>
+      <w:r>
+        <w:rPr>
+          <w:color w:val="94558D"/>
+        </w:rPr>
+        <w:t>self</w:t>
+      </w:r>
+      <w:r>
+        <w:rPr>
+          <w:color w:val="A9B7C6"/>
+        </w:rPr>
+        <w:t>.leilao</w:t>
+      </w:r>
+      <w:proofErr w:type="gramEnd"/>
+      <w:r>
+        <w:rPr>
+          <w:color w:val="A9B7C6"/>
+        </w:rPr>
+        <w:t xml:space="preserve">.lances) </w:t>
       </w:r>
       <w:r>
         <w:rPr>
@@ -13188,6 +13314,7 @@
         </w:rPr>
         <w:t xml:space="preserve">def </w:t>
       </w:r>
+      <w:proofErr w:type="gramStart"/>
       <w:r>
         <w:rPr>
           <w:color w:val="FFC66D"/>
@@ -13202,6 +13329,7 @@
         </w:rPr>
         <w:t>(</w:t>
       </w:r>
+      <w:proofErr w:type="gramEnd"/>
       <w:r>
         <w:rPr>
           <w:color w:val="94558D"/>
@@ -13514,6 +13642,7 @@
         </w:rPr>
         <w:t xml:space="preserve">def </w:t>
       </w:r>
+      <w:proofErr w:type="gramStart"/>
       <w:r>
         <w:rPr>
           <w:color w:val="FFC66D"/>
@@ -13528,6 +13657,7 @@
         </w:rPr>
         <w:t>(</w:t>
       </w:r>
+      <w:proofErr w:type="gramEnd"/>
       <w:r>
         <w:rPr>
           <w:color w:val="94558D"/>
@@ -13845,6 +13975,7 @@
         </w:rPr>
         <w:t xml:space="preserve">def </w:t>
       </w:r>
+      <w:proofErr w:type="gramStart"/>
       <w:r>
         <w:rPr>
           <w:color w:val="FFC66D"/>
@@ -13859,6 +13990,7 @@
         </w:rPr>
         <w:t>(</w:t>
       </w:r>
+      <w:proofErr w:type="gramEnd"/>
       <w:r>
         <w:rPr>
           <w:color w:val="94558D"/>
@@ -14106,6 +14238,7 @@
         </w:rPr>
         <w:t xml:space="preserve">Ou seja, se o </w:t>
       </w:r>
+      <w:proofErr w:type="gramStart"/>
       <w:r>
         <w:rPr>
           <w:rFonts w:ascii="Times New Roman" w:hAnsi="Times New Roman" w:cs="Times New Roman"/>
@@ -14114,7 +14247,18 @@
           <w:sz w:val="24"/>
           <w:szCs w:val="24"/>
         </w:rPr>
-        <w:t>self.__lances</w:t>
+        <w:t>self._</w:t>
+      </w:r>
+      <w:proofErr w:type="gramEnd"/>
+      <w:r>
+        <w:rPr>
+          <w:rFonts w:ascii="Times New Roman" w:hAnsi="Times New Roman" w:cs="Times New Roman"/>
+          <w:i/>
+          <w:iCs/>
+          <w:sz w:val="24"/>
+          <w:szCs w:val="24"/>
+        </w:rPr>
+        <w:t>_lances</w:t>
       </w:r>
       <w:r>
         <w:rPr>
@@ -14270,17 +14414,25 @@
         <w:br/>
         <w:t xml:space="preserve">    </w:t>
       </w:r>
-      <w:r>
-        <w:rPr>
-          <w:color w:val="94558D"/>
-        </w:rPr>
-        <w:t>self</w:t>
-      </w:r>
-      <w:r>
-        <w:rPr>
-          <w:color w:val="A9B7C6"/>
-        </w:rPr>
-        <w:t>.leilao.propoem(</w:t>
+      <w:proofErr w:type="gramStart"/>
+      <w:r>
+        <w:rPr>
+          <w:color w:val="94558D"/>
+        </w:rPr>
+        <w:t>self</w:t>
+      </w:r>
+      <w:r>
+        <w:rPr>
+          <w:color w:val="A9B7C6"/>
+        </w:rPr>
+        <w:t>.leilao</w:t>
+      </w:r>
+      <w:proofErr w:type="gramEnd"/>
+      <w:r>
+        <w:rPr>
+          <w:color w:val="A9B7C6"/>
+        </w:rPr>
+        <w:t>.propoem(</w:t>
       </w:r>
       <w:r>
         <w:rPr>
@@ -14649,17 +14801,25 @@
         <w:br/>
         <w:t xml:space="preserve">    </w:t>
       </w:r>
-      <w:r>
-        <w:rPr>
-          <w:color w:val="94558D"/>
-        </w:rPr>
-        <w:t>self</w:t>
-      </w:r>
-      <w:r>
-        <w:rPr>
-          <w:color w:val="A9B7C6"/>
-        </w:rPr>
-        <w:t>.leilao.propoem(</w:t>
+      <w:proofErr w:type="gramStart"/>
+      <w:r>
+        <w:rPr>
+          <w:color w:val="94558D"/>
+        </w:rPr>
+        <w:t>self</w:t>
+      </w:r>
+      <w:r>
+        <w:rPr>
+          <w:color w:val="A9B7C6"/>
+        </w:rPr>
+        <w:t>.leilao</w:t>
+      </w:r>
+      <w:proofErr w:type="gramEnd"/>
+      <w:r>
+        <w:rPr>
+          <w:color w:val="A9B7C6"/>
+        </w:rPr>
+        <w:t>.propoem(</w:t>
       </w:r>
       <w:r>
         <w:rPr>
@@ -14908,17 +15068,25 @@
         </w:rPr>
         <w:t xml:space="preserve">with </w:t>
       </w:r>
-      <w:r>
-        <w:rPr>
-          <w:color w:val="94558D"/>
-        </w:rPr>
-        <w:t>self</w:t>
-      </w:r>
-      <w:r>
-        <w:rPr>
-          <w:color w:val="A9B7C6"/>
-        </w:rPr>
-        <w:t>.assertRaises(</w:t>
+      <w:proofErr w:type="gramStart"/>
+      <w:r>
+        <w:rPr>
+          <w:color w:val="94558D"/>
+        </w:rPr>
+        <w:t>self</w:t>
+      </w:r>
+      <w:r>
+        <w:rPr>
+          <w:color w:val="A9B7C6"/>
+        </w:rPr>
+        <w:t>.assertRaises</w:t>
+      </w:r>
+      <w:proofErr w:type="gramEnd"/>
+      <w:r>
+        <w:rPr>
+          <w:color w:val="A9B7C6"/>
+        </w:rPr>
+        <w:t>(</w:t>
       </w:r>
       <w:r>
         <w:rPr>
@@ -15127,6 +15295,7 @@
         </w:rPr>
         <w:t xml:space="preserve">def </w:t>
       </w:r>
+      <w:proofErr w:type="gramStart"/>
       <w:r>
         <w:rPr>
           <w:color w:val="FFC66D"/>
@@ -15141,6 +15310,7 @@
         </w:rPr>
         <w:t>(</w:t>
       </w:r>
+      <w:proofErr w:type="gramEnd"/>
       <w:r>
         <w:rPr>
           <w:color w:val="94558D"/>
@@ -15515,6 +15685,7 @@
         <w:lastRenderedPageBreak/>
         <w:t xml:space="preserve">def </w:t>
       </w:r>
+      <w:proofErr w:type="gramStart"/>
       <w:r>
         <w:rPr>
           <w:color w:val="FFC66D"/>
@@ -15529,6 +15700,7 @@
         </w:rPr>
         <w:t>(</w:t>
       </w:r>
+      <w:proofErr w:type="gramEnd"/>
       <w:r>
         <w:rPr>
           <w:color w:val="94558D"/>
@@ -16006,7 +16178,25 @@
           <w:sz w:val="24"/>
           <w:szCs w:val="24"/>
         </w:rPr>
-        <w:t xml:space="preserve">Vimos uma abordagem de escrita de testes, os baby steps, ou passos de bebê. Nessa abordagem, começamos primeiro pelos testes e fazemos o mínimo possível para o teste passar. Quando ele passa, </w:t>
+        <w:t xml:space="preserve">Vimos uma abordagem de escrita de testes, </w:t>
+      </w:r>
+      <w:proofErr w:type="gramStart"/>
+      <w:r>
+        <w:rPr>
+          <w:rFonts w:ascii="Times New Roman" w:hAnsi="Times New Roman" w:cs="Times New Roman"/>
+          <w:sz w:val="24"/>
+          <w:szCs w:val="24"/>
+        </w:rPr>
+        <w:t>os baby</w:t>
+      </w:r>
+      <w:proofErr w:type="gramEnd"/>
+      <w:r>
+        <w:rPr>
+          <w:rFonts w:ascii="Times New Roman" w:hAnsi="Times New Roman" w:cs="Times New Roman"/>
+          <w:sz w:val="24"/>
+          <w:szCs w:val="24"/>
+        </w:rPr>
+        <w:t xml:space="preserve"> steps, ou passos de bebê. Nessa abordagem, começamos primeiro pelos testes e fazemos o mínimo possível para o teste passar. Quando ele passa, </w:t>
       </w:r>
       <w:r>
         <w:rPr>
@@ -16033,13 +16223,23 @@
           <w:szCs w:val="24"/>
         </w:rPr>
       </w:pPr>
-      <w:r>
-        <w:rPr>
-          <w:rFonts w:ascii="Times New Roman" w:hAnsi="Times New Roman" w:cs="Times New Roman"/>
-          <w:sz w:val="24"/>
-          <w:szCs w:val="24"/>
-        </w:rPr>
-        <w:t>Apesar dos baby steps ajudarem na escrita do código de testes e no entendimento das regras de negócio, não precisamos fazê-lo sempre.</w:t>
+      <w:proofErr w:type="gramStart"/>
+      <w:r>
+        <w:rPr>
+          <w:rFonts w:ascii="Times New Roman" w:hAnsi="Times New Roman" w:cs="Times New Roman"/>
+          <w:sz w:val="24"/>
+          <w:szCs w:val="24"/>
+        </w:rPr>
+        <w:t>Apesar dos baby</w:t>
+      </w:r>
+      <w:proofErr w:type="gramEnd"/>
+      <w:r>
+        <w:rPr>
+          <w:rFonts w:ascii="Times New Roman" w:hAnsi="Times New Roman" w:cs="Times New Roman"/>
+          <w:sz w:val="24"/>
+          <w:szCs w:val="24"/>
+        </w:rPr>
+        <w:t xml:space="preserve"> steps ajudarem na escrita do código de testes e no entendimento das regras de negócio, não precisamos fazê-lo sempre.</w:t>
       </w:r>
     </w:p>
     <w:p>
@@ -16087,7 +16287,25 @@
           <w:sz w:val="24"/>
           <w:szCs w:val="24"/>
         </w:rPr>
-        <w:t>Existe um debate na comunidade de como praticar o TDD realizando os baby steps e escrevendo primeiro os testes ajudam a escrever um código mais simples, com um melhor algoritmo. Porém, isso também é relativo.</w:t>
+        <w:t xml:space="preserve">Existe um debate na comunidade de como praticar o TDD realizando </w:t>
+      </w:r>
+      <w:proofErr w:type="gramStart"/>
+      <w:r>
+        <w:rPr>
+          <w:rFonts w:ascii="Times New Roman" w:hAnsi="Times New Roman" w:cs="Times New Roman"/>
+          <w:sz w:val="24"/>
+          <w:szCs w:val="24"/>
+        </w:rPr>
+        <w:t>os baby</w:t>
+      </w:r>
+      <w:proofErr w:type="gramEnd"/>
+      <w:r>
+        <w:rPr>
+          <w:rFonts w:ascii="Times New Roman" w:hAnsi="Times New Roman" w:cs="Times New Roman"/>
+          <w:sz w:val="24"/>
+          <w:szCs w:val="24"/>
+        </w:rPr>
+        <w:t xml:space="preserve"> steps e escrevendo primeiro os testes ajudam a escrever um código mais simples, com um melhor algoritmo. Porém, isso também é relativo.</w:t>
       </w:r>
     </w:p>
     <w:p>
@@ -16500,7 +16718,25 @@
           <w:sz w:val="24"/>
           <w:szCs w:val="24"/>
         </w:rPr>
-        <w:t>Diferente do unittest, não conseguimos usar o self.assertEqual() para verificar o que queremos. No caso do pytest basta colocar a palavra reservada assert do python e a condição na frente que ele funciona da mesma forma:</w:t>
+        <w:t xml:space="preserve">Diferente do unittest, não conseguimos usar o </w:t>
+      </w:r>
+      <w:proofErr w:type="gramStart"/>
+      <w:r>
+        <w:rPr>
+          <w:rFonts w:ascii="Times New Roman" w:hAnsi="Times New Roman" w:cs="Times New Roman"/>
+          <w:sz w:val="24"/>
+          <w:szCs w:val="24"/>
+        </w:rPr>
+        <w:t>self.assertEqual</w:t>
+      </w:r>
+      <w:proofErr w:type="gramEnd"/>
+      <w:r>
+        <w:rPr>
+          <w:rFonts w:ascii="Times New Roman" w:hAnsi="Times New Roman" w:cs="Times New Roman"/>
+          <w:sz w:val="24"/>
+          <w:szCs w:val="24"/>
+        </w:rPr>
+        <w:t>() para verificar o que queremos. No caso do pytest basta colocar a palavra reservada assert do python e a condição na frente que ele funciona da mesma forma:</w:t>
       </w:r>
     </w:p>
     <w:p>
@@ -16543,15 +16779,27 @@
         </w:rPr>
         <w:t xml:space="preserve">from </w:t>
       </w:r>
-      <w:r>
-        <w:rPr>
-          <w:rFonts w:ascii="Courier New" w:eastAsia="Times New Roman" w:hAnsi="Courier New" w:cs="Courier New"/>
-          <w:color w:val="A9B7C6"/>
-          <w:sz w:val="20"/>
-          <w:szCs w:val="20"/>
-          <w:lang w:eastAsia="pt-BR"/>
-        </w:rPr>
-        <w:t xml:space="preserve">src.leilao.dominio </w:t>
+      <w:proofErr w:type="gramStart"/>
+      <w:r>
+        <w:rPr>
+          <w:rFonts w:ascii="Courier New" w:eastAsia="Times New Roman" w:hAnsi="Courier New" w:cs="Courier New"/>
+          <w:color w:val="A9B7C6"/>
+          <w:sz w:val="20"/>
+          <w:szCs w:val="20"/>
+          <w:lang w:eastAsia="pt-BR"/>
+        </w:rPr>
+        <w:t>src.leilao</w:t>
+      </w:r>
+      <w:proofErr w:type="gramEnd"/>
+      <w:r>
+        <w:rPr>
+          <w:rFonts w:ascii="Courier New" w:eastAsia="Times New Roman" w:hAnsi="Courier New" w:cs="Courier New"/>
+          <w:color w:val="A9B7C6"/>
+          <w:sz w:val="20"/>
+          <w:szCs w:val="20"/>
+          <w:lang w:eastAsia="pt-BR"/>
+        </w:rPr>
+        <w:t xml:space="preserve">.dominio </w:t>
       </w:r>
       <w:r>
         <w:rPr>
@@ -16859,7 +17107,23 @@
           <w:sz w:val="24"/>
           <w:szCs w:val="24"/>
         </w:rPr>
-        <w:t xml:space="preserve">O jeito de fazer os testes com o pytest é diferente do unittest, com o py basta abrir o terminal na pasta onde os testes estão e comandar pytest. Ele irá executar todos os teste/funções que tenham o prefixo ou sufixo </w:t>
+        <w:t>O jeito de fazer os testes com o pytest é diferente do unittest, com o py basta abrir o terminal na pasta onde os testes estão e comandar pytest. Ele irá executar todos os teste</w:t>
+      </w:r>
+      <w:r>
+        <w:rPr>
+          <w:rFonts w:ascii="Times New Roman" w:hAnsi="Times New Roman" w:cs="Times New Roman"/>
+          <w:sz w:val="24"/>
+          <w:szCs w:val="24"/>
+        </w:rPr>
+        <w:t>s</w:t>
+      </w:r>
+      <w:r>
+        <w:rPr>
+          <w:rFonts w:ascii="Times New Roman" w:hAnsi="Times New Roman" w:cs="Times New Roman"/>
+          <w:sz w:val="24"/>
+          <w:szCs w:val="24"/>
+        </w:rPr>
+        <w:t xml:space="preserve">/funções que tenham o prefixo ou sufixo </w:t>
       </w:r>
       <w:r>
         <w:rPr>
@@ -17173,7 +17437,18 @@
           <w:szCs w:val="20"/>
           <w:lang w:eastAsia="pt-BR"/>
         </w:rPr>
-        <w:t>__init__</w:t>
+        <w:t>__init_</w:t>
+      </w:r>
+      <w:proofErr w:type="gramStart"/>
+      <w:r>
+        <w:rPr>
+          <w:rFonts w:ascii="Courier New" w:eastAsia="Times New Roman" w:hAnsi="Courier New" w:cs="Courier New"/>
+          <w:color w:val="B200B2"/>
+          <w:sz w:val="20"/>
+          <w:szCs w:val="20"/>
+          <w:lang w:eastAsia="pt-BR"/>
+        </w:rPr>
+        <w:t>_</w:t>
       </w:r>
       <w:r>
         <w:rPr>
@@ -17185,6 +17460,7 @@
         </w:rPr>
         <w:t>(</w:t>
       </w:r>
+      <w:proofErr w:type="gramEnd"/>
       <w:r>
         <w:rPr>
           <w:rFonts w:ascii="Courier New" w:eastAsia="Times New Roman" w:hAnsi="Courier New" w:cs="Courier New"/>
@@ -17690,7 +17966,25 @@
           <w:sz w:val="24"/>
           <w:szCs w:val="24"/>
         </w:rPr>
-        <w:t>Após concertar todos os testes passando o novo parâmetro, agora apenas o último que fizemos deu outro erro: o método propõem_lance() não existe.</w:t>
+        <w:t>Após concertar todos os testes passando o novo parâmetro, agora apenas o último que fizemos deu outro erro: o método propõem_</w:t>
+      </w:r>
+      <w:proofErr w:type="gramStart"/>
+      <w:r>
+        <w:rPr>
+          <w:rFonts w:ascii="Times New Roman" w:hAnsi="Times New Roman" w:cs="Times New Roman"/>
+          <w:sz w:val="24"/>
+          <w:szCs w:val="24"/>
+        </w:rPr>
+        <w:t>lance(</w:t>
+      </w:r>
+      <w:proofErr w:type="gramEnd"/>
+      <w:r>
+        <w:rPr>
+          <w:rFonts w:ascii="Times New Roman" w:hAnsi="Times New Roman" w:cs="Times New Roman"/>
+          <w:sz w:val="24"/>
+          <w:szCs w:val="24"/>
+        </w:rPr>
+        <w:t>) não existe.</w:t>
       </w:r>
     </w:p>
     <w:p>
@@ -17765,7 +18059,18 @@
           <w:szCs w:val="20"/>
           <w:lang w:eastAsia="pt-BR"/>
         </w:rPr>
-        <w:t>propoem_lance</w:t>
+        <w:t>propoem_</w:t>
+      </w:r>
+      <w:proofErr w:type="gramStart"/>
+      <w:r>
+        <w:rPr>
+          <w:rFonts w:ascii="Courier New" w:eastAsia="Times New Roman" w:hAnsi="Courier New" w:cs="Courier New"/>
+          <w:color w:val="FFC66D"/>
+          <w:sz w:val="20"/>
+          <w:szCs w:val="20"/>
+          <w:lang w:eastAsia="pt-BR"/>
+        </w:rPr>
+        <w:t>lance</w:t>
       </w:r>
       <w:r>
         <w:rPr>
@@ -17777,6 +18082,7 @@
         </w:rPr>
         <w:t>(</w:t>
       </w:r>
+      <w:proofErr w:type="gramEnd"/>
       <w:r>
         <w:rPr>
           <w:rFonts w:ascii="Courier New" w:eastAsia="Times New Roman" w:hAnsi="Courier New" w:cs="Courier New"/>
@@ -17959,6 +18265,30 @@
           <w:szCs w:val="24"/>
         </w:rPr>
         <w:t>.</w:t>
+      </w:r>
+    </w:p>
+    <w:p>
+      <w:pPr>
+        <w:pStyle w:val="PargrafodaLista"/>
+        <w:numPr>
+          <w:ilvl w:val="1"/>
+          <w:numId w:val="1"/>
+        </w:numPr>
+        <w:spacing w:before="240" w:line="360" w:lineRule="auto"/>
+        <w:jc w:val="both"/>
+        <w:rPr>
+          <w:rFonts w:ascii="Times New Roman" w:hAnsi="Times New Roman" w:cs="Times New Roman"/>
+          <w:sz w:val="24"/>
+          <w:szCs w:val="24"/>
+        </w:rPr>
+      </w:pPr>
+      <w:r>
+        <w:rPr>
+          <w:rFonts w:ascii="Times New Roman" w:hAnsi="Times New Roman" w:cs="Times New Roman"/>
+          <w:sz w:val="24"/>
+          <w:szCs w:val="24"/>
+        </w:rPr>
+        <w:t xml:space="preserve"> </w:t>
       </w:r>
     </w:p>
     <w:sectPr>

</xml_diff>

<commit_message>
Testando exceções e fixtures
Aprendemos o que são fixtures e como usar, além de como fazer os testes passarem utilizando exceções com pytest.
</commit_message>
<xml_diff>
--- a/Python/Testes automatizados – TDD com Python/Anotações/Testes automatizados – TDD com Python.docx
+++ b/Python/Testes automatizados – TDD com Python/Anotações/Testes automatizados – TDD com Python.docx
@@ -1369,7 +1369,6 @@
         </w:rPr>
         <w:t xml:space="preserve">O que vamos fazer é apagar esse </w:t>
       </w:r>
-      <w:proofErr w:type="gramStart"/>
       <w:r>
         <w:rPr>
           <w:rFonts w:ascii="Times New Roman" w:hAnsi="Times New Roman" w:cs="Times New Roman"/>
@@ -1380,7 +1379,6 @@
         </w:rPr>
         <w:t>sel.fail</w:t>
       </w:r>
-      <w:proofErr w:type="gramEnd"/>
       <w:r>
         <w:rPr>
           <w:rFonts w:ascii="Times New Roman" w:hAnsi="Times New Roman" w:cs="Times New Roman"/>
@@ -1486,7 +1484,6 @@
         </w:rPr>
         <w:t xml:space="preserve"> chamado </w:t>
       </w:r>
-      <w:proofErr w:type="gramStart"/>
       <w:r>
         <w:rPr>
           <w:rFonts w:ascii="Times New Roman" w:hAnsi="Times New Roman" w:cs="Times New Roman"/>
@@ -1503,16 +1500,7 @@
           <w:sz w:val="24"/>
           <w:szCs w:val="24"/>
         </w:rPr>
-        <w:t>(</w:t>
-      </w:r>
-      <w:proofErr w:type="gramEnd"/>
-      <w:r>
-        <w:rPr>
-          <w:rFonts w:ascii="Times New Roman" w:hAnsi="Times New Roman" w:cs="Times New Roman"/>
-          <w:sz w:val="24"/>
-          <w:szCs w:val="24"/>
-        </w:rPr>
-        <w:t>valor_esperado, valor_programa), dessa forma ele faz a comparação se o valor esperado é igual ou não ao valor recebido, reportando no console depois:</w:t>
+        <w:t>(valor_esperado, valor_programa), dessa forma ele faz a comparação se o valor esperado é igual ou não ao valor recebido, reportando no console depois:</w:t>
       </w:r>
     </w:p>
     <w:p>
@@ -2768,25 +2756,17 @@
         <w:br/>
         <w:t xml:space="preserve">    </w:t>
       </w:r>
-      <w:proofErr w:type="gramStart"/>
-      <w:r>
-        <w:rPr>
-          <w:color w:val="94558D"/>
-        </w:rPr>
-        <w:t>self</w:t>
-      </w:r>
-      <w:r>
-        <w:rPr>
-          <w:color w:val="A9B7C6"/>
-        </w:rPr>
-        <w:t>.yuri</w:t>
-      </w:r>
-      <w:proofErr w:type="gramEnd"/>
-      <w:r>
-        <w:rPr>
-          <w:color w:val="A9B7C6"/>
-        </w:rPr>
-        <w:t xml:space="preserve"> = Usuario(</w:t>
+      <w:r>
+        <w:rPr>
+          <w:color w:val="94558D"/>
+        </w:rPr>
+        <w:t>self</w:t>
+      </w:r>
+      <w:r>
+        <w:rPr>
+          <w:color w:val="A9B7C6"/>
+        </w:rPr>
+        <w:t>.yuri = Usuario(</w:t>
       </w:r>
       <w:r>
         <w:rPr>
@@ -4928,7 +4908,6 @@
           <w:lang w:val="en-US" w:eastAsia="pt-BR"/>
         </w:rPr>
       </w:pPr>
-      <w:proofErr w:type="gramStart"/>
       <w:r>
         <w:rPr>
           <w:rFonts w:ascii="Courier New" w:eastAsia="Times New Roman" w:hAnsi="Courier New" w:cs="Courier New"/>
@@ -4947,18 +4926,7 @@
           <w:szCs w:val="20"/>
           <w:lang w:val="en-US" w:eastAsia="pt-BR"/>
         </w:rPr>
-        <w:t>.leilao</w:t>
-      </w:r>
-      <w:proofErr w:type="gramEnd"/>
-      <w:r>
-        <w:rPr>
-          <w:rFonts w:ascii="Courier New" w:eastAsia="Times New Roman" w:hAnsi="Courier New" w:cs="Courier New"/>
-          <w:color w:val="A9B7C6"/>
-          <w:sz w:val="20"/>
-          <w:szCs w:val="20"/>
-          <w:lang w:val="en-US" w:eastAsia="pt-BR"/>
-        </w:rPr>
-        <w:t>.lances.append(lance_do_yuri)</w:t>
+        <w:t>.leilao.lances.append(lance_do_yuri)</w:t>
       </w:r>
       <w:r>
         <w:rPr>
@@ -5075,7 +5043,6 @@
         </w:rPr>
         <w:t xml:space="preserve">def </w:t>
       </w:r>
-      <w:proofErr w:type="gramStart"/>
       <w:r>
         <w:rPr>
           <w:rFonts w:ascii="Courier New" w:eastAsia="Times New Roman" w:hAnsi="Courier New" w:cs="Courier New"/>
@@ -5096,7 +5063,6 @@
         </w:rPr>
         <w:t>(</w:t>
       </w:r>
-      <w:proofErr w:type="gramEnd"/>
       <w:r>
         <w:rPr>
           <w:rFonts w:ascii="Courier New" w:eastAsia="Times New Roman" w:hAnsi="Courier New" w:cs="Courier New"/>
@@ -5220,37 +5186,25 @@
           <w:lang w:eastAsia="pt-BR"/>
         </w:rPr>
       </w:pPr>
-      <w:proofErr w:type="gramStart"/>
-      <w:r>
-        <w:rPr>
-          <w:rFonts w:ascii="Courier New" w:eastAsia="Times New Roman" w:hAnsi="Courier New" w:cs="Courier New"/>
-          <w:color w:val="94558D"/>
-          <w:sz w:val="20"/>
-          <w:szCs w:val="20"/>
-          <w:lang w:eastAsia="pt-BR"/>
-        </w:rPr>
-        <w:t>self</w:t>
-      </w:r>
-      <w:r>
-        <w:rPr>
-          <w:rFonts w:ascii="Courier New" w:eastAsia="Times New Roman" w:hAnsi="Courier New" w:cs="Courier New"/>
-          <w:color w:val="A9B7C6"/>
-          <w:sz w:val="20"/>
-          <w:szCs w:val="20"/>
-          <w:lang w:eastAsia="pt-BR"/>
-        </w:rPr>
-        <w:t>.leilao</w:t>
-      </w:r>
-      <w:proofErr w:type="gramEnd"/>
-      <w:r>
-        <w:rPr>
-          <w:rFonts w:ascii="Courier New" w:eastAsia="Times New Roman" w:hAnsi="Courier New" w:cs="Courier New"/>
-          <w:color w:val="A9B7C6"/>
-          <w:sz w:val="20"/>
-          <w:szCs w:val="20"/>
-          <w:lang w:eastAsia="pt-BR"/>
-        </w:rPr>
-        <w:t>.propoem(lance_do_yuri)</w:t>
+      <w:r>
+        <w:rPr>
+          <w:rFonts w:ascii="Courier New" w:eastAsia="Times New Roman" w:hAnsi="Courier New" w:cs="Courier New"/>
+          <w:color w:val="94558D"/>
+          <w:sz w:val="20"/>
+          <w:szCs w:val="20"/>
+          <w:lang w:eastAsia="pt-BR"/>
+        </w:rPr>
+        <w:t>self</w:t>
+      </w:r>
+      <w:r>
+        <w:rPr>
+          <w:rFonts w:ascii="Courier New" w:eastAsia="Times New Roman" w:hAnsi="Courier New" w:cs="Courier New"/>
+          <w:color w:val="A9B7C6"/>
+          <w:sz w:val="20"/>
+          <w:szCs w:val="20"/>
+          <w:lang w:eastAsia="pt-BR"/>
+        </w:rPr>
+        <w:t>.leilao.propoem(lance_do_yuri)</w:t>
       </w:r>
       <w:r>
         <w:rPr>
@@ -5466,7 +5420,6 @@
         </w:rPr>
         <w:t xml:space="preserve">return </w:t>
       </w:r>
-      <w:proofErr w:type="gramStart"/>
       <w:r>
         <w:rPr>
           <w:rFonts w:ascii="Courier New" w:eastAsia="Times New Roman" w:hAnsi="Courier New" w:cs="Courier New"/>
@@ -5485,18 +5438,7 @@
           <w:szCs w:val="20"/>
           <w:lang w:val="en-US" w:eastAsia="pt-BR"/>
         </w:rPr>
-        <w:t>._</w:t>
-      </w:r>
-      <w:proofErr w:type="gramEnd"/>
-      <w:r>
-        <w:rPr>
-          <w:rFonts w:ascii="Courier New" w:eastAsia="Times New Roman" w:hAnsi="Courier New" w:cs="Courier New"/>
-          <w:color w:val="A9B7C6"/>
-          <w:sz w:val="20"/>
-          <w:szCs w:val="20"/>
-          <w:lang w:val="en-US" w:eastAsia="pt-BR"/>
-        </w:rPr>
-        <w:t>_lances</w:t>
+        <w:t>.__lances</w:t>
       </w:r>
     </w:p>
     <w:p>
@@ -5652,7 +5594,6 @@
         </w:rPr>
         <w:t xml:space="preserve">return </w:t>
       </w:r>
-      <w:proofErr w:type="gramStart"/>
       <w:r>
         <w:rPr>
           <w:rFonts w:ascii="Courier New" w:eastAsia="Times New Roman" w:hAnsi="Courier New" w:cs="Courier New"/>
@@ -5671,18 +5612,7 @@
           <w:szCs w:val="20"/>
           <w:lang w:val="en-US" w:eastAsia="pt-BR"/>
         </w:rPr>
-        <w:t>._</w:t>
-      </w:r>
-      <w:proofErr w:type="gramEnd"/>
-      <w:r>
-        <w:rPr>
-          <w:rFonts w:ascii="Courier New" w:eastAsia="Times New Roman" w:hAnsi="Courier New" w:cs="Courier New"/>
-          <w:color w:val="A9B7C6"/>
-          <w:sz w:val="20"/>
-          <w:szCs w:val="20"/>
-          <w:lang w:val="en-US" w:eastAsia="pt-BR"/>
-        </w:rPr>
-        <w:t>_lances[:]</w:t>
+        <w:t>.__lances[:]</w:t>
       </w:r>
     </w:p>
     <w:p>
@@ -12068,7 +11998,6 @@
         <w:lastRenderedPageBreak/>
         <w:t xml:space="preserve">Onde retiramos a importação de Avaliadores, deletamos todos os avaliadores de cada teste, e substituímos cada avaliador por </w:t>
       </w:r>
-      <w:proofErr w:type="gramStart"/>
       <w:r>
         <w:rPr>
           <w:rFonts w:ascii="Times New Roman" w:hAnsi="Times New Roman" w:cs="Times New Roman"/>
@@ -12079,7 +12008,6 @@
         </w:rPr>
         <w:t>self.leilão</w:t>
       </w:r>
-      <w:proofErr w:type="gramEnd"/>
       <w:r>
         <w:rPr>
           <w:rFonts w:ascii="Times New Roman" w:hAnsi="Times New Roman" w:cs="Times New Roman"/>
@@ -12176,7 +12104,6 @@
         </w:rPr>
         <w:t xml:space="preserve">Esperamos que sejam adicionados os lances pertencentes ao leilão. Algo como </w:t>
       </w:r>
-      <w:proofErr w:type="gramStart"/>
       <w:r>
         <w:rPr>
           <w:rFonts w:ascii="Times New Roman" w:hAnsi="Times New Roman" w:cs="Times New Roman"/>
@@ -12185,18 +12112,7 @@
           <w:sz w:val="24"/>
           <w:szCs w:val="24"/>
         </w:rPr>
-        <w:t>leilao.lances</w:t>
-      </w:r>
-      <w:proofErr w:type="gramEnd"/>
-      <w:r>
-        <w:rPr>
-          <w:rFonts w:ascii="Times New Roman" w:hAnsi="Times New Roman" w:cs="Times New Roman"/>
-          <w:i/>
-          <w:iCs/>
-          <w:sz w:val="24"/>
-          <w:szCs w:val="24"/>
-        </w:rPr>
-        <w:t>.append(lance)</w:t>
+        <w:t>leilao.lances.append(lance)</w:t>
       </w:r>
       <w:r>
         <w:rPr>
@@ -12566,25 +12482,7 @@
           <w:sz w:val="24"/>
           <w:szCs w:val="24"/>
         </w:rPr>
-        <w:t xml:space="preserve">Para que os lances sejam diferentes, precisamos copiar a lista profundamente. Por isso </w:t>
-      </w:r>
-      <w:proofErr w:type="gramStart"/>
-      <w:r>
-        <w:rPr>
-          <w:rFonts w:ascii="Times New Roman" w:hAnsi="Times New Roman" w:cs="Times New Roman"/>
-          <w:sz w:val="24"/>
-          <w:szCs w:val="24"/>
-        </w:rPr>
-        <w:t>os termos cópia rasa</w:t>
-      </w:r>
-      <w:proofErr w:type="gramEnd"/>
-      <w:r>
-        <w:rPr>
-          <w:rFonts w:ascii="Times New Roman" w:hAnsi="Times New Roman" w:cs="Times New Roman"/>
-          <w:sz w:val="24"/>
-          <w:szCs w:val="24"/>
-        </w:rPr>
-        <w:t xml:space="preserve"> e cópia profunda.</w:t>
+        <w:t>Para que os lances sejam diferentes, precisamos copiar a lista profundamente. Por isso os termos cópia rasa e cópia profunda.</w:t>
       </w:r>
     </w:p>
     <w:p>
@@ -12937,25 +12835,17 @@
         <w:br/>
         <w:t xml:space="preserve">    </w:t>
       </w:r>
-      <w:proofErr w:type="gramStart"/>
-      <w:r>
-        <w:rPr>
-          <w:color w:val="94558D"/>
-        </w:rPr>
-        <w:t>self</w:t>
-      </w:r>
-      <w:r>
-        <w:rPr>
-          <w:color w:val="A9B7C6"/>
-        </w:rPr>
-        <w:t>.leilao</w:t>
-      </w:r>
-      <w:proofErr w:type="gramEnd"/>
-      <w:r>
-        <w:rPr>
-          <w:color w:val="A9B7C6"/>
-        </w:rPr>
-        <w:t>.propoem(</w:t>
+      <w:r>
+        <w:rPr>
+          <w:color w:val="94558D"/>
+        </w:rPr>
+        <w:t>self</w:t>
+      </w:r>
+      <w:r>
+        <w:rPr>
+          <w:color w:val="A9B7C6"/>
+        </w:rPr>
+        <w:t>.leilao.propoem(</w:t>
       </w:r>
       <w:r>
         <w:rPr>
@@ -13088,25 +12978,17 @@
         <w:br/>
         <w:t xml:space="preserve">    </w:t>
       </w:r>
-      <w:proofErr w:type="gramStart"/>
-      <w:r>
-        <w:rPr>
-          <w:color w:val="94558D"/>
-        </w:rPr>
-        <w:t>self</w:t>
-      </w:r>
-      <w:r>
-        <w:rPr>
-          <w:color w:val="A9B7C6"/>
-        </w:rPr>
-        <w:t>.leilao</w:t>
-      </w:r>
-      <w:proofErr w:type="gramEnd"/>
-      <w:r>
-        <w:rPr>
-          <w:color w:val="A9B7C6"/>
-        </w:rPr>
-        <w:t>.propoem(</w:t>
+      <w:r>
+        <w:rPr>
+          <w:color w:val="94558D"/>
+        </w:rPr>
+        <w:t>self</w:t>
+      </w:r>
+      <w:r>
+        <w:rPr>
+          <w:color w:val="A9B7C6"/>
+        </w:rPr>
+        <w:t>.leilao.propoem(</w:t>
       </w:r>
       <w:r>
         <w:rPr>
@@ -13172,25 +13054,17 @@
         </w:rPr>
         <w:t>(</w:t>
       </w:r>
-      <w:proofErr w:type="gramStart"/>
-      <w:r>
-        <w:rPr>
-          <w:color w:val="94558D"/>
-        </w:rPr>
-        <w:t>self</w:t>
-      </w:r>
-      <w:r>
-        <w:rPr>
-          <w:color w:val="A9B7C6"/>
-        </w:rPr>
-        <w:t>.leilao</w:t>
-      </w:r>
-      <w:proofErr w:type="gramEnd"/>
-      <w:r>
-        <w:rPr>
-          <w:color w:val="A9B7C6"/>
-        </w:rPr>
-        <w:t xml:space="preserve">.lances) </w:t>
+      <w:r>
+        <w:rPr>
+          <w:color w:val="94558D"/>
+        </w:rPr>
+        <w:t>self</w:t>
+      </w:r>
+      <w:r>
+        <w:rPr>
+          <w:color w:val="A9B7C6"/>
+        </w:rPr>
+        <w:t xml:space="preserve">.leilao.lances) </w:t>
       </w:r>
       <w:r>
         <w:rPr>
@@ -13314,7 +13188,6 @@
         </w:rPr>
         <w:t xml:space="preserve">def </w:t>
       </w:r>
-      <w:proofErr w:type="gramStart"/>
       <w:r>
         <w:rPr>
           <w:color w:val="FFC66D"/>
@@ -13329,7 +13202,6 @@
         </w:rPr>
         <w:t>(</w:t>
       </w:r>
-      <w:proofErr w:type="gramEnd"/>
       <w:r>
         <w:rPr>
           <w:color w:val="94558D"/>
@@ -13642,7 +13514,6 @@
         </w:rPr>
         <w:t xml:space="preserve">def </w:t>
       </w:r>
-      <w:proofErr w:type="gramStart"/>
       <w:r>
         <w:rPr>
           <w:color w:val="FFC66D"/>
@@ -13657,7 +13528,6 @@
         </w:rPr>
         <w:t>(</w:t>
       </w:r>
-      <w:proofErr w:type="gramEnd"/>
       <w:r>
         <w:rPr>
           <w:color w:val="94558D"/>
@@ -13975,7 +13845,6 @@
         </w:rPr>
         <w:t xml:space="preserve">def </w:t>
       </w:r>
-      <w:proofErr w:type="gramStart"/>
       <w:r>
         <w:rPr>
           <w:color w:val="FFC66D"/>
@@ -13990,7 +13859,6 @@
         </w:rPr>
         <w:t>(</w:t>
       </w:r>
-      <w:proofErr w:type="gramEnd"/>
       <w:r>
         <w:rPr>
           <w:color w:val="94558D"/>
@@ -14238,7 +14106,6 @@
         </w:rPr>
         <w:t xml:space="preserve">Ou seja, se o </w:t>
       </w:r>
-      <w:proofErr w:type="gramStart"/>
       <w:r>
         <w:rPr>
           <w:rFonts w:ascii="Times New Roman" w:hAnsi="Times New Roman" w:cs="Times New Roman"/>
@@ -14247,18 +14114,7 @@
           <w:sz w:val="24"/>
           <w:szCs w:val="24"/>
         </w:rPr>
-        <w:t>self._</w:t>
-      </w:r>
-      <w:proofErr w:type="gramEnd"/>
-      <w:r>
-        <w:rPr>
-          <w:rFonts w:ascii="Times New Roman" w:hAnsi="Times New Roman" w:cs="Times New Roman"/>
-          <w:i/>
-          <w:iCs/>
-          <w:sz w:val="24"/>
-          <w:szCs w:val="24"/>
-        </w:rPr>
-        <w:t>_lances</w:t>
+        <w:t>self.__lances</w:t>
       </w:r>
       <w:r>
         <w:rPr>
@@ -14414,25 +14270,17 @@
         <w:br/>
         <w:t xml:space="preserve">    </w:t>
       </w:r>
-      <w:proofErr w:type="gramStart"/>
-      <w:r>
-        <w:rPr>
-          <w:color w:val="94558D"/>
-        </w:rPr>
-        <w:t>self</w:t>
-      </w:r>
-      <w:r>
-        <w:rPr>
-          <w:color w:val="A9B7C6"/>
-        </w:rPr>
-        <w:t>.leilao</w:t>
-      </w:r>
-      <w:proofErr w:type="gramEnd"/>
-      <w:r>
-        <w:rPr>
-          <w:color w:val="A9B7C6"/>
-        </w:rPr>
-        <w:t>.propoem(</w:t>
+      <w:r>
+        <w:rPr>
+          <w:color w:val="94558D"/>
+        </w:rPr>
+        <w:t>self</w:t>
+      </w:r>
+      <w:r>
+        <w:rPr>
+          <w:color w:val="A9B7C6"/>
+        </w:rPr>
+        <w:t>.leilao.propoem(</w:t>
       </w:r>
       <w:r>
         <w:rPr>
@@ -14801,25 +14649,17 @@
         <w:br/>
         <w:t xml:space="preserve">    </w:t>
       </w:r>
-      <w:proofErr w:type="gramStart"/>
-      <w:r>
-        <w:rPr>
-          <w:color w:val="94558D"/>
-        </w:rPr>
-        <w:t>self</w:t>
-      </w:r>
-      <w:r>
-        <w:rPr>
-          <w:color w:val="A9B7C6"/>
-        </w:rPr>
-        <w:t>.leilao</w:t>
-      </w:r>
-      <w:proofErr w:type="gramEnd"/>
-      <w:r>
-        <w:rPr>
-          <w:color w:val="A9B7C6"/>
-        </w:rPr>
-        <w:t>.propoem(</w:t>
+      <w:r>
+        <w:rPr>
+          <w:color w:val="94558D"/>
+        </w:rPr>
+        <w:t>self</w:t>
+      </w:r>
+      <w:r>
+        <w:rPr>
+          <w:color w:val="A9B7C6"/>
+        </w:rPr>
+        <w:t>.leilao.propoem(</w:t>
       </w:r>
       <w:r>
         <w:rPr>
@@ -15068,25 +14908,17 @@
         </w:rPr>
         <w:t xml:space="preserve">with </w:t>
       </w:r>
-      <w:proofErr w:type="gramStart"/>
-      <w:r>
-        <w:rPr>
-          <w:color w:val="94558D"/>
-        </w:rPr>
-        <w:t>self</w:t>
-      </w:r>
-      <w:r>
-        <w:rPr>
-          <w:color w:val="A9B7C6"/>
-        </w:rPr>
-        <w:t>.assertRaises</w:t>
-      </w:r>
-      <w:proofErr w:type="gramEnd"/>
-      <w:r>
-        <w:rPr>
-          <w:color w:val="A9B7C6"/>
-        </w:rPr>
-        <w:t>(</w:t>
+      <w:r>
+        <w:rPr>
+          <w:color w:val="94558D"/>
+        </w:rPr>
+        <w:t>self</w:t>
+      </w:r>
+      <w:r>
+        <w:rPr>
+          <w:color w:val="A9B7C6"/>
+        </w:rPr>
+        <w:t>.assertRaises(</w:t>
       </w:r>
       <w:r>
         <w:rPr>
@@ -15295,7 +15127,6 @@
         </w:rPr>
         <w:t xml:space="preserve">def </w:t>
       </w:r>
-      <w:proofErr w:type="gramStart"/>
       <w:r>
         <w:rPr>
           <w:color w:val="FFC66D"/>
@@ -15310,7 +15141,6 @@
         </w:rPr>
         <w:t>(</w:t>
       </w:r>
-      <w:proofErr w:type="gramEnd"/>
       <w:r>
         <w:rPr>
           <w:color w:val="94558D"/>
@@ -15685,7 +15515,6 @@
         <w:lastRenderedPageBreak/>
         <w:t xml:space="preserve">def </w:t>
       </w:r>
-      <w:proofErr w:type="gramStart"/>
       <w:r>
         <w:rPr>
           <w:color w:val="FFC66D"/>
@@ -15700,7 +15529,6 @@
         </w:rPr>
         <w:t>(</w:t>
       </w:r>
-      <w:proofErr w:type="gramEnd"/>
       <w:r>
         <w:rPr>
           <w:color w:val="94558D"/>
@@ -16178,25 +16006,7 @@
           <w:sz w:val="24"/>
           <w:szCs w:val="24"/>
         </w:rPr>
-        <w:t xml:space="preserve">Vimos uma abordagem de escrita de testes, </w:t>
-      </w:r>
-      <w:proofErr w:type="gramStart"/>
-      <w:r>
-        <w:rPr>
-          <w:rFonts w:ascii="Times New Roman" w:hAnsi="Times New Roman" w:cs="Times New Roman"/>
-          <w:sz w:val="24"/>
-          <w:szCs w:val="24"/>
-        </w:rPr>
-        <w:t>os baby</w:t>
-      </w:r>
-      <w:proofErr w:type="gramEnd"/>
-      <w:r>
-        <w:rPr>
-          <w:rFonts w:ascii="Times New Roman" w:hAnsi="Times New Roman" w:cs="Times New Roman"/>
-          <w:sz w:val="24"/>
-          <w:szCs w:val="24"/>
-        </w:rPr>
-        <w:t xml:space="preserve"> steps, ou passos de bebê. Nessa abordagem, começamos primeiro pelos testes e fazemos o mínimo possível para o teste passar. Quando ele passa, </w:t>
+        <w:t xml:space="preserve">Vimos uma abordagem de escrita de testes, os baby steps, ou passos de bebê. Nessa abordagem, começamos primeiro pelos testes e fazemos o mínimo possível para o teste passar. Quando ele passa, </w:t>
       </w:r>
       <w:r>
         <w:rPr>
@@ -16223,23 +16033,13 @@
           <w:szCs w:val="24"/>
         </w:rPr>
       </w:pPr>
-      <w:proofErr w:type="gramStart"/>
-      <w:r>
-        <w:rPr>
-          <w:rFonts w:ascii="Times New Roman" w:hAnsi="Times New Roman" w:cs="Times New Roman"/>
-          <w:sz w:val="24"/>
-          <w:szCs w:val="24"/>
-        </w:rPr>
-        <w:t>Apesar dos baby</w:t>
-      </w:r>
-      <w:proofErr w:type="gramEnd"/>
-      <w:r>
-        <w:rPr>
-          <w:rFonts w:ascii="Times New Roman" w:hAnsi="Times New Roman" w:cs="Times New Roman"/>
-          <w:sz w:val="24"/>
-          <w:szCs w:val="24"/>
-        </w:rPr>
-        <w:t xml:space="preserve"> steps ajudarem na escrita do código de testes e no entendimento das regras de negócio, não precisamos fazê-lo sempre.</w:t>
+      <w:r>
+        <w:rPr>
+          <w:rFonts w:ascii="Times New Roman" w:hAnsi="Times New Roman" w:cs="Times New Roman"/>
+          <w:sz w:val="24"/>
+          <w:szCs w:val="24"/>
+        </w:rPr>
+        <w:t>Apesar dos baby steps ajudarem na escrita do código de testes e no entendimento das regras de negócio, não precisamos fazê-lo sempre.</w:t>
       </w:r>
     </w:p>
     <w:p>
@@ -16287,25 +16087,7 @@
           <w:sz w:val="24"/>
           <w:szCs w:val="24"/>
         </w:rPr>
-        <w:t xml:space="preserve">Existe um debate na comunidade de como praticar o TDD realizando </w:t>
-      </w:r>
-      <w:proofErr w:type="gramStart"/>
-      <w:r>
-        <w:rPr>
-          <w:rFonts w:ascii="Times New Roman" w:hAnsi="Times New Roman" w:cs="Times New Roman"/>
-          <w:sz w:val="24"/>
-          <w:szCs w:val="24"/>
-        </w:rPr>
-        <w:t>os baby</w:t>
-      </w:r>
-      <w:proofErr w:type="gramEnd"/>
-      <w:r>
-        <w:rPr>
-          <w:rFonts w:ascii="Times New Roman" w:hAnsi="Times New Roman" w:cs="Times New Roman"/>
-          <w:sz w:val="24"/>
-          <w:szCs w:val="24"/>
-        </w:rPr>
-        <w:t xml:space="preserve"> steps e escrevendo primeiro os testes ajudam a escrever um código mais simples, com um melhor algoritmo. Porém, isso também é relativo.</w:t>
+        <w:t>Existe um debate na comunidade de como praticar o TDD realizando os baby steps e escrevendo primeiro os testes ajudam a escrever um código mais simples, com um melhor algoritmo. Porém, isso também é relativo.</w:t>
       </w:r>
     </w:p>
     <w:p>
@@ -16718,25 +16500,7 @@
           <w:sz w:val="24"/>
           <w:szCs w:val="24"/>
         </w:rPr>
-        <w:t xml:space="preserve">Diferente do unittest, não conseguimos usar o </w:t>
-      </w:r>
-      <w:proofErr w:type="gramStart"/>
-      <w:r>
-        <w:rPr>
-          <w:rFonts w:ascii="Times New Roman" w:hAnsi="Times New Roman" w:cs="Times New Roman"/>
-          <w:sz w:val="24"/>
-          <w:szCs w:val="24"/>
-        </w:rPr>
-        <w:t>self.assertEqual</w:t>
-      </w:r>
-      <w:proofErr w:type="gramEnd"/>
-      <w:r>
-        <w:rPr>
-          <w:rFonts w:ascii="Times New Roman" w:hAnsi="Times New Roman" w:cs="Times New Roman"/>
-          <w:sz w:val="24"/>
-          <w:szCs w:val="24"/>
-        </w:rPr>
-        <w:t>() para verificar o que queremos. No caso do pytest basta colocar a palavra reservada assert do python e a condição na frente que ele funciona da mesma forma:</w:t>
+        <w:t>Diferente do unittest, não conseguimos usar o self.assertEqual() para verificar o que queremos. No caso do pytest basta colocar a palavra reservada assert do python e a condição na frente que ele funciona da mesma forma:</w:t>
       </w:r>
     </w:p>
     <w:p>
@@ -16779,27 +16543,15 @@
         </w:rPr>
         <w:t xml:space="preserve">from </w:t>
       </w:r>
-      <w:proofErr w:type="gramStart"/>
-      <w:r>
-        <w:rPr>
-          <w:rFonts w:ascii="Courier New" w:eastAsia="Times New Roman" w:hAnsi="Courier New" w:cs="Courier New"/>
-          <w:color w:val="A9B7C6"/>
-          <w:sz w:val="20"/>
-          <w:szCs w:val="20"/>
-          <w:lang w:eastAsia="pt-BR"/>
-        </w:rPr>
-        <w:t>src.leilao</w:t>
-      </w:r>
-      <w:proofErr w:type="gramEnd"/>
-      <w:r>
-        <w:rPr>
-          <w:rFonts w:ascii="Courier New" w:eastAsia="Times New Roman" w:hAnsi="Courier New" w:cs="Courier New"/>
-          <w:color w:val="A9B7C6"/>
-          <w:sz w:val="20"/>
-          <w:szCs w:val="20"/>
-          <w:lang w:eastAsia="pt-BR"/>
-        </w:rPr>
-        <w:t xml:space="preserve">.dominio </w:t>
+      <w:r>
+        <w:rPr>
+          <w:rFonts w:ascii="Courier New" w:eastAsia="Times New Roman" w:hAnsi="Courier New" w:cs="Courier New"/>
+          <w:color w:val="A9B7C6"/>
+          <w:sz w:val="20"/>
+          <w:szCs w:val="20"/>
+          <w:lang w:eastAsia="pt-BR"/>
+        </w:rPr>
+        <w:t xml:space="preserve">src.leilao.dominio </w:t>
       </w:r>
       <w:r>
         <w:rPr>
@@ -17437,18 +17189,7 @@
           <w:szCs w:val="20"/>
           <w:lang w:eastAsia="pt-BR"/>
         </w:rPr>
-        <w:t>__init_</w:t>
-      </w:r>
-      <w:proofErr w:type="gramStart"/>
-      <w:r>
-        <w:rPr>
-          <w:rFonts w:ascii="Courier New" w:eastAsia="Times New Roman" w:hAnsi="Courier New" w:cs="Courier New"/>
-          <w:color w:val="B200B2"/>
-          <w:sz w:val="20"/>
-          <w:szCs w:val="20"/>
-          <w:lang w:eastAsia="pt-BR"/>
-        </w:rPr>
-        <w:t>_</w:t>
+        <w:t>__init__</w:t>
       </w:r>
       <w:r>
         <w:rPr>
@@ -17460,7 +17201,6 @@
         </w:rPr>
         <w:t>(</w:t>
       </w:r>
-      <w:proofErr w:type="gramEnd"/>
       <w:r>
         <w:rPr>
           <w:rFonts w:ascii="Courier New" w:eastAsia="Times New Roman" w:hAnsi="Courier New" w:cs="Courier New"/>
@@ -17966,25 +17706,7 @@
           <w:sz w:val="24"/>
           <w:szCs w:val="24"/>
         </w:rPr>
-        <w:t>Após concertar todos os testes passando o novo parâmetro, agora apenas o último que fizemos deu outro erro: o método propõem_</w:t>
-      </w:r>
-      <w:proofErr w:type="gramStart"/>
-      <w:r>
-        <w:rPr>
-          <w:rFonts w:ascii="Times New Roman" w:hAnsi="Times New Roman" w:cs="Times New Roman"/>
-          <w:sz w:val="24"/>
-          <w:szCs w:val="24"/>
-        </w:rPr>
-        <w:t>lance(</w:t>
-      </w:r>
-      <w:proofErr w:type="gramEnd"/>
-      <w:r>
-        <w:rPr>
-          <w:rFonts w:ascii="Times New Roman" w:hAnsi="Times New Roman" w:cs="Times New Roman"/>
-          <w:sz w:val="24"/>
-          <w:szCs w:val="24"/>
-        </w:rPr>
-        <w:t>) não existe.</w:t>
+        <w:t>Após concertar todos os testes passando o novo parâmetro, agora apenas o último que fizemos deu outro erro: o método propõem_lance() não existe.</w:t>
       </w:r>
     </w:p>
     <w:p>
@@ -18059,18 +17781,7 @@
           <w:szCs w:val="20"/>
           <w:lang w:eastAsia="pt-BR"/>
         </w:rPr>
-        <w:t>propoem_</w:t>
-      </w:r>
-      <w:proofErr w:type="gramStart"/>
-      <w:r>
-        <w:rPr>
-          <w:rFonts w:ascii="Courier New" w:eastAsia="Times New Roman" w:hAnsi="Courier New" w:cs="Courier New"/>
-          <w:color w:val="FFC66D"/>
-          <w:sz w:val="20"/>
-          <w:szCs w:val="20"/>
-          <w:lang w:eastAsia="pt-BR"/>
-        </w:rPr>
-        <w:t>lance</w:t>
+        <w:t>propoem_lance</w:t>
       </w:r>
       <w:r>
         <w:rPr>
@@ -18082,7 +17793,6 @@
         </w:rPr>
         <w:t>(</w:t>
       </w:r>
-      <w:proofErr w:type="gramEnd"/>
       <w:r>
         <w:rPr>
           <w:rFonts w:ascii="Courier New" w:eastAsia="Times New Roman" w:hAnsi="Courier New" w:cs="Courier New"/>
@@ -18288,7 +17998,2199 @@
           <w:sz w:val="24"/>
           <w:szCs w:val="24"/>
         </w:rPr>
+        <w:t xml:space="preserve"> Criamos um novo teste para ter certeza que nosso código não permitiria que um usuário desse um lance maior do que o valor da carteira, mas ele estava falhando:</w:t>
+      </w:r>
+    </w:p>
+    <w:p>
+      <w:pPr>
+        <w:shd w:val="clear" w:color="auto" w:fill="2B2B2B"/>
+        <w:tabs>
+          <w:tab w:val="left" w:pos="916"/>
+          <w:tab w:val="left" w:pos="1832"/>
+          <w:tab w:val="left" w:pos="2748"/>
+          <w:tab w:val="left" w:pos="3664"/>
+          <w:tab w:val="left" w:pos="4580"/>
+          <w:tab w:val="left" w:pos="5496"/>
+          <w:tab w:val="left" w:pos="6412"/>
+          <w:tab w:val="left" w:pos="7328"/>
+          <w:tab w:val="left" w:pos="8244"/>
+          <w:tab w:val="left" w:pos="9160"/>
+          <w:tab w:val="left" w:pos="10076"/>
+          <w:tab w:val="left" w:pos="10992"/>
+          <w:tab w:val="left" w:pos="11908"/>
+          <w:tab w:val="left" w:pos="12824"/>
+          <w:tab w:val="left" w:pos="13740"/>
+          <w:tab w:val="left" w:pos="14656"/>
+        </w:tabs>
+        <w:spacing w:after="0" w:line="240" w:lineRule="auto"/>
+        <w:rPr>
+          <w:rFonts w:ascii="Courier New" w:eastAsia="Times New Roman" w:hAnsi="Courier New" w:cs="Courier New"/>
+          <w:color w:val="A9B7C6"/>
+          <w:sz w:val="20"/>
+          <w:szCs w:val="20"/>
+          <w:lang w:eastAsia="pt-BR"/>
+        </w:rPr>
+      </w:pPr>
+      <w:r>
+        <w:rPr>
+          <w:rFonts w:ascii="Courier New" w:eastAsia="Times New Roman" w:hAnsi="Courier New" w:cs="Courier New"/>
+          <w:color w:val="CC7832"/>
+          <w:sz w:val="20"/>
+          <w:szCs w:val="20"/>
+          <w:lang w:eastAsia="pt-BR"/>
+        </w:rPr>
+        <w:t xml:space="preserve">def </w:t>
+      </w:r>
+      <w:r>
+        <w:rPr>
+          <w:rFonts w:ascii="Courier New" w:eastAsia="Times New Roman" w:hAnsi="Courier New" w:cs="Courier New"/>
+          <w:color w:val="FFC66D"/>
+          <w:sz w:val="20"/>
+          <w:szCs w:val="20"/>
+          <w:lang w:eastAsia="pt-BR"/>
+        </w:rPr>
+        <w:t>test_nao_deve_permitir_propor_lance_com_valor_maior_que_o_da_carteira</w:t>
+      </w:r>
+      <w:r>
+        <w:rPr>
+          <w:rFonts w:ascii="Courier New" w:eastAsia="Times New Roman" w:hAnsi="Courier New" w:cs="Courier New"/>
+          <w:color w:val="A9B7C6"/>
+          <w:sz w:val="20"/>
+          <w:szCs w:val="20"/>
+          <w:lang w:eastAsia="pt-BR"/>
+        </w:rPr>
+        <w:t>():</w:t>
+      </w:r>
+      <w:r>
+        <w:rPr>
+          <w:rFonts w:ascii="Courier New" w:eastAsia="Times New Roman" w:hAnsi="Courier New" w:cs="Courier New"/>
+          <w:color w:val="A9B7C6"/>
+          <w:sz w:val="20"/>
+          <w:szCs w:val="20"/>
+          <w:lang w:eastAsia="pt-BR"/>
+        </w:rPr>
+        <w:br/>
+        <w:t xml:space="preserve">    vini = Usuario(</w:t>
+      </w:r>
+      <w:r>
+        <w:rPr>
+          <w:rFonts w:ascii="Courier New" w:eastAsia="Times New Roman" w:hAnsi="Courier New" w:cs="Courier New"/>
+          <w:color w:val="6A8759"/>
+          <w:sz w:val="20"/>
+          <w:szCs w:val="20"/>
+          <w:lang w:eastAsia="pt-BR"/>
+        </w:rPr>
+        <w:t>'Vini'</w:t>
+      </w:r>
+      <w:r>
+        <w:rPr>
+          <w:rFonts w:ascii="Courier New" w:eastAsia="Times New Roman" w:hAnsi="Courier New" w:cs="Courier New"/>
+          <w:color w:val="CC7832"/>
+          <w:sz w:val="20"/>
+          <w:szCs w:val="20"/>
+          <w:lang w:eastAsia="pt-BR"/>
+        </w:rPr>
+        <w:t xml:space="preserve">, </w:t>
+      </w:r>
+      <w:r>
+        <w:rPr>
+          <w:rFonts w:ascii="Courier New" w:eastAsia="Times New Roman" w:hAnsi="Courier New" w:cs="Courier New"/>
+          <w:color w:val="6897BB"/>
+          <w:sz w:val="20"/>
+          <w:szCs w:val="20"/>
+          <w:lang w:eastAsia="pt-BR"/>
+        </w:rPr>
+        <w:t>100.0</w:t>
+      </w:r>
+      <w:r>
+        <w:rPr>
+          <w:rFonts w:ascii="Courier New" w:eastAsia="Times New Roman" w:hAnsi="Courier New" w:cs="Courier New"/>
+          <w:color w:val="A9B7C6"/>
+          <w:sz w:val="20"/>
+          <w:szCs w:val="20"/>
+          <w:lang w:eastAsia="pt-BR"/>
+        </w:rPr>
+        <w:t>)</w:t>
+      </w:r>
+      <w:r>
+        <w:rPr>
+          <w:rFonts w:ascii="Courier New" w:eastAsia="Times New Roman" w:hAnsi="Courier New" w:cs="Courier New"/>
+          <w:color w:val="A9B7C6"/>
+          <w:sz w:val="20"/>
+          <w:szCs w:val="20"/>
+          <w:lang w:eastAsia="pt-BR"/>
+        </w:rPr>
+        <w:br/>
+      </w:r>
+      <w:r>
+        <w:rPr>
+          <w:rFonts w:ascii="Courier New" w:eastAsia="Times New Roman" w:hAnsi="Courier New" w:cs="Courier New"/>
+          <w:color w:val="A9B7C6"/>
+          <w:sz w:val="20"/>
+          <w:szCs w:val="20"/>
+          <w:lang w:eastAsia="pt-BR"/>
+        </w:rPr>
+        <w:br/>
+        <w:t xml:space="preserve">    leilao = Leilao(</w:t>
+      </w:r>
+      <w:r>
+        <w:rPr>
+          <w:rFonts w:ascii="Courier New" w:eastAsia="Times New Roman" w:hAnsi="Courier New" w:cs="Courier New"/>
+          <w:color w:val="6A8759"/>
+          <w:sz w:val="20"/>
+          <w:szCs w:val="20"/>
+          <w:lang w:eastAsia="pt-BR"/>
+        </w:rPr>
+        <w:t>'Celular'</w:t>
+      </w:r>
+      <w:r>
+        <w:rPr>
+          <w:rFonts w:ascii="Courier New" w:eastAsia="Times New Roman" w:hAnsi="Courier New" w:cs="Courier New"/>
+          <w:color w:val="A9B7C6"/>
+          <w:sz w:val="20"/>
+          <w:szCs w:val="20"/>
+          <w:lang w:eastAsia="pt-BR"/>
+        </w:rPr>
+        <w:t>)</w:t>
+      </w:r>
+      <w:r>
+        <w:rPr>
+          <w:rFonts w:ascii="Courier New" w:eastAsia="Times New Roman" w:hAnsi="Courier New" w:cs="Courier New"/>
+          <w:color w:val="A9B7C6"/>
+          <w:sz w:val="20"/>
+          <w:szCs w:val="20"/>
+          <w:lang w:eastAsia="pt-BR"/>
+        </w:rPr>
+        <w:br/>
+      </w:r>
+      <w:r>
+        <w:rPr>
+          <w:rFonts w:ascii="Courier New" w:eastAsia="Times New Roman" w:hAnsi="Courier New" w:cs="Courier New"/>
+          <w:color w:val="A9B7C6"/>
+          <w:sz w:val="20"/>
+          <w:szCs w:val="20"/>
+          <w:lang w:eastAsia="pt-BR"/>
+        </w:rPr>
+        <w:br/>
+        <w:t xml:space="preserve">    vini.propoem_lance(leilao</w:t>
+      </w:r>
+      <w:r>
+        <w:rPr>
+          <w:rFonts w:ascii="Courier New" w:eastAsia="Times New Roman" w:hAnsi="Courier New" w:cs="Courier New"/>
+          <w:color w:val="CC7832"/>
+          <w:sz w:val="20"/>
+          <w:szCs w:val="20"/>
+          <w:lang w:eastAsia="pt-BR"/>
+        </w:rPr>
+        <w:t xml:space="preserve">, </w:t>
+      </w:r>
+      <w:r>
+        <w:rPr>
+          <w:rFonts w:ascii="Courier New" w:eastAsia="Times New Roman" w:hAnsi="Courier New" w:cs="Courier New"/>
+          <w:color w:val="6897BB"/>
+          <w:sz w:val="20"/>
+          <w:szCs w:val="20"/>
+          <w:lang w:eastAsia="pt-BR"/>
+        </w:rPr>
+        <w:t>150.0</w:t>
+      </w:r>
+      <w:r>
+        <w:rPr>
+          <w:rFonts w:ascii="Courier New" w:eastAsia="Times New Roman" w:hAnsi="Courier New" w:cs="Courier New"/>
+          <w:color w:val="A9B7C6"/>
+          <w:sz w:val="20"/>
+          <w:szCs w:val="20"/>
+          <w:lang w:eastAsia="pt-BR"/>
+        </w:rPr>
+        <w:t>)</w:t>
+      </w:r>
+      <w:r>
+        <w:rPr>
+          <w:rFonts w:ascii="Courier New" w:eastAsia="Times New Roman" w:hAnsi="Courier New" w:cs="Courier New"/>
+          <w:color w:val="A9B7C6"/>
+          <w:sz w:val="20"/>
+          <w:szCs w:val="20"/>
+          <w:lang w:eastAsia="pt-BR"/>
+        </w:rPr>
+        <w:br/>
+      </w:r>
+      <w:r>
+        <w:rPr>
+          <w:rFonts w:ascii="Courier New" w:eastAsia="Times New Roman" w:hAnsi="Courier New" w:cs="Courier New"/>
+          <w:color w:val="A9B7C6"/>
+          <w:sz w:val="20"/>
+          <w:szCs w:val="20"/>
+          <w:lang w:eastAsia="pt-BR"/>
+        </w:rPr>
+        <w:br/>
+        <w:t xml:space="preserve">    </w:t>
+      </w:r>
+      <w:r>
+        <w:rPr>
+          <w:rFonts w:ascii="Courier New" w:eastAsia="Times New Roman" w:hAnsi="Courier New" w:cs="Courier New"/>
+          <w:color w:val="CC7832"/>
+          <w:sz w:val="20"/>
+          <w:szCs w:val="20"/>
+          <w:lang w:eastAsia="pt-BR"/>
+        </w:rPr>
+        <w:t xml:space="preserve">assert </w:t>
+      </w:r>
+      <w:r>
+        <w:rPr>
+          <w:rFonts w:ascii="Courier New" w:eastAsia="Times New Roman" w:hAnsi="Courier New" w:cs="Courier New"/>
+          <w:color w:val="A9B7C6"/>
+          <w:sz w:val="20"/>
+          <w:szCs w:val="20"/>
+          <w:lang w:eastAsia="pt-BR"/>
+        </w:rPr>
+        <w:t xml:space="preserve">vini.carteira == </w:t>
+      </w:r>
+      <w:r>
+        <w:rPr>
+          <w:rFonts w:ascii="Courier New" w:eastAsia="Times New Roman" w:hAnsi="Courier New" w:cs="Courier New"/>
+          <w:color w:val="6897BB"/>
+          <w:sz w:val="20"/>
+          <w:szCs w:val="20"/>
+          <w:lang w:eastAsia="pt-BR"/>
+        </w:rPr>
+        <w:t>100.0</w:t>
+      </w:r>
+    </w:p>
+    <w:p>
+      <w:pPr>
+        <w:pStyle w:val="PargrafodaLista"/>
+        <w:numPr>
+          <w:ilvl w:val="2"/>
+          <w:numId w:val="1"/>
+        </w:numPr>
+        <w:spacing w:before="240" w:line="360" w:lineRule="auto"/>
+        <w:jc w:val="both"/>
+        <w:rPr>
+          <w:rFonts w:ascii="Times New Roman" w:hAnsi="Times New Roman" w:cs="Times New Roman"/>
+          <w:sz w:val="24"/>
+          <w:szCs w:val="24"/>
+        </w:rPr>
+      </w:pPr>
+      <w:r>
+        <w:rPr>
+          <w:rFonts w:ascii="Times New Roman" w:hAnsi="Times New Roman" w:cs="Times New Roman"/>
+          <w:sz w:val="24"/>
+          <w:szCs w:val="24"/>
+        </w:rPr>
+        <w:t>Nesse caso, o que fizemos para con</w:t>
+      </w:r>
+      <w:r>
+        <w:rPr>
+          <w:rFonts w:ascii="Times New Roman" w:hAnsi="Times New Roman" w:cs="Times New Roman"/>
+          <w:sz w:val="24"/>
+          <w:szCs w:val="24"/>
+        </w:rPr>
+        <w:t>certar foi importar a biblioteca pytest, criar uma exceção no nosso código app</w:t>
+      </w:r>
+      <w:r>
+        <w:rPr>
+          <w:rFonts w:ascii="Times New Roman" w:hAnsi="Times New Roman" w:cs="Times New Roman"/>
+          <w:sz w:val="24"/>
+          <w:szCs w:val="24"/>
+        </w:rPr>
+        <w:t xml:space="preserve"> que lançasse um erro caso tentassem propor um lance maior que o valor da carteira e substituímos o assert por um with da biblioteca pyteste que funciona semelhante à do unittest:</w:t>
+      </w:r>
+    </w:p>
+    <w:p>
+      <w:pPr>
+        <w:pStyle w:val="PargrafodaLista"/>
+        <w:numPr>
+          <w:ilvl w:val="3"/>
+          <w:numId w:val="1"/>
+        </w:numPr>
+        <w:spacing w:before="240" w:line="360" w:lineRule="auto"/>
+        <w:jc w:val="both"/>
+        <w:rPr>
+          <w:rFonts w:ascii="Times New Roman" w:hAnsi="Times New Roman" w:cs="Times New Roman"/>
+          <w:sz w:val="24"/>
+          <w:szCs w:val="24"/>
+        </w:rPr>
+      </w:pPr>
+      <w:r>
+        <w:rPr>
+          <w:rFonts w:ascii="Times New Roman" w:hAnsi="Times New Roman" w:cs="Times New Roman"/>
+          <w:sz w:val="24"/>
+          <w:szCs w:val="24"/>
+        </w:rPr>
+        <w:lastRenderedPageBreak/>
+        <w:t>Código do app:</w:t>
+      </w:r>
+    </w:p>
+    <w:p>
+      <w:pPr>
+        <w:shd w:val="clear" w:color="auto" w:fill="2B2B2B"/>
+        <w:tabs>
+          <w:tab w:val="left" w:pos="916"/>
+          <w:tab w:val="left" w:pos="1832"/>
+          <w:tab w:val="left" w:pos="2748"/>
+          <w:tab w:val="left" w:pos="3664"/>
+          <w:tab w:val="left" w:pos="4580"/>
+          <w:tab w:val="left" w:pos="5496"/>
+          <w:tab w:val="left" w:pos="6412"/>
+          <w:tab w:val="left" w:pos="7328"/>
+          <w:tab w:val="left" w:pos="8244"/>
+          <w:tab w:val="left" w:pos="9160"/>
+          <w:tab w:val="left" w:pos="10076"/>
+          <w:tab w:val="left" w:pos="10992"/>
+          <w:tab w:val="left" w:pos="11908"/>
+          <w:tab w:val="left" w:pos="12824"/>
+          <w:tab w:val="left" w:pos="13740"/>
+          <w:tab w:val="left" w:pos="14656"/>
+        </w:tabs>
+        <w:spacing w:after="0" w:line="240" w:lineRule="auto"/>
+        <w:rPr>
+          <w:rFonts w:ascii="Courier New" w:eastAsia="Times New Roman" w:hAnsi="Courier New" w:cs="Courier New"/>
+          <w:color w:val="A9B7C6"/>
+          <w:sz w:val="20"/>
+          <w:szCs w:val="20"/>
+          <w:lang w:eastAsia="pt-BR"/>
+        </w:rPr>
+      </w:pPr>
+      <w:r>
+        <w:rPr>
+          <w:rFonts w:ascii="Courier New" w:eastAsia="Times New Roman" w:hAnsi="Courier New" w:cs="Courier New"/>
+          <w:color w:val="CC7832"/>
+          <w:sz w:val="20"/>
+          <w:szCs w:val="20"/>
+          <w:lang w:eastAsia="pt-BR"/>
+        </w:rPr>
+        <w:t xml:space="preserve">def </w:t>
+      </w:r>
+      <w:r>
+        <w:rPr>
+          <w:rFonts w:ascii="Courier New" w:eastAsia="Times New Roman" w:hAnsi="Courier New" w:cs="Courier New"/>
+          <w:color w:val="FFC66D"/>
+          <w:sz w:val="20"/>
+          <w:szCs w:val="20"/>
+          <w:lang w:eastAsia="pt-BR"/>
+        </w:rPr>
+        <w:t>propoem_lance</w:t>
+      </w:r>
+      <w:r>
+        <w:rPr>
+          <w:rFonts w:ascii="Courier New" w:eastAsia="Times New Roman" w:hAnsi="Courier New" w:cs="Courier New"/>
+          <w:color w:val="A9B7C6"/>
+          <w:sz w:val="20"/>
+          <w:szCs w:val="20"/>
+          <w:lang w:eastAsia="pt-BR"/>
+        </w:rPr>
+        <w:t>(</w:t>
+      </w:r>
+      <w:r>
+        <w:rPr>
+          <w:rFonts w:ascii="Courier New" w:eastAsia="Times New Roman" w:hAnsi="Courier New" w:cs="Courier New"/>
+          <w:color w:val="94558D"/>
+          <w:sz w:val="20"/>
+          <w:szCs w:val="20"/>
+          <w:lang w:eastAsia="pt-BR"/>
+        </w:rPr>
+        <w:t>self</w:t>
+      </w:r>
+      <w:r>
+        <w:rPr>
+          <w:rFonts w:ascii="Courier New" w:eastAsia="Times New Roman" w:hAnsi="Courier New" w:cs="Courier New"/>
+          <w:color w:val="CC7832"/>
+          <w:sz w:val="20"/>
+          <w:szCs w:val="20"/>
+          <w:lang w:eastAsia="pt-BR"/>
+        </w:rPr>
+        <w:t xml:space="preserve">, </w:t>
+      </w:r>
+      <w:r>
+        <w:rPr>
+          <w:rFonts w:ascii="Courier New" w:eastAsia="Times New Roman" w:hAnsi="Courier New" w:cs="Courier New"/>
+          <w:color w:val="A9B7C6"/>
+          <w:sz w:val="20"/>
+          <w:szCs w:val="20"/>
+          <w:lang w:eastAsia="pt-BR"/>
+        </w:rPr>
+        <w:t>leilao</w:t>
+      </w:r>
+      <w:r>
+        <w:rPr>
+          <w:rFonts w:ascii="Courier New" w:eastAsia="Times New Roman" w:hAnsi="Courier New" w:cs="Courier New"/>
+          <w:color w:val="CC7832"/>
+          <w:sz w:val="20"/>
+          <w:szCs w:val="20"/>
+          <w:lang w:eastAsia="pt-BR"/>
+        </w:rPr>
+        <w:t xml:space="preserve">, </w:t>
+      </w:r>
+      <w:r>
+        <w:rPr>
+          <w:rFonts w:ascii="Courier New" w:eastAsia="Times New Roman" w:hAnsi="Courier New" w:cs="Courier New"/>
+          <w:color w:val="A9B7C6"/>
+          <w:sz w:val="20"/>
+          <w:szCs w:val="20"/>
+          <w:lang w:eastAsia="pt-BR"/>
+        </w:rPr>
+        <w:t>valor):</w:t>
+      </w:r>
+      <w:r>
+        <w:rPr>
+          <w:rFonts w:ascii="Courier New" w:eastAsia="Times New Roman" w:hAnsi="Courier New" w:cs="Courier New"/>
+          <w:color w:val="A9B7C6"/>
+          <w:sz w:val="20"/>
+          <w:szCs w:val="20"/>
+          <w:lang w:eastAsia="pt-BR"/>
+        </w:rPr>
+        <w:br/>
+        <w:t xml:space="preserve">    </w:t>
+      </w:r>
+      <w:r>
+        <w:rPr>
+          <w:rFonts w:ascii="Courier New" w:eastAsia="Times New Roman" w:hAnsi="Courier New" w:cs="Courier New"/>
+          <w:color w:val="CC7832"/>
+          <w:sz w:val="20"/>
+          <w:szCs w:val="20"/>
+          <w:lang w:eastAsia="pt-BR"/>
+        </w:rPr>
+        <w:t xml:space="preserve">if </w:t>
+      </w:r>
+      <w:r>
+        <w:rPr>
+          <w:rFonts w:ascii="Courier New" w:eastAsia="Times New Roman" w:hAnsi="Courier New" w:cs="Courier New"/>
+          <w:color w:val="A9B7C6"/>
+          <w:sz w:val="20"/>
+          <w:szCs w:val="20"/>
+          <w:lang w:eastAsia="pt-BR"/>
+        </w:rPr>
+        <w:t xml:space="preserve">valor &gt; </w:t>
+      </w:r>
+      <w:r>
+        <w:rPr>
+          <w:rFonts w:ascii="Courier New" w:eastAsia="Times New Roman" w:hAnsi="Courier New" w:cs="Courier New"/>
+          <w:color w:val="94558D"/>
+          <w:sz w:val="20"/>
+          <w:szCs w:val="20"/>
+          <w:lang w:eastAsia="pt-BR"/>
+        </w:rPr>
+        <w:t>self</w:t>
+      </w:r>
+      <w:r>
+        <w:rPr>
+          <w:rFonts w:ascii="Courier New" w:eastAsia="Times New Roman" w:hAnsi="Courier New" w:cs="Courier New"/>
+          <w:color w:val="A9B7C6"/>
+          <w:sz w:val="20"/>
+          <w:szCs w:val="20"/>
+          <w:lang w:eastAsia="pt-BR"/>
+        </w:rPr>
+        <w:t>.__carteira:</w:t>
+      </w:r>
+      <w:r>
+        <w:rPr>
+          <w:rFonts w:ascii="Courier New" w:eastAsia="Times New Roman" w:hAnsi="Courier New" w:cs="Courier New"/>
+          <w:color w:val="A9B7C6"/>
+          <w:sz w:val="20"/>
+          <w:szCs w:val="20"/>
+          <w:lang w:eastAsia="pt-BR"/>
+        </w:rPr>
+        <w:br/>
+        <w:t xml:space="preserve">        </w:t>
+      </w:r>
+      <w:r>
+        <w:rPr>
+          <w:rFonts w:ascii="Courier New" w:eastAsia="Times New Roman" w:hAnsi="Courier New" w:cs="Courier New"/>
+          <w:color w:val="CC7832"/>
+          <w:sz w:val="20"/>
+          <w:szCs w:val="20"/>
+          <w:lang w:eastAsia="pt-BR"/>
+        </w:rPr>
+        <w:t xml:space="preserve">raise </w:t>
+      </w:r>
+      <w:r>
+        <w:rPr>
+          <w:rFonts w:ascii="Courier New" w:eastAsia="Times New Roman" w:hAnsi="Courier New" w:cs="Courier New"/>
+          <w:color w:val="8888C6"/>
+          <w:sz w:val="20"/>
+          <w:szCs w:val="20"/>
+          <w:lang w:eastAsia="pt-BR"/>
+        </w:rPr>
+        <w:t>ValueError</w:t>
+      </w:r>
+      <w:r>
+        <w:rPr>
+          <w:rFonts w:ascii="Courier New" w:eastAsia="Times New Roman" w:hAnsi="Courier New" w:cs="Courier New"/>
+          <w:color w:val="A9B7C6"/>
+          <w:sz w:val="20"/>
+          <w:szCs w:val="20"/>
+          <w:lang w:eastAsia="pt-BR"/>
+        </w:rPr>
+        <w:t>(</w:t>
+      </w:r>
+      <w:r>
+        <w:rPr>
+          <w:rFonts w:ascii="Courier New" w:eastAsia="Times New Roman" w:hAnsi="Courier New" w:cs="Courier New"/>
+          <w:color w:val="6A8759"/>
+          <w:sz w:val="20"/>
+          <w:szCs w:val="20"/>
+          <w:lang w:eastAsia="pt-BR"/>
+        </w:rPr>
+        <w:t>'Não pode propor um lance com valor maior que o valor da carteira!'</w:t>
+      </w:r>
+      <w:r>
+        <w:rPr>
+          <w:rFonts w:ascii="Courier New" w:eastAsia="Times New Roman" w:hAnsi="Courier New" w:cs="Courier New"/>
+          <w:color w:val="A9B7C6"/>
+          <w:sz w:val="20"/>
+          <w:szCs w:val="20"/>
+          <w:lang w:eastAsia="pt-BR"/>
+        </w:rPr>
+        <w:t>)</w:t>
+      </w:r>
+      <w:r>
+        <w:rPr>
+          <w:rFonts w:ascii="Courier New" w:eastAsia="Times New Roman" w:hAnsi="Courier New" w:cs="Courier New"/>
+          <w:color w:val="A9B7C6"/>
+          <w:sz w:val="20"/>
+          <w:szCs w:val="20"/>
+          <w:lang w:eastAsia="pt-BR"/>
+        </w:rPr>
+        <w:br/>
+        <w:t xml:space="preserve">    </w:t>
+      </w:r>
+      <w:r>
+        <w:rPr>
+          <w:rFonts w:ascii="Courier New" w:eastAsia="Times New Roman" w:hAnsi="Courier New" w:cs="Courier New"/>
+          <w:color w:val="CC7832"/>
+          <w:sz w:val="20"/>
+          <w:szCs w:val="20"/>
+          <w:lang w:eastAsia="pt-BR"/>
+        </w:rPr>
+        <w:t>else</w:t>
+      </w:r>
+      <w:r>
+        <w:rPr>
+          <w:rFonts w:ascii="Courier New" w:eastAsia="Times New Roman" w:hAnsi="Courier New" w:cs="Courier New"/>
+          <w:color w:val="A9B7C6"/>
+          <w:sz w:val="20"/>
+          <w:szCs w:val="20"/>
+          <w:lang w:eastAsia="pt-BR"/>
+        </w:rPr>
+        <w:t>:</w:t>
+      </w:r>
+      <w:r>
+        <w:rPr>
+          <w:rFonts w:ascii="Courier New" w:eastAsia="Times New Roman" w:hAnsi="Courier New" w:cs="Courier New"/>
+          <w:color w:val="A9B7C6"/>
+          <w:sz w:val="20"/>
+          <w:szCs w:val="20"/>
+          <w:lang w:eastAsia="pt-BR"/>
+        </w:rPr>
+        <w:br/>
+        <w:t xml:space="preserve">        lance = Lance(</w:t>
+      </w:r>
+      <w:r>
+        <w:rPr>
+          <w:rFonts w:ascii="Courier New" w:eastAsia="Times New Roman" w:hAnsi="Courier New" w:cs="Courier New"/>
+          <w:color w:val="94558D"/>
+          <w:sz w:val="20"/>
+          <w:szCs w:val="20"/>
+          <w:lang w:eastAsia="pt-BR"/>
+        </w:rPr>
+        <w:t>self</w:t>
+      </w:r>
+      <w:r>
+        <w:rPr>
+          <w:rFonts w:ascii="Courier New" w:eastAsia="Times New Roman" w:hAnsi="Courier New" w:cs="Courier New"/>
+          <w:color w:val="CC7832"/>
+          <w:sz w:val="20"/>
+          <w:szCs w:val="20"/>
+          <w:lang w:eastAsia="pt-BR"/>
+        </w:rPr>
+        <w:t xml:space="preserve">, </w:t>
+      </w:r>
+      <w:r>
+        <w:rPr>
+          <w:rFonts w:ascii="Courier New" w:eastAsia="Times New Roman" w:hAnsi="Courier New" w:cs="Courier New"/>
+          <w:color w:val="A9B7C6"/>
+          <w:sz w:val="20"/>
+          <w:szCs w:val="20"/>
+          <w:lang w:eastAsia="pt-BR"/>
+        </w:rPr>
+        <w:t>valor)</w:t>
+      </w:r>
+      <w:r>
+        <w:rPr>
+          <w:rFonts w:ascii="Courier New" w:eastAsia="Times New Roman" w:hAnsi="Courier New" w:cs="Courier New"/>
+          <w:color w:val="A9B7C6"/>
+          <w:sz w:val="20"/>
+          <w:szCs w:val="20"/>
+          <w:lang w:eastAsia="pt-BR"/>
+        </w:rPr>
+        <w:br/>
+        <w:t xml:space="preserve">        leilao.propoem(lance)</w:t>
+      </w:r>
+      <w:r>
+        <w:rPr>
+          <w:rFonts w:ascii="Courier New" w:eastAsia="Times New Roman" w:hAnsi="Courier New" w:cs="Courier New"/>
+          <w:color w:val="A9B7C6"/>
+          <w:sz w:val="20"/>
+          <w:szCs w:val="20"/>
+          <w:lang w:eastAsia="pt-BR"/>
+        </w:rPr>
+        <w:br/>
+      </w:r>
+      <w:r>
+        <w:rPr>
+          <w:rFonts w:ascii="Courier New" w:eastAsia="Times New Roman" w:hAnsi="Courier New" w:cs="Courier New"/>
+          <w:color w:val="A9B7C6"/>
+          <w:sz w:val="20"/>
+          <w:szCs w:val="20"/>
+          <w:lang w:eastAsia="pt-BR"/>
+        </w:rPr>
+        <w:br/>
+        <w:t xml:space="preserve">        </w:t>
+      </w:r>
+      <w:r>
+        <w:rPr>
+          <w:rFonts w:ascii="Courier New" w:eastAsia="Times New Roman" w:hAnsi="Courier New" w:cs="Courier New"/>
+          <w:color w:val="94558D"/>
+          <w:sz w:val="20"/>
+          <w:szCs w:val="20"/>
+          <w:lang w:eastAsia="pt-BR"/>
+        </w:rPr>
+        <w:t>self</w:t>
+      </w:r>
+      <w:r>
+        <w:rPr>
+          <w:rFonts w:ascii="Courier New" w:eastAsia="Times New Roman" w:hAnsi="Courier New" w:cs="Courier New"/>
+          <w:color w:val="A9B7C6"/>
+          <w:sz w:val="20"/>
+          <w:szCs w:val="20"/>
+          <w:lang w:eastAsia="pt-BR"/>
+        </w:rPr>
+        <w:t>.__carteira -= valor</w:t>
+      </w:r>
+    </w:p>
+    <w:p>
+      <w:pPr>
+        <w:pStyle w:val="PargrafodaLista"/>
+        <w:numPr>
+          <w:ilvl w:val="3"/>
+          <w:numId w:val="1"/>
+        </w:numPr>
+        <w:spacing w:before="240" w:line="360" w:lineRule="auto"/>
+        <w:jc w:val="both"/>
+        <w:rPr>
+          <w:rFonts w:ascii="Times New Roman" w:hAnsi="Times New Roman" w:cs="Times New Roman"/>
+          <w:sz w:val="24"/>
+          <w:szCs w:val="24"/>
+        </w:rPr>
+      </w:pPr>
+      <w:r>
+        <w:rPr>
+          <w:rFonts w:ascii="Times New Roman" w:hAnsi="Times New Roman" w:cs="Times New Roman"/>
+          <w:sz w:val="24"/>
+          <w:szCs w:val="24"/>
+        </w:rPr>
+        <w:t>Código atual do teste:</w:t>
+      </w:r>
+    </w:p>
+    <w:p>
+      <w:pPr>
+        <w:shd w:val="clear" w:color="auto" w:fill="2B2B2B"/>
+        <w:tabs>
+          <w:tab w:val="left" w:pos="916"/>
+          <w:tab w:val="left" w:pos="1832"/>
+          <w:tab w:val="left" w:pos="2748"/>
+          <w:tab w:val="left" w:pos="3664"/>
+          <w:tab w:val="left" w:pos="4580"/>
+          <w:tab w:val="left" w:pos="5496"/>
+          <w:tab w:val="left" w:pos="6412"/>
+          <w:tab w:val="left" w:pos="7328"/>
+          <w:tab w:val="left" w:pos="8244"/>
+          <w:tab w:val="left" w:pos="9160"/>
+          <w:tab w:val="left" w:pos="10076"/>
+          <w:tab w:val="left" w:pos="10992"/>
+          <w:tab w:val="left" w:pos="11908"/>
+          <w:tab w:val="left" w:pos="12824"/>
+          <w:tab w:val="left" w:pos="13740"/>
+          <w:tab w:val="left" w:pos="14656"/>
+        </w:tabs>
+        <w:spacing w:after="0" w:line="240" w:lineRule="auto"/>
+        <w:rPr>
+          <w:rFonts w:ascii="Courier New" w:eastAsia="Times New Roman" w:hAnsi="Courier New" w:cs="Courier New"/>
+          <w:color w:val="A9B7C6"/>
+          <w:sz w:val="20"/>
+          <w:szCs w:val="20"/>
+          <w:lang w:eastAsia="pt-BR"/>
+        </w:rPr>
+      </w:pPr>
+      <w:r>
+        <w:rPr>
+          <w:rFonts w:ascii="Courier New" w:eastAsia="Times New Roman" w:hAnsi="Courier New" w:cs="Courier New"/>
+          <w:color w:val="CC7832"/>
+          <w:sz w:val="20"/>
+          <w:szCs w:val="20"/>
+          <w:lang w:eastAsia="pt-BR"/>
+        </w:rPr>
+        <w:t xml:space="preserve">def </w:t>
+      </w:r>
+      <w:r>
+        <w:rPr>
+          <w:rFonts w:ascii="Courier New" w:eastAsia="Times New Roman" w:hAnsi="Courier New" w:cs="Courier New"/>
+          <w:color w:val="FFC66D"/>
+          <w:sz w:val="20"/>
+          <w:szCs w:val="20"/>
+          <w:lang w:eastAsia="pt-BR"/>
+        </w:rPr>
+        <w:t>test_nao_deve_permitir_propor_lance_com_valor_maior_que_o_da_carteira</w:t>
+      </w:r>
+      <w:r>
+        <w:rPr>
+          <w:rFonts w:ascii="Courier New" w:eastAsia="Times New Roman" w:hAnsi="Courier New" w:cs="Courier New"/>
+          <w:color w:val="A9B7C6"/>
+          <w:sz w:val="20"/>
+          <w:szCs w:val="20"/>
+          <w:lang w:eastAsia="pt-BR"/>
+        </w:rPr>
+        <w:t>():</w:t>
+      </w:r>
+      <w:r>
+        <w:rPr>
+          <w:rFonts w:ascii="Courier New" w:eastAsia="Times New Roman" w:hAnsi="Courier New" w:cs="Courier New"/>
+          <w:color w:val="A9B7C6"/>
+          <w:sz w:val="20"/>
+          <w:szCs w:val="20"/>
+          <w:lang w:eastAsia="pt-BR"/>
+        </w:rPr>
+        <w:br/>
+        <w:t xml:space="preserve">    </w:t>
+      </w:r>
+      <w:r>
+        <w:rPr>
+          <w:rFonts w:ascii="Courier New" w:eastAsia="Times New Roman" w:hAnsi="Courier New" w:cs="Courier New"/>
+          <w:color w:val="CC7832"/>
+          <w:sz w:val="20"/>
+          <w:szCs w:val="20"/>
+          <w:lang w:eastAsia="pt-BR"/>
+        </w:rPr>
+        <w:t xml:space="preserve">with </w:t>
+      </w:r>
+      <w:r>
+        <w:rPr>
+          <w:rFonts w:ascii="Courier New" w:eastAsia="Times New Roman" w:hAnsi="Courier New" w:cs="Courier New"/>
+          <w:color w:val="A9B7C6"/>
+          <w:sz w:val="20"/>
+          <w:szCs w:val="20"/>
+          <w:lang w:eastAsia="pt-BR"/>
+        </w:rPr>
+        <w:t>pytest.raises(</w:t>
+      </w:r>
+      <w:r>
+        <w:rPr>
+          <w:rFonts w:ascii="Courier New" w:eastAsia="Times New Roman" w:hAnsi="Courier New" w:cs="Courier New"/>
+          <w:color w:val="8888C6"/>
+          <w:sz w:val="20"/>
+          <w:szCs w:val="20"/>
+          <w:lang w:eastAsia="pt-BR"/>
+        </w:rPr>
+        <w:t>ValueError</w:t>
+      </w:r>
+      <w:r>
+        <w:rPr>
+          <w:rFonts w:ascii="Courier New" w:eastAsia="Times New Roman" w:hAnsi="Courier New" w:cs="Courier New"/>
+          <w:color w:val="A9B7C6"/>
+          <w:sz w:val="20"/>
+          <w:szCs w:val="20"/>
+          <w:lang w:eastAsia="pt-BR"/>
+        </w:rPr>
+        <w:t>):</w:t>
+      </w:r>
+      <w:r>
+        <w:rPr>
+          <w:rFonts w:ascii="Courier New" w:eastAsia="Times New Roman" w:hAnsi="Courier New" w:cs="Courier New"/>
+          <w:color w:val="A9B7C6"/>
+          <w:sz w:val="20"/>
+          <w:szCs w:val="20"/>
+          <w:lang w:eastAsia="pt-BR"/>
+        </w:rPr>
+        <w:br/>
+        <w:t xml:space="preserve">        vini = Usuario(</w:t>
+      </w:r>
+      <w:r>
+        <w:rPr>
+          <w:rFonts w:ascii="Courier New" w:eastAsia="Times New Roman" w:hAnsi="Courier New" w:cs="Courier New"/>
+          <w:color w:val="6A8759"/>
+          <w:sz w:val="20"/>
+          <w:szCs w:val="20"/>
+          <w:lang w:eastAsia="pt-BR"/>
+        </w:rPr>
+        <w:t>'Vini'</w:t>
+      </w:r>
+      <w:r>
+        <w:rPr>
+          <w:rFonts w:ascii="Courier New" w:eastAsia="Times New Roman" w:hAnsi="Courier New" w:cs="Courier New"/>
+          <w:color w:val="CC7832"/>
+          <w:sz w:val="20"/>
+          <w:szCs w:val="20"/>
+          <w:lang w:eastAsia="pt-BR"/>
+        </w:rPr>
+        <w:t xml:space="preserve">, </w:t>
+      </w:r>
+      <w:r>
+        <w:rPr>
+          <w:rFonts w:ascii="Courier New" w:eastAsia="Times New Roman" w:hAnsi="Courier New" w:cs="Courier New"/>
+          <w:color w:val="6897BB"/>
+          <w:sz w:val="20"/>
+          <w:szCs w:val="20"/>
+          <w:lang w:eastAsia="pt-BR"/>
+        </w:rPr>
+        <w:t>100.0</w:t>
+      </w:r>
+      <w:r>
+        <w:rPr>
+          <w:rFonts w:ascii="Courier New" w:eastAsia="Times New Roman" w:hAnsi="Courier New" w:cs="Courier New"/>
+          <w:color w:val="A9B7C6"/>
+          <w:sz w:val="20"/>
+          <w:szCs w:val="20"/>
+          <w:lang w:eastAsia="pt-BR"/>
+        </w:rPr>
+        <w:t>)</w:t>
+      </w:r>
+      <w:r>
+        <w:rPr>
+          <w:rFonts w:ascii="Courier New" w:eastAsia="Times New Roman" w:hAnsi="Courier New" w:cs="Courier New"/>
+          <w:color w:val="A9B7C6"/>
+          <w:sz w:val="20"/>
+          <w:szCs w:val="20"/>
+          <w:lang w:eastAsia="pt-BR"/>
+        </w:rPr>
+        <w:br/>
+      </w:r>
+      <w:r>
+        <w:rPr>
+          <w:rFonts w:ascii="Courier New" w:eastAsia="Times New Roman" w:hAnsi="Courier New" w:cs="Courier New"/>
+          <w:color w:val="A9B7C6"/>
+          <w:sz w:val="20"/>
+          <w:szCs w:val="20"/>
+          <w:lang w:eastAsia="pt-BR"/>
+        </w:rPr>
+        <w:br/>
+        <w:t xml:space="preserve">        leilao = Leilao(</w:t>
+      </w:r>
+      <w:r>
+        <w:rPr>
+          <w:rFonts w:ascii="Courier New" w:eastAsia="Times New Roman" w:hAnsi="Courier New" w:cs="Courier New"/>
+          <w:color w:val="6A8759"/>
+          <w:sz w:val="20"/>
+          <w:szCs w:val="20"/>
+          <w:lang w:eastAsia="pt-BR"/>
+        </w:rPr>
+        <w:t>'Celular'</w:t>
+      </w:r>
+      <w:r>
+        <w:rPr>
+          <w:rFonts w:ascii="Courier New" w:eastAsia="Times New Roman" w:hAnsi="Courier New" w:cs="Courier New"/>
+          <w:color w:val="A9B7C6"/>
+          <w:sz w:val="20"/>
+          <w:szCs w:val="20"/>
+          <w:lang w:eastAsia="pt-BR"/>
+        </w:rPr>
+        <w:t>)</w:t>
+      </w:r>
+      <w:r>
+        <w:rPr>
+          <w:rFonts w:ascii="Courier New" w:eastAsia="Times New Roman" w:hAnsi="Courier New" w:cs="Courier New"/>
+          <w:color w:val="A9B7C6"/>
+          <w:sz w:val="20"/>
+          <w:szCs w:val="20"/>
+          <w:lang w:eastAsia="pt-BR"/>
+        </w:rPr>
+        <w:br/>
+      </w:r>
+      <w:r>
+        <w:rPr>
+          <w:rFonts w:ascii="Courier New" w:eastAsia="Times New Roman" w:hAnsi="Courier New" w:cs="Courier New"/>
+          <w:color w:val="A9B7C6"/>
+          <w:sz w:val="20"/>
+          <w:szCs w:val="20"/>
+          <w:lang w:eastAsia="pt-BR"/>
+        </w:rPr>
+        <w:br/>
+        <w:t xml:space="preserve">        vini.propoem_lance(leilao</w:t>
+      </w:r>
+      <w:r>
+        <w:rPr>
+          <w:rFonts w:ascii="Courier New" w:eastAsia="Times New Roman" w:hAnsi="Courier New" w:cs="Courier New"/>
+          <w:color w:val="CC7832"/>
+          <w:sz w:val="20"/>
+          <w:szCs w:val="20"/>
+          <w:lang w:eastAsia="pt-BR"/>
+        </w:rPr>
+        <w:t xml:space="preserve">, </w:t>
+      </w:r>
+      <w:r>
+        <w:rPr>
+          <w:rFonts w:ascii="Courier New" w:eastAsia="Times New Roman" w:hAnsi="Courier New" w:cs="Courier New"/>
+          <w:color w:val="6897BB"/>
+          <w:sz w:val="20"/>
+          <w:szCs w:val="20"/>
+          <w:lang w:eastAsia="pt-BR"/>
+        </w:rPr>
+        <w:t>150.0</w:t>
+      </w:r>
+      <w:r>
+        <w:rPr>
+          <w:rFonts w:ascii="Courier New" w:eastAsia="Times New Roman" w:hAnsi="Courier New" w:cs="Courier New"/>
+          <w:color w:val="A9B7C6"/>
+          <w:sz w:val="20"/>
+          <w:szCs w:val="20"/>
+          <w:lang w:eastAsia="pt-BR"/>
+        </w:rPr>
+        <w:t>)</w:t>
+      </w:r>
+    </w:p>
+    <w:p>
+      <w:pPr>
+        <w:pStyle w:val="PargrafodaLista"/>
+        <w:numPr>
+          <w:ilvl w:val="2"/>
+          <w:numId w:val="1"/>
+        </w:numPr>
+        <w:spacing w:before="240" w:line="360" w:lineRule="auto"/>
+        <w:jc w:val="both"/>
+        <w:rPr>
+          <w:rFonts w:ascii="Times New Roman" w:hAnsi="Times New Roman" w:cs="Times New Roman"/>
+          <w:sz w:val="24"/>
+          <w:szCs w:val="24"/>
+        </w:rPr>
+      </w:pPr>
+      <w:r>
+        <w:rPr>
+          <w:rFonts w:ascii="Times New Roman" w:hAnsi="Times New Roman" w:cs="Times New Roman"/>
+          <w:sz w:val="24"/>
+          <w:szCs w:val="24"/>
+        </w:rPr>
+        <w:t>Dessa form</w:t>
+      </w:r>
+      <w:r>
+        <w:rPr>
+          <w:rFonts w:ascii="Times New Roman" w:hAnsi="Times New Roman" w:cs="Times New Roman"/>
+          <w:sz w:val="24"/>
+          <w:szCs w:val="24"/>
+        </w:rPr>
+        <w:t>a consertamos a falha no teste.</w:t>
+      </w:r>
+    </w:p>
+    <w:p>
+      <w:pPr>
+        <w:pStyle w:val="PargrafodaLista"/>
+        <w:numPr>
+          <w:ilvl w:val="2"/>
+          <w:numId w:val="1"/>
+        </w:numPr>
+        <w:spacing w:before="240" w:line="360" w:lineRule="auto"/>
+        <w:jc w:val="both"/>
+        <w:rPr>
+          <w:rFonts w:ascii="Times New Roman" w:hAnsi="Times New Roman" w:cs="Times New Roman"/>
+          <w:sz w:val="24"/>
+          <w:szCs w:val="24"/>
+        </w:rPr>
+      </w:pPr>
+      <w:r>
+        <w:rPr>
+          <w:rFonts w:ascii="Times New Roman" w:hAnsi="Times New Roman" w:cs="Times New Roman"/>
+          <w:sz w:val="24"/>
+          <w:szCs w:val="24"/>
+        </w:rPr>
+        <w:t>Caso tivéssemos colocado o with, mas não tivéssemos lançado a exceção no app, o teste falharia novamente justamente dizendo que não possui a exceção.</w:t>
+      </w:r>
+    </w:p>
+    <w:p>
+      <w:pPr>
+        <w:pStyle w:val="PargrafodaLista"/>
+        <w:numPr>
+          <w:ilvl w:val="1"/>
+          <w:numId w:val="1"/>
+        </w:numPr>
+        <w:spacing w:before="240" w:line="360" w:lineRule="auto"/>
+        <w:jc w:val="both"/>
+        <w:rPr>
+          <w:rFonts w:ascii="Times New Roman" w:hAnsi="Times New Roman" w:cs="Times New Roman"/>
+          <w:sz w:val="24"/>
+          <w:szCs w:val="24"/>
+        </w:rPr>
+      </w:pPr>
+      <w:r>
+        <w:rPr>
+          <w:rFonts w:ascii="Times New Roman" w:hAnsi="Times New Roman" w:cs="Times New Roman"/>
+          <w:sz w:val="24"/>
+          <w:szCs w:val="24"/>
+        </w:rPr>
         <w:t xml:space="preserve"> </w:t>
+      </w:r>
+      <w:r>
+        <w:rPr>
+          <w:rFonts w:ascii="Times New Roman" w:hAnsi="Times New Roman" w:cs="Times New Roman"/>
+          <w:sz w:val="24"/>
+          <w:szCs w:val="24"/>
+        </w:rPr>
+        <w:t>Nos nossos testes criamos muita repetição de cenário que poderia ser substituído facilmente por um setup, caso estivéssemos utilizando o unittest. Como não estamos, temos outra forma de lidar com esse copia e cola usando o pytest</w:t>
+      </w:r>
+      <w:r>
+        <w:rPr>
+          <w:rFonts w:ascii="Times New Roman" w:hAnsi="Times New Roman" w:cs="Times New Roman"/>
+          <w:sz w:val="24"/>
+          <w:szCs w:val="24"/>
+        </w:rPr>
+        <w:t>.fixture</w:t>
+      </w:r>
+      <w:r>
+        <w:rPr>
+          <w:rFonts w:ascii="Times New Roman" w:hAnsi="Times New Roman" w:cs="Times New Roman"/>
+          <w:sz w:val="24"/>
+          <w:szCs w:val="24"/>
+        </w:rPr>
+        <w:t>:</w:t>
+      </w:r>
+    </w:p>
+    <w:p>
+      <w:pPr>
+        <w:shd w:val="clear" w:color="auto" w:fill="2B2B2B"/>
+        <w:tabs>
+          <w:tab w:val="left" w:pos="916"/>
+          <w:tab w:val="left" w:pos="1832"/>
+          <w:tab w:val="left" w:pos="2748"/>
+          <w:tab w:val="left" w:pos="3664"/>
+          <w:tab w:val="left" w:pos="4580"/>
+          <w:tab w:val="left" w:pos="5496"/>
+          <w:tab w:val="left" w:pos="6412"/>
+          <w:tab w:val="left" w:pos="7328"/>
+          <w:tab w:val="left" w:pos="8244"/>
+          <w:tab w:val="left" w:pos="9160"/>
+          <w:tab w:val="left" w:pos="10076"/>
+          <w:tab w:val="left" w:pos="10992"/>
+          <w:tab w:val="left" w:pos="11908"/>
+          <w:tab w:val="left" w:pos="12824"/>
+          <w:tab w:val="left" w:pos="13740"/>
+          <w:tab w:val="left" w:pos="14656"/>
+        </w:tabs>
+        <w:spacing w:after="0" w:line="240" w:lineRule="auto"/>
+        <w:rPr>
+          <w:rFonts w:ascii="Courier New" w:eastAsia="Times New Roman" w:hAnsi="Courier New" w:cs="Courier New"/>
+          <w:color w:val="A9B7C6"/>
+          <w:sz w:val="20"/>
+          <w:szCs w:val="20"/>
+          <w:lang w:val="it-IT" w:eastAsia="pt-BR"/>
+        </w:rPr>
+      </w:pPr>
+      <w:r>
+        <w:rPr>
+          <w:rFonts w:ascii="Courier New" w:eastAsia="Times New Roman" w:hAnsi="Courier New" w:cs="Courier New"/>
+          <w:color w:val="BBB529"/>
+          <w:sz w:val="20"/>
+          <w:szCs w:val="20"/>
+          <w:lang w:val="it-IT" w:eastAsia="pt-BR"/>
+        </w:rPr>
+        <w:t>@pytest.fixture</w:t>
+      </w:r>
+      <w:r>
+        <w:rPr>
+          <w:rFonts w:ascii="Courier New" w:eastAsia="Times New Roman" w:hAnsi="Courier New" w:cs="Courier New"/>
+          <w:color w:val="BBB529"/>
+          <w:sz w:val="20"/>
+          <w:szCs w:val="20"/>
+          <w:lang w:val="it-IT" w:eastAsia="pt-BR"/>
+        </w:rPr>
+        <w:br/>
+      </w:r>
+      <w:r>
+        <w:rPr>
+          <w:rFonts w:ascii="Courier New" w:eastAsia="Times New Roman" w:hAnsi="Courier New" w:cs="Courier New"/>
+          <w:color w:val="CC7832"/>
+          <w:sz w:val="20"/>
+          <w:szCs w:val="20"/>
+          <w:lang w:val="it-IT" w:eastAsia="pt-BR"/>
+        </w:rPr>
+        <w:t xml:space="preserve">def </w:t>
+      </w:r>
+      <w:r>
+        <w:rPr>
+          <w:rFonts w:ascii="Courier New" w:eastAsia="Times New Roman" w:hAnsi="Courier New" w:cs="Courier New"/>
+          <w:color w:val="FFC66D"/>
+          <w:sz w:val="20"/>
+          <w:szCs w:val="20"/>
+          <w:lang w:val="it-IT" w:eastAsia="pt-BR"/>
+        </w:rPr>
+        <w:t>vini</w:t>
+      </w:r>
+      <w:r>
+        <w:rPr>
+          <w:rFonts w:ascii="Courier New" w:eastAsia="Times New Roman" w:hAnsi="Courier New" w:cs="Courier New"/>
+          <w:color w:val="A9B7C6"/>
+          <w:sz w:val="20"/>
+          <w:szCs w:val="20"/>
+          <w:lang w:val="it-IT" w:eastAsia="pt-BR"/>
+        </w:rPr>
+        <w:t>():</w:t>
+      </w:r>
+      <w:r>
+        <w:rPr>
+          <w:rFonts w:ascii="Courier New" w:eastAsia="Times New Roman" w:hAnsi="Courier New" w:cs="Courier New"/>
+          <w:color w:val="A9B7C6"/>
+          <w:sz w:val="20"/>
+          <w:szCs w:val="20"/>
+          <w:lang w:val="it-IT" w:eastAsia="pt-BR"/>
+        </w:rPr>
+        <w:br/>
+        <w:t xml:space="preserve">    </w:t>
+      </w:r>
+      <w:r>
+        <w:rPr>
+          <w:rFonts w:ascii="Courier New" w:eastAsia="Times New Roman" w:hAnsi="Courier New" w:cs="Courier New"/>
+          <w:color w:val="CC7832"/>
+          <w:sz w:val="20"/>
+          <w:szCs w:val="20"/>
+          <w:lang w:val="it-IT" w:eastAsia="pt-BR"/>
+        </w:rPr>
+        <w:t xml:space="preserve">return </w:t>
+      </w:r>
+      <w:r>
+        <w:rPr>
+          <w:rFonts w:ascii="Courier New" w:eastAsia="Times New Roman" w:hAnsi="Courier New" w:cs="Courier New"/>
+          <w:color w:val="A9B7C6"/>
+          <w:sz w:val="20"/>
+          <w:szCs w:val="20"/>
+          <w:lang w:val="it-IT" w:eastAsia="pt-BR"/>
+        </w:rPr>
+        <w:t>Usuario(</w:t>
+      </w:r>
+      <w:r>
+        <w:rPr>
+          <w:rFonts w:ascii="Courier New" w:eastAsia="Times New Roman" w:hAnsi="Courier New" w:cs="Courier New"/>
+          <w:color w:val="6A8759"/>
+          <w:sz w:val="20"/>
+          <w:szCs w:val="20"/>
+          <w:lang w:val="it-IT" w:eastAsia="pt-BR"/>
+        </w:rPr>
+        <w:t>'Vini'</w:t>
+      </w:r>
+      <w:r>
+        <w:rPr>
+          <w:rFonts w:ascii="Courier New" w:eastAsia="Times New Roman" w:hAnsi="Courier New" w:cs="Courier New"/>
+          <w:color w:val="CC7832"/>
+          <w:sz w:val="20"/>
+          <w:szCs w:val="20"/>
+          <w:lang w:val="it-IT" w:eastAsia="pt-BR"/>
+        </w:rPr>
+        <w:t xml:space="preserve">, </w:t>
+      </w:r>
+      <w:r>
+        <w:rPr>
+          <w:rFonts w:ascii="Courier New" w:eastAsia="Times New Roman" w:hAnsi="Courier New" w:cs="Courier New"/>
+          <w:color w:val="6897BB"/>
+          <w:sz w:val="20"/>
+          <w:szCs w:val="20"/>
+          <w:lang w:val="it-IT" w:eastAsia="pt-BR"/>
+        </w:rPr>
+        <w:t>100.0</w:t>
+      </w:r>
+      <w:r>
+        <w:rPr>
+          <w:rFonts w:ascii="Courier New" w:eastAsia="Times New Roman" w:hAnsi="Courier New" w:cs="Courier New"/>
+          <w:color w:val="A9B7C6"/>
+          <w:sz w:val="20"/>
+          <w:szCs w:val="20"/>
+          <w:lang w:val="it-IT" w:eastAsia="pt-BR"/>
+        </w:rPr>
+        <w:t>)</w:t>
+      </w:r>
+    </w:p>
+    <w:p>
+      <w:pPr>
+        <w:pStyle w:val="PargrafodaLista"/>
+        <w:numPr>
+          <w:ilvl w:val="2"/>
+          <w:numId w:val="1"/>
+        </w:numPr>
+        <w:spacing w:before="240" w:line="360" w:lineRule="auto"/>
+        <w:jc w:val="both"/>
+        <w:rPr>
+          <w:rFonts w:ascii="Times New Roman" w:hAnsi="Times New Roman" w:cs="Times New Roman"/>
+          <w:sz w:val="24"/>
+          <w:szCs w:val="24"/>
+        </w:rPr>
+      </w:pPr>
+      <w:r>
+        <w:rPr>
+          <w:rFonts w:ascii="Times New Roman" w:hAnsi="Times New Roman" w:cs="Times New Roman"/>
+          <w:sz w:val="24"/>
+          <w:szCs w:val="24"/>
+        </w:rPr>
+        <w:t>Essa decoração basicamente diz para o</w:t>
+      </w:r>
+      <w:r>
+        <w:rPr>
+          <w:rFonts w:ascii="Times New Roman" w:hAnsi="Times New Roman" w:cs="Times New Roman"/>
+          <w:sz w:val="24"/>
+          <w:szCs w:val="24"/>
+        </w:rPr>
+        <w:t xml:space="preserve"> python que essa função é uma fixture e queremos que toda vez que ela seja passada como parâmetro em outra função, ele entenda isso e instancie nosso objeto usuário vini como primeira atividade em todos os testes.</w:t>
+      </w:r>
+    </w:p>
+    <w:p>
+      <w:pPr>
+        <w:pStyle w:val="PargrafodaLista"/>
+        <w:numPr>
+          <w:ilvl w:val="2"/>
+          <w:numId w:val="1"/>
+        </w:numPr>
+        <w:spacing w:before="240" w:line="360" w:lineRule="auto"/>
+        <w:jc w:val="both"/>
+        <w:rPr>
+          <w:rFonts w:ascii="Times New Roman" w:hAnsi="Times New Roman" w:cs="Times New Roman"/>
+          <w:sz w:val="24"/>
+          <w:szCs w:val="24"/>
+        </w:rPr>
+      </w:pPr>
+      <w:r>
+        <w:rPr>
+          <w:rFonts w:ascii="Times New Roman" w:hAnsi="Times New Roman" w:cs="Times New Roman"/>
+          <w:sz w:val="24"/>
+          <w:szCs w:val="24"/>
+        </w:rPr>
+        <w:t>De</w:t>
+      </w:r>
+      <w:r>
+        <w:rPr>
+          <w:rFonts w:ascii="Times New Roman" w:hAnsi="Times New Roman" w:cs="Times New Roman"/>
+          <w:sz w:val="24"/>
+          <w:szCs w:val="24"/>
+        </w:rPr>
+        <w:t>sse modo, podemos passar o vini como parâmetro em todos os nossos testes e deletar ele do código, assim:</w:t>
+      </w:r>
+    </w:p>
+    <w:p>
+      <w:pPr>
+        <w:pStyle w:val="PargrafodaLista"/>
+        <w:numPr>
+          <w:ilvl w:val="3"/>
+          <w:numId w:val="1"/>
+        </w:numPr>
+        <w:spacing w:before="240" w:line="360" w:lineRule="auto"/>
+        <w:jc w:val="both"/>
+        <w:rPr>
+          <w:rFonts w:ascii="Times New Roman" w:hAnsi="Times New Roman" w:cs="Times New Roman"/>
+          <w:sz w:val="24"/>
+          <w:szCs w:val="24"/>
+        </w:rPr>
+      </w:pPr>
+      <w:r>
+        <w:rPr>
+          <w:rFonts w:ascii="Times New Roman" w:hAnsi="Times New Roman" w:cs="Times New Roman"/>
+          <w:sz w:val="24"/>
+          <w:szCs w:val="24"/>
+        </w:rPr>
+        <w:t xml:space="preserve"> Vini no código:</w:t>
+      </w:r>
+    </w:p>
+    <w:p>
+      <w:pPr>
+        <w:shd w:val="clear" w:color="auto" w:fill="2B2B2B"/>
+        <w:tabs>
+          <w:tab w:val="left" w:pos="916"/>
+          <w:tab w:val="left" w:pos="1832"/>
+          <w:tab w:val="left" w:pos="2748"/>
+          <w:tab w:val="left" w:pos="3664"/>
+          <w:tab w:val="left" w:pos="4580"/>
+          <w:tab w:val="left" w:pos="5496"/>
+          <w:tab w:val="left" w:pos="6412"/>
+          <w:tab w:val="left" w:pos="7328"/>
+          <w:tab w:val="left" w:pos="8244"/>
+          <w:tab w:val="left" w:pos="9160"/>
+          <w:tab w:val="left" w:pos="10076"/>
+          <w:tab w:val="left" w:pos="10992"/>
+          <w:tab w:val="left" w:pos="11908"/>
+          <w:tab w:val="left" w:pos="12824"/>
+          <w:tab w:val="left" w:pos="13740"/>
+          <w:tab w:val="left" w:pos="14656"/>
+        </w:tabs>
+        <w:spacing w:after="0" w:line="240" w:lineRule="auto"/>
+        <w:rPr>
+          <w:rFonts w:ascii="Courier New" w:eastAsia="Times New Roman" w:hAnsi="Courier New" w:cs="Courier New"/>
+          <w:color w:val="A9B7C6"/>
+          <w:sz w:val="20"/>
+          <w:szCs w:val="20"/>
+          <w:lang w:eastAsia="pt-BR"/>
+        </w:rPr>
+      </w:pPr>
+      <w:r>
+        <w:rPr>
+          <w:rFonts w:ascii="Courier New" w:eastAsia="Times New Roman" w:hAnsi="Courier New" w:cs="Courier New"/>
+          <w:color w:val="CC7832"/>
+          <w:sz w:val="20"/>
+          <w:szCs w:val="20"/>
+          <w:lang w:eastAsia="pt-BR"/>
+        </w:rPr>
+        <w:t xml:space="preserve">def </w:t>
+      </w:r>
+      <w:r>
+        <w:rPr>
+          <w:rFonts w:ascii="Courier New" w:eastAsia="Times New Roman" w:hAnsi="Courier New" w:cs="Courier New"/>
+          <w:color w:val="FFC66D"/>
+          <w:sz w:val="20"/>
+          <w:szCs w:val="20"/>
+          <w:lang w:eastAsia="pt-BR"/>
+        </w:rPr>
+        <w:t>test_deve_subtrair_valor_da_carteira_do_usuario_quando_este_propor_um_lance</w:t>
+      </w:r>
+      <w:r>
+        <w:rPr>
+          <w:rFonts w:ascii="Courier New" w:eastAsia="Times New Roman" w:hAnsi="Courier New" w:cs="Courier New"/>
+          <w:color w:val="A9B7C6"/>
+          <w:sz w:val="20"/>
+          <w:szCs w:val="20"/>
+          <w:lang w:eastAsia="pt-BR"/>
+        </w:rPr>
+        <w:t>():</w:t>
+      </w:r>
+      <w:r>
+        <w:rPr>
+          <w:rFonts w:ascii="Courier New" w:eastAsia="Times New Roman" w:hAnsi="Courier New" w:cs="Courier New"/>
+          <w:color w:val="A9B7C6"/>
+          <w:sz w:val="20"/>
+          <w:szCs w:val="20"/>
+          <w:lang w:eastAsia="pt-BR"/>
+        </w:rPr>
+        <w:br/>
+      </w:r>
+      <w:r>
+        <w:rPr>
+          <w:rFonts w:ascii="Courier New" w:eastAsia="Times New Roman" w:hAnsi="Courier New" w:cs="Courier New"/>
+          <w:color w:val="A9B7C6"/>
+          <w:sz w:val="20"/>
+          <w:szCs w:val="20"/>
+          <w:lang w:eastAsia="pt-BR"/>
+        </w:rPr>
+        <w:lastRenderedPageBreak/>
+        <w:t xml:space="preserve">    vini = Usuario(</w:t>
+      </w:r>
+      <w:r>
+        <w:rPr>
+          <w:rFonts w:ascii="Courier New" w:eastAsia="Times New Roman" w:hAnsi="Courier New" w:cs="Courier New"/>
+          <w:color w:val="6A8759"/>
+          <w:sz w:val="20"/>
+          <w:szCs w:val="20"/>
+          <w:lang w:eastAsia="pt-BR"/>
+        </w:rPr>
+        <w:t>'Vini'</w:t>
+      </w:r>
+      <w:r>
+        <w:rPr>
+          <w:rFonts w:ascii="Courier New" w:eastAsia="Times New Roman" w:hAnsi="Courier New" w:cs="Courier New"/>
+          <w:color w:val="CC7832"/>
+          <w:sz w:val="20"/>
+          <w:szCs w:val="20"/>
+          <w:lang w:eastAsia="pt-BR"/>
+        </w:rPr>
+        <w:t xml:space="preserve">, </w:t>
+      </w:r>
+      <w:r>
+        <w:rPr>
+          <w:rFonts w:ascii="Courier New" w:eastAsia="Times New Roman" w:hAnsi="Courier New" w:cs="Courier New"/>
+          <w:color w:val="6897BB"/>
+          <w:sz w:val="20"/>
+          <w:szCs w:val="20"/>
+          <w:lang w:eastAsia="pt-BR"/>
+        </w:rPr>
+        <w:t>100.0</w:t>
+      </w:r>
+      <w:r>
+        <w:rPr>
+          <w:rFonts w:ascii="Courier New" w:eastAsia="Times New Roman" w:hAnsi="Courier New" w:cs="Courier New"/>
+          <w:color w:val="A9B7C6"/>
+          <w:sz w:val="20"/>
+          <w:szCs w:val="20"/>
+          <w:lang w:eastAsia="pt-BR"/>
+        </w:rPr>
+        <w:t>)</w:t>
+      </w:r>
+      <w:r>
+        <w:rPr>
+          <w:rFonts w:ascii="Courier New" w:eastAsia="Times New Roman" w:hAnsi="Courier New" w:cs="Courier New"/>
+          <w:color w:val="A9B7C6"/>
+          <w:sz w:val="20"/>
+          <w:szCs w:val="20"/>
+          <w:lang w:eastAsia="pt-BR"/>
+        </w:rPr>
+        <w:br/>
+      </w:r>
+      <w:r>
+        <w:rPr>
+          <w:rFonts w:ascii="Courier New" w:eastAsia="Times New Roman" w:hAnsi="Courier New" w:cs="Courier New"/>
+          <w:color w:val="A9B7C6"/>
+          <w:sz w:val="20"/>
+          <w:szCs w:val="20"/>
+          <w:lang w:eastAsia="pt-BR"/>
+        </w:rPr>
+        <w:br/>
+        <w:t xml:space="preserve">    leilao = Leilao(</w:t>
+      </w:r>
+      <w:r>
+        <w:rPr>
+          <w:rFonts w:ascii="Courier New" w:eastAsia="Times New Roman" w:hAnsi="Courier New" w:cs="Courier New"/>
+          <w:color w:val="6A8759"/>
+          <w:sz w:val="20"/>
+          <w:szCs w:val="20"/>
+          <w:lang w:eastAsia="pt-BR"/>
+        </w:rPr>
+        <w:t>'Celular'</w:t>
+      </w:r>
+      <w:r>
+        <w:rPr>
+          <w:rFonts w:ascii="Courier New" w:eastAsia="Times New Roman" w:hAnsi="Courier New" w:cs="Courier New"/>
+          <w:color w:val="A9B7C6"/>
+          <w:sz w:val="20"/>
+          <w:szCs w:val="20"/>
+          <w:lang w:eastAsia="pt-BR"/>
+        </w:rPr>
+        <w:t>)</w:t>
+      </w:r>
+      <w:r>
+        <w:rPr>
+          <w:rFonts w:ascii="Courier New" w:eastAsia="Times New Roman" w:hAnsi="Courier New" w:cs="Courier New"/>
+          <w:color w:val="A9B7C6"/>
+          <w:sz w:val="20"/>
+          <w:szCs w:val="20"/>
+          <w:lang w:eastAsia="pt-BR"/>
+        </w:rPr>
+        <w:br/>
+      </w:r>
+      <w:r>
+        <w:rPr>
+          <w:rFonts w:ascii="Courier New" w:eastAsia="Times New Roman" w:hAnsi="Courier New" w:cs="Courier New"/>
+          <w:color w:val="A9B7C6"/>
+          <w:sz w:val="20"/>
+          <w:szCs w:val="20"/>
+          <w:lang w:eastAsia="pt-BR"/>
+        </w:rPr>
+        <w:br/>
+        <w:t xml:space="preserve">    vini.propoem_lance(leilao</w:t>
+      </w:r>
+      <w:r>
+        <w:rPr>
+          <w:rFonts w:ascii="Courier New" w:eastAsia="Times New Roman" w:hAnsi="Courier New" w:cs="Courier New"/>
+          <w:color w:val="CC7832"/>
+          <w:sz w:val="20"/>
+          <w:szCs w:val="20"/>
+          <w:lang w:eastAsia="pt-BR"/>
+        </w:rPr>
+        <w:t xml:space="preserve">, </w:t>
+      </w:r>
+      <w:r>
+        <w:rPr>
+          <w:rFonts w:ascii="Courier New" w:eastAsia="Times New Roman" w:hAnsi="Courier New" w:cs="Courier New"/>
+          <w:color w:val="6897BB"/>
+          <w:sz w:val="20"/>
+          <w:szCs w:val="20"/>
+          <w:lang w:eastAsia="pt-BR"/>
+        </w:rPr>
+        <w:t>50.0</w:t>
+      </w:r>
+      <w:r>
+        <w:rPr>
+          <w:rFonts w:ascii="Courier New" w:eastAsia="Times New Roman" w:hAnsi="Courier New" w:cs="Courier New"/>
+          <w:color w:val="A9B7C6"/>
+          <w:sz w:val="20"/>
+          <w:szCs w:val="20"/>
+          <w:lang w:eastAsia="pt-BR"/>
+        </w:rPr>
+        <w:t>)</w:t>
+      </w:r>
+      <w:r>
+        <w:rPr>
+          <w:rFonts w:ascii="Courier New" w:eastAsia="Times New Roman" w:hAnsi="Courier New" w:cs="Courier New"/>
+          <w:color w:val="A9B7C6"/>
+          <w:sz w:val="20"/>
+          <w:szCs w:val="20"/>
+          <w:lang w:eastAsia="pt-BR"/>
+        </w:rPr>
+        <w:br/>
+      </w:r>
+      <w:r>
+        <w:rPr>
+          <w:rFonts w:ascii="Courier New" w:eastAsia="Times New Roman" w:hAnsi="Courier New" w:cs="Courier New"/>
+          <w:color w:val="A9B7C6"/>
+          <w:sz w:val="20"/>
+          <w:szCs w:val="20"/>
+          <w:lang w:eastAsia="pt-BR"/>
+        </w:rPr>
+        <w:br/>
+        <w:t xml:space="preserve">    </w:t>
+      </w:r>
+      <w:r>
+        <w:rPr>
+          <w:rFonts w:ascii="Courier New" w:eastAsia="Times New Roman" w:hAnsi="Courier New" w:cs="Courier New"/>
+          <w:color w:val="CC7832"/>
+          <w:sz w:val="20"/>
+          <w:szCs w:val="20"/>
+          <w:lang w:eastAsia="pt-BR"/>
+        </w:rPr>
+        <w:t xml:space="preserve">assert </w:t>
+      </w:r>
+      <w:r>
+        <w:rPr>
+          <w:rFonts w:ascii="Courier New" w:eastAsia="Times New Roman" w:hAnsi="Courier New" w:cs="Courier New"/>
+          <w:color w:val="A9B7C6"/>
+          <w:sz w:val="20"/>
+          <w:szCs w:val="20"/>
+          <w:lang w:eastAsia="pt-BR"/>
+        </w:rPr>
+        <w:t xml:space="preserve">vini.carteira == </w:t>
+      </w:r>
+      <w:r>
+        <w:rPr>
+          <w:rFonts w:ascii="Courier New" w:eastAsia="Times New Roman" w:hAnsi="Courier New" w:cs="Courier New"/>
+          <w:color w:val="6897BB"/>
+          <w:sz w:val="20"/>
+          <w:szCs w:val="20"/>
+          <w:lang w:eastAsia="pt-BR"/>
+        </w:rPr>
+        <w:t>50.0</w:t>
+      </w:r>
+    </w:p>
+    <w:p>
+      <w:pPr>
+        <w:pStyle w:val="PargrafodaLista"/>
+        <w:numPr>
+          <w:ilvl w:val="3"/>
+          <w:numId w:val="1"/>
+        </w:numPr>
+        <w:spacing w:before="240" w:line="360" w:lineRule="auto"/>
+        <w:jc w:val="both"/>
+        <w:rPr>
+          <w:rFonts w:ascii="Times New Roman" w:hAnsi="Times New Roman" w:cs="Times New Roman"/>
+          <w:sz w:val="24"/>
+          <w:szCs w:val="24"/>
+        </w:rPr>
+      </w:pPr>
+      <w:r>
+        <w:rPr>
+          <w:rFonts w:ascii="Times New Roman" w:hAnsi="Times New Roman" w:cs="Times New Roman"/>
+          <w:sz w:val="24"/>
+          <w:szCs w:val="24"/>
+        </w:rPr>
+        <w:t>Vini como parâmetro:</w:t>
+      </w:r>
+    </w:p>
+    <w:p>
+      <w:pPr>
+        <w:shd w:val="clear" w:color="auto" w:fill="2B2B2B"/>
+        <w:tabs>
+          <w:tab w:val="left" w:pos="916"/>
+          <w:tab w:val="left" w:pos="1832"/>
+          <w:tab w:val="left" w:pos="2748"/>
+          <w:tab w:val="left" w:pos="3664"/>
+          <w:tab w:val="left" w:pos="4580"/>
+          <w:tab w:val="left" w:pos="5496"/>
+          <w:tab w:val="left" w:pos="6412"/>
+          <w:tab w:val="left" w:pos="7328"/>
+          <w:tab w:val="left" w:pos="8244"/>
+          <w:tab w:val="left" w:pos="9160"/>
+          <w:tab w:val="left" w:pos="10076"/>
+          <w:tab w:val="left" w:pos="10992"/>
+          <w:tab w:val="left" w:pos="11908"/>
+          <w:tab w:val="left" w:pos="12824"/>
+          <w:tab w:val="left" w:pos="13740"/>
+          <w:tab w:val="left" w:pos="14656"/>
+        </w:tabs>
+        <w:spacing w:after="0" w:line="240" w:lineRule="auto"/>
+        <w:rPr>
+          <w:rFonts w:ascii="Courier New" w:eastAsia="Times New Roman" w:hAnsi="Courier New" w:cs="Courier New"/>
+          <w:color w:val="A9B7C6"/>
+          <w:sz w:val="20"/>
+          <w:szCs w:val="20"/>
+          <w:lang w:eastAsia="pt-BR"/>
+        </w:rPr>
+      </w:pPr>
+      <w:r>
+        <w:rPr>
+          <w:rFonts w:ascii="Courier New" w:eastAsia="Times New Roman" w:hAnsi="Courier New" w:cs="Courier New"/>
+          <w:color w:val="CC7832"/>
+          <w:sz w:val="20"/>
+          <w:szCs w:val="20"/>
+          <w:lang w:eastAsia="pt-BR"/>
+        </w:rPr>
+        <w:t xml:space="preserve">def </w:t>
+      </w:r>
+      <w:r>
+        <w:rPr>
+          <w:rFonts w:ascii="Courier New" w:eastAsia="Times New Roman" w:hAnsi="Courier New" w:cs="Courier New"/>
+          <w:color w:val="FFC66D"/>
+          <w:sz w:val="20"/>
+          <w:szCs w:val="20"/>
+          <w:lang w:eastAsia="pt-BR"/>
+        </w:rPr>
+        <w:t>test_deve_subtrair_valor_da_carteira_do_usuario_quando_este_propor_um_lance</w:t>
+      </w:r>
+      <w:r>
+        <w:rPr>
+          <w:rFonts w:ascii="Courier New" w:eastAsia="Times New Roman" w:hAnsi="Courier New" w:cs="Courier New"/>
+          <w:color w:val="A9B7C6"/>
+          <w:sz w:val="20"/>
+          <w:szCs w:val="20"/>
+          <w:lang w:eastAsia="pt-BR"/>
+        </w:rPr>
+        <w:t>(vini):</w:t>
+      </w:r>
+      <w:r>
+        <w:rPr>
+          <w:rFonts w:ascii="Courier New" w:eastAsia="Times New Roman" w:hAnsi="Courier New" w:cs="Courier New"/>
+          <w:color w:val="A9B7C6"/>
+          <w:sz w:val="20"/>
+          <w:szCs w:val="20"/>
+          <w:lang w:eastAsia="pt-BR"/>
+        </w:rPr>
+        <w:br/>
+        <w:t xml:space="preserve">    leilao = Leilao(</w:t>
+      </w:r>
+      <w:r>
+        <w:rPr>
+          <w:rFonts w:ascii="Courier New" w:eastAsia="Times New Roman" w:hAnsi="Courier New" w:cs="Courier New"/>
+          <w:color w:val="6A8759"/>
+          <w:sz w:val="20"/>
+          <w:szCs w:val="20"/>
+          <w:lang w:eastAsia="pt-BR"/>
+        </w:rPr>
+        <w:t>'Celular'</w:t>
+      </w:r>
+      <w:r>
+        <w:rPr>
+          <w:rFonts w:ascii="Courier New" w:eastAsia="Times New Roman" w:hAnsi="Courier New" w:cs="Courier New"/>
+          <w:color w:val="A9B7C6"/>
+          <w:sz w:val="20"/>
+          <w:szCs w:val="20"/>
+          <w:lang w:eastAsia="pt-BR"/>
+        </w:rPr>
+        <w:t>)</w:t>
+      </w:r>
+      <w:r>
+        <w:rPr>
+          <w:rFonts w:ascii="Courier New" w:eastAsia="Times New Roman" w:hAnsi="Courier New" w:cs="Courier New"/>
+          <w:color w:val="A9B7C6"/>
+          <w:sz w:val="20"/>
+          <w:szCs w:val="20"/>
+          <w:lang w:eastAsia="pt-BR"/>
+        </w:rPr>
+        <w:br/>
+      </w:r>
+      <w:r>
+        <w:rPr>
+          <w:rFonts w:ascii="Courier New" w:eastAsia="Times New Roman" w:hAnsi="Courier New" w:cs="Courier New"/>
+          <w:color w:val="A9B7C6"/>
+          <w:sz w:val="20"/>
+          <w:szCs w:val="20"/>
+          <w:lang w:eastAsia="pt-BR"/>
+        </w:rPr>
+        <w:br/>
+        <w:t xml:space="preserve">    vini.propoem_lance(leilao</w:t>
+      </w:r>
+      <w:r>
+        <w:rPr>
+          <w:rFonts w:ascii="Courier New" w:eastAsia="Times New Roman" w:hAnsi="Courier New" w:cs="Courier New"/>
+          <w:color w:val="CC7832"/>
+          <w:sz w:val="20"/>
+          <w:szCs w:val="20"/>
+          <w:lang w:eastAsia="pt-BR"/>
+        </w:rPr>
+        <w:t xml:space="preserve">, </w:t>
+      </w:r>
+      <w:r>
+        <w:rPr>
+          <w:rFonts w:ascii="Courier New" w:eastAsia="Times New Roman" w:hAnsi="Courier New" w:cs="Courier New"/>
+          <w:color w:val="6897BB"/>
+          <w:sz w:val="20"/>
+          <w:szCs w:val="20"/>
+          <w:lang w:eastAsia="pt-BR"/>
+        </w:rPr>
+        <w:t>50.0</w:t>
+      </w:r>
+      <w:r>
+        <w:rPr>
+          <w:rFonts w:ascii="Courier New" w:eastAsia="Times New Roman" w:hAnsi="Courier New" w:cs="Courier New"/>
+          <w:color w:val="A9B7C6"/>
+          <w:sz w:val="20"/>
+          <w:szCs w:val="20"/>
+          <w:lang w:eastAsia="pt-BR"/>
+        </w:rPr>
+        <w:t>)</w:t>
+      </w:r>
+      <w:r>
+        <w:rPr>
+          <w:rFonts w:ascii="Courier New" w:eastAsia="Times New Roman" w:hAnsi="Courier New" w:cs="Courier New"/>
+          <w:color w:val="A9B7C6"/>
+          <w:sz w:val="20"/>
+          <w:szCs w:val="20"/>
+          <w:lang w:eastAsia="pt-BR"/>
+        </w:rPr>
+        <w:br/>
+      </w:r>
+      <w:r>
+        <w:rPr>
+          <w:rFonts w:ascii="Courier New" w:eastAsia="Times New Roman" w:hAnsi="Courier New" w:cs="Courier New"/>
+          <w:color w:val="A9B7C6"/>
+          <w:sz w:val="20"/>
+          <w:szCs w:val="20"/>
+          <w:lang w:eastAsia="pt-BR"/>
+        </w:rPr>
+        <w:br/>
+        <w:t xml:space="preserve">    </w:t>
+      </w:r>
+      <w:r>
+        <w:rPr>
+          <w:rFonts w:ascii="Courier New" w:eastAsia="Times New Roman" w:hAnsi="Courier New" w:cs="Courier New"/>
+          <w:color w:val="CC7832"/>
+          <w:sz w:val="20"/>
+          <w:szCs w:val="20"/>
+          <w:lang w:eastAsia="pt-BR"/>
+        </w:rPr>
+        <w:t xml:space="preserve">assert </w:t>
+      </w:r>
+      <w:r>
+        <w:rPr>
+          <w:rFonts w:ascii="Courier New" w:eastAsia="Times New Roman" w:hAnsi="Courier New" w:cs="Courier New"/>
+          <w:color w:val="A9B7C6"/>
+          <w:sz w:val="20"/>
+          <w:szCs w:val="20"/>
+          <w:lang w:eastAsia="pt-BR"/>
+        </w:rPr>
+        <w:t xml:space="preserve">vini.carteira == </w:t>
+      </w:r>
+      <w:r>
+        <w:rPr>
+          <w:rFonts w:ascii="Courier New" w:eastAsia="Times New Roman" w:hAnsi="Courier New" w:cs="Courier New"/>
+          <w:color w:val="6897BB"/>
+          <w:sz w:val="20"/>
+          <w:szCs w:val="20"/>
+          <w:lang w:eastAsia="pt-BR"/>
+        </w:rPr>
+        <w:t>50.0</w:t>
+      </w:r>
+    </w:p>
+    <w:p>
+      <w:pPr>
+        <w:pStyle w:val="PargrafodaLista"/>
+        <w:numPr>
+          <w:ilvl w:val="2"/>
+          <w:numId w:val="1"/>
+        </w:numPr>
+        <w:spacing w:before="240" w:line="360" w:lineRule="auto"/>
+        <w:jc w:val="both"/>
+        <w:rPr>
+          <w:rFonts w:ascii="Times New Roman" w:hAnsi="Times New Roman" w:cs="Times New Roman"/>
+          <w:sz w:val="24"/>
+          <w:szCs w:val="24"/>
+        </w:rPr>
+      </w:pPr>
+      <w:r>
+        <w:rPr>
+          <w:rFonts w:ascii="Times New Roman" w:hAnsi="Times New Roman" w:cs="Times New Roman"/>
+          <w:sz w:val="24"/>
+          <w:szCs w:val="24"/>
+        </w:rPr>
+        <w:t>Das duas formas o teste continua passando, mas na segunda vini funciona como o setup do unittest.</w:t>
+      </w:r>
+    </w:p>
+    <w:p>
+      <w:pPr>
+        <w:pStyle w:val="PargrafodaLista"/>
+        <w:numPr>
+          <w:ilvl w:val="2"/>
+          <w:numId w:val="1"/>
+        </w:numPr>
+        <w:spacing w:before="240" w:line="360" w:lineRule="auto"/>
+        <w:jc w:val="both"/>
+        <w:rPr>
+          <w:rFonts w:ascii="Times New Roman" w:hAnsi="Times New Roman" w:cs="Times New Roman"/>
+          <w:sz w:val="24"/>
+          <w:szCs w:val="24"/>
+        </w:rPr>
+      </w:pPr>
+      <w:r>
+        <w:rPr>
+          <w:rFonts w:ascii="Times New Roman" w:hAnsi="Times New Roman" w:cs="Times New Roman"/>
+          <w:sz w:val="24"/>
+          <w:szCs w:val="24"/>
+        </w:rPr>
+        <w:t>Outra vantagem de se utilizar essa técnica é que nos testes que não utilizamos o vini, basta não passar como parâmetro. Diferentemente do unittest que tudo tinha que ir pro setup e precisávamos escolher o que passar para ele ou não para evitar problemas de performance.</w:t>
+      </w:r>
+    </w:p>
+    <w:p>
+      <w:pPr>
+        <w:pStyle w:val="PargrafodaLista"/>
+        <w:numPr>
+          <w:ilvl w:val="2"/>
+          <w:numId w:val="1"/>
+        </w:numPr>
+        <w:spacing w:before="240" w:line="360" w:lineRule="auto"/>
+        <w:jc w:val="both"/>
+        <w:rPr>
+          <w:rFonts w:ascii="Times New Roman" w:hAnsi="Times New Roman" w:cs="Times New Roman"/>
+          <w:sz w:val="24"/>
+          <w:szCs w:val="24"/>
+        </w:rPr>
+      </w:pPr>
+      <w:r>
+        <w:rPr>
+          <w:rFonts w:ascii="Times New Roman" w:hAnsi="Times New Roman" w:cs="Times New Roman"/>
+          <w:sz w:val="24"/>
+          <w:szCs w:val="24"/>
+        </w:rPr>
+        <w:t>Com o pytest, podemos deixar ele com a decoração e somente passar como parâmetro para os testes que utilizam ele, desse modo, nos testes que não utilizam, ele não será instanciado, evitando problemas de performance por criação de objetos não utilizados para todos os teste</w:t>
+      </w:r>
+      <w:r>
+        <w:rPr>
+          <w:rFonts w:ascii="Times New Roman" w:hAnsi="Times New Roman" w:cs="Times New Roman"/>
+          <w:sz w:val="24"/>
+          <w:szCs w:val="24"/>
+        </w:rPr>
+        <w:t>s</w:t>
+      </w:r>
+      <w:r>
+        <w:rPr>
+          <w:rFonts w:ascii="Times New Roman" w:hAnsi="Times New Roman" w:cs="Times New Roman"/>
+          <w:sz w:val="24"/>
+          <w:szCs w:val="24"/>
+        </w:rPr>
+        <w:t>.</w:t>
+      </w:r>
+    </w:p>
+    <w:p>
+      <w:pPr>
+        <w:pStyle w:val="PargrafodaLista"/>
+        <w:numPr>
+          <w:ilvl w:val="2"/>
+          <w:numId w:val="1"/>
+        </w:numPr>
+        <w:spacing w:before="240" w:line="360" w:lineRule="auto"/>
+        <w:jc w:val="both"/>
+        <w:rPr>
+          <w:rFonts w:ascii="Times New Roman" w:hAnsi="Times New Roman" w:cs="Times New Roman"/>
+          <w:sz w:val="24"/>
+          <w:szCs w:val="24"/>
+        </w:rPr>
+      </w:pPr>
+      <w:r>
+        <w:rPr>
+          <w:rFonts w:ascii="Times New Roman" w:hAnsi="Times New Roman" w:cs="Times New Roman"/>
+          <w:sz w:val="24"/>
+          <w:szCs w:val="24"/>
+        </w:rPr>
+        <w:t>Podemos utilizar e fazer essa técnica para todos os objetos que criamos várias vezes para vários testes diferentes:</w:t>
+      </w:r>
+    </w:p>
+    <w:p>
+      <w:pPr>
+        <w:shd w:val="clear" w:color="auto" w:fill="2B2B2B"/>
+        <w:tabs>
+          <w:tab w:val="left" w:pos="916"/>
+          <w:tab w:val="left" w:pos="1832"/>
+          <w:tab w:val="left" w:pos="2748"/>
+          <w:tab w:val="left" w:pos="3664"/>
+          <w:tab w:val="left" w:pos="4580"/>
+          <w:tab w:val="left" w:pos="5496"/>
+          <w:tab w:val="left" w:pos="6412"/>
+          <w:tab w:val="left" w:pos="7328"/>
+          <w:tab w:val="left" w:pos="8244"/>
+          <w:tab w:val="left" w:pos="9160"/>
+          <w:tab w:val="left" w:pos="10076"/>
+          <w:tab w:val="left" w:pos="10992"/>
+          <w:tab w:val="left" w:pos="11908"/>
+          <w:tab w:val="left" w:pos="12824"/>
+          <w:tab w:val="left" w:pos="13740"/>
+          <w:tab w:val="left" w:pos="14656"/>
+        </w:tabs>
+        <w:spacing w:after="0" w:line="240" w:lineRule="auto"/>
+        <w:rPr>
+          <w:rFonts w:ascii="Courier New" w:eastAsia="Times New Roman" w:hAnsi="Courier New" w:cs="Courier New"/>
+          <w:color w:val="A9B7C6"/>
+          <w:sz w:val="20"/>
+          <w:szCs w:val="20"/>
+          <w:lang w:eastAsia="pt-BR"/>
+        </w:rPr>
+      </w:pPr>
+      <w:r>
+        <w:rPr>
+          <w:rFonts w:ascii="Courier New" w:eastAsia="Times New Roman" w:hAnsi="Courier New" w:cs="Courier New"/>
+          <w:color w:val="BBB529"/>
+          <w:sz w:val="20"/>
+          <w:szCs w:val="20"/>
+          <w:lang w:eastAsia="pt-BR"/>
+        </w:rPr>
+        <w:t>@pytest.fixture</w:t>
+      </w:r>
+      <w:r>
+        <w:rPr>
+          <w:rFonts w:ascii="Courier New" w:eastAsia="Times New Roman" w:hAnsi="Courier New" w:cs="Courier New"/>
+          <w:color w:val="BBB529"/>
+          <w:sz w:val="20"/>
+          <w:szCs w:val="20"/>
+          <w:lang w:eastAsia="pt-BR"/>
+        </w:rPr>
+        <w:br/>
+      </w:r>
+      <w:r>
+        <w:rPr>
+          <w:rFonts w:ascii="Courier New" w:eastAsia="Times New Roman" w:hAnsi="Courier New" w:cs="Courier New"/>
+          <w:color w:val="CC7832"/>
+          <w:sz w:val="20"/>
+          <w:szCs w:val="20"/>
+          <w:lang w:eastAsia="pt-BR"/>
+        </w:rPr>
+        <w:t xml:space="preserve">def </w:t>
+      </w:r>
+      <w:r>
+        <w:rPr>
+          <w:rFonts w:ascii="Courier New" w:eastAsia="Times New Roman" w:hAnsi="Courier New" w:cs="Courier New"/>
+          <w:color w:val="FFC66D"/>
+          <w:sz w:val="20"/>
+          <w:szCs w:val="20"/>
+          <w:lang w:eastAsia="pt-BR"/>
+        </w:rPr>
+        <w:t>vini</w:t>
+      </w:r>
+      <w:r>
+        <w:rPr>
+          <w:rFonts w:ascii="Courier New" w:eastAsia="Times New Roman" w:hAnsi="Courier New" w:cs="Courier New"/>
+          <w:color w:val="A9B7C6"/>
+          <w:sz w:val="20"/>
+          <w:szCs w:val="20"/>
+          <w:lang w:eastAsia="pt-BR"/>
+        </w:rPr>
+        <w:t>():</w:t>
+      </w:r>
+      <w:r>
+        <w:rPr>
+          <w:rFonts w:ascii="Courier New" w:eastAsia="Times New Roman" w:hAnsi="Courier New" w:cs="Courier New"/>
+          <w:color w:val="A9B7C6"/>
+          <w:sz w:val="20"/>
+          <w:szCs w:val="20"/>
+          <w:lang w:eastAsia="pt-BR"/>
+        </w:rPr>
+        <w:br/>
+        <w:t xml:space="preserve">    </w:t>
+      </w:r>
+      <w:r>
+        <w:rPr>
+          <w:rFonts w:ascii="Courier New" w:eastAsia="Times New Roman" w:hAnsi="Courier New" w:cs="Courier New"/>
+          <w:color w:val="CC7832"/>
+          <w:sz w:val="20"/>
+          <w:szCs w:val="20"/>
+          <w:lang w:eastAsia="pt-BR"/>
+        </w:rPr>
+        <w:t xml:space="preserve">return </w:t>
+      </w:r>
+      <w:r>
+        <w:rPr>
+          <w:rFonts w:ascii="Courier New" w:eastAsia="Times New Roman" w:hAnsi="Courier New" w:cs="Courier New"/>
+          <w:color w:val="A9B7C6"/>
+          <w:sz w:val="20"/>
+          <w:szCs w:val="20"/>
+          <w:lang w:eastAsia="pt-BR"/>
+        </w:rPr>
+        <w:t>Usuario(</w:t>
+      </w:r>
+      <w:r>
+        <w:rPr>
+          <w:rFonts w:ascii="Courier New" w:eastAsia="Times New Roman" w:hAnsi="Courier New" w:cs="Courier New"/>
+          <w:color w:val="6A8759"/>
+          <w:sz w:val="20"/>
+          <w:szCs w:val="20"/>
+          <w:lang w:eastAsia="pt-BR"/>
+        </w:rPr>
+        <w:t>'Vini'</w:t>
+      </w:r>
+      <w:r>
+        <w:rPr>
+          <w:rFonts w:ascii="Courier New" w:eastAsia="Times New Roman" w:hAnsi="Courier New" w:cs="Courier New"/>
+          <w:color w:val="CC7832"/>
+          <w:sz w:val="20"/>
+          <w:szCs w:val="20"/>
+          <w:lang w:eastAsia="pt-BR"/>
+        </w:rPr>
+        <w:t xml:space="preserve">, </w:t>
+      </w:r>
+      <w:r>
+        <w:rPr>
+          <w:rFonts w:ascii="Courier New" w:eastAsia="Times New Roman" w:hAnsi="Courier New" w:cs="Courier New"/>
+          <w:color w:val="6897BB"/>
+          <w:sz w:val="20"/>
+          <w:szCs w:val="20"/>
+          <w:lang w:eastAsia="pt-BR"/>
+        </w:rPr>
+        <w:t>100.0</w:t>
+      </w:r>
+      <w:r>
+        <w:rPr>
+          <w:rFonts w:ascii="Courier New" w:eastAsia="Times New Roman" w:hAnsi="Courier New" w:cs="Courier New"/>
+          <w:color w:val="A9B7C6"/>
+          <w:sz w:val="20"/>
+          <w:szCs w:val="20"/>
+          <w:lang w:eastAsia="pt-BR"/>
+        </w:rPr>
+        <w:t>)</w:t>
+      </w:r>
+      <w:r>
+        <w:rPr>
+          <w:rFonts w:ascii="Courier New" w:eastAsia="Times New Roman" w:hAnsi="Courier New" w:cs="Courier New"/>
+          <w:color w:val="A9B7C6"/>
+          <w:sz w:val="20"/>
+          <w:szCs w:val="20"/>
+          <w:lang w:eastAsia="pt-BR"/>
+        </w:rPr>
+        <w:br/>
+      </w:r>
+      <w:r>
+        <w:rPr>
+          <w:rFonts w:ascii="Courier New" w:eastAsia="Times New Roman" w:hAnsi="Courier New" w:cs="Courier New"/>
+          <w:color w:val="A9B7C6"/>
+          <w:sz w:val="20"/>
+          <w:szCs w:val="20"/>
+          <w:lang w:eastAsia="pt-BR"/>
+        </w:rPr>
+        <w:br/>
+      </w:r>
+      <w:r>
+        <w:rPr>
+          <w:rFonts w:ascii="Courier New" w:eastAsia="Times New Roman" w:hAnsi="Courier New" w:cs="Courier New"/>
+          <w:color w:val="A9B7C6"/>
+          <w:sz w:val="20"/>
+          <w:szCs w:val="20"/>
+          <w:lang w:eastAsia="pt-BR"/>
+        </w:rPr>
+        <w:br/>
+      </w:r>
+      <w:r>
+        <w:rPr>
+          <w:rFonts w:ascii="Courier New" w:eastAsia="Times New Roman" w:hAnsi="Courier New" w:cs="Courier New"/>
+          <w:color w:val="BBB529"/>
+          <w:sz w:val="20"/>
+          <w:szCs w:val="20"/>
+          <w:lang w:eastAsia="pt-BR"/>
+        </w:rPr>
+        <w:t>@pytest.fixture</w:t>
+      </w:r>
+      <w:r>
+        <w:rPr>
+          <w:rFonts w:ascii="Courier New" w:eastAsia="Times New Roman" w:hAnsi="Courier New" w:cs="Courier New"/>
+          <w:color w:val="BBB529"/>
+          <w:sz w:val="20"/>
+          <w:szCs w:val="20"/>
+          <w:lang w:eastAsia="pt-BR"/>
+        </w:rPr>
+        <w:br/>
+      </w:r>
+      <w:r>
+        <w:rPr>
+          <w:rFonts w:ascii="Courier New" w:eastAsia="Times New Roman" w:hAnsi="Courier New" w:cs="Courier New"/>
+          <w:color w:val="CC7832"/>
+          <w:sz w:val="20"/>
+          <w:szCs w:val="20"/>
+          <w:lang w:eastAsia="pt-BR"/>
+        </w:rPr>
+        <w:t xml:space="preserve">def </w:t>
+      </w:r>
+      <w:r>
+        <w:rPr>
+          <w:rFonts w:ascii="Courier New" w:eastAsia="Times New Roman" w:hAnsi="Courier New" w:cs="Courier New"/>
+          <w:color w:val="FFC66D"/>
+          <w:sz w:val="20"/>
+          <w:szCs w:val="20"/>
+          <w:lang w:eastAsia="pt-BR"/>
+        </w:rPr>
+        <w:t>leilao</w:t>
+      </w:r>
+      <w:r>
+        <w:rPr>
+          <w:rFonts w:ascii="Courier New" w:eastAsia="Times New Roman" w:hAnsi="Courier New" w:cs="Courier New"/>
+          <w:color w:val="A9B7C6"/>
+          <w:sz w:val="20"/>
+          <w:szCs w:val="20"/>
+          <w:lang w:eastAsia="pt-BR"/>
+        </w:rPr>
+        <w:t>():</w:t>
+      </w:r>
+      <w:r>
+        <w:rPr>
+          <w:rFonts w:ascii="Courier New" w:eastAsia="Times New Roman" w:hAnsi="Courier New" w:cs="Courier New"/>
+          <w:color w:val="A9B7C6"/>
+          <w:sz w:val="20"/>
+          <w:szCs w:val="20"/>
+          <w:lang w:eastAsia="pt-BR"/>
+        </w:rPr>
+        <w:br/>
+        <w:t xml:space="preserve">    </w:t>
+      </w:r>
+      <w:r>
+        <w:rPr>
+          <w:rFonts w:ascii="Courier New" w:eastAsia="Times New Roman" w:hAnsi="Courier New" w:cs="Courier New"/>
+          <w:color w:val="CC7832"/>
+          <w:sz w:val="20"/>
+          <w:szCs w:val="20"/>
+          <w:lang w:eastAsia="pt-BR"/>
+        </w:rPr>
+        <w:t xml:space="preserve">return </w:t>
+      </w:r>
+      <w:r>
+        <w:rPr>
+          <w:rFonts w:ascii="Courier New" w:eastAsia="Times New Roman" w:hAnsi="Courier New" w:cs="Courier New"/>
+          <w:color w:val="A9B7C6"/>
+          <w:sz w:val="20"/>
+          <w:szCs w:val="20"/>
+          <w:lang w:eastAsia="pt-BR"/>
+        </w:rPr>
+        <w:t>Leilao(</w:t>
+      </w:r>
+      <w:r>
+        <w:rPr>
+          <w:rFonts w:ascii="Courier New" w:eastAsia="Times New Roman" w:hAnsi="Courier New" w:cs="Courier New"/>
+          <w:color w:val="6A8759"/>
+          <w:sz w:val="20"/>
+          <w:szCs w:val="20"/>
+          <w:lang w:eastAsia="pt-BR"/>
+        </w:rPr>
+        <w:t>'Celular'</w:t>
+      </w:r>
+      <w:r>
+        <w:rPr>
+          <w:rFonts w:ascii="Courier New" w:eastAsia="Times New Roman" w:hAnsi="Courier New" w:cs="Courier New"/>
+          <w:color w:val="A9B7C6"/>
+          <w:sz w:val="20"/>
+          <w:szCs w:val="20"/>
+          <w:lang w:eastAsia="pt-BR"/>
+        </w:rPr>
+        <w:t>)</w:t>
+      </w:r>
+    </w:p>
+    <w:p>
+      <w:pPr>
+        <w:pStyle w:val="PargrafodaLista"/>
+        <w:numPr>
+          <w:ilvl w:val="2"/>
+          <w:numId w:val="1"/>
+        </w:numPr>
+        <w:spacing w:before="240" w:line="360" w:lineRule="auto"/>
+        <w:jc w:val="both"/>
+        <w:rPr>
+          <w:rFonts w:ascii="Times New Roman" w:hAnsi="Times New Roman" w:cs="Times New Roman"/>
+          <w:sz w:val="24"/>
+          <w:szCs w:val="24"/>
+        </w:rPr>
+      </w:pPr>
+      <w:r>
+        <w:rPr>
+          <w:rFonts w:ascii="Times New Roman" w:hAnsi="Times New Roman" w:cs="Times New Roman"/>
+          <w:sz w:val="24"/>
+          <w:szCs w:val="24"/>
+        </w:rPr>
+        <w:t>Para passar os próximos fixtures, basta fazer igual ao vini e passar como parâmetro separando por “,”. Da mesma forma que se usa herança.</w:t>
       </w:r>
     </w:p>
     <w:sectPr>

</xml_diff>

<commit_message>
Terminei a aula 6 e o curso todo de TDD
O que aprendemos. Finalmente finalizei a formação de python. Vem muito mais pela frente
</commit_message>
<xml_diff>
--- a/Python/Testes automatizados – TDD com Python/Anotações/Testes automatizados – TDD com Python.docx
+++ b/Python/Testes automatizados – TDD com Python/Anotações/Testes automatizados – TDD com Python.docx
@@ -35046,6 +35046,136 @@
         </w:rPr>
         <w:lastRenderedPageBreak/>
         <w:t>Podemos fazer dessa maneira ou como estava, com os erros sendo lançados nos próprios métodos padrões.</w:t>
+      </w:r>
+    </w:p>
+    <w:p>
+      <w:pPr>
+        <w:pStyle w:val="PargrafodaLista"/>
+        <w:numPr>
+          <w:ilvl w:val="1"/>
+          <w:numId w:val="1"/>
+        </w:numPr>
+        <w:spacing w:before="240" w:line="360" w:lineRule="auto"/>
+        <w:jc w:val="both"/>
+        <w:rPr>
+          <w:rFonts w:ascii="Times New Roman" w:hAnsi="Times New Roman" w:cs="Times New Roman"/>
+          <w:sz w:val="24"/>
+          <w:szCs w:val="24"/>
+        </w:rPr>
+      </w:pPr>
+      <w:r>
+        <w:rPr>
+          <w:rFonts w:ascii="Times New Roman" w:hAnsi="Times New Roman" w:cs="Times New Roman"/>
+          <w:sz w:val="24"/>
+          <w:szCs w:val="24"/>
+        </w:rPr>
+        <w:t xml:space="preserve"> O que aprendemos:</w:t>
+      </w:r>
+    </w:p>
+    <w:p>
+      <w:pPr>
+        <w:pStyle w:val="PargrafodaLista"/>
+        <w:numPr>
+          <w:ilvl w:val="2"/>
+          <w:numId w:val="1"/>
+        </w:numPr>
+        <w:spacing w:before="240" w:line="360" w:lineRule="auto"/>
+        <w:jc w:val="both"/>
+        <w:rPr>
+          <w:rFonts w:ascii="Times New Roman" w:hAnsi="Times New Roman" w:cs="Times New Roman"/>
+          <w:sz w:val="24"/>
+          <w:szCs w:val="24"/>
+        </w:rPr>
+      </w:pPr>
+      <w:r>
+        <w:rPr>
+          <w:rFonts w:ascii="Times New Roman" w:hAnsi="Times New Roman" w:cs="Times New Roman"/>
+          <w:sz w:val="24"/>
+          <w:szCs w:val="24"/>
+        </w:rPr>
+        <w:t>Criar exceções</w:t>
+      </w:r>
+      <w:r>
+        <w:rPr>
+          <w:rFonts w:ascii="Times New Roman" w:hAnsi="Times New Roman" w:cs="Times New Roman"/>
+          <w:sz w:val="24"/>
+          <w:szCs w:val="24"/>
+        </w:rPr>
+        <w:t>;</w:t>
+      </w:r>
+    </w:p>
+    <w:p>
+      <w:pPr>
+        <w:pStyle w:val="PargrafodaLista"/>
+        <w:numPr>
+          <w:ilvl w:val="2"/>
+          <w:numId w:val="1"/>
+        </w:numPr>
+        <w:spacing w:before="240" w:line="360" w:lineRule="auto"/>
+        <w:jc w:val="both"/>
+        <w:rPr>
+          <w:rFonts w:ascii="Times New Roman" w:hAnsi="Times New Roman" w:cs="Times New Roman"/>
+          <w:sz w:val="24"/>
+          <w:szCs w:val="24"/>
+        </w:rPr>
+      </w:pPr>
+      <w:r>
+        <w:rPr>
+          <w:rFonts w:ascii="Times New Roman" w:hAnsi="Times New Roman" w:cs="Times New Roman"/>
+          <w:sz w:val="24"/>
+          <w:szCs w:val="24"/>
+        </w:rPr>
+        <w:t xml:space="preserve">Técnicas de </w:t>
+      </w:r>
+      <w:proofErr w:type="spellStart"/>
+      <w:r>
+        <w:rPr>
+          <w:rFonts w:ascii="Times New Roman" w:hAnsi="Times New Roman" w:cs="Times New Roman"/>
+          <w:sz w:val="24"/>
+          <w:szCs w:val="24"/>
+        </w:rPr>
+        <w:t>refatoração</w:t>
+      </w:r>
+      <w:proofErr w:type="spellEnd"/>
+      <w:r>
+        <w:rPr>
+          <w:rFonts w:ascii="Times New Roman" w:hAnsi="Times New Roman" w:cs="Times New Roman"/>
+          <w:sz w:val="24"/>
+          <w:szCs w:val="24"/>
+        </w:rPr>
+        <w:t>;</w:t>
+      </w:r>
+    </w:p>
+    <w:p>
+      <w:pPr>
+        <w:pStyle w:val="PargrafodaLista"/>
+        <w:numPr>
+          <w:ilvl w:val="2"/>
+          <w:numId w:val="1"/>
+        </w:numPr>
+        <w:spacing w:before="240" w:line="360" w:lineRule="auto"/>
+        <w:jc w:val="both"/>
+        <w:rPr>
+          <w:rFonts w:ascii="Times New Roman" w:hAnsi="Times New Roman" w:cs="Times New Roman"/>
+          <w:sz w:val="24"/>
+          <w:szCs w:val="24"/>
+        </w:rPr>
+      </w:pPr>
+      <w:r>
+        <w:rPr>
+          <w:rFonts w:ascii="Times New Roman" w:hAnsi="Times New Roman" w:cs="Times New Roman"/>
+          <w:sz w:val="24"/>
+          <w:szCs w:val="24"/>
+        </w:rPr>
+        <w:t>A importância de manter um código legível</w:t>
+      </w:r>
+      <w:r>
+        <w:rPr>
+          <w:rFonts w:ascii="Times New Roman" w:hAnsi="Times New Roman" w:cs="Times New Roman"/>
+          <w:sz w:val="24"/>
+          <w:szCs w:val="24"/>
+        </w:rPr>
+        <w:t>.</w:t>
       </w:r>
     </w:p>
     <w:sectPr>

</xml_diff>